<commit_message>
Added missing value set inserts sql
</commit_message>
<xml_diff>
--- a/Manuals/InstallGuide-OpenInfobuttonResponder.docx
+++ b/Manuals/InstallGuide-OpenInfobuttonResponder.docx
@@ -15,7 +15,23 @@
           <w:sz w:val="20"/>
           <w:szCs w:val="20"/>
         </w:rPr>
-        <w:t>Cd oib-</w:t>
+        <w:t xml:space="preserve">Cd </w:t>
+      </w:r>
+      <w:proofErr w:type="spellStart"/>
+      <w:r>
+        <w:rPr>
+          <w:sz w:val="20"/>
+          <w:szCs w:val="20"/>
+        </w:rPr>
+        <w:t>oib</w:t>
+      </w:r>
+      <w:proofErr w:type="spellEnd"/>
+      <w:r>
+        <w:rPr>
+          <w:sz w:val="20"/>
+          <w:szCs w:val="20"/>
+        </w:rPr>
+        <w:t>-</w:t>
       </w:r>
       <w:r>
         <w:rPr>
@@ -24,12 +40,21 @@
         </w:rPr>
         <w:t xml:space="preserve">Instructions for </w:t>
       </w:r>
-      <w:r>
-        <w:rPr>
-          <w:sz w:val="20"/>
-          <w:szCs w:val="20"/>
-        </w:rPr>
-        <w:t xml:space="preserve">Installing </w:t>
+      <w:proofErr w:type="gramStart"/>
+      <w:r>
+        <w:rPr>
+          <w:sz w:val="20"/>
+          <w:szCs w:val="20"/>
+        </w:rPr>
+        <w:t>Installing</w:t>
+      </w:r>
+      <w:proofErr w:type="gramEnd"/>
+      <w:r>
+        <w:rPr>
+          <w:sz w:val="20"/>
+          <w:szCs w:val="20"/>
+        </w:rPr>
+        <w:t xml:space="preserve"> </w:t>
       </w:r>
       <w:r>
         <w:rPr>
@@ -43,7 +68,23 @@
           <w:sz w:val="20"/>
           <w:szCs w:val="20"/>
         </w:rPr>
-        <w:t xml:space="preserve"> OpenInfobutton </w:t>
+        <w:t xml:space="preserve"> </w:t>
+      </w:r>
+      <w:proofErr w:type="spellStart"/>
+      <w:r>
+        <w:rPr>
+          <w:sz w:val="20"/>
+          <w:szCs w:val="20"/>
+        </w:rPr>
+        <w:t>OpenInfobutton</w:t>
+      </w:r>
+      <w:proofErr w:type="spellEnd"/>
+      <w:r>
+        <w:rPr>
+          <w:sz w:val="20"/>
+          <w:szCs w:val="20"/>
+        </w:rPr>
+        <w:t xml:space="preserve"> </w:t>
       </w:r>
       <w:r>
         <w:rPr>
@@ -273,12 +314,21 @@
           <w:szCs w:val="20"/>
         </w:rPr>
       </w:pPr>
-      <w:r>
-        <w:rPr>
-          <w:sz w:val="20"/>
-          <w:szCs w:val="20"/>
-        </w:rPr>
-        <w:t>Git (optional) – can download from the site directly</w:t>
+      <w:proofErr w:type="spellStart"/>
+      <w:r>
+        <w:rPr>
+          <w:sz w:val="20"/>
+          <w:szCs w:val="20"/>
+        </w:rPr>
+        <w:t>Git</w:t>
+      </w:r>
+      <w:proofErr w:type="spellEnd"/>
+      <w:r>
+        <w:rPr>
+          <w:sz w:val="20"/>
+          <w:szCs w:val="20"/>
+        </w:rPr>
+        <w:t xml:space="preserve"> (optional) – can download from the site directly</w:t>
       </w:r>
     </w:p>
     <w:p>
@@ -293,12 +343,21 @@
           <w:szCs w:val="20"/>
         </w:rPr>
       </w:pPr>
-      <w:r>
-        <w:rPr>
-          <w:sz w:val="20"/>
-          <w:szCs w:val="20"/>
-        </w:rPr>
-        <w:t>MySql 5.5</w:t>
+      <w:proofErr w:type="spellStart"/>
+      <w:r>
+        <w:rPr>
+          <w:sz w:val="20"/>
+          <w:szCs w:val="20"/>
+        </w:rPr>
+        <w:t>MySql</w:t>
+      </w:r>
+      <w:proofErr w:type="spellEnd"/>
+      <w:r>
+        <w:rPr>
+          <w:sz w:val="20"/>
+          <w:szCs w:val="20"/>
+        </w:rPr>
+        <w:t xml:space="preserve"> 5.5</w:t>
       </w:r>
       <w:r>
         <w:rPr>
@@ -368,8 +427,18 @@
             <w:sz w:val="20"/>
             <w:szCs w:val="20"/>
           </w:rPr>
-          <w:t>https:/uts.nlm.nih.gov/home.html#apidocumentation</w:t>
+          <w:t>https:/uts.nlm.nih.gov/</w:t>
         </w:r>
+        <w:proofErr w:type="spellStart"/>
+        <w:r>
+          <w:rPr>
+            <w:rStyle w:val="Hyperlink"/>
+            <w:sz w:val="20"/>
+            <w:szCs w:val="20"/>
+          </w:rPr>
+          <w:t>home.html#apidocumentation</w:t>
+        </w:r>
+        <w:proofErr w:type="spellEnd"/>
       </w:hyperlink>
     </w:p>
     <w:p>
@@ -453,21 +522,41 @@
           <w:szCs w:val="20"/>
         </w:rPr>
       </w:pPr>
-      <w:r>
-        <w:rPr>
-          <w:rFonts w:ascii="Courier New" w:hAnsi="Courier New" w:cs="Courier New"/>
-          <w:sz w:val="20"/>
-          <w:szCs w:val="20"/>
-        </w:rPr>
-        <w:t xml:space="preserve">server-apps]% </w:t>
-      </w:r>
-      <w:r>
-        <w:rPr>
-          <w:rFonts w:ascii="Courier New" w:hAnsi="Courier New" w:cs="Courier New"/>
-          <w:sz w:val="20"/>
-          <w:szCs w:val="20"/>
-        </w:rPr>
-        <w:t xml:space="preserve">sudo </w:t>
+      <w:proofErr w:type="gramStart"/>
+      <w:r>
+        <w:rPr>
+          <w:rFonts w:ascii="Courier New" w:hAnsi="Courier New" w:cs="Courier New"/>
+          <w:sz w:val="20"/>
+          <w:szCs w:val="20"/>
+        </w:rPr>
+        <w:t>server</w:t>
+      </w:r>
+      <w:proofErr w:type="gramEnd"/>
+      <w:r>
+        <w:rPr>
+          <w:rFonts w:ascii="Courier New" w:hAnsi="Courier New" w:cs="Courier New"/>
+          <w:sz w:val="20"/>
+          <w:szCs w:val="20"/>
+        </w:rPr>
+        <w:t xml:space="preserve">-apps]% </w:t>
+      </w:r>
+      <w:proofErr w:type="spellStart"/>
+      <w:r>
+        <w:rPr>
+          <w:rFonts w:ascii="Courier New" w:hAnsi="Courier New" w:cs="Courier New"/>
+          <w:sz w:val="20"/>
+          <w:szCs w:val="20"/>
+        </w:rPr>
+        <w:t>sudo</w:t>
+      </w:r>
+      <w:proofErr w:type="spellEnd"/>
+      <w:r>
+        <w:rPr>
+          <w:rFonts w:ascii="Courier New" w:hAnsi="Courier New" w:cs="Courier New"/>
+          <w:sz w:val="20"/>
+          <w:szCs w:val="20"/>
+        </w:rPr>
+        <w:t xml:space="preserve"> </w:t>
       </w:r>
       <w:r>
         <w:rPr>
@@ -485,21 +574,41 @@
           <w:szCs w:val="20"/>
         </w:rPr>
       </w:pPr>
-      <w:r>
-        <w:rPr>
-          <w:rFonts w:ascii="Courier New" w:hAnsi="Courier New" w:cs="Courier New"/>
-          <w:sz w:val="20"/>
-          <w:szCs w:val="20"/>
-        </w:rPr>
-        <w:t xml:space="preserve">server-apps]% </w:t>
-      </w:r>
-      <w:r>
-        <w:rPr>
-          <w:rFonts w:ascii="Courier New" w:hAnsi="Courier New" w:cs="Courier New"/>
-          <w:sz w:val="20"/>
-          <w:szCs w:val="20"/>
-        </w:rPr>
-        <w:t xml:space="preserve">sudo </w:t>
+      <w:proofErr w:type="gramStart"/>
+      <w:r>
+        <w:rPr>
+          <w:rFonts w:ascii="Courier New" w:hAnsi="Courier New" w:cs="Courier New"/>
+          <w:sz w:val="20"/>
+          <w:szCs w:val="20"/>
+        </w:rPr>
+        <w:t>server</w:t>
+      </w:r>
+      <w:proofErr w:type="gramEnd"/>
+      <w:r>
+        <w:rPr>
+          <w:rFonts w:ascii="Courier New" w:hAnsi="Courier New" w:cs="Courier New"/>
+          <w:sz w:val="20"/>
+          <w:szCs w:val="20"/>
+        </w:rPr>
+        <w:t xml:space="preserve">-apps]% </w:t>
+      </w:r>
+      <w:proofErr w:type="spellStart"/>
+      <w:r>
+        <w:rPr>
+          <w:rFonts w:ascii="Courier New" w:hAnsi="Courier New" w:cs="Courier New"/>
+          <w:sz w:val="20"/>
+          <w:szCs w:val="20"/>
+        </w:rPr>
+        <w:t>sudo</w:t>
+      </w:r>
+      <w:proofErr w:type="spellEnd"/>
+      <w:r>
+        <w:rPr>
+          <w:rFonts w:ascii="Courier New" w:hAnsi="Courier New" w:cs="Courier New"/>
+          <w:sz w:val="20"/>
+          <w:szCs w:val="20"/>
+        </w:rPr>
+        <w:t xml:space="preserve"> </w:t>
       </w:r>
       <w:r>
         <w:rPr>
@@ -518,21 +627,41 @@
           <w:szCs w:val="20"/>
         </w:rPr>
       </w:pPr>
-      <w:r>
-        <w:rPr>
-          <w:rFonts w:ascii="Courier New" w:hAnsi="Courier New" w:cs="Courier New"/>
-          <w:sz w:val="20"/>
-          <w:szCs w:val="20"/>
-        </w:rPr>
-        <w:t xml:space="preserve">server-apps]% </w:t>
-      </w:r>
-      <w:r>
-        <w:rPr>
-          <w:rFonts w:ascii="Courier New" w:hAnsi="Courier New" w:cs="Courier New"/>
-          <w:sz w:val="20"/>
-          <w:szCs w:val="20"/>
-        </w:rPr>
-        <w:t xml:space="preserve">sudo </w:t>
+      <w:proofErr w:type="gramStart"/>
+      <w:r>
+        <w:rPr>
+          <w:rFonts w:ascii="Courier New" w:hAnsi="Courier New" w:cs="Courier New"/>
+          <w:sz w:val="20"/>
+          <w:szCs w:val="20"/>
+        </w:rPr>
+        <w:t>server</w:t>
+      </w:r>
+      <w:proofErr w:type="gramEnd"/>
+      <w:r>
+        <w:rPr>
+          <w:rFonts w:ascii="Courier New" w:hAnsi="Courier New" w:cs="Courier New"/>
+          <w:sz w:val="20"/>
+          <w:szCs w:val="20"/>
+        </w:rPr>
+        <w:t xml:space="preserve">-apps]% </w:t>
+      </w:r>
+      <w:proofErr w:type="spellStart"/>
+      <w:r>
+        <w:rPr>
+          <w:rFonts w:ascii="Courier New" w:hAnsi="Courier New" w:cs="Courier New"/>
+          <w:sz w:val="20"/>
+          <w:szCs w:val="20"/>
+        </w:rPr>
+        <w:t>sudo</w:t>
+      </w:r>
+      <w:proofErr w:type="spellEnd"/>
+      <w:r>
+        <w:rPr>
+          <w:rFonts w:ascii="Courier New" w:hAnsi="Courier New" w:cs="Courier New"/>
+          <w:sz w:val="20"/>
+          <w:szCs w:val="20"/>
+        </w:rPr>
+        <w:t xml:space="preserve"> </w:t>
       </w:r>
       <w:r>
         <w:rPr>
@@ -550,93 +679,199 @@
           <w:szCs w:val="20"/>
         </w:rPr>
       </w:pPr>
-      <w:r>
-        <w:rPr>
-          <w:rFonts w:ascii="Courier New" w:hAnsi="Courier New" w:cs="Courier New"/>
-          <w:sz w:val="20"/>
-          <w:szCs w:val="20"/>
-        </w:rPr>
-        <w:t xml:space="preserve">server-apps]% </w:t>
-      </w:r>
-      <w:r>
-        <w:rPr>
-          <w:rFonts w:ascii="Courier New" w:hAnsi="Courier New" w:cs="Courier New"/>
-          <w:sz w:val="20"/>
-          <w:szCs w:val="20"/>
-        </w:rPr>
-        <w:t xml:space="preserve">sudo </w:t>
-      </w:r>
-      <w:r>
-        <w:rPr>
-          <w:rFonts w:ascii="Courier New" w:hAnsi="Courier New" w:cs="Courier New"/>
-          <w:sz w:val="20"/>
-          <w:szCs w:val="20"/>
-        </w:rPr>
-        <w:t>apt-get install git</w:t>
-      </w:r>
-    </w:p>
-    <w:p>
-      <w:pPr>
-        <w:rPr>
-          <w:sz w:val="20"/>
-          <w:szCs w:val="20"/>
-        </w:rPr>
-      </w:pPr>
-      <w:r>
-        <w:rPr>
-          <w:rFonts w:ascii="Courier New" w:hAnsi="Courier New" w:cs="Courier New"/>
-          <w:sz w:val="20"/>
-          <w:szCs w:val="20"/>
-        </w:rPr>
-        <w:t xml:space="preserve">server-apps]% </w:t>
-      </w:r>
-      <w:r>
-        <w:rPr>
-          <w:rFonts w:ascii="Courier New" w:hAnsi="Courier New" w:cs="Courier New"/>
-          <w:sz w:val="20"/>
-          <w:szCs w:val="20"/>
-        </w:rPr>
-        <w:t xml:space="preserve">sudo </w:t>
-      </w:r>
-      <w:r>
-        <w:rPr>
-          <w:rFonts w:ascii="Courier New" w:hAnsi="Courier New" w:cs="Courier New"/>
-          <w:sz w:val="20"/>
-          <w:szCs w:val="20"/>
-        </w:rPr>
-        <w:t>apt-get install mysql-server</w:t>
-      </w:r>
-    </w:p>
-    <w:p>
-      <w:pPr>
-        <w:rPr>
-          <w:sz w:val="20"/>
-          <w:szCs w:val="20"/>
-        </w:rPr>
-      </w:pPr>
-      <w:r>
-        <w:rPr>
-          <w:rFonts w:ascii="Courier New" w:hAnsi="Courier New" w:cs="Courier New"/>
-          <w:sz w:val="20"/>
-          <w:szCs w:val="20"/>
-        </w:rPr>
-        <w:t xml:space="preserve">server-apps]% </w:t>
-      </w:r>
-      <w:r>
-        <w:rPr>
-          <w:rFonts w:ascii="Courier New" w:hAnsi="Courier New" w:cs="Courier New"/>
-          <w:sz w:val="20"/>
-          <w:szCs w:val="20"/>
-        </w:rPr>
-        <w:t xml:space="preserve">sudo </w:t>
-      </w:r>
-      <w:r>
-        <w:rPr>
-          <w:rFonts w:ascii="Courier New" w:hAnsi="Courier New" w:cs="Courier New"/>
-          <w:sz w:val="20"/>
-          <w:szCs w:val="20"/>
-        </w:rPr>
-        <w:t>apt-get install mysql-workbench</w:t>
+      <w:proofErr w:type="gramStart"/>
+      <w:r>
+        <w:rPr>
+          <w:rFonts w:ascii="Courier New" w:hAnsi="Courier New" w:cs="Courier New"/>
+          <w:sz w:val="20"/>
+          <w:szCs w:val="20"/>
+        </w:rPr>
+        <w:t>server</w:t>
+      </w:r>
+      <w:proofErr w:type="gramEnd"/>
+      <w:r>
+        <w:rPr>
+          <w:rFonts w:ascii="Courier New" w:hAnsi="Courier New" w:cs="Courier New"/>
+          <w:sz w:val="20"/>
+          <w:szCs w:val="20"/>
+        </w:rPr>
+        <w:t xml:space="preserve">-apps]% </w:t>
+      </w:r>
+      <w:proofErr w:type="spellStart"/>
+      <w:r>
+        <w:rPr>
+          <w:rFonts w:ascii="Courier New" w:hAnsi="Courier New" w:cs="Courier New"/>
+          <w:sz w:val="20"/>
+          <w:szCs w:val="20"/>
+        </w:rPr>
+        <w:t>sudo</w:t>
+      </w:r>
+      <w:proofErr w:type="spellEnd"/>
+      <w:r>
+        <w:rPr>
+          <w:rFonts w:ascii="Courier New" w:hAnsi="Courier New" w:cs="Courier New"/>
+          <w:sz w:val="20"/>
+          <w:szCs w:val="20"/>
+        </w:rPr>
+        <w:t xml:space="preserve"> </w:t>
+      </w:r>
+      <w:r>
+        <w:rPr>
+          <w:rFonts w:ascii="Courier New" w:hAnsi="Courier New" w:cs="Courier New"/>
+          <w:sz w:val="20"/>
+          <w:szCs w:val="20"/>
+        </w:rPr>
+        <w:t xml:space="preserve">apt-get install </w:t>
+      </w:r>
+      <w:proofErr w:type="spellStart"/>
+      <w:r>
+        <w:rPr>
+          <w:rFonts w:ascii="Courier New" w:hAnsi="Courier New" w:cs="Courier New"/>
+          <w:sz w:val="20"/>
+          <w:szCs w:val="20"/>
+        </w:rPr>
+        <w:t>git</w:t>
+      </w:r>
+      <w:proofErr w:type="spellEnd"/>
+    </w:p>
+    <w:p>
+      <w:pPr>
+        <w:rPr>
+          <w:sz w:val="20"/>
+          <w:szCs w:val="20"/>
+        </w:rPr>
+      </w:pPr>
+      <w:proofErr w:type="gramStart"/>
+      <w:r>
+        <w:rPr>
+          <w:rFonts w:ascii="Courier New" w:hAnsi="Courier New" w:cs="Courier New"/>
+          <w:sz w:val="20"/>
+          <w:szCs w:val="20"/>
+        </w:rPr>
+        <w:t>server</w:t>
+      </w:r>
+      <w:proofErr w:type="gramEnd"/>
+      <w:r>
+        <w:rPr>
+          <w:rFonts w:ascii="Courier New" w:hAnsi="Courier New" w:cs="Courier New"/>
+          <w:sz w:val="20"/>
+          <w:szCs w:val="20"/>
+        </w:rPr>
+        <w:t xml:space="preserve">-apps]% </w:t>
+      </w:r>
+      <w:proofErr w:type="spellStart"/>
+      <w:r>
+        <w:rPr>
+          <w:rFonts w:ascii="Courier New" w:hAnsi="Courier New" w:cs="Courier New"/>
+          <w:sz w:val="20"/>
+          <w:szCs w:val="20"/>
+        </w:rPr>
+        <w:t>sudo</w:t>
+      </w:r>
+      <w:proofErr w:type="spellEnd"/>
+      <w:r>
+        <w:rPr>
+          <w:rFonts w:ascii="Courier New" w:hAnsi="Courier New" w:cs="Courier New"/>
+          <w:sz w:val="20"/>
+          <w:szCs w:val="20"/>
+        </w:rPr>
+        <w:t xml:space="preserve"> </w:t>
+      </w:r>
+      <w:r>
+        <w:rPr>
+          <w:rFonts w:ascii="Courier New" w:hAnsi="Courier New" w:cs="Courier New"/>
+          <w:sz w:val="20"/>
+          <w:szCs w:val="20"/>
+        </w:rPr>
+        <w:t xml:space="preserve">apt-get install </w:t>
+      </w:r>
+      <w:proofErr w:type="spellStart"/>
+      <w:r>
+        <w:rPr>
+          <w:rFonts w:ascii="Courier New" w:hAnsi="Courier New" w:cs="Courier New"/>
+          <w:sz w:val="20"/>
+          <w:szCs w:val="20"/>
+        </w:rPr>
+        <w:t>mysql</w:t>
+      </w:r>
+      <w:proofErr w:type="spellEnd"/>
+      <w:r>
+        <w:rPr>
+          <w:rFonts w:ascii="Courier New" w:hAnsi="Courier New" w:cs="Courier New"/>
+          <w:sz w:val="20"/>
+          <w:szCs w:val="20"/>
+        </w:rPr>
+        <w:t>-server</w:t>
+      </w:r>
+    </w:p>
+    <w:p>
+      <w:pPr>
+        <w:rPr>
+          <w:sz w:val="20"/>
+          <w:szCs w:val="20"/>
+        </w:rPr>
+      </w:pPr>
+      <w:proofErr w:type="gramStart"/>
+      <w:r>
+        <w:rPr>
+          <w:rFonts w:ascii="Courier New" w:hAnsi="Courier New" w:cs="Courier New"/>
+          <w:sz w:val="20"/>
+          <w:szCs w:val="20"/>
+        </w:rPr>
+        <w:t>server</w:t>
+      </w:r>
+      <w:proofErr w:type="gramEnd"/>
+      <w:r>
+        <w:rPr>
+          <w:rFonts w:ascii="Courier New" w:hAnsi="Courier New" w:cs="Courier New"/>
+          <w:sz w:val="20"/>
+          <w:szCs w:val="20"/>
+        </w:rPr>
+        <w:t xml:space="preserve">-apps]% </w:t>
+      </w:r>
+      <w:proofErr w:type="spellStart"/>
+      <w:r>
+        <w:rPr>
+          <w:rFonts w:ascii="Courier New" w:hAnsi="Courier New" w:cs="Courier New"/>
+          <w:sz w:val="20"/>
+          <w:szCs w:val="20"/>
+        </w:rPr>
+        <w:t>sudo</w:t>
+      </w:r>
+      <w:proofErr w:type="spellEnd"/>
+      <w:r>
+        <w:rPr>
+          <w:rFonts w:ascii="Courier New" w:hAnsi="Courier New" w:cs="Courier New"/>
+          <w:sz w:val="20"/>
+          <w:szCs w:val="20"/>
+        </w:rPr>
+        <w:t xml:space="preserve"> </w:t>
+      </w:r>
+      <w:r>
+        <w:rPr>
+          <w:rFonts w:ascii="Courier New" w:hAnsi="Courier New" w:cs="Courier New"/>
+          <w:sz w:val="20"/>
+          <w:szCs w:val="20"/>
+        </w:rPr>
+        <w:t xml:space="preserve">apt-get install </w:t>
+      </w:r>
+      <w:proofErr w:type="spellStart"/>
+      <w:r>
+        <w:rPr>
+          <w:rFonts w:ascii="Courier New" w:hAnsi="Courier New" w:cs="Courier New"/>
+          <w:sz w:val="20"/>
+          <w:szCs w:val="20"/>
+        </w:rPr>
+        <w:t>mysql</w:t>
+      </w:r>
+      <w:proofErr w:type="spellEnd"/>
+      <w:r>
+        <w:rPr>
+          <w:rFonts w:ascii="Courier New" w:hAnsi="Courier New" w:cs="Courier New"/>
+          <w:sz w:val="20"/>
+          <w:szCs w:val="20"/>
+        </w:rPr>
+        <w:t>-workbench</w:t>
       </w:r>
     </w:p>
     <w:p>
@@ -689,32 +924,81 @@
           <w:sz w:val="20"/>
           <w:szCs w:val="20"/>
         </w:rPr>
-        <w:t xml:space="preserve"> if you have not already downloaded the Open Infobutton </w:t>
-      </w:r>
-      <w:r>
-        <w:rPr>
-          <w:sz w:val="20"/>
-          <w:szCs w:val="20"/>
-        </w:rPr>
-        <w:t xml:space="preserve">yet.  The Open Infobutton Responder software comes bundled with it (same git repository/download). </w:t>
-      </w:r>
-    </w:p>
-    <w:p>
-      <w:pPr>
-        <w:rPr>
-          <w:sz w:val="20"/>
-          <w:szCs w:val="20"/>
-        </w:rPr>
-      </w:pPr>
-    </w:p>
-    <w:p>
-      <w:pPr>
-        <w:rPr>
-          <w:rFonts w:ascii="Courier New" w:hAnsi="Courier New" w:cs="Courier New"/>
-          <w:sz w:val="20"/>
-          <w:szCs w:val="20"/>
-        </w:rPr>
-      </w:pPr>
+        <w:t xml:space="preserve"> if you have not already downloaded the Open </w:t>
+      </w:r>
+      <w:proofErr w:type="spellStart"/>
+      <w:r>
+        <w:rPr>
+          <w:sz w:val="20"/>
+          <w:szCs w:val="20"/>
+        </w:rPr>
+        <w:t>Infobutton</w:t>
+      </w:r>
+      <w:proofErr w:type="spellEnd"/>
+      <w:r>
+        <w:rPr>
+          <w:sz w:val="20"/>
+          <w:szCs w:val="20"/>
+        </w:rPr>
+        <w:t xml:space="preserve"> </w:t>
+      </w:r>
+      <w:r>
+        <w:rPr>
+          <w:sz w:val="20"/>
+          <w:szCs w:val="20"/>
+        </w:rPr>
+        <w:t xml:space="preserve">yet.  The Open </w:t>
+      </w:r>
+      <w:proofErr w:type="spellStart"/>
+      <w:r>
+        <w:rPr>
+          <w:sz w:val="20"/>
+          <w:szCs w:val="20"/>
+        </w:rPr>
+        <w:t>Infobutton</w:t>
+      </w:r>
+      <w:proofErr w:type="spellEnd"/>
+      <w:r>
+        <w:rPr>
+          <w:sz w:val="20"/>
+          <w:szCs w:val="20"/>
+        </w:rPr>
+        <w:t xml:space="preserve"> Responder software comes bundled with it (same </w:t>
+      </w:r>
+      <w:proofErr w:type="spellStart"/>
+      <w:r>
+        <w:rPr>
+          <w:sz w:val="20"/>
+          <w:szCs w:val="20"/>
+        </w:rPr>
+        <w:t>git</w:t>
+      </w:r>
+      <w:proofErr w:type="spellEnd"/>
+      <w:r>
+        <w:rPr>
+          <w:sz w:val="20"/>
+          <w:szCs w:val="20"/>
+        </w:rPr>
+        <w:t xml:space="preserve"> repository/download). </w:t>
+      </w:r>
+    </w:p>
+    <w:p>
+      <w:pPr>
+        <w:rPr>
+          <w:sz w:val="20"/>
+          <w:szCs w:val="20"/>
+        </w:rPr>
+      </w:pPr>
+    </w:p>
+    <w:p>
+      <w:pPr>
+        <w:rPr>
+          <w:rFonts w:ascii="Courier New" w:hAnsi="Courier New" w:cs="Courier New"/>
+          <w:sz w:val="20"/>
+          <w:szCs w:val="20"/>
+        </w:rPr>
+      </w:pPr>
+      <w:proofErr w:type="gramStart"/>
       <w:r>
         <w:rPr>
           <w:rFonts w:ascii="Courier New" w:hAnsi="Courier New" w:cs="Courier New"/>
@@ -723,6 +1007,7 @@
         </w:rPr>
         <w:t>opt</w:t>
       </w:r>
+      <w:proofErr w:type="gramEnd"/>
       <w:r>
         <w:rPr>
           <w:rFonts w:ascii="Courier New" w:hAnsi="Courier New" w:cs="Courier New"/>
@@ -731,14 +1016,25 @@
         </w:rPr>
         <w:t xml:space="preserve">]% </w:t>
       </w:r>
-      <w:r>
-        <w:rPr>
-          <w:rFonts w:ascii="Courier New" w:hAnsi="Courier New" w:cs="Courier New"/>
-          <w:sz w:val="20"/>
-          <w:szCs w:val="20"/>
-        </w:rPr>
-        <w:t xml:space="preserve">sudo </w:t>
-      </w:r>
+      <w:proofErr w:type="spellStart"/>
+      <w:r>
+        <w:rPr>
+          <w:rFonts w:ascii="Courier New" w:hAnsi="Courier New" w:cs="Courier New"/>
+          <w:sz w:val="20"/>
+          <w:szCs w:val="20"/>
+        </w:rPr>
+        <w:t>sudo</w:t>
+      </w:r>
+      <w:proofErr w:type="spellEnd"/>
+      <w:r>
+        <w:rPr>
+          <w:rFonts w:ascii="Courier New" w:hAnsi="Courier New" w:cs="Courier New"/>
+          <w:sz w:val="20"/>
+          <w:szCs w:val="20"/>
+        </w:rPr>
+        <w:t xml:space="preserve"> </w:t>
+      </w:r>
+      <w:proofErr w:type="spellStart"/>
       <w:r>
         <w:rPr>
           <w:rFonts w:ascii="Courier New" w:hAnsi="Courier New" w:cs="Courier New"/>
@@ -753,16 +1049,46 @@
           <w:sz w:val="20"/>
           <w:szCs w:val="20"/>
         </w:rPr>
-        <w:t xml:space="preserve">it clone </w:t>
-      </w:r>
-      <w:r>
-        <w:rPr>
-          <w:rFonts w:ascii="Courier New" w:hAnsi="Courier New" w:cs="Courier New"/>
-          <w:sz w:val="20"/>
-          <w:szCs w:val="20"/>
-        </w:rPr>
-        <w:t>https://github.com/VHAINNOVATIONS/Innovation-182.git</w:t>
-      </w:r>
+        <w:t>it</w:t>
+      </w:r>
+      <w:proofErr w:type="spellEnd"/>
+      <w:r>
+        <w:rPr>
+          <w:rFonts w:ascii="Courier New" w:hAnsi="Courier New" w:cs="Courier New"/>
+          <w:sz w:val="20"/>
+          <w:szCs w:val="20"/>
+        </w:rPr>
+        <w:t xml:space="preserve"> clone </w:t>
+      </w:r>
+      <w:hyperlink r:id="rId7" w:history="1">
+        <w:r>
+          <w:rPr>
+            <w:rStyle w:val="Hyperlink"/>
+            <w:rFonts w:ascii="Courier New" w:hAnsi="Courier New" w:cs="Courier New"/>
+            <w:sz w:val="20"/>
+            <w:szCs w:val="20"/>
+          </w:rPr>
+          <w:t>https://github.com/VHAINNOVATIONS/Innovation-182.git</w:t>
+        </w:r>
+      </w:hyperlink>
+      <w:r>
+        <w:rPr>
+          <w:rFonts w:ascii="Courier New" w:hAnsi="Courier New" w:cs="Courier New"/>
+          <w:sz w:val="20"/>
+          <w:szCs w:val="20"/>
+        </w:rPr>
+        <w:t xml:space="preserve"> -b </w:t>
+      </w:r>
+      <w:proofErr w:type="spellStart"/>
+      <w:r>
+        <w:rPr>
+          <w:rFonts w:ascii="Courier New" w:hAnsi="Courier New" w:cs="Courier New"/>
+          <w:sz w:val="20"/>
+          <w:szCs w:val="20"/>
+        </w:rPr>
+        <w:t>maste</w:t>
+      </w:r>
+      <w:proofErr w:type="spellEnd"/>
     </w:p>
     <w:p>
       <w:pPr>
@@ -808,21 +1134,39 @@
         </w:rPr>
         <w:t xml:space="preserve"> </w:t>
       </w:r>
-      <w:r>
-        <w:rPr>
-          <w:rFonts w:ascii="Courier New" w:hAnsi="Courier New" w:cs="Courier New"/>
-          <w:sz w:val="20"/>
-          <w:szCs w:val="20"/>
-        </w:rPr>
-        <w:t>oib-responder/</w:t>
-      </w:r>
-      <w:r>
-        <w:rPr>
-          <w:rFonts w:ascii="Courier New" w:hAnsi="Courier New" w:cs="Courier New"/>
-          <w:sz w:val="20"/>
-          <w:szCs w:val="20"/>
-        </w:rPr>
-        <w:t>oib_rdbms_model_v0.2</w:t>
+      <w:proofErr w:type="spellStart"/>
+      <w:r>
+        <w:rPr>
+          <w:rFonts w:ascii="Courier New" w:hAnsi="Courier New" w:cs="Courier New"/>
+          <w:sz w:val="20"/>
+          <w:szCs w:val="20"/>
+        </w:rPr>
+        <w:t>oib</w:t>
+      </w:r>
+      <w:proofErr w:type="spellEnd"/>
+      <w:r>
+        <w:rPr>
+          <w:rFonts w:ascii="Courier New" w:hAnsi="Courier New" w:cs="Courier New"/>
+          <w:sz w:val="20"/>
+          <w:szCs w:val="20"/>
+        </w:rPr>
+        <w:t>-responder/</w:t>
+      </w:r>
+      <w:r>
+        <w:rPr>
+          <w:rFonts w:ascii="Courier New" w:hAnsi="Courier New" w:cs="Courier New"/>
+          <w:sz w:val="20"/>
+          <w:szCs w:val="20"/>
+        </w:rPr>
+        <w:t>oib-rdbms-model-</w:t>
+      </w:r>
+      <w:r>
+        <w:rPr>
+          <w:rFonts w:ascii="Courier New" w:hAnsi="Courier New" w:cs="Courier New"/>
+          <w:sz w:val="20"/>
+          <w:szCs w:val="20"/>
+        </w:rPr>
+        <w:t>v0.2</w:t>
       </w:r>
       <w:r>
         <w:rPr>
@@ -927,23 +1271,33 @@
           <w:szCs w:val="20"/>
         </w:rPr>
       </w:pPr>
-      <w:r>
-        <w:rPr>
-          <w:rFonts w:ascii="Courier New" w:hAnsi="Courier New" w:cs="Courier New"/>
-          <w:sz w:val="20"/>
-          <w:szCs w:val="20"/>
-        </w:rPr>
-        <w:t xml:space="preserve">oib_rdbms_model_v0.2]% sudo </w:t>
-      </w:r>
-      <w:r>
-        <w:rPr>
-          <w:rFonts w:ascii="Courier New" w:hAnsi="Courier New" w:cs="Courier New"/>
-          <w:sz w:val="20"/>
-          <w:szCs w:val="20"/>
-        </w:rPr>
-        <w:t>service mysql</w:t>
-      </w:r>
       <w:bookmarkStart w:id="0" w:name="_GoBack"/>
+      <w:proofErr w:type="gramStart"/>
+      <w:r>
+        <w:rPr>
+          <w:rFonts w:ascii="Courier New" w:hAnsi="Courier New" w:cs="Courier New"/>
+          <w:sz w:val="20"/>
+          <w:szCs w:val="20"/>
+        </w:rPr>
+        <w:t>oib</w:t>
+      </w:r>
+      <w:proofErr w:type="gramEnd"/>
+      <w:r>
+        <w:rPr>
+          <w:rFonts w:ascii="Courier New" w:hAnsi="Courier New" w:cs="Courier New"/>
+          <w:sz w:val="20"/>
+          <w:szCs w:val="20"/>
+        </w:rPr>
+        <w:t>-rdbms-model-</w:t>
+      </w:r>
+      <w:r>
+        <w:rPr>
+          <w:rFonts w:ascii="Courier New" w:hAnsi="Courier New" w:cs="Courier New"/>
+          <w:sz w:val="20"/>
+          <w:szCs w:val="20"/>
+        </w:rPr>
+        <w:t>v0.2</w:t>
+      </w:r>
       <w:bookmarkEnd w:id="0"/>
       <w:r>
         <w:rPr>
@@ -951,6 +1305,50 @@
           <w:sz w:val="20"/>
           <w:szCs w:val="20"/>
         </w:rPr>
+        <w:t xml:space="preserve">]% </w:t>
+      </w:r>
+      <w:proofErr w:type="spellStart"/>
+      <w:r>
+        <w:rPr>
+          <w:rFonts w:ascii="Courier New" w:hAnsi="Courier New" w:cs="Courier New"/>
+          <w:sz w:val="20"/>
+          <w:szCs w:val="20"/>
+        </w:rPr>
+        <w:t>sudo</w:t>
+      </w:r>
+      <w:proofErr w:type="spellEnd"/>
+      <w:r>
+        <w:rPr>
+          <w:rFonts w:ascii="Courier New" w:hAnsi="Courier New" w:cs="Courier New"/>
+          <w:sz w:val="20"/>
+          <w:szCs w:val="20"/>
+        </w:rPr>
+        <w:t xml:space="preserve"> </w:t>
+      </w:r>
+      <w:r>
+        <w:rPr>
+          <w:rFonts w:ascii="Courier New" w:hAnsi="Courier New" w:cs="Courier New"/>
+          <w:sz w:val="20"/>
+          <w:szCs w:val="20"/>
+        </w:rPr>
+        <w:t xml:space="preserve">service </w:t>
+      </w:r>
+      <w:proofErr w:type="spellStart"/>
+      <w:r>
+        <w:rPr>
+          <w:rFonts w:ascii="Courier New" w:hAnsi="Courier New" w:cs="Courier New"/>
+          <w:sz w:val="20"/>
+          <w:szCs w:val="20"/>
+        </w:rPr>
+        <w:t>mysql</w:t>
+      </w:r>
+      <w:proofErr w:type="spellEnd"/>
+      <w:r>
+        <w:rPr>
+          <w:rFonts w:ascii="Courier New" w:hAnsi="Courier New" w:cs="Courier New"/>
+          <w:sz w:val="20"/>
+          <w:szCs w:val="20"/>
+        </w:rPr>
         <w:t xml:space="preserve"> start</w:t>
       </w:r>
     </w:p>
@@ -962,22 +1360,196 @@
           <w:szCs w:val="20"/>
         </w:rPr>
       </w:pPr>
-      <w:r>
-        <w:rPr>
-          <w:rFonts w:ascii="Courier New" w:hAnsi="Courier New" w:cs="Courier New"/>
-          <w:sz w:val="20"/>
-          <w:szCs w:val="20"/>
-        </w:rPr>
-        <w:t xml:space="preserve">oib_rdbms_model_v0.2]% mysql &lt; </w:t>
-      </w:r>
-      <w:r>
-        <w:rPr>
-          <w:rFonts w:ascii="Courier New" w:hAnsi="Courier New" w:cs="Courier New"/>
-          <w:sz w:val="20"/>
-          <w:szCs w:val="20"/>
-        </w:rPr>
-        <w:t>create-oib-model-mysql.sql</w:t>
-      </w:r>
+      <w:proofErr w:type="gramStart"/>
+      <w:r>
+        <w:rPr>
+          <w:rFonts w:ascii="Courier New" w:hAnsi="Courier New" w:cs="Courier New"/>
+          <w:sz w:val="20"/>
+          <w:szCs w:val="20"/>
+        </w:rPr>
+        <w:t>oib</w:t>
+      </w:r>
+      <w:proofErr w:type="gramEnd"/>
+      <w:r>
+        <w:rPr>
+          <w:rFonts w:ascii="Courier New" w:hAnsi="Courier New" w:cs="Courier New"/>
+          <w:sz w:val="20"/>
+          <w:szCs w:val="20"/>
+        </w:rPr>
+        <w:t>-rdbms-model-</w:t>
+      </w:r>
+      <w:r>
+        <w:rPr>
+          <w:rFonts w:ascii="Courier New" w:hAnsi="Courier New" w:cs="Courier New"/>
+          <w:sz w:val="20"/>
+          <w:szCs w:val="20"/>
+        </w:rPr>
+        <w:t xml:space="preserve">v0.2]% </w:t>
+      </w:r>
+      <w:proofErr w:type="spellStart"/>
+      <w:r>
+        <w:rPr>
+          <w:rFonts w:ascii="Courier New" w:hAnsi="Courier New" w:cs="Courier New"/>
+          <w:sz w:val="20"/>
+          <w:szCs w:val="20"/>
+        </w:rPr>
+        <w:t>mysql</w:t>
+      </w:r>
+      <w:proofErr w:type="spellEnd"/>
+      <w:r>
+        <w:rPr>
+          <w:rFonts w:ascii="Courier New" w:hAnsi="Courier New" w:cs="Courier New"/>
+          <w:sz w:val="20"/>
+          <w:szCs w:val="20"/>
+        </w:rPr>
+        <w:t xml:space="preserve"> –u </w:t>
+      </w:r>
+      <w:proofErr w:type="spellStart"/>
+      <w:r>
+        <w:rPr>
+          <w:rFonts w:ascii="Courier New" w:hAnsi="Courier New" w:cs="Courier New"/>
+          <w:i/>
+          <w:sz w:val="20"/>
+          <w:szCs w:val="20"/>
+        </w:rPr>
+        <w:t>your</w:t>
+      </w:r>
+      <w:r>
+        <w:rPr>
+          <w:rFonts w:ascii="Courier New" w:hAnsi="Courier New" w:cs="Courier New"/>
+          <w:i/>
+          <w:sz w:val="20"/>
+          <w:szCs w:val="20"/>
+        </w:rPr>
+        <w:t>_</w:t>
+      </w:r>
+      <w:r>
+        <w:rPr>
+          <w:rFonts w:ascii="Courier New" w:hAnsi="Courier New" w:cs="Courier New"/>
+          <w:i/>
+          <w:sz w:val="20"/>
+          <w:szCs w:val="20"/>
+        </w:rPr>
+        <w:t>mysql</w:t>
+      </w:r>
+      <w:r>
+        <w:rPr>
+          <w:rFonts w:ascii="Courier New" w:hAnsi="Courier New" w:cs="Courier New"/>
+          <w:i/>
+          <w:sz w:val="20"/>
+          <w:szCs w:val="20"/>
+        </w:rPr>
+        <w:t>_</w:t>
+      </w:r>
+      <w:r>
+        <w:rPr>
+          <w:rFonts w:ascii="Courier New" w:hAnsi="Courier New" w:cs="Courier New"/>
+          <w:i/>
+          <w:sz w:val="20"/>
+          <w:szCs w:val="20"/>
+        </w:rPr>
+        <w:t>user</w:t>
+      </w:r>
+      <w:proofErr w:type="spellEnd"/>
+      <w:r>
+        <w:rPr>
+          <w:rFonts w:ascii="Courier New" w:hAnsi="Courier New" w:cs="Courier New"/>
+          <w:sz w:val="20"/>
+          <w:szCs w:val="20"/>
+        </w:rPr>
+        <w:t xml:space="preserve"> –p </w:t>
+      </w:r>
+      <w:proofErr w:type="spellStart"/>
+      <w:r>
+        <w:rPr>
+          <w:rFonts w:ascii="Courier New" w:hAnsi="Courier New" w:cs="Courier New"/>
+          <w:i/>
+          <w:sz w:val="20"/>
+          <w:szCs w:val="20"/>
+        </w:rPr>
+        <w:t>your</w:t>
+      </w:r>
+      <w:r>
+        <w:rPr>
+          <w:rFonts w:ascii="Courier New" w:hAnsi="Courier New" w:cs="Courier New"/>
+          <w:i/>
+          <w:sz w:val="20"/>
+          <w:szCs w:val="20"/>
+        </w:rPr>
+        <w:t>_</w:t>
+      </w:r>
+      <w:r>
+        <w:rPr>
+          <w:rFonts w:ascii="Courier New" w:hAnsi="Courier New" w:cs="Courier New"/>
+          <w:i/>
+          <w:sz w:val="20"/>
+          <w:szCs w:val="20"/>
+        </w:rPr>
+        <w:t>mysql</w:t>
+      </w:r>
+      <w:r>
+        <w:rPr>
+          <w:rFonts w:ascii="Courier New" w:hAnsi="Courier New" w:cs="Courier New"/>
+          <w:i/>
+          <w:sz w:val="20"/>
+          <w:szCs w:val="20"/>
+        </w:rPr>
+        <w:t>_</w:t>
+      </w:r>
+      <w:r>
+        <w:rPr>
+          <w:rFonts w:ascii="Courier New" w:hAnsi="Courier New" w:cs="Courier New"/>
+          <w:i/>
+          <w:sz w:val="20"/>
+          <w:szCs w:val="20"/>
+        </w:rPr>
+        <w:t>password</w:t>
+      </w:r>
+      <w:proofErr w:type="spellEnd"/>
+      <w:r>
+        <w:rPr>
+          <w:rFonts w:ascii="Courier New" w:hAnsi="Courier New" w:cs="Courier New"/>
+          <w:sz w:val="20"/>
+          <w:szCs w:val="20"/>
+        </w:rPr>
+        <w:t xml:space="preserve"> &lt; </w:t>
+      </w:r>
+      <w:r>
+        <w:rPr>
+          <w:rFonts w:ascii="Courier New" w:hAnsi="Courier New" w:cs="Courier New"/>
+          <w:sz w:val="20"/>
+          <w:szCs w:val="20"/>
+        </w:rPr>
+        <w:t>create-</w:t>
+      </w:r>
+      <w:proofErr w:type="spellStart"/>
+      <w:r>
+        <w:rPr>
+          <w:rFonts w:ascii="Courier New" w:hAnsi="Courier New" w:cs="Courier New"/>
+          <w:sz w:val="20"/>
+          <w:szCs w:val="20"/>
+        </w:rPr>
+        <w:t>oib</w:t>
+      </w:r>
+      <w:proofErr w:type="spellEnd"/>
+      <w:r>
+        <w:rPr>
+          <w:rFonts w:ascii="Courier New" w:hAnsi="Courier New" w:cs="Courier New"/>
+          <w:sz w:val="20"/>
+          <w:szCs w:val="20"/>
+        </w:rPr>
+        <w:t>-model-</w:t>
+      </w:r>
+      <w:proofErr w:type="spellStart"/>
+      <w:r>
+        <w:rPr>
+          <w:rFonts w:ascii="Courier New" w:hAnsi="Courier New" w:cs="Courier New"/>
+          <w:sz w:val="20"/>
+          <w:szCs w:val="20"/>
+        </w:rPr>
+        <w:t>mysql.sql</w:t>
+      </w:r>
+      <w:proofErr w:type="spellEnd"/>
     </w:p>
     <w:p>
       <w:pPr>
@@ -1012,6 +1584,7 @@
         </w:rPr>
         <w:t xml:space="preserve">Then use a text editor to edit </w:t>
       </w:r>
+      <w:proofErr w:type="spellStart"/>
       <w:r>
         <w:rPr>
           <w:rFonts w:ascii="Courier New" w:hAnsi="Courier New" w:cs="Courier New"/>
@@ -1020,6 +1593,7 @@
         </w:rPr>
         <w:t>oib_app_property_inserts.sql</w:t>
       </w:r>
+      <w:proofErr w:type="spellEnd"/>
       <w:r>
         <w:rPr>
           <w:rFonts w:ascii="Courier New" w:hAnsi="Courier New" w:cs="Courier New"/>
@@ -1137,22 +1711,94 @@
           <w:szCs w:val="20"/>
         </w:rPr>
       </w:pPr>
-      <w:r>
-        <w:rPr>
-          <w:rFonts w:ascii="Courier New" w:hAnsi="Courier New" w:cs="Courier New"/>
-          <w:sz w:val="20"/>
-          <w:szCs w:val="20"/>
-        </w:rPr>
-        <w:t xml:space="preserve">oib_rdbms_model_v0.2]% </w:t>
-      </w:r>
-      <w:r>
-        <w:rPr>
-          <w:rFonts w:ascii="Courier New" w:hAnsi="Courier New" w:cs="Courier New"/>
-          <w:sz w:val="20"/>
-          <w:szCs w:val="20"/>
-        </w:rPr>
-        <w:t xml:space="preserve">mysql oib &lt; </w:t>
-      </w:r>
+      <w:proofErr w:type="gramStart"/>
+      <w:r>
+        <w:rPr>
+          <w:rFonts w:ascii="Courier New" w:hAnsi="Courier New" w:cs="Courier New"/>
+          <w:sz w:val="20"/>
+          <w:szCs w:val="20"/>
+        </w:rPr>
+        <w:t>oib</w:t>
+      </w:r>
+      <w:proofErr w:type="gramEnd"/>
+      <w:r>
+        <w:rPr>
+          <w:rFonts w:ascii="Courier New" w:hAnsi="Courier New" w:cs="Courier New"/>
+          <w:sz w:val="20"/>
+          <w:szCs w:val="20"/>
+        </w:rPr>
+        <w:t>-rdbms-model-v0.2</w:t>
+      </w:r>
+      <w:r>
+        <w:rPr>
+          <w:rFonts w:ascii="Courier New" w:hAnsi="Courier New" w:cs="Courier New"/>
+          <w:sz w:val="20"/>
+          <w:szCs w:val="20"/>
+        </w:rPr>
+        <w:t xml:space="preserve">]% </w:t>
+      </w:r>
+      <w:proofErr w:type="spellStart"/>
+      <w:r>
+        <w:rPr>
+          <w:rFonts w:ascii="Courier New" w:hAnsi="Courier New" w:cs="Courier New"/>
+          <w:sz w:val="20"/>
+          <w:szCs w:val="20"/>
+        </w:rPr>
+        <w:t>mysql</w:t>
+      </w:r>
+      <w:proofErr w:type="spellEnd"/>
+      <w:r>
+        <w:rPr>
+          <w:rFonts w:ascii="Courier New" w:hAnsi="Courier New" w:cs="Courier New"/>
+          <w:sz w:val="20"/>
+          <w:szCs w:val="20"/>
+        </w:rPr>
+        <w:t xml:space="preserve"> </w:t>
+      </w:r>
+      <w:r>
+        <w:rPr>
+          <w:rFonts w:ascii="Courier New" w:hAnsi="Courier New" w:cs="Courier New"/>
+          <w:sz w:val="20"/>
+          <w:szCs w:val="20"/>
+        </w:rPr>
+        <w:t xml:space="preserve">–u </w:t>
+      </w:r>
+      <w:proofErr w:type="spellStart"/>
+      <w:r>
+        <w:rPr>
+          <w:rFonts w:ascii="Courier New" w:hAnsi="Courier New" w:cs="Courier New"/>
+          <w:i/>
+          <w:sz w:val="20"/>
+          <w:szCs w:val="20"/>
+        </w:rPr>
+        <w:t>your_mysql_user</w:t>
+      </w:r>
+      <w:proofErr w:type="spellEnd"/>
+      <w:r>
+        <w:rPr>
+          <w:rFonts w:ascii="Courier New" w:hAnsi="Courier New" w:cs="Courier New"/>
+          <w:sz w:val="20"/>
+          <w:szCs w:val="20"/>
+        </w:rPr>
+        <w:t xml:space="preserve"> </w:t>
+      </w:r>
+      <w:r>
+        <w:rPr>
+          <w:rFonts w:ascii="Courier New" w:hAnsi="Courier New" w:cs="Courier New"/>
+          <w:sz w:val="20"/>
+          <w:szCs w:val="20"/>
+        </w:rPr>
+        <w:t>OIB</w:t>
+      </w:r>
+      <w:r>
+        <w:rPr>
+          <w:rFonts w:ascii="Courier New" w:hAnsi="Courier New" w:cs="Courier New"/>
+          <w:sz w:val="20"/>
+          <w:szCs w:val="20"/>
+        </w:rPr>
+        <w:t xml:space="preserve"> &lt; </w:t>
+      </w:r>
+      <w:proofErr w:type="spellStart"/>
       <w:r>
         <w:rPr>
           <w:rFonts w:ascii="Courier New" w:hAnsi="Courier New" w:cs="Courier New"/>
@@ -1161,31 +1807,96 @@
         </w:rPr>
         <w:t>oib_app_property_inserts.sql</w:t>
       </w:r>
-    </w:p>
-    <w:p>
-      <w:pPr>
-        <w:rPr>
-          <w:rFonts w:ascii="Courier New" w:hAnsi="Courier New" w:cs="Courier New"/>
-          <w:sz w:val="20"/>
-          <w:szCs w:val="20"/>
-        </w:rPr>
-      </w:pPr>
-      <w:r>
-        <w:rPr>
-          <w:rFonts w:ascii="Courier New" w:hAnsi="Courier New" w:cs="Courier New"/>
-          <w:sz w:val="20"/>
-          <w:szCs w:val="20"/>
-        </w:rPr>
-        <w:t xml:space="preserve">oib_rdbms_model_v0.2]% </w:t>
-      </w:r>
-      <w:r>
-        <w:rPr>
-          <w:rFonts w:ascii="Courier New" w:hAnsi="Courier New" w:cs="Courier New"/>
-          <w:sz w:val="20"/>
-          <w:szCs w:val="20"/>
-        </w:rPr>
-        <w:t xml:space="preserve">mysql oib &lt; </w:t>
-      </w:r>
+      <w:proofErr w:type="spellEnd"/>
+    </w:p>
+    <w:p>
+      <w:pPr>
+        <w:rPr>
+          <w:rFonts w:ascii="Courier New" w:hAnsi="Courier New" w:cs="Courier New"/>
+          <w:sz w:val="20"/>
+          <w:szCs w:val="20"/>
+        </w:rPr>
+      </w:pPr>
+      <w:proofErr w:type="gramStart"/>
+      <w:r>
+        <w:rPr>
+          <w:rFonts w:ascii="Courier New" w:hAnsi="Courier New" w:cs="Courier New"/>
+          <w:sz w:val="20"/>
+          <w:szCs w:val="20"/>
+        </w:rPr>
+        <w:t>oib</w:t>
+      </w:r>
+      <w:proofErr w:type="gramEnd"/>
+      <w:r>
+        <w:rPr>
+          <w:rFonts w:ascii="Courier New" w:hAnsi="Courier New" w:cs="Courier New"/>
+          <w:sz w:val="20"/>
+          <w:szCs w:val="20"/>
+        </w:rPr>
+        <w:t>-rdbms-model-v0.2</w:t>
+      </w:r>
+      <w:r>
+        <w:rPr>
+          <w:rFonts w:ascii="Courier New" w:hAnsi="Courier New" w:cs="Courier New"/>
+          <w:sz w:val="20"/>
+          <w:szCs w:val="20"/>
+        </w:rPr>
+        <w:t xml:space="preserve">]% </w:t>
+      </w:r>
+      <w:proofErr w:type="spellStart"/>
+      <w:r>
+        <w:rPr>
+          <w:rFonts w:ascii="Courier New" w:hAnsi="Courier New" w:cs="Courier New"/>
+          <w:sz w:val="20"/>
+          <w:szCs w:val="20"/>
+        </w:rPr>
+        <w:t>mysql</w:t>
+      </w:r>
+      <w:proofErr w:type="spellEnd"/>
+      <w:r>
+        <w:rPr>
+          <w:rFonts w:ascii="Courier New" w:hAnsi="Courier New" w:cs="Courier New"/>
+          <w:sz w:val="20"/>
+          <w:szCs w:val="20"/>
+        </w:rPr>
+        <w:t xml:space="preserve"> –u </w:t>
+      </w:r>
+      <w:proofErr w:type="spellStart"/>
+      <w:r>
+        <w:rPr>
+          <w:rFonts w:ascii="Courier New" w:hAnsi="Courier New" w:cs="Courier New"/>
+          <w:i/>
+          <w:sz w:val="20"/>
+          <w:szCs w:val="20"/>
+        </w:rPr>
+        <w:t>your_mysql_user</w:t>
+      </w:r>
+      <w:proofErr w:type="spellEnd"/>
+      <w:r>
+        <w:rPr>
+          <w:rFonts w:ascii="Courier New" w:hAnsi="Courier New" w:cs="Courier New"/>
+          <w:sz w:val="20"/>
+          <w:szCs w:val="20"/>
+        </w:rPr>
+        <w:t xml:space="preserve"> </w:t>
+      </w:r>
+      <w:r>
+        <w:rPr>
+          <w:rFonts w:ascii="Courier New" w:hAnsi="Courier New" w:cs="Courier New"/>
+          <w:sz w:val="20"/>
+          <w:szCs w:val="20"/>
+        </w:rPr>
+        <w:t>OIB</w:t>
+      </w:r>
+      <w:r>
+        <w:rPr>
+          <w:rFonts w:ascii="Courier New" w:hAnsi="Courier New" w:cs="Courier New"/>
+          <w:sz w:val="20"/>
+          <w:szCs w:val="20"/>
+        </w:rPr>
+        <w:t xml:space="preserve"> &lt; </w:t>
+      </w:r>
+      <w:proofErr w:type="spellStart"/>
       <w:r>
         <w:rPr>
           <w:rFonts w:ascii="Courier New" w:hAnsi="Courier New" w:cs="Courier New"/>
@@ -1194,64 +1905,194 @@
         </w:rPr>
         <w:t>oib_asset_inserts.sql</w:t>
       </w:r>
-    </w:p>
-    <w:p>
-      <w:pPr>
-        <w:rPr>
-          <w:rFonts w:ascii="Courier New" w:hAnsi="Courier New" w:cs="Courier New"/>
-          <w:sz w:val="20"/>
-          <w:szCs w:val="20"/>
-        </w:rPr>
-      </w:pPr>
-      <w:r>
-        <w:rPr>
-          <w:rFonts w:ascii="Courier New" w:hAnsi="Courier New" w:cs="Courier New"/>
-          <w:sz w:val="20"/>
-          <w:szCs w:val="20"/>
-        </w:rPr>
-        <w:t xml:space="preserve">oib_rdbms_model_v0.2]% </w:t>
-      </w:r>
-      <w:r>
-        <w:rPr>
-          <w:rFonts w:ascii="Courier New" w:hAnsi="Courier New" w:cs="Courier New"/>
-          <w:sz w:val="20"/>
-          <w:szCs w:val="20"/>
-        </w:rPr>
-        <w:t xml:space="preserve">mysql oib &lt; </w:t>
-      </w:r>
-      <w:r>
-        <w:rPr>
-          <w:rFonts w:ascii="Courier New" w:hAnsi="Courier New" w:cs="Courier New"/>
-          <w:sz w:val="20"/>
-          <w:szCs w:val="20"/>
-        </w:rPr>
-        <w:t>oib_asset_property_inserts.sql</w:t>
-      </w:r>
-    </w:p>
-    <w:p>
-      <w:pPr>
-        <w:rPr>
-          <w:rFonts w:ascii="Courier New" w:hAnsi="Courier New" w:cs="Courier New"/>
-          <w:sz w:val="20"/>
-          <w:szCs w:val="20"/>
-        </w:rPr>
-      </w:pPr>
-      <w:r>
-        <w:rPr>
-          <w:rFonts w:ascii="Courier New" w:hAnsi="Courier New" w:cs="Courier New"/>
-          <w:sz w:val="20"/>
-          <w:szCs w:val="20"/>
-        </w:rPr>
-        <w:t xml:space="preserve">oib_rdbms_model_v0.2]% </w:t>
-      </w:r>
-      <w:r>
-        <w:rPr>
-          <w:rFonts w:ascii="Courier New" w:hAnsi="Courier New" w:cs="Courier New"/>
-          <w:sz w:val="20"/>
-          <w:szCs w:val="20"/>
-        </w:rPr>
-        <w:t xml:space="preserve">mysql oib &lt; </w:t>
-      </w:r>
+      <w:proofErr w:type="spellEnd"/>
+    </w:p>
+    <w:p>
+      <w:pPr>
+        <w:rPr>
+          <w:rFonts w:ascii="Courier New" w:hAnsi="Courier New" w:cs="Courier New"/>
+          <w:sz w:val="20"/>
+          <w:szCs w:val="20"/>
+        </w:rPr>
+      </w:pPr>
+      <w:proofErr w:type="gramStart"/>
+      <w:r>
+        <w:rPr>
+          <w:rFonts w:ascii="Courier New" w:hAnsi="Courier New" w:cs="Courier New"/>
+          <w:sz w:val="20"/>
+          <w:szCs w:val="20"/>
+        </w:rPr>
+        <w:t>oib</w:t>
+      </w:r>
+      <w:proofErr w:type="gramEnd"/>
+      <w:r>
+        <w:rPr>
+          <w:rFonts w:ascii="Courier New" w:hAnsi="Courier New" w:cs="Courier New"/>
+          <w:sz w:val="20"/>
+          <w:szCs w:val="20"/>
+        </w:rPr>
+        <w:t>-rdbms-model-v0.2</w:t>
+      </w:r>
+      <w:r>
+        <w:rPr>
+          <w:rFonts w:ascii="Courier New" w:hAnsi="Courier New" w:cs="Courier New"/>
+          <w:sz w:val="20"/>
+          <w:szCs w:val="20"/>
+        </w:rPr>
+        <w:t xml:space="preserve">]% </w:t>
+      </w:r>
+      <w:proofErr w:type="spellStart"/>
+      <w:r>
+        <w:rPr>
+          <w:rFonts w:ascii="Courier New" w:hAnsi="Courier New" w:cs="Courier New"/>
+          <w:sz w:val="20"/>
+          <w:szCs w:val="20"/>
+        </w:rPr>
+        <w:t>mysql</w:t>
+      </w:r>
+      <w:proofErr w:type="spellEnd"/>
+      <w:r>
+        <w:rPr>
+          <w:rFonts w:ascii="Courier New" w:hAnsi="Courier New" w:cs="Courier New"/>
+          <w:sz w:val="20"/>
+          <w:szCs w:val="20"/>
+        </w:rPr>
+        <w:t xml:space="preserve"> –u </w:t>
+      </w:r>
+      <w:proofErr w:type="spellStart"/>
+      <w:r>
+        <w:rPr>
+          <w:rFonts w:ascii="Courier New" w:hAnsi="Courier New" w:cs="Courier New"/>
+          <w:i/>
+          <w:sz w:val="20"/>
+          <w:szCs w:val="20"/>
+        </w:rPr>
+        <w:t>your_mysql_user</w:t>
+      </w:r>
+      <w:proofErr w:type="spellEnd"/>
+      <w:r>
+        <w:rPr>
+          <w:rFonts w:ascii="Courier New" w:hAnsi="Courier New" w:cs="Courier New"/>
+          <w:sz w:val="20"/>
+          <w:szCs w:val="20"/>
+        </w:rPr>
+        <w:t xml:space="preserve"> OIB</w:t>
+      </w:r>
+      <w:r>
+        <w:rPr>
+          <w:rFonts w:ascii="Courier New" w:hAnsi="Courier New" w:cs="Courier New"/>
+          <w:sz w:val="20"/>
+          <w:szCs w:val="20"/>
+        </w:rPr>
+        <w:t xml:space="preserve"> &lt; </w:t>
+      </w:r>
+      <w:proofErr w:type="spellStart"/>
+      <w:r>
+        <w:rPr>
+          <w:rFonts w:ascii="Courier New" w:hAnsi="Courier New" w:cs="Courier New"/>
+          <w:sz w:val="20"/>
+          <w:szCs w:val="20"/>
+        </w:rPr>
+        <w:t>o</w:t>
+      </w:r>
+      <w:r>
+        <w:rPr>
+          <w:rFonts w:ascii="Courier New" w:hAnsi="Courier New" w:cs="Courier New"/>
+          <w:sz w:val="20"/>
+          <w:szCs w:val="20"/>
+        </w:rPr>
+        <w:t>ib_asset_property_inserts.sql</w:t>
+      </w:r>
+      <w:proofErr w:type="spellEnd"/>
+    </w:p>
+    <w:p>
+      <w:pPr>
+        <w:rPr>
+          <w:rFonts w:ascii="Courier New" w:hAnsi="Courier New" w:cs="Courier New"/>
+          <w:sz w:val="20"/>
+          <w:szCs w:val="20"/>
+        </w:rPr>
+      </w:pPr>
+      <w:proofErr w:type="gramStart"/>
+      <w:r>
+        <w:rPr>
+          <w:rFonts w:ascii="Courier New" w:hAnsi="Courier New" w:cs="Courier New"/>
+          <w:sz w:val="20"/>
+          <w:szCs w:val="20"/>
+        </w:rPr>
+        <w:t>oib</w:t>
+      </w:r>
+      <w:proofErr w:type="gramEnd"/>
+      <w:r>
+        <w:rPr>
+          <w:rFonts w:ascii="Courier New" w:hAnsi="Courier New" w:cs="Courier New"/>
+          <w:sz w:val="20"/>
+          <w:szCs w:val="20"/>
+        </w:rPr>
+        <w:t>-rdbms-model-v0.2</w:t>
+      </w:r>
+      <w:r>
+        <w:rPr>
+          <w:rFonts w:ascii="Courier New" w:hAnsi="Courier New" w:cs="Courier New"/>
+          <w:sz w:val="20"/>
+          <w:szCs w:val="20"/>
+        </w:rPr>
+        <w:t xml:space="preserve">]% </w:t>
+      </w:r>
+      <w:proofErr w:type="spellStart"/>
+      <w:r>
+        <w:rPr>
+          <w:rFonts w:ascii="Courier New" w:hAnsi="Courier New" w:cs="Courier New"/>
+          <w:sz w:val="20"/>
+          <w:szCs w:val="20"/>
+        </w:rPr>
+        <w:t>mysql</w:t>
+      </w:r>
+      <w:proofErr w:type="spellEnd"/>
+      <w:r>
+        <w:rPr>
+          <w:rFonts w:ascii="Courier New" w:hAnsi="Courier New" w:cs="Courier New"/>
+          <w:sz w:val="20"/>
+          <w:szCs w:val="20"/>
+        </w:rPr>
+        <w:t xml:space="preserve"> –u </w:t>
+      </w:r>
+      <w:proofErr w:type="spellStart"/>
+      <w:r>
+        <w:rPr>
+          <w:rFonts w:ascii="Courier New" w:hAnsi="Courier New" w:cs="Courier New"/>
+          <w:i/>
+          <w:sz w:val="20"/>
+          <w:szCs w:val="20"/>
+        </w:rPr>
+        <w:t>your_mysql_user</w:t>
+      </w:r>
+      <w:proofErr w:type="spellEnd"/>
+      <w:r>
+        <w:rPr>
+          <w:rFonts w:ascii="Courier New" w:hAnsi="Courier New" w:cs="Courier New"/>
+          <w:sz w:val="20"/>
+          <w:szCs w:val="20"/>
+        </w:rPr>
+        <w:t xml:space="preserve"> </w:t>
+      </w:r>
+      <w:r>
+        <w:rPr>
+          <w:rFonts w:ascii="Courier New" w:hAnsi="Courier New" w:cs="Courier New"/>
+          <w:sz w:val="20"/>
+          <w:szCs w:val="20"/>
+        </w:rPr>
+        <w:t>OIB</w:t>
+      </w:r>
+      <w:r>
+        <w:rPr>
+          <w:rFonts w:ascii="Courier New" w:hAnsi="Courier New" w:cs="Courier New"/>
+          <w:sz w:val="20"/>
+          <w:szCs w:val="20"/>
+        </w:rPr>
+        <w:t xml:space="preserve"> &lt; </w:t>
+      </w:r>
+      <w:proofErr w:type="spellStart"/>
       <w:r>
         <w:rPr>
           <w:rFonts w:ascii="Courier New" w:hAnsi="Courier New" w:cs="Courier New"/>
@@ -1260,31 +2101,104 @@
         </w:rPr>
         <w:t>oib_request_parameter_inserts.sql</w:t>
       </w:r>
-    </w:p>
-    <w:p>
-      <w:pPr>
-        <w:rPr>
-          <w:rFonts w:ascii="Courier New" w:hAnsi="Courier New" w:cs="Courier New"/>
-          <w:sz w:val="20"/>
-          <w:szCs w:val="20"/>
-        </w:rPr>
-      </w:pPr>
-      <w:r>
-        <w:rPr>
-          <w:rFonts w:ascii="Courier New" w:hAnsi="Courier New" w:cs="Courier New"/>
-          <w:sz w:val="20"/>
-          <w:szCs w:val="20"/>
-        </w:rPr>
-        <w:t xml:space="preserve">oib_rdbms_model_v0.2]% </w:t>
-      </w:r>
-      <w:r>
-        <w:rPr>
-          <w:rFonts w:ascii="Courier New" w:hAnsi="Courier New" w:cs="Courier New"/>
-          <w:sz w:val="20"/>
-          <w:szCs w:val="20"/>
-        </w:rPr>
-        <w:t xml:space="preserve">mysql oib &lt; </w:t>
-      </w:r>
+      <w:proofErr w:type="spellEnd"/>
+    </w:p>
+    <w:p>
+      <w:pPr>
+        <w:rPr>
+          <w:rFonts w:ascii="Courier New" w:hAnsi="Courier New" w:cs="Courier New"/>
+          <w:sz w:val="20"/>
+          <w:szCs w:val="20"/>
+        </w:rPr>
+      </w:pPr>
+      <w:proofErr w:type="gramStart"/>
+      <w:r>
+        <w:rPr>
+          <w:rFonts w:ascii="Courier New" w:hAnsi="Courier New" w:cs="Courier New"/>
+          <w:sz w:val="20"/>
+          <w:szCs w:val="20"/>
+        </w:rPr>
+        <w:t>oib</w:t>
+      </w:r>
+      <w:proofErr w:type="gramEnd"/>
+      <w:r>
+        <w:rPr>
+          <w:rFonts w:ascii="Courier New" w:hAnsi="Courier New" w:cs="Courier New"/>
+          <w:sz w:val="20"/>
+          <w:szCs w:val="20"/>
+        </w:rPr>
+        <w:t>-rdbms-model-v0.2</w:t>
+      </w:r>
+      <w:r>
+        <w:rPr>
+          <w:rFonts w:ascii="Courier New" w:hAnsi="Courier New" w:cs="Courier New"/>
+          <w:sz w:val="20"/>
+          <w:szCs w:val="20"/>
+        </w:rPr>
+        <w:t xml:space="preserve">]% </w:t>
+      </w:r>
+      <w:proofErr w:type="spellStart"/>
+      <w:r>
+        <w:rPr>
+          <w:rFonts w:ascii="Courier New" w:hAnsi="Courier New" w:cs="Courier New"/>
+          <w:sz w:val="20"/>
+          <w:szCs w:val="20"/>
+        </w:rPr>
+        <w:t>mysql</w:t>
+      </w:r>
+      <w:proofErr w:type="spellEnd"/>
+      <w:r>
+        <w:rPr>
+          <w:rFonts w:ascii="Courier New" w:hAnsi="Courier New" w:cs="Courier New"/>
+          <w:sz w:val="20"/>
+          <w:szCs w:val="20"/>
+        </w:rPr>
+        <w:t xml:space="preserve"> –u </w:t>
+      </w:r>
+      <w:proofErr w:type="spellStart"/>
+      <w:r>
+        <w:rPr>
+          <w:rFonts w:ascii="Courier New" w:hAnsi="Courier New" w:cs="Courier New"/>
+          <w:i/>
+          <w:sz w:val="20"/>
+          <w:szCs w:val="20"/>
+        </w:rPr>
+        <w:t>your_mysql_user</w:t>
+      </w:r>
+      <w:proofErr w:type="spellEnd"/>
+      <w:r>
+        <w:rPr>
+          <w:rFonts w:ascii="Courier New" w:hAnsi="Courier New" w:cs="Courier New"/>
+          <w:sz w:val="20"/>
+          <w:szCs w:val="20"/>
+        </w:rPr>
+        <w:t xml:space="preserve"> </w:t>
+      </w:r>
+      <w:r>
+        <w:rPr>
+          <w:rFonts w:ascii="Courier New" w:hAnsi="Courier New" w:cs="Courier New"/>
+          <w:sz w:val="20"/>
+          <w:szCs w:val="20"/>
+        </w:rPr>
+        <w:t>OIB</w:t>
+      </w:r>
+      <w:r>
+        <w:rPr>
+          <w:rFonts w:ascii="Courier New" w:hAnsi="Courier New" w:cs="Courier New"/>
+          <w:sz w:val="20"/>
+          <w:szCs w:val="20"/>
+        </w:rPr>
+        <w:t>-</w:t>
+      </w:r>
+      <w:r>
+        <w:rPr>
+          <w:rFonts w:ascii="Courier New" w:hAnsi="Courier New" w:cs="Courier New"/>
+          <w:sz w:val="20"/>
+          <w:szCs w:val="20"/>
+        </w:rPr>
+        <w:t xml:space="preserve"> &lt; </w:t>
+      </w:r>
+      <w:proofErr w:type="spellStart"/>
       <w:r>
         <w:rPr>
           <w:rFonts w:ascii="Courier New" w:hAnsi="Courier New" w:cs="Courier New"/>
@@ -1293,6 +2207,7 @@
         </w:rPr>
         <w:t>oib_value_set_code_inserts.sql</w:t>
       </w:r>
+      <w:proofErr w:type="spellEnd"/>
     </w:p>
     <w:p>
       <w:pPr>
@@ -1309,15 +2224,46 @@
           <w:sz w:val="20"/>
           <w:szCs w:val="20"/>
         </w:rPr>
+        <w:lastRenderedPageBreak/>
         <w:t xml:space="preserve">Database </w:t>
       </w:r>
+      <w:proofErr w:type="spellStart"/>
       <w:r>
         <w:rPr>
           <w:i/>
           <w:sz w:val="20"/>
           <w:szCs w:val="20"/>
         </w:rPr>
-        <w:t xml:space="preserve">jdbc settings – driver, url, </w:t>
+        <w:t>jdbc</w:t>
+      </w:r>
+      <w:proofErr w:type="spellEnd"/>
+      <w:r>
+        <w:rPr>
+          <w:i/>
+          <w:sz w:val="20"/>
+          <w:szCs w:val="20"/>
+        </w:rPr>
+        <w:t xml:space="preserve"> settings – driver, </w:t>
+      </w:r>
+      <w:proofErr w:type="spellStart"/>
+      <w:proofErr w:type="gramStart"/>
+      <w:r>
+        <w:rPr>
+          <w:i/>
+          <w:sz w:val="20"/>
+          <w:szCs w:val="20"/>
+        </w:rPr>
+        <w:t>url</w:t>
+      </w:r>
+      <w:proofErr w:type="spellEnd"/>
+      <w:proofErr w:type="gramEnd"/>
+      <w:r>
+        <w:rPr>
+          <w:i/>
+          <w:sz w:val="20"/>
+          <w:szCs w:val="20"/>
+        </w:rPr>
+        <w:t xml:space="preserve">, </w:t>
       </w:r>
       <w:r>
         <w:rPr>
@@ -1398,14 +2344,81 @@
           <w:szCs w:val="20"/>
         </w:rPr>
       </w:pPr>
-      <w:r>
-        <w:rPr>
-          <w:rFonts w:ascii="Courier New" w:hAnsi="Courier New" w:cs="Courier New"/>
-          <w:sz w:val="20"/>
-          <w:szCs w:val="20"/>
-        </w:rPr>
-        <w:t>oib-responder/oib-rest-responder/src/main/webapp/</w:t>
-      </w:r>
+      <w:proofErr w:type="spellStart"/>
+      <w:proofErr w:type="gramStart"/>
+      <w:r>
+        <w:rPr>
+          <w:rFonts w:ascii="Courier New" w:hAnsi="Courier New" w:cs="Courier New"/>
+          <w:sz w:val="20"/>
+          <w:szCs w:val="20"/>
+        </w:rPr>
+        <w:t>oib</w:t>
+      </w:r>
+      <w:proofErr w:type="spellEnd"/>
+      <w:proofErr w:type="gramEnd"/>
+      <w:r>
+        <w:rPr>
+          <w:rFonts w:ascii="Courier New" w:hAnsi="Courier New" w:cs="Courier New"/>
+          <w:sz w:val="20"/>
+          <w:szCs w:val="20"/>
+        </w:rPr>
+        <w:t>-responder/</w:t>
+      </w:r>
+      <w:proofErr w:type="spellStart"/>
+      <w:r>
+        <w:rPr>
+          <w:rFonts w:ascii="Courier New" w:hAnsi="Courier New" w:cs="Courier New"/>
+          <w:sz w:val="20"/>
+          <w:szCs w:val="20"/>
+        </w:rPr>
+        <w:t>oib</w:t>
+      </w:r>
+      <w:proofErr w:type="spellEnd"/>
+      <w:r>
+        <w:rPr>
+          <w:rFonts w:ascii="Courier New" w:hAnsi="Courier New" w:cs="Courier New"/>
+          <w:sz w:val="20"/>
+          <w:szCs w:val="20"/>
+        </w:rPr>
+        <w:t>-rest-responder/</w:t>
+      </w:r>
+      <w:proofErr w:type="spellStart"/>
+      <w:r>
+        <w:rPr>
+          <w:rFonts w:ascii="Courier New" w:hAnsi="Courier New" w:cs="Courier New"/>
+          <w:sz w:val="20"/>
+          <w:szCs w:val="20"/>
+        </w:rPr>
+        <w:t>src</w:t>
+      </w:r>
+      <w:proofErr w:type="spellEnd"/>
+      <w:r>
+        <w:rPr>
+          <w:rFonts w:ascii="Courier New" w:hAnsi="Courier New" w:cs="Courier New"/>
+          <w:sz w:val="20"/>
+          <w:szCs w:val="20"/>
+        </w:rPr>
+        <w:t>/main/</w:t>
+      </w:r>
+      <w:proofErr w:type="spellStart"/>
+      <w:r>
+        <w:rPr>
+          <w:rFonts w:ascii="Courier New" w:hAnsi="Courier New" w:cs="Courier New"/>
+          <w:sz w:val="20"/>
+          <w:szCs w:val="20"/>
+        </w:rPr>
+        <w:t>webapp</w:t>
+      </w:r>
+      <w:proofErr w:type="spellEnd"/>
+      <w:r>
+        <w:rPr>
+          <w:rFonts w:ascii="Courier New" w:hAnsi="Courier New" w:cs="Courier New"/>
+          <w:sz w:val="20"/>
+          <w:szCs w:val="20"/>
+        </w:rPr>
+        <w:t>/</w:t>
+      </w:r>
+      <w:proofErr w:type="spellStart"/>
       <w:r>
         <w:rPr>
           <w:rFonts w:ascii="Courier New" w:hAnsi="Courier New" w:cs="Courier New"/>
@@ -1414,6 +2427,7 @@
         </w:rPr>
         <w:t>jdbc.properties</w:t>
       </w:r>
+      <w:proofErr w:type="spellEnd"/>
     </w:p>
     <w:p>
       <w:pPr>
@@ -1428,29 +2442,69 @@
           <w:szCs w:val="20"/>
         </w:rPr>
       </w:pPr>
-      <w:r>
-        <w:rPr>
-          <w:rFonts w:ascii="Courier New" w:hAnsi="Courier New" w:cs="Courier New"/>
-          <w:sz w:val="20"/>
-          <w:szCs w:val="20"/>
-        </w:rPr>
-        <w:t>oib-r</w:t>
-      </w:r>
-      <w:r>
-        <w:rPr>
-          <w:rFonts w:ascii="Courier New" w:hAnsi="Courier New" w:cs="Courier New"/>
-          <w:sz w:val="20"/>
-          <w:szCs w:val="20"/>
-        </w:rPr>
-        <w:t>esponder/oib-index-manager/</w:t>
-      </w:r>
-      <w:r>
-        <w:rPr>
-          <w:rFonts w:ascii="Courier New" w:hAnsi="Courier New" w:cs="Courier New"/>
-          <w:sz w:val="20"/>
-          <w:szCs w:val="20"/>
-        </w:rPr>
-        <w:t>src/main/re</w:t>
+      <w:proofErr w:type="spellStart"/>
+      <w:proofErr w:type="gramStart"/>
+      <w:r>
+        <w:rPr>
+          <w:rFonts w:ascii="Courier New" w:hAnsi="Courier New" w:cs="Courier New"/>
+          <w:sz w:val="20"/>
+          <w:szCs w:val="20"/>
+        </w:rPr>
+        <w:t>oib</w:t>
+      </w:r>
+      <w:proofErr w:type="spellEnd"/>
+      <w:proofErr w:type="gramEnd"/>
+      <w:r>
+        <w:rPr>
+          <w:rFonts w:ascii="Courier New" w:hAnsi="Courier New" w:cs="Courier New"/>
+          <w:sz w:val="20"/>
+          <w:szCs w:val="20"/>
+        </w:rPr>
+        <w:t>-r</w:t>
+      </w:r>
+      <w:r>
+        <w:rPr>
+          <w:rFonts w:ascii="Courier New" w:hAnsi="Courier New" w:cs="Courier New"/>
+          <w:sz w:val="20"/>
+          <w:szCs w:val="20"/>
+        </w:rPr>
+        <w:t>esponder/</w:t>
+      </w:r>
+      <w:proofErr w:type="spellStart"/>
+      <w:r>
+        <w:rPr>
+          <w:rFonts w:ascii="Courier New" w:hAnsi="Courier New" w:cs="Courier New"/>
+          <w:sz w:val="20"/>
+          <w:szCs w:val="20"/>
+        </w:rPr>
+        <w:t>oib</w:t>
+      </w:r>
+      <w:proofErr w:type="spellEnd"/>
+      <w:r>
+        <w:rPr>
+          <w:rFonts w:ascii="Courier New" w:hAnsi="Courier New" w:cs="Courier New"/>
+          <w:sz w:val="20"/>
+          <w:szCs w:val="20"/>
+        </w:rPr>
+        <w:t>-index-manager/</w:t>
+      </w:r>
+      <w:proofErr w:type="spellStart"/>
+      <w:r>
+        <w:rPr>
+          <w:rFonts w:ascii="Courier New" w:hAnsi="Courier New" w:cs="Courier New"/>
+          <w:sz w:val="20"/>
+          <w:szCs w:val="20"/>
+        </w:rPr>
+        <w:t>src</w:t>
+      </w:r>
+      <w:proofErr w:type="spellEnd"/>
+      <w:r>
+        <w:rPr>
+          <w:rFonts w:ascii="Courier New" w:hAnsi="Courier New" w:cs="Courier New"/>
+          <w:sz w:val="20"/>
+          <w:szCs w:val="20"/>
+        </w:rPr>
+        <w:t>/main/re</w:t>
       </w:r>
       <w:r>
         <w:rPr>
@@ -1460,6 +2514,7 @@
         </w:rPr>
         <w:t>sources/</w:t>
       </w:r>
+      <w:proofErr w:type="spellStart"/>
       <w:r>
         <w:rPr>
           <w:rFonts w:ascii="Courier New" w:hAnsi="Courier New" w:cs="Courier New"/>
@@ -1468,6 +2523,7 @@
         </w:rPr>
         <w:t>app.properties</w:t>
       </w:r>
+      <w:proofErr w:type="spellEnd"/>
     </w:p>
     <w:p>
       <w:pPr>
@@ -1484,7 +2540,6 @@
           <w:sz w:val="20"/>
           <w:szCs w:val="20"/>
         </w:rPr>
-        <w:lastRenderedPageBreak/>
         <w:t>Build the project</w:t>
       </w:r>
     </w:p>
@@ -1500,32 +2555,78 @@
           <w:sz w:val="20"/>
           <w:szCs w:val="20"/>
         </w:rPr>
-        <w:t>Navigate on the command line to the oib-responder directory and type the following commands:</w:t>
-      </w:r>
-    </w:p>
-    <w:p>
-      <w:pPr>
-        <w:rPr>
-          <w:sz w:val="20"/>
-          <w:szCs w:val="20"/>
-        </w:rPr>
-      </w:pPr>
-    </w:p>
-    <w:p>
-      <w:pPr>
-        <w:rPr>
-          <w:rFonts w:ascii="Courier New" w:hAnsi="Courier New" w:cs="Courier New"/>
-          <w:sz w:val="20"/>
-          <w:szCs w:val="20"/>
-        </w:rPr>
-      </w:pPr>
-      <w:r>
-        <w:rPr>
-          <w:rFonts w:ascii="Courier New" w:hAnsi="Courier New" w:cs="Courier New"/>
-          <w:sz w:val="20"/>
-          <w:szCs w:val="20"/>
-        </w:rPr>
-        <w:t>oib-responder]% mvn clean install</w:t>
+        <w:t xml:space="preserve">Navigate on the command line to the </w:t>
+      </w:r>
+      <w:proofErr w:type="spellStart"/>
+      <w:r>
+        <w:rPr>
+          <w:sz w:val="20"/>
+          <w:szCs w:val="20"/>
+        </w:rPr>
+        <w:t>oib</w:t>
+      </w:r>
+      <w:proofErr w:type="spellEnd"/>
+      <w:r>
+        <w:rPr>
+          <w:sz w:val="20"/>
+          <w:szCs w:val="20"/>
+        </w:rPr>
+        <w:t>-responder directory and type the following commands:</w:t>
+      </w:r>
+    </w:p>
+    <w:p>
+      <w:pPr>
+        <w:rPr>
+          <w:sz w:val="20"/>
+          <w:szCs w:val="20"/>
+        </w:rPr>
+      </w:pPr>
+    </w:p>
+    <w:p>
+      <w:pPr>
+        <w:rPr>
+          <w:rFonts w:ascii="Courier New" w:hAnsi="Courier New" w:cs="Courier New"/>
+          <w:sz w:val="20"/>
+          <w:szCs w:val="20"/>
+        </w:rPr>
+      </w:pPr>
+      <w:proofErr w:type="spellStart"/>
+      <w:proofErr w:type="gramStart"/>
+      <w:r>
+        <w:rPr>
+          <w:rFonts w:ascii="Courier New" w:hAnsi="Courier New" w:cs="Courier New"/>
+          <w:sz w:val="20"/>
+          <w:szCs w:val="20"/>
+        </w:rPr>
+        <w:t>oib</w:t>
+      </w:r>
+      <w:proofErr w:type="spellEnd"/>
+      <w:proofErr w:type="gramEnd"/>
+      <w:r>
+        <w:rPr>
+          <w:rFonts w:ascii="Courier New" w:hAnsi="Courier New" w:cs="Courier New"/>
+          <w:sz w:val="20"/>
+          <w:szCs w:val="20"/>
+        </w:rPr>
+        <w:t xml:space="preserve">-responder]% </w:t>
+      </w:r>
+      <w:proofErr w:type="spellStart"/>
+      <w:r>
+        <w:rPr>
+          <w:rFonts w:ascii="Courier New" w:hAnsi="Courier New" w:cs="Courier New"/>
+          <w:sz w:val="20"/>
+          <w:szCs w:val="20"/>
+        </w:rPr>
+        <w:t>mvn</w:t>
+      </w:r>
+      <w:proofErr w:type="spellEnd"/>
+      <w:r>
+        <w:rPr>
+          <w:rFonts w:ascii="Courier New" w:hAnsi="Courier New" w:cs="Courier New"/>
+          <w:sz w:val="20"/>
+          <w:szCs w:val="20"/>
+        </w:rPr>
+        <w:t xml:space="preserve"> clean install</w:t>
       </w:r>
     </w:p>
     <w:p>
@@ -1555,7 +2656,23 @@
           <w:sz w:val="20"/>
           <w:szCs w:val="20"/>
         </w:rPr>
-        <w:t>... this will take a few minutes.  You should see a bunch of jars getting</w:t>
+        <w:t xml:space="preserve">... </w:t>
+      </w:r>
+      <w:proofErr w:type="gramStart"/>
+      <w:r>
+        <w:rPr>
+          <w:sz w:val="20"/>
+          <w:szCs w:val="20"/>
+        </w:rPr>
+        <w:t>this</w:t>
+      </w:r>
+      <w:proofErr w:type="gramEnd"/>
+      <w:r>
+        <w:rPr>
+          <w:sz w:val="20"/>
+          <w:szCs w:val="20"/>
+        </w:rPr>
+        <w:t xml:space="preserve"> will take a few minutes.  You should see a bunch of jars getting</w:t>
       </w:r>
       <w:r>
         <w:rPr>
@@ -1631,6 +2748,8 @@
           <w:szCs w:val="20"/>
         </w:rPr>
       </w:pPr>
+      <w:proofErr w:type="spellStart"/>
+      <w:proofErr w:type="gramStart"/>
       <w:r>
         <w:rPr>
           <w:rFonts w:ascii="Courier New" w:hAnsi="Courier New" w:cs="Courier New"/>
@@ -1639,14 +2758,35 @@
         </w:rPr>
         <w:t>oib</w:t>
       </w:r>
-      <w:r>
-        <w:rPr>
-          <w:rFonts w:ascii="Courier New" w:hAnsi="Courier New" w:cs="Courier New"/>
-          <w:sz w:val="20"/>
-          <w:szCs w:val="20"/>
-        </w:rPr>
-        <w:t>-responder/oib-rest-responder/target/</w:t>
-      </w:r>
+      <w:proofErr w:type="spellEnd"/>
+      <w:proofErr w:type="gramEnd"/>
+      <w:r>
+        <w:rPr>
+          <w:rFonts w:ascii="Courier New" w:hAnsi="Courier New" w:cs="Courier New"/>
+          <w:sz w:val="20"/>
+          <w:szCs w:val="20"/>
+        </w:rPr>
+        <w:t>-responder/</w:t>
+      </w:r>
+      <w:proofErr w:type="spellStart"/>
+      <w:r>
+        <w:rPr>
+          <w:rFonts w:ascii="Courier New" w:hAnsi="Courier New" w:cs="Courier New"/>
+          <w:sz w:val="20"/>
+          <w:szCs w:val="20"/>
+        </w:rPr>
+        <w:t>oib</w:t>
+      </w:r>
+      <w:proofErr w:type="spellEnd"/>
+      <w:r>
+        <w:rPr>
+          <w:rFonts w:ascii="Courier New" w:hAnsi="Courier New" w:cs="Courier New"/>
+          <w:sz w:val="20"/>
+          <w:szCs w:val="20"/>
+        </w:rPr>
+        <w:t>-rest-responder/target/</w:t>
+      </w:r>
+      <w:proofErr w:type="spellStart"/>
       <w:r>
         <w:rPr>
           <w:rFonts w:ascii="Courier New" w:hAnsi="Courier New" w:cs="Courier New"/>
@@ -1655,6 +2795,7 @@
         </w:rPr>
         <w:t>openInfobutton.war</w:t>
       </w:r>
+      <w:proofErr w:type="spellEnd"/>
     </w:p>
     <w:p>
       <w:pPr>
@@ -1721,6 +2862,7 @@
         </w:rPr>
         <w:t>$CATALINA_HOME/</w:t>
       </w:r>
+      <w:proofErr w:type="spellStart"/>
       <w:r>
         <w:rPr>
           <w:rFonts w:ascii="Courier New" w:hAnsi="Courier New" w:cs="Courier New"/>
@@ -1729,6 +2871,7 @@
         </w:rPr>
         <w:t>webapps</w:t>
       </w:r>
+      <w:proofErr w:type="spellEnd"/>
       <w:r>
         <w:rPr>
           <w:sz w:val="20"/>
@@ -1833,7 +2976,7 @@
           <w:szCs w:val="20"/>
         </w:rPr>
       </w:pPr>
-      <w:hyperlink r:id="rId7" w:history="1">
+      <w:hyperlink r:id="rId8" w:history="1">
         <w:r>
           <w:rPr>
             <w:rStyle w:val="Hyperlink"/>

</xml_diff>

<commit_message>
Adding documentation updates; renamed files; removed unused code stubs.
</commit_message>
<xml_diff>
--- a/Manuals/InstallGuide-OpenInfobuttonResponder.docx
+++ b/Manuals/InstallGuide-OpenInfobuttonResponder.docx
@@ -15,46 +15,14 @@
           <w:sz w:val="20"/>
           <w:szCs w:val="20"/>
         </w:rPr>
-        <w:t xml:space="preserve">Cd </w:t>
-      </w:r>
-      <w:proofErr w:type="spellStart"/>
-      <w:r>
-        <w:rPr>
-          <w:sz w:val="20"/>
-          <w:szCs w:val="20"/>
-        </w:rPr>
-        <w:t>oib</w:t>
-      </w:r>
-      <w:proofErr w:type="spellEnd"/>
-      <w:r>
-        <w:rPr>
-          <w:sz w:val="20"/>
-          <w:szCs w:val="20"/>
-        </w:rPr>
-        <w:t>-</w:t>
-      </w:r>
-      <w:r>
-        <w:rPr>
-          <w:sz w:val="20"/>
-          <w:szCs w:val="20"/>
-        </w:rPr>
         <w:t xml:space="preserve">Instructions for </w:t>
       </w:r>
-      <w:proofErr w:type="gramStart"/>
-      <w:r>
-        <w:rPr>
-          <w:sz w:val="20"/>
-          <w:szCs w:val="20"/>
-        </w:rPr>
-        <w:t>Installing</w:t>
-      </w:r>
-      <w:proofErr w:type="gramEnd"/>
-      <w:r>
-        <w:rPr>
-          <w:sz w:val="20"/>
-          <w:szCs w:val="20"/>
-        </w:rPr>
-        <w:t xml:space="preserve"> </w:t>
+      <w:r>
+        <w:rPr>
+          <w:sz w:val="20"/>
+          <w:szCs w:val="20"/>
+        </w:rPr>
+        <w:t xml:space="preserve">Installing </w:t>
       </w:r>
       <w:r>
         <w:rPr>
@@ -328,7 +296,53 @@
           <w:sz w:val="20"/>
           <w:szCs w:val="20"/>
         </w:rPr>
-        <w:t xml:space="preserve"> (optional) – can download from the site directly</w:t>
+        <w:t xml:space="preserve"> (optional</w:t>
+      </w:r>
+      <w:r>
+        <w:rPr>
+          <w:sz w:val="20"/>
+          <w:szCs w:val="20"/>
+        </w:rPr>
+        <w:t xml:space="preserve"> – can download</w:t>
+      </w:r>
+      <w:r>
+        <w:rPr>
+          <w:sz w:val="20"/>
+          <w:szCs w:val="20"/>
+        </w:rPr>
+        <w:t xml:space="preserve"> the project artifacts from the </w:t>
+      </w:r>
+      <w:proofErr w:type="spellStart"/>
+      <w:r>
+        <w:rPr>
+          <w:sz w:val="20"/>
+          <w:szCs w:val="20"/>
+        </w:rPr>
+        <w:t>github</w:t>
+      </w:r>
+      <w:proofErr w:type="spellEnd"/>
+      <w:r>
+        <w:rPr>
+          <w:sz w:val="20"/>
+          <w:szCs w:val="20"/>
+        </w:rPr>
+        <w:t xml:space="preserve"> site without installing </w:t>
+      </w:r>
+      <w:proofErr w:type="spellStart"/>
+      <w:r>
+        <w:rPr>
+          <w:sz w:val="20"/>
+          <w:szCs w:val="20"/>
+        </w:rPr>
+        <w:t>git</w:t>
+      </w:r>
+      <w:proofErr w:type="spellEnd"/>
+      <w:r>
+        <w:rPr>
+          <w:sz w:val="20"/>
+          <w:szCs w:val="20"/>
+        </w:rPr>
+        <w:t>)</w:t>
       </w:r>
     </w:p>
     <w:p>
@@ -897,14 +911,6 @@
           <w:szCs w:val="20"/>
         </w:rPr>
       </w:pPr>
-    </w:p>
-    <w:p>
-      <w:pPr>
-        <w:rPr>
-          <w:sz w:val="20"/>
-          <w:szCs w:val="20"/>
-        </w:rPr>
-      </w:pPr>
       <w:r>
         <w:rPr>
           <w:sz w:val="20"/>
@@ -1077,18 +1083,16 @@
           <w:sz w:val="20"/>
           <w:szCs w:val="20"/>
         </w:rPr>
-        <w:t xml:space="preserve"> -b </w:t>
-      </w:r>
-      <w:proofErr w:type="spellStart"/>
-      <w:r>
-        <w:rPr>
-          <w:rFonts w:ascii="Courier New" w:hAnsi="Courier New" w:cs="Courier New"/>
-          <w:sz w:val="20"/>
-          <w:szCs w:val="20"/>
-        </w:rPr>
-        <w:t>maste</w:t>
-      </w:r>
-      <w:proofErr w:type="spellEnd"/>
+        <w:t xml:space="preserve"> -b maste</w:t>
+      </w:r>
+      <w:r>
+        <w:rPr>
+          <w:rFonts w:ascii="Courier New" w:hAnsi="Courier New" w:cs="Courier New"/>
+          <w:sz w:val="20"/>
+          <w:szCs w:val="20"/>
+        </w:rPr>
+        <w:t>r</w:t>
+      </w:r>
     </w:p>
     <w:p>
       <w:pPr>
@@ -1271,7 +1275,6 @@
           <w:szCs w:val="20"/>
         </w:rPr>
       </w:pPr>
-      <w:bookmarkStart w:id="0" w:name="_GoBack"/>
       <w:proofErr w:type="gramStart"/>
       <w:r>
         <w:rPr>
@@ -1296,9 +1299,448 @@
           <w:sz w:val="20"/>
           <w:szCs w:val="20"/>
         </w:rPr>
-        <w:t>v0.2</w:t>
-      </w:r>
-      <w:bookmarkEnd w:id="0"/>
+        <w:t xml:space="preserve">v0.2]% </w:t>
+      </w:r>
+      <w:proofErr w:type="spellStart"/>
+      <w:r>
+        <w:rPr>
+          <w:rFonts w:ascii="Courier New" w:hAnsi="Courier New" w:cs="Courier New"/>
+          <w:sz w:val="20"/>
+          <w:szCs w:val="20"/>
+        </w:rPr>
+        <w:t>sudo</w:t>
+      </w:r>
+      <w:proofErr w:type="spellEnd"/>
+      <w:r>
+        <w:rPr>
+          <w:rFonts w:ascii="Courier New" w:hAnsi="Courier New" w:cs="Courier New"/>
+          <w:sz w:val="20"/>
+          <w:szCs w:val="20"/>
+        </w:rPr>
+        <w:t xml:space="preserve"> </w:t>
+      </w:r>
+      <w:r>
+        <w:rPr>
+          <w:rFonts w:ascii="Courier New" w:hAnsi="Courier New" w:cs="Courier New"/>
+          <w:sz w:val="20"/>
+          <w:szCs w:val="20"/>
+        </w:rPr>
+        <w:t xml:space="preserve">service </w:t>
+      </w:r>
+      <w:proofErr w:type="spellStart"/>
+      <w:r>
+        <w:rPr>
+          <w:rFonts w:ascii="Courier New" w:hAnsi="Courier New" w:cs="Courier New"/>
+          <w:sz w:val="20"/>
+          <w:szCs w:val="20"/>
+        </w:rPr>
+        <w:t>mysql</w:t>
+      </w:r>
+      <w:proofErr w:type="spellEnd"/>
+      <w:r>
+        <w:rPr>
+          <w:rFonts w:ascii="Courier New" w:hAnsi="Courier New" w:cs="Courier New"/>
+          <w:sz w:val="20"/>
+          <w:szCs w:val="20"/>
+        </w:rPr>
+        <w:t xml:space="preserve"> start</w:t>
+      </w:r>
+    </w:p>
+    <w:p>
+      <w:pPr>
+        <w:rPr>
+          <w:rFonts w:ascii="Courier New" w:hAnsi="Courier New" w:cs="Courier New"/>
+          <w:sz w:val="20"/>
+          <w:szCs w:val="20"/>
+        </w:rPr>
+      </w:pPr>
+      <w:proofErr w:type="gramStart"/>
+      <w:r>
+        <w:rPr>
+          <w:rFonts w:ascii="Courier New" w:hAnsi="Courier New" w:cs="Courier New"/>
+          <w:sz w:val="20"/>
+          <w:szCs w:val="20"/>
+        </w:rPr>
+        <w:t>oib</w:t>
+      </w:r>
+      <w:proofErr w:type="gramEnd"/>
+      <w:r>
+        <w:rPr>
+          <w:rFonts w:ascii="Courier New" w:hAnsi="Courier New" w:cs="Courier New"/>
+          <w:sz w:val="20"/>
+          <w:szCs w:val="20"/>
+        </w:rPr>
+        <w:t>-rdbms-model-</w:t>
+      </w:r>
+      <w:r>
+        <w:rPr>
+          <w:rFonts w:ascii="Courier New" w:hAnsi="Courier New" w:cs="Courier New"/>
+          <w:sz w:val="20"/>
+          <w:szCs w:val="20"/>
+        </w:rPr>
+        <w:t xml:space="preserve">v0.2]% </w:t>
+      </w:r>
+      <w:proofErr w:type="spellStart"/>
+      <w:r>
+        <w:rPr>
+          <w:rFonts w:ascii="Courier New" w:hAnsi="Courier New" w:cs="Courier New"/>
+          <w:sz w:val="20"/>
+          <w:szCs w:val="20"/>
+        </w:rPr>
+        <w:t>mysql</w:t>
+      </w:r>
+      <w:proofErr w:type="spellEnd"/>
+      <w:r>
+        <w:rPr>
+          <w:rFonts w:ascii="Courier New" w:hAnsi="Courier New" w:cs="Courier New"/>
+          <w:sz w:val="20"/>
+          <w:szCs w:val="20"/>
+        </w:rPr>
+        <w:t xml:space="preserve"> –u </w:t>
+      </w:r>
+      <w:proofErr w:type="spellStart"/>
+      <w:r>
+        <w:rPr>
+          <w:rFonts w:ascii="Courier New" w:hAnsi="Courier New" w:cs="Courier New"/>
+          <w:i/>
+          <w:sz w:val="20"/>
+          <w:szCs w:val="20"/>
+        </w:rPr>
+        <w:t>your</w:t>
+      </w:r>
+      <w:r>
+        <w:rPr>
+          <w:rFonts w:ascii="Courier New" w:hAnsi="Courier New" w:cs="Courier New"/>
+          <w:i/>
+          <w:sz w:val="20"/>
+          <w:szCs w:val="20"/>
+        </w:rPr>
+        <w:t>_</w:t>
+      </w:r>
+      <w:r>
+        <w:rPr>
+          <w:rFonts w:ascii="Courier New" w:hAnsi="Courier New" w:cs="Courier New"/>
+          <w:i/>
+          <w:sz w:val="20"/>
+          <w:szCs w:val="20"/>
+        </w:rPr>
+        <w:t>mysql</w:t>
+      </w:r>
+      <w:r>
+        <w:rPr>
+          <w:rFonts w:ascii="Courier New" w:hAnsi="Courier New" w:cs="Courier New"/>
+          <w:i/>
+          <w:sz w:val="20"/>
+          <w:szCs w:val="20"/>
+        </w:rPr>
+        <w:t>_</w:t>
+      </w:r>
+      <w:r>
+        <w:rPr>
+          <w:rFonts w:ascii="Courier New" w:hAnsi="Courier New" w:cs="Courier New"/>
+          <w:i/>
+          <w:sz w:val="20"/>
+          <w:szCs w:val="20"/>
+        </w:rPr>
+        <w:t>user</w:t>
+      </w:r>
+      <w:proofErr w:type="spellEnd"/>
+      <w:r>
+        <w:rPr>
+          <w:rFonts w:ascii="Courier New" w:hAnsi="Courier New" w:cs="Courier New"/>
+          <w:sz w:val="20"/>
+          <w:szCs w:val="20"/>
+        </w:rPr>
+        <w:t xml:space="preserve"> –p </w:t>
+      </w:r>
+      <w:proofErr w:type="spellStart"/>
+      <w:r>
+        <w:rPr>
+          <w:rFonts w:ascii="Courier New" w:hAnsi="Courier New" w:cs="Courier New"/>
+          <w:i/>
+          <w:sz w:val="20"/>
+          <w:szCs w:val="20"/>
+        </w:rPr>
+        <w:t>your</w:t>
+      </w:r>
+      <w:r>
+        <w:rPr>
+          <w:rFonts w:ascii="Courier New" w:hAnsi="Courier New" w:cs="Courier New"/>
+          <w:i/>
+          <w:sz w:val="20"/>
+          <w:szCs w:val="20"/>
+        </w:rPr>
+        <w:t>_</w:t>
+      </w:r>
+      <w:r>
+        <w:rPr>
+          <w:rFonts w:ascii="Courier New" w:hAnsi="Courier New" w:cs="Courier New"/>
+          <w:i/>
+          <w:sz w:val="20"/>
+          <w:szCs w:val="20"/>
+        </w:rPr>
+        <w:t>mysql</w:t>
+      </w:r>
+      <w:r>
+        <w:rPr>
+          <w:rFonts w:ascii="Courier New" w:hAnsi="Courier New" w:cs="Courier New"/>
+          <w:i/>
+          <w:sz w:val="20"/>
+          <w:szCs w:val="20"/>
+        </w:rPr>
+        <w:t>_</w:t>
+      </w:r>
+      <w:r>
+        <w:rPr>
+          <w:rFonts w:ascii="Courier New" w:hAnsi="Courier New" w:cs="Courier New"/>
+          <w:i/>
+          <w:sz w:val="20"/>
+          <w:szCs w:val="20"/>
+        </w:rPr>
+        <w:t>password</w:t>
+      </w:r>
+      <w:proofErr w:type="spellEnd"/>
+      <w:r>
+        <w:rPr>
+          <w:rFonts w:ascii="Courier New" w:hAnsi="Courier New" w:cs="Courier New"/>
+          <w:sz w:val="20"/>
+          <w:szCs w:val="20"/>
+        </w:rPr>
+        <w:t xml:space="preserve"> &lt; </w:t>
+      </w:r>
+      <w:r>
+        <w:rPr>
+          <w:rFonts w:ascii="Courier New" w:hAnsi="Courier New" w:cs="Courier New"/>
+          <w:sz w:val="20"/>
+          <w:szCs w:val="20"/>
+        </w:rPr>
+        <w:t>create-</w:t>
+      </w:r>
+      <w:proofErr w:type="spellStart"/>
+      <w:r>
+        <w:rPr>
+          <w:rFonts w:ascii="Courier New" w:hAnsi="Courier New" w:cs="Courier New"/>
+          <w:sz w:val="20"/>
+          <w:szCs w:val="20"/>
+        </w:rPr>
+        <w:t>oib</w:t>
+      </w:r>
+      <w:proofErr w:type="spellEnd"/>
+      <w:r>
+        <w:rPr>
+          <w:rFonts w:ascii="Courier New" w:hAnsi="Courier New" w:cs="Courier New"/>
+          <w:sz w:val="20"/>
+          <w:szCs w:val="20"/>
+        </w:rPr>
+        <w:t>-model-</w:t>
+      </w:r>
+      <w:proofErr w:type="spellStart"/>
+      <w:r>
+        <w:rPr>
+          <w:rFonts w:ascii="Courier New" w:hAnsi="Courier New" w:cs="Courier New"/>
+          <w:sz w:val="20"/>
+          <w:szCs w:val="20"/>
+        </w:rPr>
+        <w:t>mysql.sql</w:t>
+      </w:r>
+      <w:proofErr w:type="spellEnd"/>
+    </w:p>
+    <w:p>
+      <w:pPr>
+        <w:pStyle w:val="Heading5"/>
+        <w:rPr>
+          <w:i/>
+          <w:sz w:val="20"/>
+          <w:szCs w:val="20"/>
+        </w:rPr>
+      </w:pPr>
+      <w:r>
+        <w:rPr>
+          <w:i/>
+          <w:sz w:val="20"/>
+          <w:szCs w:val="20"/>
+        </w:rPr>
+        <w:t>UMLS username and password:</w:t>
+      </w:r>
+    </w:p>
+    <w:p>
+      <w:pPr>
+        <w:rPr>
+          <w:rFonts w:ascii="Courier New" w:hAnsi="Courier New" w:cs="Courier New"/>
+          <w:sz w:val="20"/>
+          <w:szCs w:val="20"/>
+        </w:rPr>
+      </w:pPr>
+      <w:r>
+        <w:rPr>
+          <w:sz w:val="20"/>
+          <w:szCs w:val="20"/>
+        </w:rPr>
+        <w:t xml:space="preserve">Then use a text editor to edit </w:t>
+      </w:r>
+      <w:proofErr w:type="spellStart"/>
+      <w:r>
+        <w:rPr>
+          <w:rFonts w:ascii="Courier New" w:hAnsi="Courier New" w:cs="Courier New"/>
+          <w:sz w:val="20"/>
+          <w:szCs w:val="20"/>
+        </w:rPr>
+        <w:t>oib</w:t>
+      </w:r>
+      <w:proofErr w:type="spellEnd"/>
+      <w:r>
+        <w:rPr>
+          <w:rFonts w:ascii="Courier New" w:hAnsi="Courier New" w:cs="Courier New"/>
+          <w:sz w:val="20"/>
+          <w:szCs w:val="20"/>
+        </w:rPr>
+        <w:t>-app-property-</w:t>
+      </w:r>
+      <w:proofErr w:type="spellStart"/>
+      <w:r>
+        <w:rPr>
+          <w:rFonts w:ascii="Courier New" w:hAnsi="Courier New" w:cs="Courier New"/>
+          <w:sz w:val="20"/>
+          <w:szCs w:val="20"/>
+        </w:rPr>
+        <w:t>inserts.sql</w:t>
+      </w:r>
+      <w:proofErr w:type="spellEnd"/>
+      <w:r>
+        <w:rPr>
+          <w:rFonts w:ascii="Courier New" w:hAnsi="Courier New" w:cs="Courier New"/>
+          <w:sz w:val="20"/>
+          <w:szCs w:val="20"/>
+        </w:rPr>
+        <w:t xml:space="preserve"> </w:t>
+      </w:r>
+      <w:r>
+        <w:rPr>
+          <w:sz w:val="20"/>
+          <w:szCs w:val="20"/>
+        </w:rPr>
+        <w:t>to edit the end of the first two lines changing “</w:t>
+      </w:r>
+      <w:r>
+        <w:rPr>
+          <w:sz w:val="20"/>
+          <w:szCs w:val="20"/>
+        </w:rPr>
+        <w:t>ADD UMLS USER HERE</w:t>
+      </w:r>
+      <w:r>
+        <w:rPr>
+          <w:sz w:val="20"/>
+          <w:szCs w:val="20"/>
+        </w:rPr>
+        <w:t>”</w:t>
+      </w:r>
+      <w:r>
+        <w:rPr>
+          <w:sz w:val="20"/>
+          <w:szCs w:val="20"/>
+        </w:rPr>
+        <w:t xml:space="preserve"> and “</w:t>
+      </w:r>
+      <w:r>
+        <w:rPr>
+          <w:sz w:val="20"/>
+          <w:szCs w:val="20"/>
+        </w:rPr>
+        <w:t xml:space="preserve">ADD UMLS </w:t>
+      </w:r>
+      <w:r>
+        <w:rPr>
+          <w:sz w:val="20"/>
+          <w:szCs w:val="20"/>
+        </w:rPr>
+        <w:t>PASSWORD</w:t>
+      </w:r>
+      <w:r>
+        <w:rPr>
+          <w:sz w:val="20"/>
+          <w:szCs w:val="20"/>
+        </w:rPr>
+        <w:t xml:space="preserve"> HERE</w:t>
+      </w:r>
+      <w:r>
+        <w:rPr>
+          <w:sz w:val="20"/>
+          <w:szCs w:val="20"/>
+        </w:rPr>
+        <w:t>” to the UMLS username and</w:t>
+      </w:r>
+      <w:r>
+        <w:rPr>
+          <w:sz w:val="20"/>
+          <w:szCs w:val="20"/>
+        </w:rPr>
+        <w:t xml:space="preserve"> password for you institution.</w:t>
+      </w:r>
+      <w:r>
+        <w:rPr>
+          <w:sz w:val="20"/>
+          <w:szCs w:val="20"/>
+        </w:rPr>
+        <w:t xml:space="preserve"> Then </w:t>
+      </w:r>
+      <w:r>
+        <w:rPr>
+          <w:sz w:val="20"/>
+          <w:szCs w:val="20"/>
+        </w:rPr>
+        <w:t>save</w:t>
+      </w:r>
+      <w:r>
+        <w:rPr>
+          <w:sz w:val="20"/>
+          <w:szCs w:val="20"/>
+        </w:rPr>
+        <w:t xml:space="preserve"> the document changes</w:t>
+      </w:r>
+      <w:r>
+        <w:rPr>
+          <w:sz w:val="20"/>
+          <w:szCs w:val="20"/>
+        </w:rPr>
+        <w:t xml:space="preserve"> and continue running the scripts:</w:t>
+      </w:r>
+    </w:p>
+    <w:p>
+      <w:pPr>
+        <w:rPr>
+          <w:rFonts w:ascii="Courier New" w:hAnsi="Courier New" w:cs="Courier New"/>
+          <w:sz w:val="20"/>
+          <w:szCs w:val="20"/>
+        </w:rPr>
+      </w:pPr>
+    </w:p>
+    <w:p>
+      <w:pPr>
+        <w:rPr>
+          <w:rFonts w:ascii="Courier New" w:hAnsi="Courier New" w:cs="Courier New"/>
+          <w:sz w:val="20"/>
+          <w:szCs w:val="20"/>
+        </w:rPr>
+      </w:pPr>
+      <w:proofErr w:type="gramStart"/>
+      <w:r>
+        <w:rPr>
+          <w:rFonts w:ascii="Courier New" w:hAnsi="Courier New" w:cs="Courier New"/>
+          <w:sz w:val="20"/>
+          <w:szCs w:val="20"/>
+        </w:rPr>
+        <w:t>oib</w:t>
+      </w:r>
+      <w:proofErr w:type="gramEnd"/>
+      <w:r>
+        <w:rPr>
+          <w:rFonts w:ascii="Courier New" w:hAnsi="Courier New" w:cs="Courier New"/>
+          <w:sz w:val="20"/>
+          <w:szCs w:val="20"/>
+        </w:rPr>
+        <w:t>-rdbms-model-v0.2</w:t>
+      </w:r>
       <w:r>
         <w:rPr>
           <w:rFonts w:ascii="Courier New" w:hAnsi="Courier New" w:cs="Courier New"/>
@@ -1314,7 +1756,7 @@
           <w:sz w:val="20"/>
           <w:szCs w:val="20"/>
         </w:rPr>
-        <w:t>sudo</w:t>
+        <w:t>mysql</w:t>
       </w:r>
       <w:proofErr w:type="spellEnd"/>
       <w:r>
@@ -1331,7 +1773,87 @@
           <w:sz w:val="20"/>
           <w:szCs w:val="20"/>
         </w:rPr>
-        <w:t xml:space="preserve">service </w:t>
+        <w:t xml:space="preserve">–u </w:t>
+      </w:r>
+      <w:proofErr w:type="spellStart"/>
+      <w:r>
+        <w:rPr>
+          <w:rFonts w:ascii="Courier New" w:hAnsi="Courier New" w:cs="Courier New"/>
+          <w:i/>
+          <w:sz w:val="20"/>
+          <w:szCs w:val="20"/>
+        </w:rPr>
+        <w:t>your_mysql_user</w:t>
+      </w:r>
+      <w:proofErr w:type="spellEnd"/>
+      <w:r>
+        <w:rPr>
+          <w:rFonts w:ascii="Courier New" w:hAnsi="Courier New" w:cs="Courier New"/>
+          <w:sz w:val="20"/>
+          <w:szCs w:val="20"/>
+        </w:rPr>
+        <w:t xml:space="preserve"> </w:t>
+      </w:r>
+      <w:r>
+        <w:rPr>
+          <w:rFonts w:ascii="Courier New" w:hAnsi="Courier New" w:cs="Courier New"/>
+          <w:sz w:val="20"/>
+          <w:szCs w:val="20"/>
+        </w:rPr>
+        <w:t>OIB</w:t>
+      </w:r>
+      <w:r>
+        <w:rPr>
+          <w:rFonts w:ascii="Courier New" w:hAnsi="Courier New" w:cs="Courier New"/>
+          <w:sz w:val="20"/>
+          <w:szCs w:val="20"/>
+        </w:rPr>
+        <w:t xml:space="preserve"> &lt; </w:t>
+      </w:r>
+      <w:proofErr w:type="spellStart"/>
+      <w:r>
+        <w:rPr>
+          <w:rFonts w:ascii="Courier New" w:hAnsi="Courier New" w:cs="Courier New"/>
+          <w:sz w:val="20"/>
+          <w:szCs w:val="20"/>
+        </w:rPr>
+        <w:t>oib_app_property_inserts.sql</w:t>
+      </w:r>
+      <w:proofErr w:type="spellEnd"/>
+    </w:p>
+    <w:p>
+      <w:pPr>
+        <w:rPr>
+          <w:rFonts w:ascii="Courier New" w:hAnsi="Courier New" w:cs="Courier New"/>
+          <w:sz w:val="20"/>
+          <w:szCs w:val="20"/>
+        </w:rPr>
+      </w:pPr>
+      <w:proofErr w:type="gramStart"/>
+      <w:r>
+        <w:rPr>
+          <w:rFonts w:ascii="Courier New" w:hAnsi="Courier New" w:cs="Courier New"/>
+          <w:sz w:val="20"/>
+          <w:szCs w:val="20"/>
+        </w:rPr>
+        <w:t>oib</w:t>
+      </w:r>
+      <w:proofErr w:type="gramEnd"/>
+      <w:r>
+        <w:rPr>
+          <w:rFonts w:ascii="Courier New" w:hAnsi="Courier New" w:cs="Courier New"/>
+          <w:sz w:val="20"/>
+          <w:szCs w:val="20"/>
+        </w:rPr>
+        <w:t>-rdbms-model-v0.2</w:t>
+      </w:r>
+      <w:r>
+        <w:rPr>
+          <w:rFonts w:ascii="Courier New" w:hAnsi="Courier New" w:cs="Courier New"/>
+          <w:sz w:val="20"/>
+          <w:szCs w:val="20"/>
+        </w:rPr>
+        <w:t xml:space="preserve">]% </w:t>
       </w:r>
       <w:proofErr w:type="spellStart"/>
       <w:r>
@@ -1349,8 +1871,71 @@
           <w:sz w:val="20"/>
           <w:szCs w:val="20"/>
         </w:rPr>
-        <w:t xml:space="preserve"> start</w:t>
-      </w:r>
+        <w:t xml:space="preserve"> –u </w:t>
+      </w:r>
+      <w:proofErr w:type="spellStart"/>
+      <w:r>
+        <w:rPr>
+          <w:rFonts w:ascii="Courier New" w:hAnsi="Courier New" w:cs="Courier New"/>
+          <w:i/>
+          <w:sz w:val="20"/>
+          <w:szCs w:val="20"/>
+        </w:rPr>
+        <w:t>your_mysql_user</w:t>
+      </w:r>
+      <w:proofErr w:type="spellEnd"/>
+      <w:r>
+        <w:rPr>
+          <w:rFonts w:ascii="Courier New" w:hAnsi="Courier New" w:cs="Courier New"/>
+          <w:sz w:val="20"/>
+          <w:szCs w:val="20"/>
+        </w:rPr>
+        <w:t xml:space="preserve"> </w:t>
+      </w:r>
+      <w:r>
+        <w:rPr>
+          <w:rFonts w:ascii="Courier New" w:hAnsi="Courier New" w:cs="Courier New"/>
+          <w:sz w:val="20"/>
+          <w:szCs w:val="20"/>
+        </w:rPr>
+        <w:t>OIB</w:t>
+      </w:r>
+      <w:r>
+        <w:rPr>
+          <w:rFonts w:ascii="Courier New" w:hAnsi="Courier New" w:cs="Courier New"/>
+          <w:sz w:val="20"/>
+          <w:szCs w:val="20"/>
+        </w:rPr>
+        <w:t xml:space="preserve"> &lt; </w:t>
+      </w:r>
+      <w:proofErr w:type="spellStart"/>
+      <w:r>
+        <w:rPr>
+          <w:rFonts w:ascii="Courier New" w:hAnsi="Courier New" w:cs="Courier New"/>
+          <w:sz w:val="20"/>
+          <w:szCs w:val="20"/>
+        </w:rPr>
+        <w:t>oib</w:t>
+      </w:r>
+      <w:proofErr w:type="spellEnd"/>
+      <w:r>
+        <w:rPr>
+          <w:rFonts w:ascii="Courier New" w:hAnsi="Courier New" w:cs="Courier New"/>
+          <w:sz w:val="20"/>
+          <w:szCs w:val="20"/>
+        </w:rPr>
+        <w:t>-asset-</w:t>
+      </w:r>
+      <w:proofErr w:type="spellStart"/>
+      <w:r>
+        <w:rPr>
+          <w:rFonts w:ascii="Courier New" w:hAnsi="Courier New" w:cs="Courier New"/>
+          <w:sz w:val="20"/>
+          <w:szCs w:val="20"/>
+        </w:rPr>
+        <w:t>inserts.sql</w:t>
+      </w:r>
+      <w:proofErr w:type="spellEnd"/>
     </w:p>
     <w:p>
       <w:pPr>
@@ -1376,15 +1961,15 @@
           <w:sz w:val="20"/>
           <w:szCs w:val="20"/>
         </w:rPr>
-        <w:t>-rdbms-model-</w:t>
-      </w:r>
-      <w:r>
-        <w:rPr>
-          <w:rFonts w:ascii="Courier New" w:hAnsi="Courier New" w:cs="Courier New"/>
-          <w:sz w:val="20"/>
-          <w:szCs w:val="20"/>
-        </w:rPr>
-        <w:t xml:space="preserve">v0.2]% </w:t>
+        <w:t>-rdbms-model-v0.2</w:t>
+      </w:r>
+      <w:r>
+        <w:rPr>
+          <w:rFonts w:ascii="Courier New" w:hAnsi="Courier New" w:cs="Courier New"/>
+          <w:sz w:val="20"/>
+          <w:szCs w:val="20"/>
+        </w:rPr>
+        <w:t xml:space="preserve">]% </w:t>
       </w:r>
       <w:proofErr w:type="spellStart"/>
       <w:r>
@@ -1412,8 +1997,115 @@
           <w:sz w:val="20"/>
           <w:szCs w:val="20"/>
         </w:rPr>
-        <w:t>your</w:t>
-      </w:r>
+        <w:t>your_mysql_user</w:t>
+      </w:r>
+      <w:proofErr w:type="spellEnd"/>
+      <w:r>
+        <w:rPr>
+          <w:rFonts w:ascii="Courier New" w:hAnsi="Courier New" w:cs="Courier New"/>
+          <w:sz w:val="20"/>
+          <w:szCs w:val="20"/>
+        </w:rPr>
+        <w:t xml:space="preserve"> OIB</w:t>
+      </w:r>
+      <w:r>
+        <w:rPr>
+          <w:rFonts w:ascii="Courier New" w:hAnsi="Courier New" w:cs="Courier New"/>
+          <w:sz w:val="20"/>
+          <w:szCs w:val="20"/>
+        </w:rPr>
+        <w:t xml:space="preserve"> &lt; </w:t>
+      </w:r>
+      <w:proofErr w:type="spellStart"/>
+      <w:r>
+        <w:rPr>
+          <w:rFonts w:ascii="Courier New" w:hAnsi="Courier New" w:cs="Courier New"/>
+          <w:sz w:val="20"/>
+          <w:szCs w:val="20"/>
+        </w:rPr>
+        <w:t>o</w:t>
+      </w:r>
+      <w:r>
+        <w:rPr>
+          <w:rFonts w:ascii="Courier New" w:hAnsi="Courier New" w:cs="Courier New"/>
+          <w:sz w:val="20"/>
+          <w:szCs w:val="20"/>
+        </w:rPr>
+        <w:t>ib</w:t>
+      </w:r>
+      <w:proofErr w:type="spellEnd"/>
+      <w:r>
+        <w:rPr>
+          <w:rFonts w:ascii="Courier New" w:hAnsi="Courier New" w:cs="Courier New"/>
+          <w:sz w:val="20"/>
+          <w:szCs w:val="20"/>
+        </w:rPr>
+        <w:t>-asset-property-</w:t>
+      </w:r>
+      <w:proofErr w:type="spellStart"/>
+      <w:r>
+        <w:rPr>
+          <w:rFonts w:ascii="Courier New" w:hAnsi="Courier New" w:cs="Courier New"/>
+          <w:sz w:val="20"/>
+          <w:szCs w:val="20"/>
+        </w:rPr>
+        <w:t>inserts.sql</w:t>
+      </w:r>
+      <w:proofErr w:type="spellEnd"/>
+    </w:p>
+    <w:p>
+      <w:pPr>
+        <w:rPr>
+          <w:rFonts w:ascii="Courier New" w:hAnsi="Courier New" w:cs="Courier New"/>
+          <w:sz w:val="20"/>
+          <w:szCs w:val="20"/>
+        </w:rPr>
+      </w:pPr>
+      <w:proofErr w:type="gramStart"/>
+      <w:r>
+        <w:rPr>
+          <w:rFonts w:ascii="Courier New" w:hAnsi="Courier New" w:cs="Courier New"/>
+          <w:sz w:val="20"/>
+          <w:szCs w:val="20"/>
+        </w:rPr>
+        <w:t>oib</w:t>
+      </w:r>
+      <w:proofErr w:type="gramEnd"/>
+      <w:r>
+        <w:rPr>
+          <w:rFonts w:ascii="Courier New" w:hAnsi="Courier New" w:cs="Courier New"/>
+          <w:sz w:val="20"/>
+          <w:szCs w:val="20"/>
+        </w:rPr>
+        <w:t>-rdbms-model-v0.2</w:t>
+      </w:r>
+      <w:r>
+        <w:rPr>
+          <w:rFonts w:ascii="Courier New" w:hAnsi="Courier New" w:cs="Courier New"/>
+          <w:sz w:val="20"/>
+          <w:szCs w:val="20"/>
+        </w:rPr>
+        <w:t xml:space="preserve">]% </w:t>
+      </w:r>
+      <w:proofErr w:type="spellStart"/>
+      <w:r>
+        <w:rPr>
+          <w:rFonts w:ascii="Courier New" w:hAnsi="Courier New" w:cs="Courier New"/>
+          <w:sz w:val="20"/>
+          <w:szCs w:val="20"/>
+        </w:rPr>
+        <w:t>mysql</w:t>
+      </w:r>
+      <w:proofErr w:type="spellEnd"/>
+      <w:r>
+        <w:rPr>
+          <w:rFonts w:ascii="Courier New" w:hAnsi="Courier New" w:cs="Courier New"/>
+          <w:sz w:val="20"/>
+          <w:szCs w:val="20"/>
+        </w:rPr>
+        <w:t xml:space="preserve"> –u </w:t>
+      </w:r>
+      <w:proofErr w:type="spellStart"/>
       <w:r>
         <w:rPr>
           <w:rFonts w:ascii="Courier New" w:hAnsi="Courier New" w:cs="Courier New"/>
@@ -1421,8 +2113,107 @@
           <w:sz w:val="20"/>
           <w:szCs w:val="20"/>
         </w:rPr>
-        <w:t>_</w:t>
-      </w:r>
+        <w:t>your_mysql_user</w:t>
+      </w:r>
+      <w:proofErr w:type="spellEnd"/>
+      <w:r>
+        <w:rPr>
+          <w:rFonts w:ascii="Courier New" w:hAnsi="Courier New" w:cs="Courier New"/>
+          <w:sz w:val="20"/>
+          <w:szCs w:val="20"/>
+        </w:rPr>
+        <w:t xml:space="preserve"> </w:t>
+      </w:r>
+      <w:r>
+        <w:rPr>
+          <w:rFonts w:ascii="Courier New" w:hAnsi="Courier New" w:cs="Courier New"/>
+          <w:sz w:val="20"/>
+          <w:szCs w:val="20"/>
+        </w:rPr>
+        <w:t>OIB</w:t>
+      </w:r>
+      <w:r>
+        <w:rPr>
+          <w:rFonts w:ascii="Courier New" w:hAnsi="Courier New" w:cs="Courier New"/>
+          <w:sz w:val="20"/>
+          <w:szCs w:val="20"/>
+        </w:rPr>
+        <w:t xml:space="preserve"> &lt; </w:t>
+      </w:r>
+      <w:proofErr w:type="spellStart"/>
+      <w:r>
+        <w:rPr>
+          <w:rFonts w:ascii="Courier New" w:hAnsi="Courier New" w:cs="Courier New"/>
+          <w:sz w:val="20"/>
+          <w:szCs w:val="20"/>
+        </w:rPr>
+        <w:t>oib</w:t>
+      </w:r>
+      <w:proofErr w:type="spellEnd"/>
+      <w:r>
+        <w:rPr>
+          <w:rFonts w:ascii="Courier New" w:hAnsi="Courier New" w:cs="Courier New"/>
+          <w:sz w:val="20"/>
+          <w:szCs w:val="20"/>
+        </w:rPr>
+        <w:t>-request-parameter-</w:t>
+      </w:r>
+      <w:proofErr w:type="spellStart"/>
+      <w:r>
+        <w:rPr>
+          <w:rFonts w:ascii="Courier New" w:hAnsi="Courier New" w:cs="Courier New"/>
+          <w:sz w:val="20"/>
+          <w:szCs w:val="20"/>
+        </w:rPr>
+        <w:t>inserts.sql</w:t>
+      </w:r>
+      <w:proofErr w:type="spellEnd"/>
+    </w:p>
+    <w:p>
+      <w:pPr>
+        <w:rPr>
+          <w:rFonts w:ascii="Courier New" w:hAnsi="Courier New" w:cs="Courier New"/>
+          <w:sz w:val="20"/>
+          <w:szCs w:val="20"/>
+        </w:rPr>
+      </w:pPr>
+      <w:proofErr w:type="gramStart"/>
+      <w:r>
+        <w:rPr>
+          <w:rFonts w:ascii="Courier New" w:hAnsi="Courier New" w:cs="Courier New"/>
+          <w:sz w:val="20"/>
+          <w:szCs w:val="20"/>
+        </w:rPr>
+        <w:t>oib</w:t>
+      </w:r>
+      <w:proofErr w:type="gramEnd"/>
+      <w:r>
+        <w:rPr>
+          <w:rFonts w:ascii="Courier New" w:hAnsi="Courier New" w:cs="Courier New"/>
+          <w:sz w:val="20"/>
+          <w:szCs w:val="20"/>
+        </w:rPr>
+        <w:t xml:space="preserve">-rdbms-model-v0.2]% </w:t>
+      </w:r>
+      <w:proofErr w:type="spellStart"/>
+      <w:r>
+        <w:rPr>
+          <w:rFonts w:ascii="Courier New" w:hAnsi="Courier New" w:cs="Courier New"/>
+          <w:sz w:val="20"/>
+          <w:szCs w:val="20"/>
+        </w:rPr>
+        <w:t>mysql</w:t>
+      </w:r>
+      <w:proofErr w:type="spellEnd"/>
+      <w:r>
+        <w:rPr>
+          <w:rFonts w:ascii="Courier New" w:hAnsi="Courier New" w:cs="Courier New"/>
+          <w:sz w:val="20"/>
+          <w:szCs w:val="20"/>
+        </w:rPr>
+        <w:t xml:space="preserve"> –u </w:t>
+      </w:r>
+      <w:proofErr w:type="spellStart"/>
       <w:r>
         <w:rPr>
           <w:rFonts w:ascii="Courier New" w:hAnsi="Courier New" w:cs="Courier New"/>
@@ -1430,8 +2221,92 @@
           <w:sz w:val="20"/>
           <w:szCs w:val="20"/>
         </w:rPr>
+        <w:t>your_mysql_user</w:t>
+      </w:r>
+      <w:proofErr w:type="spellEnd"/>
+      <w:r>
+        <w:rPr>
+          <w:rFonts w:ascii="Courier New" w:hAnsi="Courier New" w:cs="Courier New"/>
+          <w:sz w:val="20"/>
+          <w:szCs w:val="20"/>
+        </w:rPr>
+        <w:t xml:space="preserve"> OIB- &lt; </w:t>
+      </w:r>
+      <w:proofErr w:type="spellStart"/>
+      <w:r>
+        <w:rPr>
+          <w:rFonts w:ascii="Courier New" w:hAnsi="Courier New" w:cs="Courier New"/>
+          <w:sz w:val="20"/>
+          <w:szCs w:val="20"/>
+        </w:rPr>
+        <w:t>oib</w:t>
+      </w:r>
+      <w:proofErr w:type="spellEnd"/>
+      <w:r>
+        <w:rPr>
+          <w:rFonts w:ascii="Courier New" w:hAnsi="Courier New" w:cs="Courier New"/>
+          <w:sz w:val="20"/>
+          <w:szCs w:val="20"/>
+        </w:rPr>
+        <w:t>-value-set-</w:t>
+      </w:r>
+      <w:proofErr w:type="spellStart"/>
+      <w:r>
+        <w:rPr>
+          <w:rFonts w:ascii="Courier New" w:hAnsi="Courier New" w:cs="Courier New"/>
+          <w:sz w:val="20"/>
+          <w:szCs w:val="20"/>
+        </w:rPr>
+        <w:t>inserts.sql</w:t>
+      </w:r>
+      <w:proofErr w:type="spellEnd"/>
+    </w:p>
+    <w:p>
+      <w:pPr>
+        <w:rPr>
+          <w:rFonts w:ascii="Courier New" w:hAnsi="Courier New" w:cs="Courier New"/>
+          <w:sz w:val="20"/>
+          <w:szCs w:val="20"/>
+        </w:rPr>
+      </w:pPr>
+      <w:proofErr w:type="gramStart"/>
+      <w:r>
+        <w:rPr>
+          <w:rFonts w:ascii="Courier New" w:hAnsi="Courier New" w:cs="Courier New"/>
+          <w:sz w:val="20"/>
+          <w:szCs w:val="20"/>
+        </w:rPr>
+        <w:lastRenderedPageBreak/>
+        <w:t>oib</w:t>
+      </w:r>
+      <w:proofErr w:type="gramEnd"/>
+      <w:r>
+        <w:rPr>
+          <w:rFonts w:ascii="Courier New" w:hAnsi="Courier New" w:cs="Courier New"/>
+          <w:sz w:val="20"/>
+          <w:szCs w:val="20"/>
+        </w:rPr>
+        <w:t xml:space="preserve">-rdbms-model-v0.2]% </w:t>
+      </w:r>
+      <w:proofErr w:type="spellStart"/>
+      <w:r>
+        <w:rPr>
+          <w:rFonts w:ascii="Courier New" w:hAnsi="Courier New" w:cs="Courier New"/>
+          <w:sz w:val="20"/>
+          <w:szCs w:val="20"/>
+        </w:rPr>
         <w:t>mysql</w:t>
       </w:r>
+      <w:proofErr w:type="spellEnd"/>
+      <w:r>
+        <w:rPr>
+          <w:rFonts w:ascii="Courier New" w:hAnsi="Courier New" w:cs="Courier New"/>
+          <w:sz w:val="20"/>
+          <w:szCs w:val="20"/>
+        </w:rPr>
+        <w:t xml:space="preserve"> –u </w:t>
+      </w:r>
+      <w:proofErr w:type="spellStart"/>
       <w:r>
         <w:rPr>
           <w:rFonts w:ascii="Courier New" w:hAnsi="Courier New" w:cs="Courier New"/>
@@ -1439,792 +2314,61 @@
           <w:sz w:val="20"/>
           <w:szCs w:val="20"/>
         </w:rPr>
-        <w:t>_</w:t>
-      </w:r>
-      <w:r>
-        <w:rPr>
-          <w:rFonts w:ascii="Courier New" w:hAnsi="Courier New" w:cs="Courier New"/>
+        <w:t>your_mysql_user</w:t>
+      </w:r>
+      <w:proofErr w:type="spellEnd"/>
+      <w:r>
+        <w:rPr>
+          <w:rFonts w:ascii="Courier New" w:hAnsi="Courier New" w:cs="Courier New"/>
+          <w:sz w:val="20"/>
+          <w:szCs w:val="20"/>
+        </w:rPr>
+        <w:t xml:space="preserve"> OIB- &lt; </w:t>
+      </w:r>
+      <w:proofErr w:type="spellStart"/>
+      <w:r>
+        <w:rPr>
+          <w:rFonts w:ascii="Courier New" w:hAnsi="Courier New" w:cs="Courier New"/>
+          <w:sz w:val="20"/>
+          <w:szCs w:val="20"/>
+        </w:rPr>
+        <w:t>oib</w:t>
+      </w:r>
+      <w:proofErr w:type="spellEnd"/>
+      <w:r>
+        <w:rPr>
+          <w:rFonts w:ascii="Courier New" w:hAnsi="Courier New" w:cs="Courier New"/>
+          <w:sz w:val="20"/>
+          <w:szCs w:val="20"/>
+        </w:rPr>
+        <w:t>-value-set-code-</w:t>
+      </w:r>
+      <w:proofErr w:type="spellStart"/>
+      <w:r>
+        <w:rPr>
+          <w:rFonts w:ascii="Courier New" w:hAnsi="Courier New" w:cs="Courier New"/>
+          <w:sz w:val="20"/>
+          <w:szCs w:val="20"/>
+        </w:rPr>
+        <w:t>inserts.sql</w:t>
+      </w:r>
+      <w:proofErr w:type="spellEnd"/>
+    </w:p>
+    <w:p>
+      <w:pPr>
+        <w:pStyle w:val="Heading5"/>
+        <w:rPr>
           <w:i/>
           <w:sz w:val="20"/>
           <w:szCs w:val="20"/>
         </w:rPr>
-        <w:t>user</w:t>
-      </w:r>
-      <w:proofErr w:type="spellEnd"/>
-      <w:r>
-        <w:rPr>
-          <w:rFonts w:ascii="Courier New" w:hAnsi="Courier New" w:cs="Courier New"/>
-          <w:sz w:val="20"/>
-          <w:szCs w:val="20"/>
-        </w:rPr>
-        <w:t xml:space="preserve"> –p </w:t>
-      </w:r>
-      <w:proofErr w:type="spellStart"/>
-      <w:r>
-        <w:rPr>
-          <w:rFonts w:ascii="Courier New" w:hAnsi="Courier New" w:cs="Courier New"/>
+      </w:pPr>
+      <w:r>
+        <w:rPr>
           <w:i/>
           <w:sz w:val="20"/>
           <w:szCs w:val="20"/>
         </w:rPr>
-        <w:t>your</w:t>
-      </w:r>
-      <w:r>
-        <w:rPr>
-          <w:rFonts w:ascii="Courier New" w:hAnsi="Courier New" w:cs="Courier New"/>
-          <w:i/>
-          <w:sz w:val="20"/>
-          <w:szCs w:val="20"/>
-        </w:rPr>
-        <w:t>_</w:t>
-      </w:r>
-      <w:r>
-        <w:rPr>
-          <w:rFonts w:ascii="Courier New" w:hAnsi="Courier New" w:cs="Courier New"/>
-          <w:i/>
-          <w:sz w:val="20"/>
-          <w:szCs w:val="20"/>
-        </w:rPr>
-        <w:t>mysql</w:t>
-      </w:r>
-      <w:r>
-        <w:rPr>
-          <w:rFonts w:ascii="Courier New" w:hAnsi="Courier New" w:cs="Courier New"/>
-          <w:i/>
-          <w:sz w:val="20"/>
-          <w:szCs w:val="20"/>
-        </w:rPr>
-        <w:t>_</w:t>
-      </w:r>
-      <w:r>
-        <w:rPr>
-          <w:rFonts w:ascii="Courier New" w:hAnsi="Courier New" w:cs="Courier New"/>
-          <w:i/>
-          <w:sz w:val="20"/>
-          <w:szCs w:val="20"/>
-        </w:rPr>
-        <w:t>password</w:t>
-      </w:r>
-      <w:proofErr w:type="spellEnd"/>
-      <w:r>
-        <w:rPr>
-          <w:rFonts w:ascii="Courier New" w:hAnsi="Courier New" w:cs="Courier New"/>
-          <w:sz w:val="20"/>
-          <w:szCs w:val="20"/>
-        </w:rPr>
-        <w:t xml:space="preserve"> &lt; </w:t>
-      </w:r>
-      <w:r>
-        <w:rPr>
-          <w:rFonts w:ascii="Courier New" w:hAnsi="Courier New" w:cs="Courier New"/>
-          <w:sz w:val="20"/>
-          <w:szCs w:val="20"/>
-        </w:rPr>
-        <w:t>create-</w:t>
-      </w:r>
-      <w:proofErr w:type="spellStart"/>
-      <w:r>
-        <w:rPr>
-          <w:rFonts w:ascii="Courier New" w:hAnsi="Courier New" w:cs="Courier New"/>
-          <w:sz w:val="20"/>
-          <w:szCs w:val="20"/>
-        </w:rPr>
-        <w:t>oib</w:t>
-      </w:r>
-      <w:proofErr w:type="spellEnd"/>
-      <w:r>
-        <w:rPr>
-          <w:rFonts w:ascii="Courier New" w:hAnsi="Courier New" w:cs="Courier New"/>
-          <w:sz w:val="20"/>
-          <w:szCs w:val="20"/>
-        </w:rPr>
-        <w:t>-model-</w:t>
-      </w:r>
-      <w:proofErr w:type="spellStart"/>
-      <w:r>
-        <w:rPr>
-          <w:rFonts w:ascii="Courier New" w:hAnsi="Courier New" w:cs="Courier New"/>
-          <w:sz w:val="20"/>
-          <w:szCs w:val="20"/>
-        </w:rPr>
-        <w:t>mysql.sql</w:t>
-      </w:r>
-      <w:proofErr w:type="spellEnd"/>
-    </w:p>
-    <w:p>
-      <w:pPr>
-        <w:pStyle w:val="Heading5"/>
-        <w:rPr>
-          <w:i/>
-          <w:sz w:val="20"/>
-          <w:szCs w:val="20"/>
-        </w:rPr>
-      </w:pPr>
-      <w:r>
-        <w:rPr>
-          <w:i/>
-          <w:sz w:val="20"/>
-          <w:szCs w:val="20"/>
-        </w:rPr>
-        <w:t>UMLS username and password:</w:t>
-      </w:r>
-    </w:p>
-    <w:p>
-      <w:pPr>
-        <w:rPr>
-          <w:rFonts w:ascii="Courier New" w:hAnsi="Courier New" w:cs="Courier New"/>
-          <w:sz w:val="20"/>
-          <w:szCs w:val="20"/>
-        </w:rPr>
-      </w:pPr>
-      <w:r>
-        <w:rPr>
-          <w:sz w:val="20"/>
-          <w:szCs w:val="20"/>
-        </w:rPr>
-        <w:t xml:space="preserve">Then use a text editor to edit </w:t>
-      </w:r>
-      <w:proofErr w:type="spellStart"/>
-      <w:r>
-        <w:rPr>
-          <w:rFonts w:ascii="Courier New" w:hAnsi="Courier New" w:cs="Courier New"/>
-          <w:sz w:val="20"/>
-          <w:szCs w:val="20"/>
-        </w:rPr>
-        <w:t>oib_app_property_inserts.sql</w:t>
-      </w:r>
-      <w:proofErr w:type="spellEnd"/>
-      <w:r>
-        <w:rPr>
-          <w:rFonts w:ascii="Courier New" w:hAnsi="Courier New" w:cs="Courier New"/>
-          <w:sz w:val="20"/>
-          <w:szCs w:val="20"/>
-        </w:rPr>
-        <w:t xml:space="preserve"> </w:t>
-      </w:r>
-      <w:r>
-        <w:rPr>
-          <w:sz w:val="20"/>
-          <w:szCs w:val="20"/>
-        </w:rPr>
-        <w:t>to edit the end of the first two lines changing “</w:t>
-      </w:r>
-      <w:r>
-        <w:rPr>
-          <w:sz w:val="20"/>
-          <w:szCs w:val="20"/>
-        </w:rPr>
-        <w:t>ADD UMLS USER HERE</w:t>
-      </w:r>
-      <w:r>
-        <w:rPr>
-          <w:sz w:val="20"/>
-          <w:szCs w:val="20"/>
-        </w:rPr>
-        <w:t>”</w:t>
-      </w:r>
-      <w:r>
-        <w:rPr>
-          <w:sz w:val="20"/>
-          <w:szCs w:val="20"/>
-        </w:rPr>
-        <w:t xml:space="preserve"> and “</w:t>
-      </w:r>
-      <w:r>
-        <w:rPr>
-          <w:sz w:val="20"/>
-          <w:szCs w:val="20"/>
-        </w:rPr>
-        <w:t xml:space="preserve">ADD UMLS </w:t>
-      </w:r>
-      <w:r>
-        <w:rPr>
-          <w:sz w:val="20"/>
-          <w:szCs w:val="20"/>
-        </w:rPr>
-        <w:t>PASSWORD</w:t>
-      </w:r>
-      <w:r>
-        <w:rPr>
-          <w:sz w:val="20"/>
-          <w:szCs w:val="20"/>
-        </w:rPr>
-        <w:t xml:space="preserve"> HERE</w:t>
-      </w:r>
-      <w:r>
-        <w:rPr>
-          <w:sz w:val="20"/>
-          <w:szCs w:val="20"/>
-        </w:rPr>
-        <w:t>” to the UMLS username and</w:t>
-      </w:r>
-      <w:r>
-        <w:rPr>
-          <w:sz w:val="20"/>
-          <w:szCs w:val="20"/>
-        </w:rPr>
-        <w:t xml:space="preserve"> password for you institution.</w:t>
-      </w:r>
-      <w:r>
-        <w:rPr>
-          <w:sz w:val="20"/>
-          <w:szCs w:val="20"/>
-        </w:rPr>
-        <w:t xml:space="preserve"> Then </w:t>
-      </w:r>
-      <w:r>
-        <w:rPr>
-          <w:sz w:val="20"/>
-          <w:szCs w:val="20"/>
-        </w:rPr>
-        <w:t>save</w:t>
-      </w:r>
-      <w:r>
-        <w:rPr>
-          <w:sz w:val="20"/>
-          <w:szCs w:val="20"/>
-        </w:rPr>
-        <w:t xml:space="preserve"> the document changes</w:t>
-      </w:r>
-      <w:r>
-        <w:rPr>
-          <w:sz w:val="20"/>
-          <w:szCs w:val="20"/>
-        </w:rPr>
-        <w:t xml:space="preserve"> and continue running the scripts:</w:t>
-      </w:r>
-    </w:p>
-    <w:p>
-      <w:pPr>
-        <w:rPr>
-          <w:rFonts w:ascii="Courier New" w:hAnsi="Courier New" w:cs="Courier New"/>
-          <w:sz w:val="20"/>
-          <w:szCs w:val="20"/>
-        </w:rPr>
-      </w:pPr>
-    </w:p>
-    <w:p>
-      <w:pPr>
-        <w:rPr>
-          <w:rFonts w:ascii="Courier New" w:hAnsi="Courier New" w:cs="Courier New"/>
-          <w:sz w:val="20"/>
-          <w:szCs w:val="20"/>
-        </w:rPr>
-      </w:pPr>
-      <w:proofErr w:type="gramStart"/>
-      <w:r>
-        <w:rPr>
-          <w:rFonts w:ascii="Courier New" w:hAnsi="Courier New" w:cs="Courier New"/>
-          <w:sz w:val="20"/>
-          <w:szCs w:val="20"/>
-        </w:rPr>
-        <w:t>oib</w:t>
-      </w:r>
-      <w:proofErr w:type="gramEnd"/>
-      <w:r>
-        <w:rPr>
-          <w:rFonts w:ascii="Courier New" w:hAnsi="Courier New" w:cs="Courier New"/>
-          <w:sz w:val="20"/>
-          <w:szCs w:val="20"/>
-        </w:rPr>
-        <w:t>-rdbms-model-v0.2</w:t>
-      </w:r>
-      <w:r>
-        <w:rPr>
-          <w:rFonts w:ascii="Courier New" w:hAnsi="Courier New" w:cs="Courier New"/>
-          <w:sz w:val="20"/>
-          <w:szCs w:val="20"/>
-        </w:rPr>
-        <w:t xml:space="preserve">]% </w:t>
-      </w:r>
-      <w:proofErr w:type="spellStart"/>
-      <w:r>
-        <w:rPr>
-          <w:rFonts w:ascii="Courier New" w:hAnsi="Courier New" w:cs="Courier New"/>
-          <w:sz w:val="20"/>
-          <w:szCs w:val="20"/>
-        </w:rPr>
-        <w:t>mysql</w:t>
-      </w:r>
-      <w:proofErr w:type="spellEnd"/>
-      <w:r>
-        <w:rPr>
-          <w:rFonts w:ascii="Courier New" w:hAnsi="Courier New" w:cs="Courier New"/>
-          <w:sz w:val="20"/>
-          <w:szCs w:val="20"/>
-        </w:rPr>
-        <w:t xml:space="preserve"> </w:t>
-      </w:r>
-      <w:r>
-        <w:rPr>
-          <w:rFonts w:ascii="Courier New" w:hAnsi="Courier New" w:cs="Courier New"/>
-          <w:sz w:val="20"/>
-          <w:szCs w:val="20"/>
-        </w:rPr>
-        <w:t xml:space="preserve">–u </w:t>
-      </w:r>
-      <w:proofErr w:type="spellStart"/>
-      <w:r>
-        <w:rPr>
-          <w:rFonts w:ascii="Courier New" w:hAnsi="Courier New" w:cs="Courier New"/>
-          <w:i/>
-          <w:sz w:val="20"/>
-          <w:szCs w:val="20"/>
-        </w:rPr>
-        <w:t>your_mysql_user</w:t>
-      </w:r>
-      <w:proofErr w:type="spellEnd"/>
-      <w:r>
-        <w:rPr>
-          <w:rFonts w:ascii="Courier New" w:hAnsi="Courier New" w:cs="Courier New"/>
-          <w:sz w:val="20"/>
-          <w:szCs w:val="20"/>
-        </w:rPr>
-        <w:t xml:space="preserve"> </w:t>
-      </w:r>
-      <w:r>
-        <w:rPr>
-          <w:rFonts w:ascii="Courier New" w:hAnsi="Courier New" w:cs="Courier New"/>
-          <w:sz w:val="20"/>
-          <w:szCs w:val="20"/>
-        </w:rPr>
-        <w:t>OIB</w:t>
-      </w:r>
-      <w:r>
-        <w:rPr>
-          <w:rFonts w:ascii="Courier New" w:hAnsi="Courier New" w:cs="Courier New"/>
-          <w:sz w:val="20"/>
-          <w:szCs w:val="20"/>
-        </w:rPr>
-        <w:t xml:space="preserve"> &lt; </w:t>
-      </w:r>
-      <w:proofErr w:type="spellStart"/>
-      <w:r>
-        <w:rPr>
-          <w:rFonts w:ascii="Courier New" w:hAnsi="Courier New" w:cs="Courier New"/>
-          <w:sz w:val="20"/>
-          <w:szCs w:val="20"/>
-        </w:rPr>
-        <w:t>oib_app_property_inserts.sql</w:t>
-      </w:r>
-      <w:proofErr w:type="spellEnd"/>
-    </w:p>
-    <w:p>
-      <w:pPr>
-        <w:rPr>
-          <w:rFonts w:ascii="Courier New" w:hAnsi="Courier New" w:cs="Courier New"/>
-          <w:sz w:val="20"/>
-          <w:szCs w:val="20"/>
-        </w:rPr>
-      </w:pPr>
-      <w:proofErr w:type="gramStart"/>
-      <w:r>
-        <w:rPr>
-          <w:rFonts w:ascii="Courier New" w:hAnsi="Courier New" w:cs="Courier New"/>
-          <w:sz w:val="20"/>
-          <w:szCs w:val="20"/>
-        </w:rPr>
-        <w:t>oib</w:t>
-      </w:r>
-      <w:proofErr w:type="gramEnd"/>
-      <w:r>
-        <w:rPr>
-          <w:rFonts w:ascii="Courier New" w:hAnsi="Courier New" w:cs="Courier New"/>
-          <w:sz w:val="20"/>
-          <w:szCs w:val="20"/>
-        </w:rPr>
-        <w:t>-rdbms-model-v0.2</w:t>
-      </w:r>
-      <w:r>
-        <w:rPr>
-          <w:rFonts w:ascii="Courier New" w:hAnsi="Courier New" w:cs="Courier New"/>
-          <w:sz w:val="20"/>
-          <w:szCs w:val="20"/>
-        </w:rPr>
-        <w:t xml:space="preserve">]% </w:t>
-      </w:r>
-      <w:proofErr w:type="spellStart"/>
-      <w:r>
-        <w:rPr>
-          <w:rFonts w:ascii="Courier New" w:hAnsi="Courier New" w:cs="Courier New"/>
-          <w:sz w:val="20"/>
-          <w:szCs w:val="20"/>
-        </w:rPr>
-        <w:t>mysql</w:t>
-      </w:r>
-      <w:proofErr w:type="spellEnd"/>
-      <w:r>
-        <w:rPr>
-          <w:rFonts w:ascii="Courier New" w:hAnsi="Courier New" w:cs="Courier New"/>
-          <w:sz w:val="20"/>
-          <w:szCs w:val="20"/>
-        </w:rPr>
-        <w:t xml:space="preserve"> –u </w:t>
-      </w:r>
-      <w:proofErr w:type="spellStart"/>
-      <w:r>
-        <w:rPr>
-          <w:rFonts w:ascii="Courier New" w:hAnsi="Courier New" w:cs="Courier New"/>
-          <w:i/>
-          <w:sz w:val="20"/>
-          <w:szCs w:val="20"/>
-        </w:rPr>
-        <w:t>your_mysql_user</w:t>
-      </w:r>
-      <w:proofErr w:type="spellEnd"/>
-      <w:r>
-        <w:rPr>
-          <w:rFonts w:ascii="Courier New" w:hAnsi="Courier New" w:cs="Courier New"/>
-          <w:sz w:val="20"/>
-          <w:szCs w:val="20"/>
-        </w:rPr>
-        <w:t xml:space="preserve"> </w:t>
-      </w:r>
-      <w:r>
-        <w:rPr>
-          <w:rFonts w:ascii="Courier New" w:hAnsi="Courier New" w:cs="Courier New"/>
-          <w:sz w:val="20"/>
-          <w:szCs w:val="20"/>
-        </w:rPr>
-        <w:t>OIB</w:t>
-      </w:r>
-      <w:r>
-        <w:rPr>
-          <w:rFonts w:ascii="Courier New" w:hAnsi="Courier New" w:cs="Courier New"/>
-          <w:sz w:val="20"/>
-          <w:szCs w:val="20"/>
-        </w:rPr>
-        <w:t xml:space="preserve"> &lt; </w:t>
-      </w:r>
-      <w:proofErr w:type="spellStart"/>
-      <w:r>
-        <w:rPr>
-          <w:rFonts w:ascii="Courier New" w:hAnsi="Courier New" w:cs="Courier New"/>
-          <w:sz w:val="20"/>
-          <w:szCs w:val="20"/>
-        </w:rPr>
-        <w:t>oib_asset_inserts.sql</w:t>
-      </w:r>
-      <w:proofErr w:type="spellEnd"/>
-    </w:p>
-    <w:p>
-      <w:pPr>
-        <w:rPr>
-          <w:rFonts w:ascii="Courier New" w:hAnsi="Courier New" w:cs="Courier New"/>
-          <w:sz w:val="20"/>
-          <w:szCs w:val="20"/>
-        </w:rPr>
-      </w:pPr>
-      <w:proofErr w:type="gramStart"/>
-      <w:r>
-        <w:rPr>
-          <w:rFonts w:ascii="Courier New" w:hAnsi="Courier New" w:cs="Courier New"/>
-          <w:sz w:val="20"/>
-          <w:szCs w:val="20"/>
-        </w:rPr>
-        <w:t>oib</w:t>
-      </w:r>
-      <w:proofErr w:type="gramEnd"/>
-      <w:r>
-        <w:rPr>
-          <w:rFonts w:ascii="Courier New" w:hAnsi="Courier New" w:cs="Courier New"/>
-          <w:sz w:val="20"/>
-          <w:szCs w:val="20"/>
-        </w:rPr>
-        <w:t>-rdbms-model-v0.2</w:t>
-      </w:r>
-      <w:r>
-        <w:rPr>
-          <w:rFonts w:ascii="Courier New" w:hAnsi="Courier New" w:cs="Courier New"/>
-          <w:sz w:val="20"/>
-          <w:szCs w:val="20"/>
-        </w:rPr>
-        <w:t xml:space="preserve">]% </w:t>
-      </w:r>
-      <w:proofErr w:type="spellStart"/>
-      <w:r>
-        <w:rPr>
-          <w:rFonts w:ascii="Courier New" w:hAnsi="Courier New" w:cs="Courier New"/>
-          <w:sz w:val="20"/>
-          <w:szCs w:val="20"/>
-        </w:rPr>
-        <w:t>mysql</w:t>
-      </w:r>
-      <w:proofErr w:type="spellEnd"/>
-      <w:r>
-        <w:rPr>
-          <w:rFonts w:ascii="Courier New" w:hAnsi="Courier New" w:cs="Courier New"/>
-          <w:sz w:val="20"/>
-          <w:szCs w:val="20"/>
-        </w:rPr>
-        <w:t xml:space="preserve"> –u </w:t>
-      </w:r>
-      <w:proofErr w:type="spellStart"/>
-      <w:r>
-        <w:rPr>
-          <w:rFonts w:ascii="Courier New" w:hAnsi="Courier New" w:cs="Courier New"/>
-          <w:i/>
-          <w:sz w:val="20"/>
-          <w:szCs w:val="20"/>
-        </w:rPr>
-        <w:t>your_mysql_user</w:t>
-      </w:r>
-      <w:proofErr w:type="spellEnd"/>
-      <w:r>
-        <w:rPr>
-          <w:rFonts w:ascii="Courier New" w:hAnsi="Courier New" w:cs="Courier New"/>
-          <w:sz w:val="20"/>
-          <w:szCs w:val="20"/>
-        </w:rPr>
-        <w:t xml:space="preserve"> OIB</w:t>
-      </w:r>
-      <w:r>
-        <w:rPr>
-          <w:rFonts w:ascii="Courier New" w:hAnsi="Courier New" w:cs="Courier New"/>
-          <w:sz w:val="20"/>
-          <w:szCs w:val="20"/>
-        </w:rPr>
-        <w:t xml:space="preserve"> &lt; </w:t>
-      </w:r>
-      <w:proofErr w:type="spellStart"/>
-      <w:r>
-        <w:rPr>
-          <w:rFonts w:ascii="Courier New" w:hAnsi="Courier New" w:cs="Courier New"/>
-          <w:sz w:val="20"/>
-          <w:szCs w:val="20"/>
-        </w:rPr>
-        <w:t>o</w:t>
-      </w:r>
-      <w:r>
-        <w:rPr>
-          <w:rFonts w:ascii="Courier New" w:hAnsi="Courier New" w:cs="Courier New"/>
-          <w:sz w:val="20"/>
-          <w:szCs w:val="20"/>
-        </w:rPr>
-        <w:t>ib_asset_property_inserts.sql</w:t>
-      </w:r>
-      <w:proofErr w:type="spellEnd"/>
-    </w:p>
-    <w:p>
-      <w:pPr>
-        <w:rPr>
-          <w:rFonts w:ascii="Courier New" w:hAnsi="Courier New" w:cs="Courier New"/>
-          <w:sz w:val="20"/>
-          <w:szCs w:val="20"/>
-        </w:rPr>
-      </w:pPr>
-      <w:proofErr w:type="gramStart"/>
-      <w:r>
-        <w:rPr>
-          <w:rFonts w:ascii="Courier New" w:hAnsi="Courier New" w:cs="Courier New"/>
-          <w:sz w:val="20"/>
-          <w:szCs w:val="20"/>
-        </w:rPr>
-        <w:t>oib</w:t>
-      </w:r>
-      <w:proofErr w:type="gramEnd"/>
-      <w:r>
-        <w:rPr>
-          <w:rFonts w:ascii="Courier New" w:hAnsi="Courier New" w:cs="Courier New"/>
-          <w:sz w:val="20"/>
-          <w:szCs w:val="20"/>
-        </w:rPr>
-        <w:t>-rdbms-model-v0.2</w:t>
-      </w:r>
-      <w:r>
-        <w:rPr>
-          <w:rFonts w:ascii="Courier New" w:hAnsi="Courier New" w:cs="Courier New"/>
-          <w:sz w:val="20"/>
-          <w:szCs w:val="20"/>
-        </w:rPr>
-        <w:t xml:space="preserve">]% </w:t>
-      </w:r>
-      <w:proofErr w:type="spellStart"/>
-      <w:r>
-        <w:rPr>
-          <w:rFonts w:ascii="Courier New" w:hAnsi="Courier New" w:cs="Courier New"/>
-          <w:sz w:val="20"/>
-          <w:szCs w:val="20"/>
-        </w:rPr>
-        <w:t>mysql</w:t>
-      </w:r>
-      <w:proofErr w:type="spellEnd"/>
-      <w:r>
-        <w:rPr>
-          <w:rFonts w:ascii="Courier New" w:hAnsi="Courier New" w:cs="Courier New"/>
-          <w:sz w:val="20"/>
-          <w:szCs w:val="20"/>
-        </w:rPr>
-        <w:t xml:space="preserve"> –u </w:t>
-      </w:r>
-      <w:proofErr w:type="spellStart"/>
-      <w:r>
-        <w:rPr>
-          <w:rFonts w:ascii="Courier New" w:hAnsi="Courier New" w:cs="Courier New"/>
-          <w:i/>
-          <w:sz w:val="20"/>
-          <w:szCs w:val="20"/>
-        </w:rPr>
-        <w:t>your_mysql_user</w:t>
-      </w:r>
-      <w:proofErr w:type="spellEnd"/>
-      <w:r>
-        <w:rPr>
-          <w:rFonts w:ascii="Courier New" w:hAnsi="Courier New" w:cs="Courier New"/>
-          <w:sz w:val="20"/>
-          <w:szCs w:val="20"/>
-        </w:rPr>
-        <w:t xml:space="preserve"> </w:t>
-      </w:r>
-      <w:r>
-        <w:rPr>
-          <w:rFonts w:ascii="Courier New" w:hAnsi="Courier New" w:cs="Courier New"/>
-          <w:sz w:val="20"/>
-          <w:szCs w:val="20"/>
-        </w:rPr>
-        <w:t>OIB</w:t>
-      </w:r>
-      <w:r>
-        <w:rPr>
-          <w:rFonts w:ascii="Courier New" w:hAnsi="Courier New" w:cs="Courier New"/>
-          <w:sz w:val="20"/>
-          <w:szCs w:val="20"/>
-        </w:rPr>
-        <w:t xml:space="preserve"> &lt; </w:t>
-      </w:r>
-      <w:proofErr w:type="spellStart"/>
-      <w:r>
-        <w:rPr>
-          <w:rFonts w:ascii="Courier New" w:hAnsi="Courier New" w:cs="Courier New"/>
-          <w:sz w:val="20"/>
-          <w:szCs w:val="20"/>
-        </w:rPr>
-        <w:t>oib_request_parameter_inserts.sql</w:t>
-      </w:r>
-      <w:proofErr w:type="spellEnd"/>
-    </w:p>
-    <w:p>
-      <w:pPr>
-        <w:rPr>
-          <w:rFonts w:ascii="Courier New" w:hAnsi="Courier New" w:cs="Courier New"/>
-          <w:sz w:val="20"/>
-          <w:szCs w:val="20"/>
-        </w:rPr>
-      </w:pPr>
-      <w:proofErr w:type="gramStart"/>
-      <w:r>
-        <w:rPr>
-          <w:rFonts w:ascii="Courier New" w:hAnsi="Courier New" w:cs="Courier New"/>
-          <w:sz w:val="20"/>
-          <w:szCs w:val="20"/>
-        </w:rPr>
-        <w:t>oib</w:t>
-      </w:r>
-      <w:proofErr w:type="gramEnd"/>
-      <w:r>
-        <w:rPr>
-          <w:rFonts w:ascii="Courier New" w:hAnsi="Courier New" w:cs="Courier New"/>
-          <w:sz w:val="20"/>
-          <w:szCs w:val="20"/>
-        </w:rPr>
-        <w:t>-rdbms-model-v0.2</w:t>
-      </w:r>
-      <w:r>
-        <w:rPr>
-          <w:rFonts w:ascii="Courier New" w:hAnsi="Courier New" w:cs="Courier New"/>
-          <w:sz w:val="20"/>
-          <w:szCs w:val="20"/>
-        </w:rPr>
-        <w:t xml:space="preserve">]% </w:t>
-      </w:r>
-      <w:proofErr w:type="spellStart"/>
-      <w:r>
-        <w:rPr>
-          <w:rFonts w:ascii="Courier New" w:hAnsi="Courier New" w:cs="Courier New"/>
-          <w:sz w:val="20"/>
-          <w:szCs w:val="20"/>
-        </w:rPr>
-        <w:t>mysql</w:t>
-      </w:r>
-      <w:proofErr w:type="spellEnd"/>
-      <w:r>
-        <w:rPr>
-          <w:rFonts w:ascii="Courier New" w:hAnsi="Courier New" w:cs="Courier New"/>
-          <w:sz w:val="20"/>
-          <w:szCs w:val="20"/>
-        </w:rPr>
-        <w:t xml:space="preserve"> –u </w:t>
-      </w:r>
-      <w:proofErr w:type="spellStart"/>
-      <w:r>
-        <w:rPr>
-          <w:rFonts w:ascii="Courier New" w:hAnsi="Courier New" w:cs="Courier New"/>
-          <w:i/>
-          <w:sz w:val="20"/>
-          <w:szCs w:val="20"/>
-        </w:rPr>
-        <w:t>your_mysql_user</w:t>
-      </w:r>
-      <w:proofErr w:type="spellEnd"/>
-      <w:r>
-        <w:rPr>
-          <w:rFonts w:ascii="Courier New" w:hAnsi="Courier New" w:cs="Courier New"/>
-          <w:sz w:val="20"/>
-          <w:szCs w:val="20"/>
-        </w:rPr>
-        <w:t xml:space="preserve"> </w:t>
-      </w:r>
-      <w:r>
-        <w:rPr>
-          <w:rFonts w:ascii="Courier New" w:hAnsi="Courier New" w:cs="Courier New"/>
-          <w:sz w:val="20"/>
-          <w:szCs w:val="20"/>
-        </w:rPr>
-        <w:t>OIB</w:t>
-      </w:r>
-      <w:r>
-        <w:rPr>
-          <w:rFonts w:ascii="Courier New" w:hAnsi="Courier New" w:cs="Courier New"/>
-          <w:sz w:val="20"/>
-          <w:szCs w:val="20"/>
-        </w:rPr>
-        <w:t>-</w:t>
-      </w:r>
-      <w:r>
-        <w:rPr>
-          <w:rFonts w:ascii="Courier New" w:hAnsi="Courier New" w:cs="Courier New"/>
-          <w:sz w:val="20"/>
-          <w:szCs w:val="20"/>
-        </w:rPr>
-        <w:t xml:space="preserve"> &lt; </w:t>
-      </w:r>
-      <w:proofErr w:type="spellStart"/>
-      <w:r>
-        <w:rPr>
-          <w:rFonts w:ascii="Courier New" w:hAnsi="Courier New" w:cs="Courier New"/>
-          <w:sz w:val="20"/>
-          <w:szCs w:val="20"/>
-        </w:rPr>
-        <w:t>oib_value_set_code_inserts.sql</w:t>
-      </w:r>
-      <w:proofErr w:type="spellEnd"/>
-    </w:p>
-    <w:p>
-      <w:pPr>
-        <w:pStyle w:val="Heading5"/>
-        <w:rPr>
-          <w:i/>
-          <w:sz w:val="20"/>
-          <w:szCs w:val="20"/>
-        </w:rPr>
-      </w:pPr>
-      <w:r>
-        <w:rPr>
-          <w:i/>
-          <w:sz w:val="20"/>
-          <w:szCs w:val="20"/>
-        </w:rPr>
-        <w:lastRenderedPageBreak/>
         <w:t xml:space="preserve">Database </w:t>
       </w:r>
       <w:proofErr w:type="spellStart"/>
@@ -2852,15 +2996,21 @@
           <w:sz w:val="20"/>
           <w:szCs w:val="20"/>
         </w:rPr>
-        <w:t xml:space="preserve"> copy the file to the </w:t>
-      </w:r>
-      <w:r>
-        <w:rPr>
-          <w:rFonts w:ascii="Courier New" w:hAnsi="Courier New" w:cs="Courier New"/>
-          <w:sz w:val="20"/>
-          <w:szCs w:val="20"/>
-        </w:rPr>
-        <w:t>$CATALINA_HOME/</w:t>
+        <w:t xml:space="preserve"> copy the file to the</w:t>
+      </w:r>
+      <w:r>
+        <w:rPr>
+          <w:sz w:val="20"/>
+          <w:szCs w:val="20"/>
+        </w:rPr>
+        <w:t xml:space="preserve"> Tomcat</w:t>
+      </w:r>
+      <w:r>
+        <w:rPr>
+          <w:sz w:val="20"/>
+          <w:szCs w:val="20"/>
+        </w:rPr>
+        <w:t xml:space="preserve"> </w:t>
       </w:r>
       <w:proofErr w:type="spellStart"/>
       <w:r>
@@ -2891,59 +3041,37 @@
           <w:sz w:val="20"/>
           <w:szCs w:val="20"/>
         </w:rPr>
-        <w:t xml:space="preserve"> where </w:t>
-      </w:r>
-      <w:r>
-        <w:rPr>
-          <w:rFonts w:ascii="Courier New" w:hAnsi="Courier New" w:cs="Courier New"/>
-          <w:sz w:val="20"/>
-          <w:szCs w:val="20"/>
-        </w:rPr>
-        <w:t>$CATALINA_HOME</w:t>
-      </w:r>
-      <w:r>
-        <w:rPr>
-          <w:sz w:val="20"/>
-          <w:szCs w:val="20"/>
-        </w:rPr>
-        <w:t xml:space="preserve"> is the root directory of the Tomcat installat</w:t>
-      </w:r>
-      <w:r>
-        <w:rPr>
-          <w:sz w:val="20"/>
-          <w:szCs w:val="20"/>
-        </w:rPr>
-        <w:t>ion</w:t>
-      </w:r>
-      <w:r>
-        <w:rPr>
-          <w:sz w:val="20"/>
-          <w:szCs w:val="20"/>
-        </w:rPr>
-        <w:t>.</w:t>
-      </w:r>
-    </w:p>
-    <w:p>
-      <w:pPr>
-        <w:rPr>
-          <w:sz w:val="20"/>
-          <w:szCs w:val="20"/>
-        </w:rPr>
-      </w:pPr>
-    </w:p>
-    <w:p>
-      <w:pPr>
-        <w:rPr>
-          <w:sz w:val="20"/>
-          <w:szCs w:val="20"/>
-        </w:rPr>
-      </w:pPr>
-      <w:r>
-        <w:rPr>
-          <w:sz w:val="20"/>
-          <w:szCs w:val="20"/>
-        </w:rPr>
-        <w:t>Start the server and try the following URL</w:t>
+        <w:t xml:space="preserve"> and</w:t>
+      </w:r>
+      <w:r>
+        <w:rPr>
+          <w:sz w:val="20"/>
+          <w:szCs w:val="20"/>
+        </w:rPr>
+        <w:t xml:space="preserve"> </w:t>
+      </w:r>
+      <w:r>
+        <w:rPr>
+          <w:i/>
+          <w:sz w:val="20"/>
+          <w:szCs w:val="20"/>
+          <w:u w:val="single"/>
+        </w:rPr>
+        <w:t>start tomcat</w:t>
+      </w:r>
+      <w:r>
+        <w:rPr>
+          <w:sz w:val="20"/>
+          <w:szCs w:val="20"/>
+        </w:rPr>
+        <w:t xml:space="preserve">.  Then </w:t>
+      </w:r>
+      <w:r>
+        <w:rPr>
+          <w:sz w:val="20"/>
+          <w:szCs w:val="20"/>
+        </w:rPr>
+        <w:t>try the following URL</w:t>
       </w:r>
       <w:r>
         <w:rPr>
@@ -2984,7 +3112,7 @@
             <w:sz w:val="20"/>
             <w:szCs w:val="20"/>
           </w:rPr>
-          <w:t>http://your-server-address/openInfobutton/responder?mainSearch</w:t>
+          <w:t>http://localhost:8080/openInfobutton/responder?mainSearchCriteria.v.c=48447003&amp;mainSearchCriteria.v.cs=2.16.840.1.113883.6.96&amp;taskContext.c.c=PROBLISTREV</w:t>
         </w:r>
       </w:hyperlink>
     </w:p>
@@ -3009,7 +3137,14 @@
           <w:sz w:val="20"/>
           <w:szCs w:val="20"/>
         </w:rPr>
-        <w:t xml:space="preserve">You should get back an atom feed </w:t>
+        <w:t>If you are using Firefox, y</w:t>
+      </w:r>
+      <w:r>
+        <w:rPr>
+          <w:sz w:val="20"/>
+          <w:szCs w:val="20"/>
+        </w:rPr>
+        <w:t xml:space="preserve">ou should get back an atom feed </w:t>
       </w:r>
       <w:r>
         <w:rPr>
@@ -3030,8 +3165,1390 @@
           <w:sz w:val="20"/>
           <w:szCs w:val="20"/>
         </w:rPr>
-        <w:t>like:</w:t>
-      </w:r>
+        <w:t>like the following:</w:t>
+      </w:r>
+    </w:p>
+    <w:p>
+      <w:pPr>
+        <w:rPr>
+          <w:sz w:val="20"/>
+          <w:szCs w:val="20"/>
+        </w:rPr>
+      </w:pPr>
+    </w:p>
+    <w:p>
+      <w:pPr>
+        <w:rPr>
+          <w:sz w:val="20"/>
+          <w:szCs w:val="20"/>
+        </w:rPr>
+      </w:pPr>
+      <w:r>
+        <w:rPr>
+          <w:noProof/>
+          <w:sz w:val="20"/>
+          <w:szCs w:val="20"/>
+        </w:rPr>
+        <w:drawing>
+          <wp:inline distT="0" distB="0" distL="0" distR="0" wp14:anchorId="6C9A2091" wp14:editId="14D7A8BB">
+            <wp:extent cx="4914900" cy="3748658"/>
+            <wp:effectExtent l="0" t="0" r="0" b="10795"/>
+            <wp:docPr id="1" name="Picture 1"/>
+            <wp:cNvGraphicFramePr>
+              <a:graphicFrameLocks xmlns:a="http://schemas.openxmlformats.org/drawingml/2006/main" noChangeAspect="1"/>
+            </wp:cNvGraphicFramePr>
+            <a:graphic xmlns:a="http://schemas.openxmlformats.org/drawingml/2006/main">
+              <a:graphicData uri="http://schemas.openxmlformats.org/drawingml/2006/picture">
+                <pic:pic xmlns:pic="http://schemas.openxmlformats.org/drawingml/2006/picture">
+                  <pic:nvPicPr>
+                    <pic:cNvPr id="0" name="Picture 1"/>
+                    <pic:cNvPicPr>
+                      <a:picLocks noChangeAspect="1" noChangeArrowheads="1"/>
+                    </pic:cNvPicPr>
+                  </pic:nvPicPr>
+                  <pic:blipFill>
+                    <a:blip r:embed="rId9">
+                      <a:extLst>
+                        <a:ext uri="{28A0092B-C50C-407E-A947-70E740481C1C}">
+                          <a14:useLocalDpi xmlns:a14="http://schemas.microsoft.com/office/drawing/2010/main" val="0"/>
+                        </a:ext>
+                      </a:extLst>
+                    </a:blip>
+                    <a:srcRect/>
+                    <a:stretch>
+                      <a:fillRect/>
+                    </a:stretch>
+                  </pic:blipFill>
+                  <pic:spPr bwMode="auto">
+                    <a:xfrm>
+                      <a:off x="0" y="0"/>
+                      <a:ext cx="4916666" cy="3750005"/>
+                    </a:xfrm>
+                    <a:prstGeom prst="rect">
+                      <a:avLst/>
+                    </a:prstGeom>
+                    <a:noFill/>
+                    <a:ln>
+                      <a:noFill/>
+                    </a:ln>
+                  </pic:spPr>
+                </pic:pic>
+              </a:graphicData>
+            </a:graphic>
+          </wp:inline>
+        </w:drawing>
+      </w:r>
+    </w:p>
+    <w:p>
+      <w:pPr>
+        <w:rPr>
+          <w:sz w:val="20"/>
+          <w:szCs w:val="20"/>
+        </w:rPr>
+      </w:pPr>
+    </w:p>
+    <w:p>
+      <w:pPr>
+        <w:rPr>
+          <w:sz w:val="20"/>
+          <w:szCs w:val="20"/>
+        </w:rPr>
+      </w:pPr>
+      <w:r>
+        <w:rPr>
+          <w:sz w:val="20"/>
+          <w:szCs w:val="20"/>
+        </w:rPr>
+        <w:lastRenderedPageBreak/>
+        <w:t>You can s</w:t>
+      </w:r>
+      <w:r>
+        <w:rPr>
+          <w:sz w:val="20"/>
+          <w:szCs w:val="20"/>
+        </w:rPr>
+        <w:t xml:space="preserve">elect the “View Page Source” to view the XML </w:t>
+      </w:r>
+      <w:r>
+        <w:rPr>
+          <w:sz w:val="20"/>
+          <w:szCs w:val="20"/>
+        </w:rPr>
+        <w:t>Atom feed</w:t>
+      </w:r>
+      <w:r>
+        <w:rPr>
+          <w:sz w:val="20"/>
+          <w:szCs w:val="20"/>
+        </w:rPr>
+        <w:t>:</w:t>
+      </w:r>
+    </w:p>
+    <w:p>
+      <w:pPr>
+        <w:rPr>
+          <w:sz w:val="20"/>
+          <w:szCs w:val="20"/>
+        </w:rPr>
+      </w:pPr>
+    </w:p>
+    <w:p>
+      <w:pPr>
+        <w:rPr>
+          <w:sz w:val="20"/>
+          <w:szCs w:val="20"/>
+        </w:rPr>
+      </w:pPr>
+      <w:r>
+        <w:rPr>
+          <w:noProof/>
+          <w:sz w:val="20"/>
+          <w:szCs w:val="20"/>
+        </w:rPr>
+        <w:drawing>
+          <wp:inline distT="0" distB="0" distL="0" distR="0" wp14:anchorId="135CB34C" wp14:editId="75A51B92">
+            <wp:extent cx="5467144" cy="4192146"/>
+            <wp:effectExtent l="0" t="0" r="0" b="0"/>
+            <wp:docPr id="2" name="Picture 2"/>
+            <wp:cNvGraphicFramePr>
+              <a:graphicFrameLocks xmlns:a="http://schemas.openxmlformats.org/drawingml/2006/main" noChangeAspect="1"/>
+            </wp:cNvGraphicFramePr>
+            <a:graphic xmlns:a="http://schemas.openxmlformats.org/drawingml/2006/main">
+              <a:graphicData uri="http://schemas.openxmlformats.org/drawingml/2006/picture">
+                <pic:pic xmlns:pic="http://schemas.openxmlformats.org/drawingml/2006/picture">
+                  <pic:nvPicPr>
+                    <pic:cNvPr id="0" name="Picture 2"/>
+                    <pic:cNvPicPr>
+                      <a:picLocks noChangeAspect="1" noChangeArrowheads="1"/>
+                    </pic:cNvPicPr>
+                  </pic:nvPicPr>
+                  <pic:blipFill>
+                    <a:blip r:embed="rId10">
+                      <a:extLst>
+                        <a:ext uri="{28A0092B-C50C-407E-A947-70E740481C1C}">
+                          <a14:useLocalDpi xmlns:a14="http://schemas.microsoft.com/office/drawing/2010/main" val="0"/>
+                        </a:ext>
+                      </a:extLst>
+                    </a:blip>
+                    <a:srcRect/>
+                    <a:stretch>
+                      <a:fillRect/>
+                    </a:stretch>
+                  </pic:blipFill>
+                  <pic:spPr bwMode="auto">
+                    <a:xfrm>
+                      <a:off x="0" y="0"/>
+                      <a:ext cx="5467254" cy="4192231"/>
+                    </a:xfrm>
+                    <a:prstGeom prst="rect">
+                      <a:avLst/>
+                    </a:prstGeom>
+                    <a:noFill/>
+                    <a:ln>
+                      <a:noFill/>
+                    </a:ln>
+                  </pic:spPr>
+                </pic:pic>
+              </a:graphicData>
+            </a:graphic>
+          </wp:inline>
+        </w:drawing>
+      </w:r>
+    </w:p>
+    <w:p>
+      <w:pPr>
+        <w:rPr>
+          <w:sz w:val="20"/>
+          <w:szCs w:val="20"/>
+        </w:rPr>
+      </w:pPr>
+      <w:r>
+        <w:rPr>
+          <w:sz w:val="20"/>
+          <w:szCs w:val="20"/>
+        </w:rPr>
+        <w:t xml:space="preserve"> </w:t>
+      </w:r>
+    </w:p>
+    <w:p>
+      <w:pPr>
+        <w:rPr>
+          <w:sz w:val="20"/>
+          <w:szCs w:val="20"/>
+        </w:rPr>
+      </w:pPr>
+      <w:r>
+        <w:rPr>
+          <w:sz w:val="20"/>
+          <w:szCs w:val="20"/>
+        </w:rPr>
+        <w:t xml:space="preserve">If you see this, the install was successful!  </w:t>
+      </w:r>
+    </w:p>
+    <w:p>
+      <w:pPr>
+        <w:rPr>
+          <w:sz w:val="20"/>
+          <w:szCs w:val="20"/>
+        </w:rPr>
+      </w:pPr>
+    </w:p>
+    <w:p>
+      <w:pPr>
+        <w:pStyle w:val="Heading3"/>
+        <w:rPr>
+          <w:sz w:val="20"/>
+          <w:szCs w:val="20"/>
+        </w:rPr>
+      </w:pPr>
+      <w:r>
+        <w:rPr>
+          <w:sz w:val="20"/>
+          <w:szCs w:val="20"/>
+        </w:rPr>
+        <w:t>Functional Testing</w:t>
+      </w:r>
+    </w:p>
+    <w:p>
+      <w:pPr>
+        <w:rPr>
+          <w:sz w:val="20"/>
+          <w:szCs w:val="20"/>
+        </w:rPr>
+      </w:pPr>
+    </w:p>
+    <w:p>
+      <w:pPr>
+        <w:rPr>
+          <w:sz w:val="20"/>
+          <w:szCs w:val="20"/>
+        </w:rPr>
+      </w:pPr>
+      <w:r>
+        <w:rPr>
+          <w:sz w:val="20"/>
+          <w:szCs w:val="20"/>
+        </w:rPr>
+        <w:t>To fully validate that the service is working properly, try the URLs in the following document:</w:t>
+      </w:r>
+    </w:p>
+    <w:p>
+      <w:pPr>
+        <w:rPr>
+          <w:sz w:val="20"/>
+          <w:szCs w:val="20"/>
+        </w:rPr>
+      </w:pPr>
+    </w:p>
+    <w:p>
+      <w:pPr>
+        <w:rPr>
+          <w:sz w:val="20"/>
+          <w:szCs w:val="20"/>
+        </w:rPr>
+      </w:pPr>
+      <w:proofErr w:type="spellStart"/>
+      <w:proofErr w:type="gramStart"/>
+      <w:r>
+        <w:rPr>
+          <w:rFonts w:ascii="Courier New" w:hAnsi="Courier New" w:cs="Courier New"/>
+          <w:sz w:val="20"/>
+          <w:szCs w:val="20"/>
+        </w:rPr>
+        <w:t>oib</w:t>
+      </w:r>
+      <w:proofErr w:type="spellEnd"/>
+      <w:proofErr w:type="gramEnd"/>
+      <w:r>
+        <w:rPr>
+          <w:rFonts w:ascii="Courier New" w:hAnsi="Courier New" w:cs="Courier New"/>
+          <w:sz w:val="20"/>
+          <w:szCs w:val="20"/>
+        </w:rPr>
+        <w:t>-responder/doc</w:t>
+      </w:r>
+      <w:r>
+        <w:rPr>
+          <w:rFonts w:ascii="Courier New" w:hAnsi="Courier New" w:cs="Courier New"/>
+          <w:sz w:val="20"/>
+          <w:szCs w:val="20"/>
+        </w:rPr>
+        <w:t>s/OpenInfobutton-Responder-Functional-Test</w:t>
+      </w:r>
+      <w:r>
+        <w:rPr>
+          <w:rFonts w:ascii="Courier New" w:hAnsi="Courier New" w:cs="Courier New"/>
+          <w:sz w:val="20"/>
+          <w:szCs w:val="20"/>
+        </w:rPr>
+        <w:t>s.xlsx</w:t>
+      </w:r>
+      <w:r>
+        <w:rPr>
+          <w:sz w:val="20"/>
+          <w:szCs w:val="20"/>
+        </w:rPr>
+        <w:t xml:space="preserve"> </w:t>
+      </w:r>
+    </w:p>
+    <w:p>
+      <w:pPr>
+        <w:rPr>
+          <w:sz w:val="20"/>
+          <w:szCs w:val="20"/>
+        </w:rPr>
+      </w:pPr>
+    </w:p>
+    <w:p>
+      <w:pPr>
+        <w:rPr>
+          <w:sz w:val="20"/>
+          <w:szCs w:val="20"/>
+        </w:rPr>
+      </w:pPr>
+      <w:r>
+        <w:rPr>
+          <w:noProof/>
+          <w:sz w:val="20"/>
+          <w:szCs w:val="20"/>
+        </w:rPr>
+        <w:drawing>
+          <wp:inline distT="0" distB="0" distL="0" distR="0" wp14:anchorId="60B355A7" wp14:editId="73486C22">
+            <wp:extent cx="2971800" cy="1081532"/>
+            <wp:effectExtent l="0" t="0" r="0" b="10795"/>
+            <wp:docPr id="4" name="Picture 2"/>
+            <wp:cNvGraphicFramePr>
+              <a:graphicFrameLocks xmlns:a="http://schemas.openxmlformats.org/drawingml/2006/main" noChangeAspect="1"/>
+            </wp:cNvGraphicFramePr>
+            <a:graphic xmlns:a="http://schemas.openxmlformats.org/drawingml/2006/main">
+              <a:graphicData uri="http://schemas.openxmlformats.org/drawingml/2006/picture">
+                <pic:pic xmlns:pic="http://schemas.openxmlformats.org/drawingml/2006/picture">
+                  <pic:nvPicPr>
+                    <pic:cNvPr id="0" name="Picture 2"/>
+                    <pic:cNvPicPr>
+                      <a:picLocks noChangeAspect="1" noChangeArrowheads="1"/>
+                    </pic:cNvPicPr>
+                  </pic:nvPicPr>
+                  <pic:blipFill>
+                    <a:blip r:embed="rId11">
+                      <a:extLst>
+                        <a:ext uri="{28A0092B-C50C-407E-A947-70E740481C1C}">
+                          <a14:useLocalDpi xmlns:a14="http://schemas.microsoft.com/office/drawing/2010/main" val="0"/>
+                        </a:ext>
+                      </a:extLst>
+                    </a:blip>
+                    <a:srcRect/>
+                    <a:stretch>
+                      <a:fillRect/>
+                    </a:stretch>
+                  </pic:blipFill>
+                  <pic:spPr bwMode="auto">
+                    <a:xfrm>
+                      <a:off x="0" y="0"/>
+                      <a:ext cx="2971800" cy="1081532"/>
+                    </a:xfrm>
+                    <a:prstGeom prst="rect">
+                      <a:avLst/>
+                    </a:prstGeom>
+                    <a:noFill/>
+                    <a:ln>
+                      <a:noFill/>
+                    </a:ln>
+                  </pic:spPr>
+                </pic:pic>
+              </a:graphicData>
+            </a:graphic>
+          </wp:inline>
+        </w:drawing>
+      </w:r>
+    </w:p>
+    <w:p>
+      <w:pPr>
+        <w:rPr>
+          <w:sz w:val="20"/>
+          <w:szCs w:val="20"/>
+        </w:rPr>
+      </w:pPr>
+    </w:p>
+    <w:p>
+      <w:pPr>
+        <w:rPr>
+          <w:sz w:val="20"/>
+          <w:szCs w:val="20"/>
+        </w:rPr>
+      </w:pPr>
+    </w:p>
+    <w:p>
+      <w:pPr>
+        <w:rPr>
+          <w:sz w:val="20"/>
+          <w:szCs w:val="20"/>
+        </w:rPr>
+      </w:pPr>
+    </w:p>
+    <w:p>
+      <w:pPr>
+        <w:rPr>
+          <w:sz w:val="20"/>
+          <w:szCs w:val="20"/>
+        </w:rPr>
+      </w:pPr>
+    </w:p>
+    <w:p>
+      <w:pPr>
+        <w:rPr>
+          <w:sz w:val="20"/>
+          <w:szCs w:val="20"/>
+        </w:rPr>
+      </w:pPr>
+    </w:p>
+    <w:p>
+      <w:pPr>
+        <w:rPr>
+          <w:sz w:val="20"/>
+          <w:szCs w:val="20"/>
+        </w:rPr>
+      </w:pPr>
+    </w:p>
+    <w:p>
+      <w:pPr>
+        <w:rPr>
+          <w:sz w:val="20"/>
+          <w:szCs w:val="20"/>
+        </w:rPr>
+      </w:pPr>
+    </w:p>
+    <w:p>
+      <w:pPr>
+        <w:rPr>
+          <w:sz w:val="20"/>
+          <w:szCs w:val="20"/>
+        </w:rPr>
+      </w:pPr>
+    </w:p>
+    <w:p>
+      <w:pPr>
+        <w:rPr>
+          <w:sz w:val="20"/>
+          <w:szCs w:val="20"/>
+        </w:rPr>
+      </w:pPr>
+      <w:r>
+        <w:rPr>
+          <w:sz w:val="20"/>
+          <w:szCs w:val="20"/>
+        </w:rPr>
+        <w:t xml:space="preserve">Then </w:t>
+      </w:r>
+      <w:r>
+        <w:rPr>
+          <w:sz w:val="20"/>
+          <w:szCs w:val="20"/>
+        </w:rPr>
+        <w:t xml:space="preserve">verify </w:t>
+      </w:r>
+      <w:r>
+        <w:rPr>
+          <w:sz w:val="20"/>
+          <w:szCs w:val="20"/>
+        </w:rPr>
+        <w:t xml:space="preserve">the </w:t>
+      </w:r>
+      <w:r>
+        <w:rPr>
+          <w:sz w:val="20"/>
+          <w:szCs w:val="20"/>
+        </w:rPr>
+        <w:t>response contains the URLs in the “Response”</w:t>
+      </w:r>
+      <w:r>
+        <w:rPr>
+          <w:sz w:val="20"/>
+          <w:szCs w:val="20"/>
+        </w:rPr>
+        <w:t xml:space="preserve"> column as follows:</w:t>
+      </w:r>
+    </w:p>
+    <w:p>
+      <w:pPr>
+        <w:rPr>
+          <w:sz w:val="20"/>
+          <w:szCs w:val="20"/>
+        </w:rPr>
+      </w:pPr>
+    </w:p>
+    <w:p>
+      <w:pPr>
+        <w:rPr>
+          <w:sz w:val="20"/>
+          <w:szCs w:val="20"/>
+        </w:rPr>
+      </w:pPr>
+      <w:r>
+        <w:rPr>
+          <w:noProof/>
+          <w:sz w:val="20"/>
+          <w:szCs w:val="20"/>
+        </w:rPr>
+        <w:drawing>
+          <wp:inline distT="0" distB="0" distL="0" distR="0" wp14:anchorId="08E02501" wp14:editId="6F571124">
+            <wp:extent cx="4800600" cy="993724"/>
+            <wp:effectExtent l="0" t="0" r="0" b="0"/>
+            <wp:docPr id="5" name="Picture 3"/>
+            <wp:cNvGraphicFramePr>
+              <a:graphicFrameLocks xmlns:a="http://schemas.openxmlformats.org/drawingml/2006/main" noChangeAspect="1"/>
+            </wp:cNvGraphicFramePr>
+            <a:graphic xmlns:a="http://schemas.openxmlformats.org/drawingml/2006/main">
+              <a:graphicData uri="http://schemas.openxmlformats.org/drawingml/2006/picture">
+                <pic:pic xmlns:pic="http://schemas.openxmlformats.org/drawingml/2006/picture">
+                  <pic:nvPicPr>
+                    <pic:cNvPr id="0" name="Picture 3"/>
+                    <pic:cNvPicPr>
+                      <a:picLocks noChangeAspect="1" noChangeArrowheads="1"/>
+                    </pic:cNvPicPr>
+                  </pic:nvPicPr>
+                  <pic:blipFill>
+                    <a:blip r:embed="rId12">
+                      <a:extLst>
+                        <a:ext uri="{28A0092B-C50C-407E-A947-70E740481C1C}">
+                          <a14:useLocalDpi xmlns:a14="http://schemas.microsoft.com/office/drawing/2010/main" val="0"/>
+                        </a:ext>
+                      </a:extLst>
+                    </a:blip>
+                    <a:srcRect/>
+                    <a:stretch>
+                      <a:fillRect/>
+                    </a:stretch>
+                  </pic:blipFill>
+                  <pic:spPr bwMode="auto">
+                    <a:xfrm>
+                      <a:off x="0" y="0"/>
+                      <a:ext cx="4801888" cy="993991"/>
+                    </a:xfrm>
+                    <a:prstGeom prst="rect">
+                      <a:avLst/>
+                    </a:prstGeom>
+                    <a:noFill/>
+                    <a:ln>
+                      <a:noFill/>
+                    </a:ln>
+                  </pic:spPr>
+                </pic:pic>
+              </a:graphicData>
+            </a:graphic>
+          </wp:inline>
+        </w:drawing>
+      </w:r>
+    </w:p>
+    <w:p>
+      <w:pPr>
+        <w:rPr>
+          <w:sz w:val="20"/>
+          <w:szCs w:val="20"/>
+        </w:rPr>
+      </w:pPr>
+      <w:r>
+        <w:rPr>
+          <w:sz w:val="20"/>
+          <w:szCs w:val="20"/>
+        </w:rPr>
+        <w:t xml:space="preserve">Each of these URLs are located in the atom feed under the </w:t>
+      </w:r>
+      <w:proofErr w:type="spellStart"/>
+      <w:r>
+        <w:rPr>
+          <w:sz w:val="20"/>
+          <w:szCs w:val="20"/>
+        </w:rPr>
+        <w:t>xpath</w:t>
+      </w:r>
+      <w:proofErr w:type="spellEnd"/>
+      <w:r>
+        <w:rPr>
+          <w:sz w:val="20"/>
+          <w:szCs w:val="20"/>
+        </w:rPr>
+        <w:t xml:space="preserve"> /feed/entry/link node.</w:t>
+      </w:r>
+    </w:p>
+    <w:p>
+      <w:pPr>
+        <w:pStyle w:val="Heading3"/>
+        <w:rPr>
+          <w:sz w:val="20"/>
+          <w:szCs w:val="20"/>
+        </w:rPr>
+      </w:pPr>
+      <w:r>
+        <w:rPr>
+          <w:sz w:val="20"/>
+          <w:szCs w:val="20"/>
+        </w:rPr>
+        <w:t>Troubleshooting</w:t>
+      </w:r>
+      <w:bookmarkStart w:id="0" w:name="_GoBack"/>
+      <w:bookmarkEnd w:id="0"/>
+    </w:p>
+    <w:p>
+      <w:pPr>
+        <w:rPr>
+          <w:sz w:val="20"/>
+          <w:szCs w:val="20"/>
+        </w:rPr>
+      </w:pPr>
+      <w:r>
+        <w:rPr>
+          <w:sz w:val="20"/>
+          <w:szCs w:val="20"/>
+        </w:rPr>
+        <w:t>If you see an error</w:t>
+      </w:r>
+      <w:r>
+        <w:rPr>
+          <w:sz w:val="20"/>
+          <w:szCs w:val="20"/>
+        </w:rPr>
+        <w:t>, verify the following</w:t>
+      </w:r>
+      <w:r>
+        <w:rPr>
+          <w:sz w:val="20"/>
+          <w:szCs w:val="20"/>
+        </w:rPr>
+        <w:t>:</w:t>
+      </w:r>
+    </w:p>
+    <w:p>
+      <w:pPr>
+        <w:rPr>
+          <w:sz w:val="20"/>
+          <w:szCs w:val="20"/>
+        </w:rPr>
+      </w:pPr>
+    </w:p>
+    <w:p>
+      <w:pPr>
+        <w:pStyle w:val="ListParagraph"/>
+        <w:numPr>
+          <w:ilvl w:val="0"/>
+          <w:numId w:val="11"/>
+        </w:numPr>
+        <w:rPr>
+          <w:sz w:val="20"/>
+          <w:szCs w:val="20"/>
+        </w:rPr>
+      </w:pPr>
+      <w:r>
+        <w:rPr>
+          <w:sz w:val="20"/>
+          <w:szCs w:val="20"/>
+        </w:rPr>
+        <w:t>Y</w:t>
+      </w:r>
+      <w:r>
+        <w:rPr>
+          <w:sz w:val="20"/>
+          <w:szCs w:val="20"/>
+        </w:rPr>
+        <w:t>our browser supports Atom feeds, or try Firefox</w:t>
+      </w:r>
+    </w:p>
+    <w:p>
+      <w:pPr>
+        <w:pStyle w:val="ListParagraph"/>
+        <w:numPr>
+          <w:ilvl w:val="0"/>
+          <w:numId w:val="11"/>
+        </w:numPr>
+        <w:rPr>
+          <w:sz w:val="20"/>
+          <w:szCs w:val="20"/>
+        </w:rPr>
+      </w:pPr>
+      <w:r>
+        <w:rPr>
+          <w:sz w:val="20"/>
+          <w:szCs w:val="20"/>
+        </w:rPr>
+        <w:t>T</w:t>
+      </w:r>
+      <w:r>
+        <w:rPr>
+          <w:sz w:val="20"/>
+          <w:szCs w:val="20"/>
+        </w:rPr>
+        <w:t>he Tomcat server is running</w:t>
+      </w:r>
+      <w:r>
+        <w:rPr>
+          <w:sz w:val="20"/>
+          <w:szCs w:val="20"/>
+        </w:rPr>
+        <w:t xml:space="preserve"> – check </w:t>
+      </w:r>
+      <w:r>
+        <w:rPr>
+          <w:rFonts w:ascii="Courier New" w:hAnsi="Courier New" w:cs="Courier New"/>
+          <w:sz w:val="20"/>
+          <w:szCs w:val="20"/>
+        </w:rPr>
+        <w:t>localhost</w:t>
+      </w:r>
+      <w:proofErr w:type="gramStart"/>
+      <w:r>
+        <w:rPr>
+          <w:rFonts w:ascii="Courier New" w:hAnsi="Courier New" w:cs="Courier New"/>
+          <w:sz w:val="20"/>
+          <w:szCs w:val="20"/>
+        </w:rPr>
+        <w:t>:8080</w:t>
+      </w:r>
+      <w:proofErr w:type="gramEnd"/>
+      <w:r>
+        <w:rPr>
+          <w:sz w:val="20"/>
+          <w:szCs w:val="20"/>
+        </w:rPr>
+        <w:t xml:space="preserve"> in your browser (if the default page has not been disabled – a standard security measure).</w:t>
+      </w:r>
+    </w:p>
+    <w:p>
+      <w:pPr>
+        <w:pStyle w:val="ListParagraph"/>
+        <w:numPr>
+          <w:ilvl w:val="0"/>
+          <w:numId w:val="11"/>
+        </w:numPr>
+        <w:rPr>
+          <w:sz w:val="20"/>
+          <w:szCs w:val="20"/>
+        </w:rPr>
+      </w:pPr>
+      <w:r>
+        <w:rPr>
+          <w:sz w:val="20"/>
+          <w:szCs w:val="20"/>
+        </w:rPr>
+        <w:t>The</w:t>
+      </w:r>
+      <w:r>
+        <w:rPr>
+          <w:sz w:val="20"/>
+          <w:szCs w:val="20"/>
+        </w:rPr>
+        <w:t xml:space="preserve"> MySQL/database is running</w:t>
+      </w:r>
+      <w:r>
+        <w:rPr>
+          <w:sz w:val="20"/>
+          <w:szCs w:val="20"/>
+        </w:rPr>
+        <w:t xml:space="preserve"> and was setup properly</w:t>
+      </w:r>
+    </w:p>
+    <w:p>
+      <w:pPr>
+        <w:pStyle w:val="ListParagraph"/>
+        <w:numPr>
+          <w:ilvl w:val="1"/>
+          <w:numId w:val="11"/>
+        </w:numPr>
+        <w:rPr>
+          <w:sz w:val="20"/>
+          <w:szCs w:val="20"/>
+        </w:rPr>
+      </w:pPr>
+      <w:r>
+        <w:rPr>
+          <w:sz w:val="20"/>
+          <w:szCs w:val="20"/>
+        </w:rPr>
+        <w:t xml:space="preserve">Login using a MySQL client like MySQL Workbench and look for OIB schema, tables (OIB_ASSET, OIB_ASSET_PROPERTY, OIB_APP_PROPERTY, OIBREQUEST_PARAMETER, OIB_VALUE_SET, OIB_VALUE_SET_CODE), and that each of the tables has data. </w:t>
+      </w:r>
+    </w:p>
+    <w:p>
+      <w:pPr>
+        <w:pStyle w:val="ListParagraph"/>
+        <w:numPr>
+          <w:ilvl w:val="1"/>
+          <w:numId w:val="11"/>
+        </w:numPr>
+        <w:rPr>
+          <w:sz w:val="20"/>
+          <w:szCs w:val="20"/>
+        </w:rPr>
+      </w:pPr>
+      <w:r>
+        <w:rPr>
+          <w:sz w:val="20"/>
+          <w:szCs w:val="20"/>
+        </w:rPr>
+        <w:t xml:space="preserve">Check the database properties setup in the section “Database </w:t>
+      </w:r>
+      <w:proofErr w:type="spellStart"/>
+      <w:r>
+        <w:rPr>
+          <w:sz w:val="20"/>
+          <w:szCs w:val="20"/>
+        </w:rPr>
+        <w:t>jdbc</w:t>
+      </w:r>
+      <w:proofErr w:type="spellEnd"/>
+      <w:r>
+        <w:rPr>
+          <w:sz w:val="20"/>
+          <w:szCs w:val="20"/>
+        </w:rPr>
+        <w:t xml:space="preserve"> settings”</w:t>
+      </w:r>
+    </w:p>
+    <w:p>
+      <w:pPr>
+        <w:pStyle w:val="ListParagraph"/>
+        <w:numPr>
+          <w:ilvl w:val="0"/>
+          <w:numId w:val="11"/>
+        </w:numPr>
+        <w:rPr>
+          <w:sz w:val="20"/>
+          <w:szCs w:val="20"/>
+        </w:rPr>
+      </w:pPr>
+      <w:r>
+        <w:rPr>
+          <w:sz w:val="20"/>
+          <w:szCs w:val="20"/>
+        </w:rPr>
+        <w:t>The project download version is correct</w:t>
+      </w:r>
+      <w:r>
+        <w:rPr>
+          <w:sz w:val="20"/>
+          <w:szCs w:val="20"/>
+        </w:rPr>
+        <w:t>.  It should be the master branch</w:t>
+      </w:r>
+      <w:r>
+        <w:rPr>
+          <w:sz w:val="20"/>
+          <w:szCs w:val="20"/>
+        </w:rPr>
+        <w:t xml:space="preserve"> – in the root directory of the </w:t>
+      </w:r>
+      <w:r>
+        <w:rPr>
+          <w:sz w:val="20"/>
+          <w:szCs w:val="20"/>
+        </w:rPr>
+        <w:t xml:space="preserve">downloaded project try the following </w:t>
+      </w:r>
+      <w:proofErr w:type="spellStart"/>
+      <w:r>
+        <w:rPr>
+          <w:sz w:val="20"/>
+          <w:szCs w:val="20"/>
+        </w:rPr>
+        <w:t>git</w:t>
+      </w:r>
+      <w:proofErr w:type="spellEnd"/>
+      <w:r>
+        <w:rPr>
+          <w:sz w:val="20"/>
+          <w:szCs w:val="20"/>
+        </w:rPr>
+        <w:t xml:space="preserve"> command and verify the “*” is next to the master branch.</w:t>
+      </w:r>
+    </w:p>
+    <w:p>
+      <w:pPr>
+        <w:ind w:left="1440"/>
+        <w:rPr>
+          <w:rFonts w:ascii="Courier New" w:hAnsi="Courier New" w:cs="Courier New"/>
+          <w:sz w:val="20"/>
+          <w:szCs w:val="20"/>
+        </w:rPr>
+      </w:pPr>
+      <w:r>
+        <w:rPr>
+          <w:rFonts w:ascii="Courier New" w:hAnsi="Courier New" w:cs="Courier New"/>
+          <w:sz w:val="20"/>
+          <w:szCs w:val="20"/>
+        </w:rPr>
+        <w:t xml:space="preserve">Innovation-182]% </w:t>
+      </w:r>
+      <w:proofErr w:type="spellStart"/>
+      <w:r>
+        <w:rPr>
+          <w:rFonts w:ascii="Courier New" w:hAnsi="Courier New" w:cs="Courier New"/>
+          <w:sz w:val="20"/>
+          <w:szCs w:val="20"/>
+        </w:rPr>
+        <w:t>git</w:t>
+      </w:r>
+      <w:proofErr w:type="spellEnd"/>
+      <w:r>
+        <w:rPr>
+          <w:rFonts w:ascii="Courier New" w:hAnsi="Courier New" w:cs="Courier New"/>
+          <w:sz w:val="20"/>
+          <w:szCs w:val="20"/>
+        </w:rPr>
+        <w:t xml:space="preserve"> </w:t>
+      </w:r>
+      <w:r>
+        <w:rPr>
+          <w:rFonts w:ascii="Courier New" w:hAnsi="Courier New" w:cs="Courier New"/>
+          <w:sz w:val="20"/>
+          <w:szCs w:val="20"/>
+        </w:rPr>
+        <w:t>branch</w:t>
+      </w:r>
+    </w:p>
+    <w:p>
+      <w:pPr>
+        <w:ind w:left="1440"/>
+        <w:rPr>
+          <w:rFonts w:ascii="Courier New" w:hAnsi="Courier New" w:cs="Courier New"/>
+          <w:sz w:val="20"/>
+          <w:szCs w:val="20"/>
+        </w:rPr>
+      </w:pPr>
+      <w:r>
+        <w:rPr>
+          <w:rFonts w:ascii="Courier New" w:hAnsi="Courier New" w:cs="Courier New"/>
+          <w:sz w:val="20"/>
+          <w:szCs w:val="20"/>
+        </w:rPr>
+        <w:t xml:space="preserve">* </w:t>
+      </w:r>
+      <w:proofErr w:type="gramStart"/>
+      <w:r>
+        <w:rPr>
+          <w:rFonts w:ascii="Courier New" w:hAnsi="Courier New" w:cs="Courier New"/>
+          <w:sz w:val="20"/>
+          <w:szCs w:val="20"/>
+        </w:rPr>
+        <w:t>master</w:t>
+      </w:r>
+      <w:proofErr w:type="gramEnd"/>
+    </w:p>
+    <w:p>
+      <w:pPr>
+        <w:ind w:left="1440"/>
+        <w:rPr>
+          <w:sz w:val="20"/>
+          <w:szCs w:val="20"/>
+        </w:rPr>
+      </w:pPr>
+      <w:r>
+        <w:rPr>
+          <w:sz w:val="20"/>
+          <w:szCs w:val="20"/>
+        </w:rPr>
+        <w:t xml:space="preserve">     </w:t>
+      </w:r>
+      <w:proofErr w:type="gramStart"/>
+      <w:r>
+        <w:rPr>
+          <w:sz w:val="20"/>
+          <w:szCs w:val="20"/>
+        </w:rPr>
+        <w:t>development</w:t>
+      </w:r>
+      <w:proofErr w:type="gramEnd"/>
+    </w:p>
+    <w:p>
+      <w:pPr>
+        <w:ind w:left="1440"/>
+        <w:rPr>
+          <w:sz w:val="20"/>
+          <w:szCs w:val="20"/>
+        </w:rPr>
+      </w:pPr>
+      <w:r>
+        <w:rPr>
+          <w:sz w:val="20"/>
+          <w:szCs w:val="20"/>
+        </w:rPr>
+        <w:t xml:space="preserve">    ...</w:t>
+      </w:r>
+      <w:proofErr w:type="spellStart"/>
+      <w:proofErr w:type="gramStart"/>
+      <w:r>
+        <w:rPr>
+          <w:sz w:val="20"/>
+          <w:szCs w:val="20"/>
+        </w:rPr>
+        <w:t>etc</w:t>
+      </w:r>
+      <w:proofErr w:type="spellEnd"/>
+      <w:proofErr w:type="gramEnd"/>
+    </w:p>
+    <w:p>
+      <w:pPr>
+        <w:ind w:left="720"/>
+        <w:rPr>
+          <w:sz w:val="20"/>
+          <w:szCs w:val="20"/>
+        </w:rPr>
+      </w:pPr>
+      <w:r>
+        <w:rPr>
+          <w:sz w:val="20"/>
+          <w:szCs w:val="20"/>
+        </w:rPr>
+        <w:t xml:space="preserve">If the start is on another branch, either check the </w:t>
+      </w:r>
+      <w:proofErr w:type="spellStart"/>
+      <w:r>
+        <w:rPr>
+          <w:sz w:val="20"/>
+          <w:szCs w:val="20"/>
+        </w:rPr>
+        <w:t>git</w:t>
+      </w:r>
+      <w:proofErr w:type="spellEnd"/>
+      <w:r>
+        <w:rPr>
+          <w:sz w:val="20"/>
+          <w:szCs w:val="20"/>
+        </w:rPr>
+        <w:t xml:space="preserve"> documentation </w:t>
+      </w:r>
+      <w:r>
+        <w:rPr>
+          <w:sz w:val="20"/>
+          <w:szCs w:val="20"/>
+        </w:rPr>
+        <w:t>to change and/or checkout th</w:t>
+      </w:r>
+      <w:r>
+        <w:rPr>
+          <w:sz w:val="20"/>
+          <w:szCs w:val="20"/>
+        </w:rPr>
+        <w:t>e</w:t>
+      </w:r>
+      <w:r>
+        <w:rPr>
+          <w:sz w:val="20"/>
+          <w:szCs w:val="20"/>
+        </w:rPr>
+        <w:t xml:space="preserve"> master br</w:t>
+      </w:r>
+      <w:r>
+        <w:rPr>
+          <w:sz w:val="20"/>
+          <w:szCs w:val="20"/>
+        </w:rPr>
+        <w:t>a</w:t>
+      </w:r>
+      <w:r>
+        <w:rPr>
+          <w:sz w:val="20"/>
+          <w:szCs w:val="20"/>
+        </w:rPr>
+        <w:t xml:space="preserve">nch, </w:t>
+      </w:r>
+      <w:r>
+        <w:rPr>
+          <w:sz w:val="20"/>
+          <w:szCs w:val="20"/>
+        </w:rPr>
+        <w:t>or de</w:t>
+      </w:r>
+      <w:r>
+        <w:rPr>
+          <w:sz w:val="20"/>
+          <w:szCs w:val="20"/>
+        </w:rPr>
+        <w:t>lete the project and retry the “D</w:t>
+      </w:r>
+      <w:r>
+        <w:rPr>
+          <w:sz w:val="20"/>
+          <w:szCs w:val="20"/>
+        </w:rPr>
+        <w:t>ownload</w:t>
+      </w:r>
+      <w:r>
+        <w:rPr>
+          <w:sz w:val="20"/>
+          <w:szCs w:val="20"/>
+        </w:rPr>
+        <w:t xml:space="preserve"> the Project”</w:t>
+      </w:r>
+      <w:r>
+        <w:rPr>
+          <w:sz w:val="20"/>
+          <w:szCs w:val="20"/>
+        </w:rPr>
+        <w:t xml:space="preserve"> instructions  </w:t>
+      </w:r>
+    </w:p>
+    <w:p>
+      <w:pPr>
+        <w:pStyle w:val="ListParagraph"/>
+        <w:numPr>
+          <w:ilvl w:val="0"/>
+          <w:numId w:val="11"/>
+        </w:numPr>
+        <w:rPr>
+          <w:sz w:val="20"/>
+          <w:szCs w:val="20"/>
+        </w:rPr>
+      </w:pPr>
+      <w:r>
+        <w:rPr>
+          <w:sz w:val="20"/>
+          <w:szCs w:val="20"/>
+        </w:rPr>
+        <w:t>T</w:t>
+      </w:r>
+      <w:r>
+        <w:rPr>
+          <w:sz w:val="20"/>
+          <w:szCs w:val="20"/>
+        </w:rPr>
+        <w:t xml:space="preserve">he project </w:t>
+      </w:r>
+      <w:r>
+        <w:rPr>
+          <w:sz w:val="20"/>
+          <w:szCs w:val="20"/>
+        </w:rPr>
+        <w:t xml:space="preserve">maven </w:t>
+      </w:r>
+      <w:r>
+        <w:rPr>
+          <w:sz w:val="20"/>
+          <w:szCs w:val="20"/>
+        </w:rPr>
+        <w:t>build was successful</w:t>
+      </w:r>
+      <w:r>
+        <w:rPr>
+          <w:sz w:val="20"/>
+          <w:szCs w:val="20"/>
+        </w:rPr>
+        <w:t xml:space="preserve"> - retry the build (</w:t>
+      </w:r>
+      <w:proofErr w:type="spellStart"/>
+      <w:r>
+        <w:rPr>
+          <w:rFonts w:ascii="Courier New" w:hAnsi="Courier New" w:cs="Courier New"/>
+          <w:sz w:val="20"/>
+          <w:szCs w:val="20"/>
+        </w:rPr>
+        <w:t>mvn</w:t>
+      </w:r>
+      <w:proofErr w:type="spellEnd"/>
+      <w:r>
+        <w:rPr>
+          <w:rFonts w:ascii="Courier New" w:hAnsi="Courier New" w:cs="Courier New"/>
+          <w:sz w:val="20"/>
+          <w:szCs w:val="20"/>
+        </w:rPr>
+        <w:t xml:space="preserve"> clean install</w:t>
+      </w:r>
+      <w:r>
+        <w:rPr>
+          <w:sz w:val="20"/>
+          <w:szCs w:val="20"/>
+        </w:rPr>
+        <w:t>)</w:t>
+      </w:r>
+      <w:r>
+        <w:rPr>
+          <w:sz w:val="20"/>
+          <w:szCs w:val="20"/>
+        </w:rPr>
+        <w:t xml:space="preserve"> and validate it ends with something similar to:</w:t>
+      </w:r>
+    </w:p>
+    <w:p>
+      <w:pPr>
+        <w:rPr>
+          <w:sz w:val="20"/>
+          <w:szCs w:val="20"/>
+        </w:rPr>
+      </w:pPr>
+    </w:p>
+    <w:p>
+      <w:pPr>
+        <w:rPr>
+          <w:rFonts w:ascii="Courier New" w:hAnsi="Courier New" w:cs="Courier New"/>
+          <w:sz w:val="18"/>
+          <w:szCs w:val="18"/>
+        </w:rPr>
+      </w:pPr>
+      <w:r>
+        <w:rPr>
+          <w:rFonts w:ascii="Courier New" w:hAnsi="Courier New" w:cs="Courier New"/>
+          <w:sz w:val="18"/>
+          <w:szCs w:val="18"/>
+        </w:rPr>
+        <w:t xml:space="preserve">[INFO] ------------------------------------------------------------------------ </w:t>
+      </w:r>
+    </w:p>
+    <w:p>
+      <w:pPr>
+        <w:rPr>
+          <w:rFonts w:ascii="Courier New" w:hAnsi="Courier New" w:cs="Courier New"/>
+          <w:sz w:val="18"/>
+          <w:szCs w:val="18"/>
+        </w:rPr>
+      </w:pPr>
+      <w:r>
+        <w:rPr>
+          <w:rFonts w:ascii="Courier New" w:hAnsi="Courier New" w:cs="Courier New"/>
+          <w:sz w:val="18"/>
+          <w:szCs w:val="18"/>
+        </w:rPr>
+        <w:t xml:space="preserve">[INFO] BUILD SUCCESS </w:t>
+      </w:r>
+    </w:p>
+    <w:p>
+      <w:pPr>
+        <w:rPr>
+          <w:rFonts w:ascii="Courier New" w:hAnsi="Courier New" w:cs="Courier New"/>
+          <w:sz w:val="18"/>
+          <w:szCs w:val="18"/>
+        </w:rPr>
+      </w:pPr>
+      <w:r>
+        <w:rPr>
+          <w:rFonts w:ascii="Courier New" w:hAnsi="Courier New" w:cs="Courier New"/>
+          <w:sz w:val="18"/>
+          <w:szCs w:val="18"/>
+        </w:rPr>
+        <w:t xml:space="preserve">[INFO] ------------------------------------------------------------------------ </w:t>
+      </w:r>
+    </w:p>
+    <w:p>
+      <w:pPr>
+        <w:rPr>
+          <w:rFonts w:ascii="Courier New" w:hAnsi="Courier New" w:cs="Courier New"/>
+          <w:sz w:val="18"/>
+          <w:szCs w:val="18"/>
+        </w:rPr>
+      </w:pPr>
+      <w:r>
+        <w:rPr>
+          <w:rFonts w:ascii="Courier New" w:hAnsi="Courier New" w:cs="Courier New"/>
+          <w:sz w:val="18"/>
+          <w:szCs w:val="18"/>
+        </w:rPr>
+        <w:t xml:space="preserve">[INFO] Total time: 15.306s </w:t>
+      </w:r>
+    </w:p>
+    <w:p>
+      <w:pPr>
+        <w:rPr>
+          <w:rFonts w:ascii="Courier New" w:hAnsi="Courier New" w:cs="Courier New"/>
+          <w:sz w:val="18"/>
+          <w:szCs w:val="18"/>
+        </w:rPr>
+      </w:pPr>
+      <w:r>
+        <w:rPr>
+          <w:rFonts w:ascii="Courier New" w:hAnsi="Courier New" w:cs="Courier New"/>
+          <w:sz w:val="18"/>
+          <w:szCs w:val="18"/>
+        </w:rPr>
+        <w:t xml:space="preserve">[INFO] Finished at: Tue Mar 04 10:36:33 MDT 2014 </w:t>
+      </w:r>
+    </w:p>
+    <w:p>
+      <w:pPr>
+        <w:rPr>
+          <w:rFonts w:ascii="Courier New" w:hAnsi="Courier New" w:cs="Courier New"/>
+          <w:sz w:val="18"/>
+          <w:szCs w:val="18"/>
+        </w:rPr>
+      </w:pPr>
+      <w:r>
+        <w:rPr>
+          <w:rFonts w:ascii="Courier New" w:hAnsi="Courier New" w:cs="Courier New"/>
+          <w:sz w:val="18"/>
+          <w:szCs w:val="18"/>
+        </w:rPr>
+        <w:t xml:space="preserve">[INFO] Final Memory: 21M/57M </w:t>
+      </w:r>
+    </w:p>
+    <w:p>
+      <w:pPr>
+        <w:rPr>
+          <w:rFonts w:ascii="Courier New" w:hAnsi="Courier New" w:cs="Courier New"/>
+          <w:sz w:val="18"/>
+          <w:szCs w:val="18"/>
+        </w:rPr>
+      </w:pPr>
+      <w:r>
+        <w:rPr>
+          <w:rFonts w:ascii="Courier New" w:hAnsi="Courier New" w:cs="Courier New"/>
+          <w:sz w:val="18"/>
+          <w:szCs w:val="18"/>
+        </w:rPr>
+        <w:t xml:space="preserve">[INFO] ------------------------------------------------------------------------ </w:t>
+      </w:r>
+    </w:p>
+    <w:p>
+      <w:pPr>
+        <w:rPr>
+          <w:sz w:val="20"/>
+          <w:szCs w:val="20"/>
+        </w:rPr>
+      </w:pPr>
+    </w:p>
+    <w:p>
+      <w:pPr>
+        <w:ind w:left="720"/>
+        <w:rPr>
+          <w:sz w:val="20"/>
+          <w:szCs w:val="20"/>
+        </w:rPr>
+      </w:pPr>
+      <w:r>
+        <w:rPr>
+          <w:sz w:val="20"/>
+          <w:szCs w:val="20"/>
+        </w:rPr>
+        <w:t xml:space="preserve">If the </w:t>
+      </w:r>
+      <w:proofErr w:type="gramStart"/>
+      <w:r>
+        <w:rPr>
+          <w:sz w:val="20"/>
+          <w:szCs w:val="20"/>
+        </w:rPr>
+        <w:t>maven build</w:t>
+      </w:r>
+      <w:proofErr w:type="gramEnd"/>
+      <w:r>
+        <w:rPr>
+          <w:sz w:val="20"/>
+          <w:szCs w:val="20"/>
+        </w:rPr>
+        <w:t xml:space="preserve"> results do not look like this, check the preceding failure messages carefully.  All of the resources selected for this project should be freely available online, but every once in a while there is a hiccup in the system that requires a simple rebuild.</w:t>
+      </w:r>
+    </w:p>
+    <w:p>
+      <w:pPr>
+        <w:ind w:left="720"/>
+        <w:rPr>
+          <w:sz w:val="20"/>
+          <w:szCs w:val="20"/>
+        </w:rPr>
+      </w:pPr>
+    </w:p>
+    <w:p>
+      <w:pPr>
+        <w:ind w:left="720"/>
+        <w:rPr>
+          <w:sz w:val="20"/>
+          <w:szCs w:val="20"/>
+        </w:rPr>
+      </w:pPr>
     </w:p>
     <w:p>
       <w:pPr>
@@ -3320,6 +4837,92 @@
     </w:lvl>
   </w:abstractNum>
   <w:abstractNum w:abstractNumId="3">
+    <w:nsid w:val="0F5B42F1"/>
+    <w:multiLevelType w:val="hybridMultilevel"/>
+    <w:tmpl w:val="D9B45B26"/>
+    <w:lvl w:ilvl="0" w:tplc="0409000F">
+      <w:start w:val="1"/>
+      <w:numFmt w:val="decimal"/>
+      <w:lvlText w:val="%1."/>
+      <w:lvlJc w:val="left"/>
+      <w:pPr>
+        <w:ind w:left="720" w:hanging="360"/>
+      </w:pPr>
+    </w:lvl>
+    <w:lvl w:ilvl="1" w:tplc="04090019">
+      <w:start w:val="1"/>
+      <w:numFmt w:val="lowerLetter"/>
+      <w:lvlText w:val="%2."/>
+      <w:lvlJc w:val="left"/>
+      <w:pPr>
+        <w:ind w:left="1440" w:hanging="360"/>
+      </w:pPr>
+    </w:lvl>
+    <w:lvl w:ilvl="2" w:tplc="0409001B" w:tentative="1">
+      <w:start w:val="1"/>
+      <w:numFmt w:val="lowerRoman"/>
+      <w:lvlText w:val="%3."/>
+      <w:lvlJc w:val="right"/>
+      <w:pPr>
+        <w:ind w:left="2160" w:hanging="180"/>
+      </w:pPr>
+    </w:lvl>
+    <w:lvl w:ilvl="3" w:tplc="0409000F" w:tentative="1">
+      <w:start w:val="1"/>
+      <w:numFmt w:val="decimal"/>
+      <w:lvlText w:val="%4."/>
+      <w:lvlJc w:val="left"/>
+      <w:pPr>
+        <w:ind w:left="2880" w:hanging="360"/>
+      </w:pPr>
+    </w:lvl>
+    <w:lvl w:ilvl="4" w:tplc="04090019" w:tentative="1">
+      <w:start w:val="1"/>
+      <w:numFmt w:val="lowerLetter"/>
+      <w:lvlText w:val="%5."/>
+      <w:lvlJc w:val="left"/>
+      <w:pPr>
+        <w:ind w:left="3600" w:hanging="360"/>
+      </w:pPr>
+    </w:lvl>
+    <w:lvl w:ilvl="5" w:tplc="0409001B" w:tentative="1">
+      <w:start w:val="1"/>
+      <w:numFmt w:val="lowerRoman"/>
+      <w:lvlText w:val="%6."/>
+      <w:lvlJc w:val="right"/>
+      <w:pPr>
+        <w:ind w:left="4320" w:hanging="180"/>
+      </w:pPr>
+    </w:lvl>
+    <w:lvl w:ilvl="6" w:tplc="0409000F" w:tentative="1">
+      <w:start w:val="1"/>
+      <w:numFmt w:val="decimal"/>
+      <w:lvlText w:val="%7."/>
+      <w:lvlJc w:val="left"/>
+      <w:pPr>
+        <w:ind w:left="5040" w:hanging="360"/>
+      </w:pPr>
+    </w:lvl>
+    <w:lvl w:ilvl="7" w:tplc="04090019" w:tentative="1">
+      <w:start w:val="1"/>
+      <w:numFmt w:val="lowerLetter"/>
+      <w:lvlText w:val="%8."/>
+      <w:lvlJc w:val="left"/>
+      <w:pPr>
+        <w:ind w:left="5760" w:hanging="360"/>
+      </w:pPr>
+    </w:lvl>
+    <w:lvl w:ilvl="8" w:tplc="0409001B" w:tentative="1">
+      <w:start w:val="1"/>
+      <w:numFmt w:val="lowerRoman"/>
+      <w:lvlText w:val="%9."/>
+      <w:lvlJc w:val="right"/>
+      <w:pPr>
+        <w:ind w:left="6480" w:hanging="180"/>
+      </w:pPr>
+    </w:lvl>
+  </w:abstractNum>
+  <w:abstractNum w:abstractNumId="4">
     <w:nsid w:val="14A815AD"/>
     <w:multiLevelType w:val="hybridMultilevel"/>
     <w:tmpl w:val="9294DFDC"/>
@@ -3432,7 +5035,7 @@
       </w:rPr>
     </w:lvl>
   </w:abstractNum>
-  <w:abstractNum w:abstractNumId="4">
+  <w:abstractNum w:abstractNumId="5">
     <w:nsid w:val="154A7A70"/>
     <w:multiLevelType w:val="hybridMultilevel"/>
     <w:tmpl w:val="BE8C70C2"/>
@@ -3518,7 +5121,7 @@
       </w:pPr>
     </w:lvl>
   </w:abstractNum>
-  <w:abstractNum w:abstractNumId="5">
+  <w:abstractNum w:abstractNumId="6">
     <w:nsid w:val="269B442B"/>
     <w:multiLevelType w:val="hybridMultilevel"/>
     <w:tmpl w:val="D7267010"/>
@@ -3631,7 +5234,7 @@
       </w:rPr>
     </w:lvl>
   </w:abstractNum>
-  <w:abstractNum w:abstractNumId="6">
+  <w:abstractNum w:abstractNumId="7">
     <w:nsid w:val="36360476"/>
     <w:multiLevelType w:val="hybridMultilevel"/>
     <w:tmpl w:val="8B1E5DFA"/>
@@ -3717,7 +5320,7 @@
       </w:pPr>
     </w:lvl>
   </w:abstractNum>
-  <w:abstractNum w:abstractNumId="7">
+  <w:abstractNum w:abstractNumId="8">
     <w:nsid w:val="39117C6C"/>
     <w:multiLevelType w:val="hybridMultilevel"/>
     <w:tmpl w:val="0E0060A4"/>
@@ -3803,7 +5406,7 @@
       </w:pPr>
     </w:lvl>
   </w:abstractNum>
-  <w:abstractNum w:abstractNumId="8">
+  <w:abstractNum w:abstractNumId="9">
     <w:nsid w:val="4B0D752E"/>
     <w:multiLevelType w:val="hybridMultilevel"/>
     <w:tmpl w:val="78FAACE0"/>
@@ -3889,7 +5492,7 @@
       </w:pPr>
     </w:lvl>
   </w:abstractNum>
-  <w:abstractNum w:abstractNumId="9">
+  <w:abstractNum w:abstractNumId="10">
     <w:nsid w:val="66BC7C03"/>
     <w:multiLevelType w:val="hybridMultilevel"/>
     <w:tmpl w:val="9E30337A"/>
@@ -4003,13 +5606,13 @@
     </w:lvl>
   </w:abstractNum>
   <w:num w:numId="1">
-    <w:abstractNumId w:val="5"/>
+    <w:abstractNumId w:val="6"/>
   </w:num>
   <w:num w:numId="2">
-    <w:abstractNumId w:val="3"/>
+    <w:abstractNumId w:val="4"/>
   </w:num>
   <w:num w:numId="3">
-    <w:abstractNumId w:val="9"/>
+    <w:abstractNumId w:val="10"/>
   </w:num>
   <w:num w:numId="4">
     <w:abstractNumId w:val="2"/>
@@ -4018,19 +5621,22 @@
     <w:abstractNumId w:val="0"/>
   </w:num>
   <w:num w:numId="6">
-    <w:abstractNumId w:val="7"/>
+    <w:abstractNumId w:val="8"/>
   </w:num>
   <w:num w:numId="7">
-    <w:abstractNumId w:val="4"/>
+    <w:abstractNumId w:val="5"/>
   </w:num>
   <w:num w:numId="8">
-    <w:abstractNumId w:val="8"/>
+    <w:abstractNumId w:val="9"/>
   </w:num>
   <w:num w:numId="9">
-    <w:abstractNumId w:val="6"/>
+    <w:abstractNumId w:val="7"/>
   </w:num>
   <w:num w:numId="10">
     <w:abstractNumId w:val="1"/>
+  </w:num>
+  <w:num w:numId="11">
+    <w:abstractNumId w:val="3"/>
   </w:num>
 </w:numbering>
 </file>
@@ -4430,6 +6036,33 @@
     <w:rPr>
       <w:rFonts w:asciiTheme="majorHAnsi" w:eastAsiaTheme="majorEastAsia" w:hAnsiTheme="majorHAnsi" w:cstheme="majorBidi"/>
       <w:color w:val="243F60" w:themeColor="accent1" w:themeShade="7F"/>
+    </w:rPr>
+  </w:style>
+  <w:style w:type="paragraph" w:styleId="BalloonText">
+    <w:name w:val="Balloon Text"/>
+    <w:basedOn w:val="Normal"/>
+    <w:link w:val="BalloonTextChar"/>
+    <w:uiPriority w:val="99"/>
+    <w:semiHidden/>
+    <w:unhideWhenUsed/>
+    <w:rsid w:val="0018292E"/>
+    <w:rPr>
+      <w:rFonts w:ascii="Lucida Grande" w:hAnsi="Lucida Grande"/>
+      <w:sz w:val="18"/>
+      <w:szCs w:val="18"/>
+    </w:rPr>
+  </w:style>
+  <w:style w:type="character" w:customStyle="1" w:styleId="BalloonTextChar">
+    <w:name w:val="Balloon Text Char"/>
+    <w:basedOn w:val="DefaultParagraphFont"/>
+    <w:link w:val="BalloonText"/>
+    <w:uiPriority w:val="99"/>
+    <w:semiHidden/>
+    <w:rsid w:val="0018292E"/>
+    <w:rPr>
+      <w:rFonts w:ascii="Lucida Grande" w:hAnsi="Lucida Grande"/>
+      <w:sz w:val="18"/>
+      <w:szCs w:val="18"/>
     </w:rPr>
   </w:style>
 </w:styles>
@@ -4832,6 +6465,33 @@
       <w:color w:val="243F60" w:themeColor="accent1" w:themeShade="7F"/>
     </w:rPr>
   </w:style>
+  <w:style w:type="paragraph" w:styleId="BalloonText">
+    <w:name w:val="Balloon Text"/>
+    <w:basedOn w:val="Normal"/>
+    <w:link w:val="BalloonTextChar"/>
+    <w:uiPriority w:val="99"/>
+    <w:semiHidden/>
+    <w:unhideWhenUsed/>
+    <w:rsid w:val="0018292E"/>
+    <w:rPr>
+      <w:rFonts w:ascii="Lucida Grande" w:hAnsi="Lucida Grande"/>
+      <w:sz w:val="18"/>
+      <w:szCs w:val="18"/>
+    </w:rPr>
+  </w:style>
+  <w:style w:type="character" w:customStyle="1" w:styleId="BalloonTextChar">
+    <w:name w:val="Balloon Text Char"/>
+    <w:basedOn w:val="DefaultParagraphFont"/>
+    <w:link w:val="BalloonText"/>
+    <w:uiPriority w:val="99"/>
+    <w:semiHidden/>
+    <w:rsid w:val="0018292E"/>
+    <w:rPr>
+      <w:rFonts w:ascii="Lucida Grande" w:hAnsi="Lucida Grande"/>
+      <w:sz w:val="18"/>
+      <w:szCs w:val="18"/>
+    </w:rPr>
+  </w:style>
 </w:styles>
 </file>
 

</xml_diff>

<commit_message>
Moved jdbc properties to WEB-INF
</commit_message>
<xml_diff>
--- a/Manuals/InstallGuide-OpenInfobuttonResponder.docx
+++ b/Manuals/InstallGuide-OpenInfobuttonResponder.docx
@@ -36,23 +36,7 @@
           <w:sz w:val="20"/>
           <w:szCs w:val="20"/>
         </w:rPr>
-        <w:t xml:space="preserve"> </w:t>
-      </w:r>
-      <w:proofErr w:type="spellStart"/>
-      <w:r>
-        <w:rPr>
-          <w:sz w:val="20"/>
-          <w:szCs w:val="20"/>
-        </w:rPr>
-        <w:t>OpenInfobutton</w:t>
-      </w:r>
-      <w:proofErr w:type="spellEnd"/>
-      <w:r>
-        <w:rPr>
-          <w:sz w:val="20"/>
-          <w:szCs w:val="20"/>
-        </w:rPr>
-        <w:t xml:space="preserve"> </w:t>
+        <w:t xml:space="preserve"> OpenInfobutton </w:t>
       </w:r>
       <w:r>
         <w:rPr>
@@ -282,21 +266,12 @@
           <w:szCs w:val="20"/>
         </w:rPr>
       </w:pPr>
-      <w:proofErr w:type="spellStart"/>
-      <w:r>
-        <w:rPr>
-          <w:sz w:val="20"/>
-          <w:szCs w:val="20"/>
-        </w:rPr>
-        <w:t>Git</w:t>
-      </w:r>
-      <w:proofErr w:type="spellEnd"/>
-      <w:r>
-        <w:rPr>
-          <w:sz w:val="20"/>
-          <w:szCs w:val="20"/>
-        </w:rPr>
-        <w:t xml:space="preserve"> (optional</w:t>
+      <w:r>
+        <w:rPr>
+          <w:sz w:val="20"/>
+          <w:szCs w:val="20"/>
+        </w:rPr>
+        <w:t>Git (optional</w:t>
       </w:r>
       <w:r>
         <w:rPr>
@@ -310,39 +285,7 @@
           <w:sz w:val="20"/>
           <w:szCs w:val="20"/>
         </w:rPr>
-        <w:t xml:space="preserve"> the project artifacts from the </w:t>
-      </w:r>
-      <w:proofErr w:type="spellStart"/>
-      <w:r>
-        <w:rPr>
-          <w:sz w:val="20"/>
-          <w:szCs w:val="20"/>
-        </w:rPr>
-        <w:t>github</w:t>
-      </w:r>
-      <w:proofErr w:type="spellEnd"/>
-      <w:r>
-        <w:rPr>
-          <w:sz w:val="20"/>
-          <w:szCs w:val="20"/>
-        </w:rPr>
-        <w:t xml:space="preserve"> site without installing </w:t>
-      </w:r>
-      <w:proofErr w:type="spellStart"/>
-      <w:r>
-        <w:rPr>
-          <w:sz w:val="20"/>
-          <w:szCs w:val="20"/>
-        </w:rPr>
-        <w:t>git</w:t>
-      </w:r>
-      <w:proofErr w:type="spellEnd"/>
-      <w:r>
-        <w:rPr>
-          <w:sz w:val="20"/>
-          <w:szCs w:val="20"/>
-        </w:rPr>
-        <w:t>)</w:t>
+        <w:t xml:space="preserve"> the project artifacts from the github site without installing git)</w:t>
       </w:r>
     </w:p>
     <w:p>
@@ -357,21 +300,12 @@
           <w:szCs w:val="20"/>
         </w:rPr>
       </w:pPr>
-      <w:proofErr w:type="spellStart"/>
-      <w:r>
-        <w:rPr>
-          <w:sz w:val="20"/>
-          <w:szCs w:val="20"/>
-        </w:rPr>
-        <w:t>MySql</w:t>
-      </w:r>
-      <w:proofErr w:type="spellEnd"/>
-      <w:r>
-        <w:rPr>
-          <w:sz w:val="20"/>
-          <w:szCs w:val="20"/>
-        </w:rPr>
-        <w:t xml:space="preserve"> 5.5</w:t>
+      <w:r>
+        <w:rPr>
+          <w:sz w:val="20"/>
+          <w:szCs w:val="20"/>
+        </w:rPr>
+        <w:t>MySql 5.5</w:t>
       </w:r>
       <w:r>
         <w:rPr>
@@ -441,18 +375,8 @@
             <w:sz w:val="20"/>
             <w:szCs w:val="20"/>
           </w:rPr>
-          <w:t>https:/uts.nlm.nih.gov/</w:t>
+          <w:t>https:/uts.nlm.nih.gov/home.html#apidocumentation</w:t>
         </w:r>
-        <w:proofErr w:type="spellStart"/>
-        <w:r>
-          <w:rPr>
-            <w:rStyle w:val="Hyperlink"/>
-            <w:sz w:val="20"/>
-            <w:szCs w:val="20"/>
-          </w:rPr>
-          <w:t>home.html#apidocumentation</w:t>
-        </w:r>
-        <w:proofErr w:type="spellEnd"/>
       </w:hyperlink>
     </w:p>
     <w:p>
@@ -536,41 +460,21 @@
           <w:szCs w:val="20"/>
         </w:rPr>
       </w:pPr>
-      <w:proofErr w:type="gramStart"/>
-      <w:r>
-        <w:rPr>
-          <w:rFonts w:ascii="Courier New" w:hAnsi="Courier New" w:cs="Courier New"/>
-          <w:sz w:val="20"/>
-          <w:szCs w:val="20"/>
-        </w:rPr>
-        <w:t>server</w:t>
-      </w:r>
-      <w:proofErr w:type="gramEnd"/>
-      <w:r>
-        <w:rPr>
-          <w:rFonts w:ascii="Courier New" w:hAnsi="Courier New" w:cs="Courier New"/>
-          <w:sz w:val="20"/>
-          <w:szCs w:val="20"/>
-        </w:rPr>
-        <w:t xml:space="preserve">-apps]% </w:t>
-      </w:r>
-      <w:proofErr w:type="spellStart"/>
-      <w:r>
-        <w:rPr>
-          <w:rFonts w:ascii="Courier New" w:hAnsi="Courier New" w:cs="Courier New"/>
-          <w:sz w:val="20"/>
-          <w:szCs w:val="20"/>
-        </w:rPr>
-        <w:t>sudo</w:t>
-      </w:r>
-      <w:proofErr w:type="spellEnd"/>
-      <w:r>
-        <w:rPr>
-          <w:rFonts w:ascii="Courier New" w:hAnsi="Courier New" w:cs="Courier New"/>
-          <w:sz w:val="20"/>
-          <w:szCs w:val="20"/>
-        </w:rPr>
-        <w:t xml:space="preserve"> </w:t>
+      <w:r>
+        <w:rPr>
+          <w:rFonts w:ascii="Courier New" w:hAnsi="Courier New" w:cs="Courier New"/>
+          <w:sz w:val="20"/>
+          <w:szCs w:val="20"/>
+        </w:rPr>
+        <w:t xml:space="preserve">server-apps]% </w:t>
+      </w:r>
+      <w:r>
+        <w:rPr>
+          <w:rFonts w:ascii="Courier New" w:hAnsi="Courier New" w:cs="Courier New"/>
+          <w:sz w:val="20"/>
+          <w:szCs w:val="20"/>
+        </w:rPr>
+        <w:t xml:space="preserve">sudo </w:t>
       </w:r>
       <w:r>
         <w:rPr>
@@ -588,41 +492,21 @@
           <w:szCs w:val="20"/>
         </w:rPr>
       </w:pPr>
-      <w:proofErr w:type="gramStart"/>
-      <w:r>
-        <w:rPr>
-          <w:rFonts w:ascii="Courier New" w:hAnsi="Courier New" w:cs="Courier New"/>
-          <w:sz w:val="20"/>
-          <w:szCs w:val="20"/>
-        </w:rPr>
-        <w:t>server</w:t>
-      </w:r>
-      <w:proofErr w:type="gramEnd"/>
-      <w:r>
-        <w:rPr>
-          <w:rFonts w:ascii="Courier New" w:hAnsi="Courier New" w:cs="Courier New"/>
-          <w:sz w:val="20"/>
-          <w:szCs w:val="20"/>
-        </w:rPr>
-        <w:t xml:space="preserve">-apps]% </w:t>
-      </w:r>
-      <w:proofErr w:type="spellStart"/>
-      <w:r>
-        <w:rPr>
-          <w:rFonts w:ascii="Courier New" w:hAnsi="Courier New" w:cs="Courier New"/>
-          <w:sz w:val="20"/>
-          <w:szCs w:val="20"/>
-        </w:rPr>
-        <w:t>sudo</w:t>
-      </w:r>
-      <w:proofErr w:type="spellEnd"/>
-      <w:r>
-        <w:rPr>
-          <w:rFonts w:ascii="Courier New" w:hAnsi="Courier New" w:cs="Courier New"/>
-          <w:sz w:val="20"/>
-          <w:szCs w:val="20"/>
-        </w:rPr>
-        <w:t xml:space="preserve"> </w:t>
+      <w:r>
+        <w:rPr>
+          <w:rFonts w:ascii="Courier New" w:hAnsi="Courier New" w:cs="Courier New"/>
+          <w:sz w:val="20"/>
+          <w:szCs w:val="20"/>
+        </w:rPr>
+        <w:t xml:space="preserve">server-apps]% </w:t>
+      </w:r>
+      <w:r>
+        <w:rPr>
+          <w:rFonts w:ascii="Courier New" w:hAnsi="Courier New" w:cs="Courier New"/>
+          <w:sz w:val="20"/>
+          <w:szCs w:val="20"/>
+        </w:rPr>
+        <w:t xml:space="preserve">sudo </w:t>
       </w:r>
       <w:r>
         <w:rPr>
@@ -641,41 +525,21 @@
           <w:szCs w:val="20"/>
         </w:rPr>
       </w:pPr>
-      <w:proofErr w:type="gramStart"/>
-      <w:r>
-        <w:rPr>
-          <w:rFonts w:ascii="Courier New" w:hAnsi="Courier New" w:cs="Courier New"/>
-          <w:sz w:val="20"/>
-          <w:szCs w:val="20"/>
-        </w:rPr>
-        <w:t>server</w:t>
-      </w:r>
-      <w:proofErr w:type="gramEnd"/>
-      <w:r>
-        <w:rPr>
-          <w:rFonts w:ascii="Courier New" w:hAnsi="Courier New" w:cs="Courier New"/>
-          <w:sz w:val="20"/>
-          <w:szCs w:val="20"/>
-        </w:rPr>
-        <w:t xml:space="preserve">-apps]% </w:t>
-      </w:r>
-      <w:proofErr w:type="spellStart"/>
-      <w:r>
-        <w:rPr>
-          <w:rFonts w:ascii="Courier New" w:hAnsi="Courier New" w:cs="Courier New"/>
-          <w:sz w:val="20"/>
-          <w:szCs w:val="20"/>
-        </w:rPr>
-        <w:t>sudo</w:t>
-      </w:r>
-      <w:proofErr w:type="spellEnd"/>
-      <w:r>
-        <w:rPr>
-          <w:rFonts w:ascii="Courier New" w:hAnsi="Courier New" w:cs="Courier New"/>
-          <w:sz w:val="20"/>
-          <w:szCs w:val="20"/>
-        </w:rPr>
-        <w:t xml:space="preserve"> </w:t>
+      <w:r>
+        <w:rPr>
+          <w:rFonts w:ascii="Courier New" w:hAnsi="Courier New" w:cs="Courier New"/>
+          <w:sz w:val="20"/>
+          <w:szCs w:val="20"/>
+        </w:rPr>
+        <w:t xml:space="preserve">server-apps]% </w:t>
+      </w:r>
+      <w:r>
+        <w:rPr>
+          <w:rFonts w:ascii="Courier New" w:hAnsi="Courier New" w:cs="Courier New"/>
+          <w:sz w:val="20"/>
+          <w:szCs w:val="20"/>
+        </w:rPr>
+        <w:t xml:space="preserve">sudo </w:t>
       </w:r>
       <w:r>
         <w:rPr>
@@ -693,199 +557,93 @@
           <w:szCs w:val="20"/>
         </w:rPr>
       </w:pPr>
-      <w:proofErr w:type="gramStart"/>
-      <w:r>
-        <w:rPr>
-          <w:rFonts w:ascii="Courier New" w:hAnsi="Courier New" w:cs="Courier New"/>
-          <w:sz w:val="20"/>
-          <w:szCs w:val="20"/>
-        </w:rPr>
-        <w:t>server</w:t>
-      </w:r>
-      <w:proofErr w:type="gramEnd"/>
-      <w:r>
-        <w:rPr>
-          <w:rFonts w:ascii="Courier New" w:hAnsi="Courier New" w:cs="Courier New"/>
-          <w:sz w:val="20"/>
-          <w:szCs w:val="20"/>
-        </w:rPr>
-        <w:t xml:space="preserve">-apps]% </w:t>
-      </w:r>
-      <w:proofErr w:type="spellStart"/>
-      <w:r>
-        <w:rPr>
-          <w:rFonts w:ascii="Courier New" w:hAnsi="Courier New" w:cs="Courier New"/>
-          <w:sz w:val="20"/>
-          <w:szCs w:val="20"/>
-        </w:rPr>
-        <w:t>sudo</w:t>
-      </w:r>
-      <w:proofErr w:type="spellEnd"/>
-      <w:r>
-        <w:rPr>
-          <w:rFonts w:ascii="Courier New" w:hAnsi="Courier New" w:cs="Courier New"/>
-          <w:sz w:val="20"/>
-          <w:szCs w:val="20"/>
-        </w:rPr>
-        <w:t xml:space="preserve"> </w:t>
-      </w:r>
-      <w:r>
-        <w:rPr>
-          <w:rFonts w:ascii="Courier New" w:hAnsi="Courier New" w:cs="Courier New"/>
-          <w:sz w:val="20"/>
-          <w:szCs w:val="20"/>
-        </w:rPr>
-        <w:t xml:space="preserve">apt-get install </w:t>
-      </w:r>
-      <w:proofErr w:type="spellStart"/>
-      <w:r>
-        <w:rPr>
-          <w:rFonts w:ascii="Courier New" w:hAnsi="Courier New" w:cs="Courier New"/>
-          <w:sz w:val="20"/>
-          <w:szCs w:val="20"/>
-        </w:rPr>
-        <w:t>git</w:t>
-      </w:r>
-      <w:proofErr w:type="spellEnd"/>
-    </w:p>
-    <w:p>
-      <w:pPr>
-        <w:rPr>
-          <w:sz w:val="20"/>
-          <w:szCs w:val="20"/>
-        </w:rPr>
-      </w:pPr>
-      <w:proofErr w:type="gramStart"/>
-      <w:r>
-        <w:rPr>
-          <w:rFonts w:ascii="Courier New" w:hAnsi="Courier New" w:cs="Courier New"/>
-          <w:sz w:val="20"/>
-          <w:szCs w:val="20"/>
-        </w:rPr>
-        <w:t>server</w:t>
-      </w:r>
-      <w:proofErr w:type="gramEnd"/>
-      <w:r>
-        <w:rPr>
-          <w:rFonts w:ascii="Courier New" w:hAnsi="Courier New" w:cs="Courier New"/>
-          <w:sz w:val="20"/>
-          <w:szCs w:val="20"/>
-        </w:rPr>
-        <w:t xml:space="preserve">-apps]% </w:t>
-      </w:r>
-      <w:proofErr w:type="spellStart"/>
-      <w:r>
-        <w:rPr>
-          <w:rFonts w:ascii="Courier New" w:hAnsi="Courier New" w:cs="Courier New"/>
-          <w:sz w:val="20"/>
-          <w:szCs w:val="20"/>
-        </w:rPr>
-        <w:t>sudo</w:t>
-      </w:r>
-      <w:proofErr w:type="spellEnd"/>
-      <w:r>
-        <w:rPr>
-          <w:rFonts w:ascii="Courier New" w:hAnsi="Courier New" w:cs="Courier New"/>
-          <w:sz w:val="20"/>
-          <w:szCs w:val="20"/>
-        </w:rPr>
-        <w:t xml:space="preserve"> </w:t>
-      </w:r>
-      <w:r>
-        <w:rPr>
-          <w:rFonts w:ascii="Courier New" w:hAnsi="Courier New" w:cs="Courier New"/>
-          <w:sz w:val="20"/>
-          <w:szCs w:val="20"/>
-        </w:rPr>
-        <w:t xml:space="preserve">apt-get install </w:t>
-      </w:r>
-      <w:proofErr w:type="spellStart"/>
-      <w:r>
-        <w:rPr>
-          <w:rFonts w:ascii="Courier New" w:hAnsi="Courier New" w:cs="Courier New"/>
-          <w:sz w:val="20"/>
-          <w:szCs w:val="20"/>
-        </w:rPr>
-        <w:t>mysql</w:t>
-      </w:r>
-      <w:proofErr w:type="spellEnd"/>
-      <w:r>
-        <w:rPr>
-          <w:rFonts w:ascii="Courier New" w:hAnsi="Courier New" w:cs="Courier New"/>
-          <w:sz w:val="20"/>
-          <w:szCs w:val="20"/>
-        </w:rPr>
-        <w:t>-server</w:t>
-      </w:r>
-    </w:p>
-    <w:p>
-      <w:pPr>
-        <w:rPr>
-          <w:sz w:val="20"/>
-          <w:szCs w:val="20"/>
-        </w:rPr>
-      </w:pPr>
-      <w:proofErr w:type="gramStart"/>
-      <w:r>
-        <w:rPr>
-          <w:rFonts w:ascii="Courier New" w:hAnsi="Courier New" w:cs="Courier New"/>
-          <w:sz w:val="20"/>
-          <w:szCs w:val="20"/>
-        </w:rPr>
-        <w:t>server</w:t>
-      </w:r>
-      <w:proofErr w:type="gramEnd"/>
-      <w:r>
-        <w:rPr>
-          <w:rFonts w:ascii="Courier New" w:hAnsi="Courier New" w:cs="Courier New"/>
-          <w:sz w:val="20"/>
-          <w:szCs w:val="20"/>
-        </w:rPr>
-        <w:t xml:space="preserve">-apps]% </w:t>
-      </w:r>
-      <w:proofErr w:type="spellStart"/>
-      <w:r>
-        <w:rPr>
-          <w:rFonts w:ascii="Courier New" w:hAnsi="Courier New" w:cs="Courier New"/>
-          <w:sz w:val="20"/>
-          <w:szCs w:val="20"/>
-        </w:rPr>
-        <w:t>sudo</w:t>
-      </w:r>
-      <w:proofErr w:type="spellEnd"/>
-      <w:r>
-        <w:rPr>
-          <w:rFonts w:ascii="Courier New" w:hAnsi="Courier New" w:cs="Courier New"/>
-          <w:sz w:val="20"/>
-          <w:szCs w:val="20"/>
-        </w:rPr>
-        <w:t xml:space="preserve"> </w:t>
-      </w:r>
-      <w:r>
-        <w:rPr>
-          <w:rFonts w:ascii="Courier New" w:hAnsi="Courier New" w:cs="Courier New"/>
-          <w:sz w:val="20"/>
-          <w:szCs w:val="20"/>
-        </w:rPr>
-        <w:t xml:space="preserve">apt-get install </w:t>
-      </w:r>
-      <w:proofErr w:type="spellStart"/>
-      <w:r>
-        <w:rPr>
-          <w:rFonts w:ascii="Courier New" w:hAnsi="Courier New" w:cs="Courier New"/>
-          <w:sz w:val="20"/>
-          <w:szCs w:val="20"/>
-        </w:rPr>
-        <w:t>mysql</w:t>
-      </w:r>
-      <w:proofErr w:type="spellEnd"/>
-      <w:r>
-        <w:rPr>
-          <w:rFonts w:ascii="Courier New" w:hAnsi="Courier New" w:cs="Courier New"/>
-          <w:sz w:val="20"/>
-          <w:szCs w:val="20"/>
-        </w:rPr>
-        <w:t>-workbench</w:t>
+      <w:r>
+        <w:rPr>
+          <w:rFonts w:ascii="Courier New" w:hAnsi="Courier New" w:cs="Courier New"/>
+          <w:sz w:val="20"/>
+          <w:szCs w:val="20"/>
+        </w:rPr>
+        <w:t xml:space="preserve">server-apps]% </w:t>
+      </w:r>
+      <w:r>
+        <w:rPr>
+          <w:rFonts w:ascii="Courier New" w:hAnsi="Courier New" w:cs="Courier New"/>
+          <w:sz w:val="20"/>
+          <w:szCs w:val="20"/>
+        </w:rPr>
+        <w:t xml:space="preserve">sudo </w:t>
+      </w:r>
+      <w:r>
+        <w:rPr>
+          <w:rFonts w:ascii="Courier New" w:hAnsi="Courier New" w:cs="Courier New"/>
+          <w:sz w:val="20"/>
+          <w:szCs w:val="20"/>
+        </w:rPr>
+        <w:t>apt-get install git</w:t>
+      </w:r>
+    </w:p>
+    <w:p>
+      <w:pPr>
+        <w:rPr>
+          <w:sz w:val="20"/>
+          <w:szCs w:val="20"/>
+        </w:rPr>
+      </w:pPr>
+      <w:r>
+        <w:rPr>
+          <w:rFonts w:ascii="Courier New" w:hAnsi="Courier New" w:cs="Courier New"/>
+          <w:sz w:val="20"/>
+          <w:szCs w:val="20"/>
+        </w:rPr>
+        <w:t xml:space="preserve">server-apps]% </w:t>
+      </w:r>
+      <w:r>
+        <w:rPr>
+          <w:rFonts w:ascii="Courier New" w:hAnsi="Courier New" w:cs="Courier New"/>
+          <w:sz w:val="20"/>
+          <w:szCs w:val="20"/>
+        </w:rPr>
+        <w:t xml:space="preserve">sudo </w:t>
+      </w:r>
+      <w:r>
+        <w:rPr>
+          <w:rFonts w:ascii="Courier New" w:hAnsi="Courier New" w:cs="Courier New"/>
+          <w:sz w:val="20"/>
+          <w:szCs w:val="20"/>
+        </w:rPr>
+        <w:t>apt-get install mysql-server</w:t>
+      </w:r>
+    </w:p>
+    <w:p>
+      <w:pPr>
+        <w:rPr>
+          <w:sz w:val="20"/>
+          <w:szCs w:val="20"/>
+        </w:rPr>
+      </w:pPr>
+      <w:r>
+        <w:rPr>
+          <w:rFonts w:ascii="Courier New" w:hAnsi="Courier New" w:cs="Courier New"/>
+          <w:sz w:val="20"/>
+          <w:szCs w:val="20"/>
+        </w:rPr>
+        <w:t xml:space="preserve">server-apps]% </w:t>
+      </w:r>
+      <w:r>
+        <w:rPr>
+          <w:rFonts w:ascii="Courier New" w:hAnsi="Courier New" w:cs="Courier New"/>
+          <w:sz w:val="20"/>
+          <w:szCs w:val="20"/>
+        </w:rPr>
+        <w:t xml:space="preserve">sudo </w:t>
+      </w:r>
+      <w:r>
+        <w:rPr>
+          <w:rFonts w:ascii="Courier New" w:hAnsi="Courier New" w:cs="Courier New"/>
+          <w:sz w:val="20"/>
+          <w:szCs w:val="20"/>
+        </w:rPr>
+        <w:t>apt-get install mysql-workbench</w:t>
       </w:r>
     </w:p>
     <w:p>
@@ -930,81 +688,32 @@
           <w:sz w:val="20"/>
           <w:szCs w:val="20"/>
         </w:rPr>
-        <w:t xml:space="preserve"> if you have not already downloaded the Open </w:t>
-      </w:r>
-      <w:proofErr w:type="spellStart"/>
-      <w:r>
-        <w:rPr>
-          <w:sz w:val="20"/>
-          <w:szCs w:val="20"/>
-        </w:rPr>
-        <w:t>Infobutton</w:t>
-      </w:r>
-      <w:proofErr w:type="spellEnd"/>
-      <w:r>
-        <w:rPr>
-          <w:sz w:val="20"/>
-          <w:szCs w:val="20"/>
-        </w:rPr>
-        <w:t xml:space="preserve"> </w:t>
-      </w:r>
-      <w:r>
-        <w:rPr>
-          <w:sz w:val="20"/>
-          <w:szCs w:val="20"/>
-        </w:rPr>
-        <w:t xml:space="preserve">yet.  The Open </w:t>
-      </w:r>
-      <w:proofErr w:type="spellStart"/>
-      <w:r>
-        <w:rPr>
-          <w:sz w:val="20"/>
-          <w:szCs w:val="20"/>
-        </w:rPr>
-        <w:t>Infobutton</w:t>
-      </w:r>
-      <w:proofErr w:type="spellEnd"/>
-      <w:r>
-        <w:rPr>
-          <w:sz w:val="20"/>
-          <w:szCs w:val="20"/>
-        </w:rPr>
-        <w:t xml:space="preserve"> Responder software comes bundled with it (same </w:t>
-      </w:r>
-      <w:proofErr w:type="spellStart"/>
-      <w:r>
-        <w:rPr>
-          <w:sz w:val="20"/>
-          <w:szCs w:val="20"/>
-        </w:rPr>
-        <w:t>git</w:t>
-      </w:r>
-      <w:proofErr w:type="spellEnd"/>
-      <w:r>
-        <w:rPr>
-          <w:sz w:val="20"/>
-          <w:szCs w:val="20"/>
-        </w:rPr>
-        <w:t xml:space="preserve"> repository/download). </w:t>
-      </w:r>
-    </w:p>
-    <w:p>
-      <w:pPr>
-        <w:rPr>
-          <w:sz w:val="20"/>
-          <w:szCs w:val="20"/>
-        </w:rPr>
-      </w:pPr>
-    </w:p>
-    <w:p>
-      <w:pPr>
-        <w:rPr>
-          <w:rFonts w:ascii="Courier New" w:hAnsi="Courier New" w:cs="Courier New"/>
-          <w:sz w:val="20"/>
-          <w:szCs w:val="20"/>
-        </w:rPr>
-      </w:pPr>
-      <w:proofErr w:type="gramStart"/>
+        <w:t xml:space="preserve"> if you have not already downloaded the Open Infobutton </w:t>
+      </w:r>
+      <w:r>
+        <w:rPr>
+          <w:sz w:val="20"/>
+          <w:szCs w:val="20"/>
+        </w:rPr>
+        <w:t xml:space="preserve">yet.  The Open Infobutton Responder software comes bundled with it (same git repository/download). </w:t>
+      </w:r>
+    </w:p>
+    <w:p>
+      <w:pPr>
+        <w:rPr>
+          <w:sz w:val="20"/>
+          <w:szCs w:val="20"/>
+        </w:rPr>
+      </w:pPr>
+    </w:p>
+    <w:p>
+      <w:pPr>
+        <w:rPr>
+          <w:rFonts w:ascii="Courier New" w:hAnsi="Courier New" w:cs="Courier New"/>
+          <w:sz w:val="20"/>
+          <w:szCs w:val="20"/>
+        </w:rPr>
+      </w:pPr>
       <w:r>
         <w:rPr>
           <w:rFonts w:ascii="Courier New" w:hAnsi="Courier New" w:cs="Courier New"/>
@@ -1013,7 +722,6 @@
         </w:rPr>
         <w:t>opt</w:t>
       </w:r>
-      <w:proofErr w:type="gramEnd"/>
       <w:r>
         <w:rPr>
           <w:rFonts w:ascii="Courier New" w:hAnsi="Courier New" w:cs="Courier New"/>
@@ -1022,25 +730,14 @@
         </w:rPr>
         <w:t xml:space="preserve">]% </w:t>
       </w:r>
-      <w:proofErr w:type="spellStart"/>
-      <w:r>
-        <w:rPr>
-          <w:rFonts w:ascii="Courier New" w:hAnsi="Courier New" w:cs="Courier New"/>
-          <w:sz w:val="20"/>
-          <w:szCs w:val="20"/>
-        </w:rPr>
-        <w:t>sudo</w:t>
-      </w:r>
-      <w:proofErr w:type="spellEnd"/>
-      <w:r>
-        <w:rPr>
-          <w:rFonts w:ascii="Courier New" w:hAnsi="Courier New" w:cs="Courier New"/>
-          <w:sz w:val="20"/>
-          <w:szCs w:val="20"/>
-        </w:rPr>
-        <w:t xml:space="preserve"> </w:t>
-      </w:r>
-      <w:proofErr w:type="spellStart"/>
+      <w:r>
+        <w:rPr>
+          <w:rFonts w:ascii="Courier New" w:hAnsi="Courier New" w:cs="Courier New"/>
+          <w:sz w:val="20"/>
+          <w:szCs w:val="20"/>
+        </w:rPr>
+        <w:t xml:space="preserve">sudo </w:t>
+      </w:r>
       <w:r>
         <w:rPr>
           <w:rFonts w:ascii="Courier New" w:hAnsi="Courier New" w:cs="Courier New"/>
@@ -1055,16 +752,7 @@
           <w:sz w:val="20"/>
           <w:szCs w:val="20"/>
         </w:rPr>
-        <w:t>it</w:t>
-      </w:r>
-      <w:proofErr w:type="spellEnd"/>
-      <w:r>
-        <w:rPr>
-          <w:rFonts w:ascii="Courier New" w:hAnsi="Courier New" w:cs="Courier New"/>
-          <w:sz w:val="20"/>
-          <w:szCs w:val="20"/>
-        </w:rPr>
-        <w:t xml:space="preserve"> clone </w:t>
+        <w:t xml:space="preserve">it clone </w:t>
       </w:r>
       <w:hyperlink r:id="rId7" w:history="1">
         <w:r>
@@ -1096,6 +784,33 @@
     </w:p>
     <w:p>
       <w:pPr>
+        <w:rPr>
+          <w:rFonts w:ascii="Courier New" w:hAnsi="Courier New" w:cs="Courier New"/>
+          <w:sz w:val="20"/>
+          <w:szCs w:val="20"/>
+        </w:rPr>
+      </w:pPr>
+      <w:r>
+        <w:rPr>
+          <w:rFonts w:ascii="Courier New" w:hAnsi="Courier New" w:cs="Courier New"/>
+          <w:sz w:val="20"/>
+          <w:szCs w:val="20"/>
+        </w:rPr>
+        <w:t>opt]% sudo</w:t>
+      </w:r>
+      <w:r>
+        <w:rPr>
+          <w:rFonts w:ascii="Courier New" w:hAnsi="Courier New" w:cs="Courier New"/>
+          <w:sz w:val="20"/>
+          <w:szCs w:val="20"/>
+        </w:rPr>
+        <w:t xml:space="preserve"> chown –R oibmanager:oibmanager Innovation-182</w:t>
+      </w:r>
+      <w:bookmarkStart w:id="0" w:name="_GoBack"/>
+      <w:bookmarkEnd w:id="0"/>
+    </w:p>
+    <w:p>
+      <w:pPr>
         <w:pStyle w:val="Heading3"/>
         <w:rPr>
           <w:sz w:val="20"/>
@@ -1138,23 +853,13 @@
         </w:rPr>
         <w:t xml:space="preserve"> </w:t>
       </w:r>
-      <w:proofErr w:type="spellStart"/>
-      <w:r>
-        <w:rPr>
-          <w:rFonts w:ascii="Courier New" w:hAnsi="Courier New" w:cs="Courier New"/>
-          <w:sz w:val="20"/>
-          <w:szCs w:val="20"/>
-        </w:rPr>
-        <w:t>oib</w:t>
-      </w:r>
-      <w:proofErr w:type="spellEnd"/>
-      <w:r>
-        <w:rPr>
-          <w:rFonts w:ascii="Courier New" w:hAnsi="Courier New" w:cs="Courier New"/>
-          <w:sz w:val="20"/>
-          <w:szCs w:val="20"/>
-        </w:rPr>
-        <w:t>-responder/</w:t>
+      <w:r>
+        <w:rPr>
+          <w:rFonts w:ascii="Courier New" w:hAnsi="Courier New" w:cs="Courier New"/>
+          <w:sz w:val="20"/>
+          <w:szCs w:val="20"/>
+        </w:rPr>
+        <w:t>oib-responder/</w:t>
       </w:r>
       <w:r>
         <w:rPr>
@@ -1275,42 +980,235 @@
           <w:szCs w:val="20"/>
         </w:rPr>
       </w:pPr>
-      <w:proofErr w:type="gramStart"/>
-      <w:r>
-        <w:rPr>
-          <w:rFonts w:ascii="Courier New" w:hAnsi="Courier New" w:cs="Courier New"/>
-          <w:sz w:val="20"/>
-          <w:szCs w:val="20"/>
-        </w:rPr>
-        <w:t>oib</w:t>
-      </w:r>
-      <w:proofErr w:type="gramEnd"/>
-      <w:r>
-        <w:rPr>
-          <w:rFonts w:ascii="Courier New" w:hAnsi="Courier New" w:cs="Courier New"/>
-          <w:sz w:val="20"/>
-          <w:szCs w:val="20"/>
-        </w:rPr>
-        <w:t>-rdbms-model-</w:t>
-      </w:r>
-      <w:r>
-        <w:rPr>
-          <w:rFonts w:ascii="Courier New" w:hAnsi="Courier New" w:cs="Courier New"/>
-          <w:sz w:val="20"/>
-          <w:szCs w:val="20"/>
-        </w:rPr>
-        <w:t xml:space="preserve">v0.2]% </w:t>
-      </w:r>
-      <w:proofErr w:type="spellStart"/>
-      <w:r>
-        <w:rPr>
-          <w:rFonts w:ascii="Courier New" w:hAnsi="Courier New" w:cs="Courier New"/>
-          <w:sz w:val="20"/>
-          <w:szCs w:val="20"/>
-        </w:rPr>
-        <w:t>sudo</w:t>
-      </w:r>
-      <w:proofErr w:type="spellEnd"/>
+      <w:r>
+        <w:rPr>
+          <w:rFonts w:ascii="Courier New" w:hAnsi="Courier New" w:cs="Courier New"/>
+          <w:sz w:val="20"/>
+          <w:szCs w:val="20"/>
+        </w:rPr>
+        <w:t>oib-rdbms-model-</w:t>
+      </w:r>
+      <w:r>
+        <w:rPr>
+          <w:rFonts w:ascii="Courier New" w:hAnsi="Courier New" w:cs="Courier New"/>
+          <w:sz w:val="20"/>
+          <w:szCs w:val="20"/>
+        </w:rPr>
+        <w:t xml:space="preserve">v0.2]% sudo </w:t>
+      </w:r>
+      <w:r>
+        <w:rPr>
+          <w:rFonts w:ascii="Courier New" w:hAnsi="Courier New" w:cs="Courier New"/>
+          <w:sz w:val="20"/>
+          <w:szCs w:val="20"/>
+        </w:rPr>
+        <w:t>service mysql</w:t>
+      </w:r>
+      <w:r>
+        <w:rPr>
+          <w:rFonts w:ascii="Courier New" w:hAnsi="Courier New" w:cs="Courier New"/>
+          <w:sz w:val="20"/>
+          <w:szCs w:val="20"/>
+        </w:rPr>
+        <w:t xml:space="preserve"> start</w:t>
+      </w:r>
+    </w:p>
+    <w:p>
+      <w:pPr>
+        <w:rPr>
+          <w:rFonts w:ascii="Courier New" w:hAnsi="Courier New" w:cs="Courier New"/>
+          <w:sz w:val="20"/>
+          <w:szCs w:val="20"/>
+        </w:rPr>
+      </w:pPr>
+      <w:r>
+        <w:rPr>
+          <w:rFonts w:ascii="Courier New" w:hAnsi="Courier New" w:cs="Courier New"/>
+          <w:sz w:val="20"/>
+          <w:szCs w:val="20"/>
+        </w:rPr>
+        <w:t>oib-rdbms-model-</w:t>
+      </w:r>
+      <w:r>
+        <w:rPr>
+          <w:rFonts w:ascii="Courier New" w:hAnsi="Courier New" w:cs="Courier New"/>
+          <w:sz w:val="20"/>
+          <w:szCs w:val="20"/>
+        </w:rPr>
+        <w:t>v0.2]% mysql</w:t>
+      </w:r>
+      <w:r>
+        <w:rPr>
+          <w:rFonts w:ascii="Courier New" w:hAnsi="Courier New" w:cs="Courier New"/>
+          <w:sz w:val="20"/>
+          <w:szCs w:val="20"/>
+        </w:rPr>
+        <w:t xml:space="preserve"> –u </w:t>
+      </w:r>
+      <w:r>
+        <w:rPr>
+          <w:rFonts w:ascii="Courier New" w:hAnsi="Courier New" w:cs="Courier New"/>
+          <w:i/>
+          <w:sz w:val="20"/>
+          <w:szCs w:val="20"/>
+        </w:rPr>
+        <w:t>your</w:t>
+      </w:r>
+      <w:r>
+        <w:rPr>
+          <w:rFonts w:ascii="Courier New" w:hAnsi="Courier New" w:cs="Courier New"/>
+          <w:i/>
+          <w:sz w:val="20"/>
+          <w:szCs w:val="20"/>
+        </w:rPr>
+        <w:t>_</w:t>
+      </w:r>
+      <w:r>
+        <w:rPr>
+          <w:rFonts w:ascii="Courier New" w:hAnsi="Courier New" w:cs="Courier New"/>
+          <w:i/>
+          <w:sz w:val="20"/>
+          <w:szCs w:val="20"/>
+        </w:rPr>
+        <w:t>mysql</w:t>
+      </w:r>
+      <w:r>
+        <w:rPr>
+          <w:rFonts w:ascii="Courier New" w:hAnsi="Courier New" w:cs="Courier New"/>
+          <w:i/>
+          <w:sz w:val="20"/>
+          <w:szCs w:val="20"/>
+        </w:rPr>
+        <w:t>_</w:t>
+      </w:r>
+      <w:r>
+        <w:rPr>
+          <w:rFonts w:ascii="Courier New" w:hAnsi="Courier New" w:cs="Courier New"/>
+          <w:i/>
+          <w:sz w:val="20"/>
+          <w:szCs w:val="20"/>
+        </w:rPr>
+        <w:t>user</w:t>
+      </w:r>
+      <w:r>
+        <w:rPr>
+          <w:rFonts w:ascii="Courier New" w:hAnsi="Courier New" w:cs="Courier New"/>
+          <w:sz w:val="20"/>
+          <w:szCs w:val="20"/>
+        </w:rPr>
+        <w:t xml:space="preserve"> –p </w:t>
+      </w:r>
+      <w:r>
+        <w:rPr>
+          <w:rFonts w:ascii="Courier New" w:hAnsi="Courier New" w:cs="Courier New"/>
+          <w:i/>
+          <w:sz w:val="20"/>
+          <w:szCs w:val="20"/>
+        </w:rPr>
+        <w:t>your</w:t>
+      </w:r>
+      <w:r>
+        <w:rPr>
+          <w:rFonts w:ascii="Courier New" w:hAnsi="Courier New" w:cs="Courier New"/>
+          <w:i/>
+          <w:sz w:val="20"/>
+          <w:szCs w:val="20"/>
+        </w:rPr>
+        <w:t>_</w:t>
+      </w:r>
+      <w:r>
+        <w:rPr>
+          <w:rFonts w:ascii="Courier New" w:hAnsi="Courier New" w:cs="Courier New"/>
+          <w:i/>
+          <w:sz w:val="20"/>
+          <w:szCs w:val="20"/>
+        </w:rPr>
+        <w:t>mysql</w:t>
+      </w:r>
+      <w:r>
+        <w:rPr>
+          <w:rFonts w:ascii="Courier New" w:hAnsi="Courier New" w:cs="Courier New"/>
+          <w:i/>
+          <w:sz w:val="20"/>
+          <w:szCs w:val="20"/>
+        </w:rPr>
+        <w:t>_</w:t>
+      </w:r>
+      <w:r>
+        <w:rPr>
+          <w:rFonts w:ascii="Courier New" w:hAnsi="Courier New" w:cs="Courier New"/>
+          <w:i/>
+          <w:sz w:val="20"/>
+          <w:szCs w:val="20"/>
+        </w:rPr>
+        <w:t>password</w:t>
+      </w:r>
+      <w:r>
+        <w:rPr>
+          <w:rFonts w:ascii="Courier New" w:hAnsi="Courier New" w:cs="Courier New"/>
+          <w:sz w:val="20"/>
+          <w:szCs w:val="20"/>
+        </w:rPr>
+        <w:t xml:space="preserve"> &lt; </w:t>
+      </w:r>
+      <w:r>
+        <w:rPr>
+          <w:rFonts w:ascii="Courier New" w:hAnsi="Courier New" w:cs="Courier New"/>
+          <w:sz w:val="20"/>
+          <w:szCs w:val="20"/>
+        </w:rPr>
+        <w:t>create-oib-model-mysql.sql</w:t>
+      </w:r>
+    </w:p>
+    <w:p>
+      <w:pPr>
+        <w:pStyle w:val="Heading5"/>
+        <w:rPr>
+          <w:i/>
+          <w:sz w:val="20"/>
+          <w:szCs w:val="20"/>
+        </w:rPr>
+      </w:pPr>
+      <w:r>
+        <w:rPr>
+          <w:i/>
+          <w:sz w:val="20"/>
+          <w:szCs w:val="20"/>
+        </w:rPr>
+        <w:t>UMLS username and password:</w:t>
+      </w:r>
+    </w:p>
+    <w:p>
+      <w:pPr>
+        <w:rPr>
+          <w:rFonts w:ascii="Courier New" w:hAnsi="Courier New" w:cs="Courier New"/>
+          <w:sz w:val="20"/>
+          <w:szCs w:val="20"/>
+        </w:rPr>
+      </w:pPr>
+      <w:r>
+        <w:rPr>
+          <w:sz w:val="20"/>
+          <w:szCs w:val="20"/>
+        </w:rPr>
+        <w:t xml:space="preserve">Then use a text editor to edit </w:t>
+      </w:r>
+      <w:r>
+        <w:rPr>
+          <w:rFonts w:ascii="Courier New" w:hAnsi="Courier New" w:cs="Courier New"/>
+          <w:sz w:val="20"/>
+          <w:szCs w:val="20"/>
+        </w:rPr>
+        <w:t>oib-app-property-</w:t>
+      </w:r>
+      <w:r>
+        <w:rPr>
+          <w:rFonts w:ascii="Courier New" w:hAnsi="Courier New" w:cs="Courier New"/>
+          <w:sz w:val="20"/>
+          <w:szCs w:val="20"/>
+        </w:rPr>
+        <w:t>inserts.sql</w:t>
+      </w:r>
       <w:r>
         <w:rPr>
           <w:rFonts w:ascii="Courier New" w:hAnsi="Courier New" w:cs="Courier New"/>
@@ -1321,13 +1219,293 @@
       </w:r>
       <w:r>
         <w:rPr>
-          <w:rFonts w:ascii="Courier New" w:hAnsi="Courier New" w:cs="Courier New"/>
-          <w:sz w:val="20"/>
-          <w:szCs w:val="20"/>
-        </w:rPr>
-        <w:t xml:space="preserve">service </w:t>
-      </w:r>
-      <w:proofErr w:type="spellStart"/>
+          <w:sz w:val="20"/>
+          <w:szCs w:val="20"/>
+        </w:rPr>
+        <w:t>to edit the end of the first two lines changing “</w:t>
+      </w:r>
+      <w:r>
+        <w:rPr>
+          <w:sz w:val="20"/>
+          <w:szCs w:val="20"/>
+        </w:rPr>
+        <w:t>ADD UMLS USER HERE</w:t>
+      </w:r>
+      <w:r>
+        <w:rPr>
+          <w:sz w:val="20"/>
+          <w:szCs w:val="20"/>
+        </w:rPr>
+        <w:t>”</w:t>
+      </w:r>
+      <w:r>
+        <w:rPr>
+          <w:sz w:val="20"/>
+          <w:szCs w:val="20"/>
+        </w:rPr>
+        <w:t xml:space="preserve"> and “</w:t>
+      </w:r>
+      <w:r>
+        <w:rPr>
+          <w:sz w:val="20"/>
+          <w:szCs w:val="20"/>
+        </w:rPr>
+        <w:t xml:space="preserve">ADD UMLS </w:t>
+      </w:r>
+      <w:r>
+        <w:rPr>
+          <w:sz w:val="20"/>
+          <w:szCs w:val="20"/>
+        </w:rPr>
+        <w:t>PASSWORD</w:t>
+      </w:r>
+      <w:r>
+        <w:rPr>
+          <w:sz w:val="20"/>
+          <w:szCs w:val="20"/>
+        </w:rPr>
+        <w:t xml:space="preserve"> HERE</w:t>
+      </w:r>
+      <w:r>
+        <w:rPr>
+          <w:sz w:val="20"/>
+          <w:szCs w:val="20"/>
+        </w:rPr>
+        <w:t>” to the UMLS username and</w:t>
+      </w:r>
+      <w:r>
+        <w:rPr>
+          <w:sz w:val="20"/>
+          <w:szCs w:val="20"/>
+        </w:rPr>
+        <w:t xml:space="preserve"> password for you institution.</w:t>
+      </w:r>
+      <w:r>
+        <w:rPr>
+          <w:sz w:val="20"/>
+          <w:szCs w:val="20"/>
+        </w:rPr>
+        <w:t xml:space="preserve"> Then </w:t>
+      </w:r>
+      <w:r>
+        <w:rPr>
+          <w:sz w:val="20"/>
+          <w:szCs w:val="20"/>
+        </w:rPr>
+        <w:t>save</w:t>
+      </w:r>
+      <w:r>
+        <w:rPr>
+          <w:sz w:val="20"/>
+          <w:szCs w:val="20"/>
+        </w:rPr>
+        <w:t xml:space="preserve"> the document changes</w:t>
+      </w:r>
+      <w:r>
+        <w:rPr>
+          <w:sz w:val="20"/>
+          <w:szCs w:val="20"/>
+        </w:rPr>
+        <w:t xml:space="preserve"> and continue running the scripts:</w:t>
+      </w:r>
+    </w:p>
+    <w:p>
+      <w:pPr>
+        <w:rPr>
+          <w:rFonts w:ascii="Courier New" w:hAnsi="Courier New" w:cs="Courier New"/>
+          <w:sz w:val="20"/>
+          <w:szCs w:val="20"/>
+        </w:rPr>
+      </w:pPr>
+    </w:p>
+    <w:p>
+      <w:pPr>
+        <w:rPr>
+          <w:rFonts w:ascii="Courier New" w:hAnsi="Courier New" w:cs="Courier New"/>
+          <w:sz w:val="20"/>
+          <w:szCs w:val="20"/>
+        </w:rPr>
+      </w:pPr>
+      <w:r>
+        <w:rPr>
+          <w:rFonts w:ascii="Courier New" w:hAnsi="Courier New" w:cs="Courier New"/>
+          <w:sz w:val="20"/>
+          <w:szCs w:val="20"/>
+        </w:rPr>
+        <w:t>oib-rdbms-model-v0.2</w:t>
+      </w:r>
+      <w:r>
+        <w:rPr>
+          <w:rFonts w:ascii="Courier New" w:hAnsi="Courier New" w:cs="Courier New"/>
+          <w:sz w:val="20"/>
+          <w:szCs w:val="20"/>
+        </w:rPr>
+        <w:t xml:space="preserve">]% </w:t>
+      </w:r>
+      <w:r>
+        <w:rPr>
+          <w:rFonts w:ascii="Courier New" w:hAnsi="Courier New" w:cs="Courier New"/>
+          <w:sz w:val="20"/>
+          <w:szCs w:val="20"/>
+        </w:rPr>
+        <w:t xml:space="preserve">mysql </w:t>
+      </w:r>
+      <w:r>
+        <w:rPr>
+          <w:rFonts w:ascii="Courier New" w:hAnsi="Courier New" w:cs="Courier New"/>
+          <w:sz w:val="20"/>
+          <w:szCs w:val="20"/>
+        </w:rPr>
+        <w:t xml:space="preserve">–u </w:t>
+      </w:r>
+      <w:r>
+        <w:rPr>
+          <w:rFonts w:ascii="Courier New" w:hAnsi="Courier New" w:cs="Courier New"/>
+          <w:i/>
+          <w:sz w:val="20"/>
+          <w:szCs w:val="20"/>
+        </w:rPr>
+        <w:t>your_mysql_user</w:t>
+      </w:r>
+      <w:r>
+        <w:rPr>
+          <w:rFonts w:ascii="Courier New" w:hAnsi="Courier New" w:cs="Courier New"/>
+          <w:sz w:val="20"/>
+          <w:szCs w:val="20"/>
+        </w:rPr>
+        <w:t xml:space="preserve"> </w:t>
+      </w:r>
+      <w:r>
+        <w:rPr>
+          <w:rFonts w:ascii="Courier New" w:hAnsi="Courier New" w:cs="Courier New"/>
+          <w:sz w:val="20"/>
+          <w:szCs w:val="20"/>
+        </w:rPr>
+        <w:t>OIB</w:t>
+      </w:r>
+      <w:r>
+        <w:rPr>
+          <w:rFonts w:ascii="Courier New" w:hAnsi="Courier New" w:cs="Courier New"/>
+          <w:sz w:val="20"/>
+          <w:szCs w:val="20"/>
+        </w:rPr>
+        <w:t xml:space="preserve"> &lt; </w:t>
+      </w:r>
+      <w:r>
+        <w:rPr>
+          <w:rFonts w:ascii="Courier New" w:hAnsi="Courier New" w:cs="Courier New"/>
+          <w:sz w:val="20"/>
+          <w:szCs w:val="20"/>
+        </w:rPr>
+        <w:t>oib_app_property_inserts.sql</w:t>
+      </w:r>
+    </w:p>
+    <w:p>
+      <w:pPr>
+        <w:rPr>
+          <w:rFonts w:ascii="Courier New" w:hAnsi="Courier New" w:cs="Courier New"/>
+          <w:sz w:val="20"/>
+          <w:szCs w:val="20"/>
+        </w:rPr>
+      </w:pPr>
+      <w:r>
+        <w:rPr>
+          <w:rFonts w:ascii="Courier New" w:hAnsi="Courier New" w:cs="Courier New"/>
+          <w:sz w:val="20"/>
+          <w:szCs w:val="20"/>
+        </w:rPr>
+        <w:t>oib-rdbms-model-v0.2</w:t>
+      </w:r>
+      <w:r>
+        <w:rPr>
+          <w:rFonts w:ascii="Courier New" w:hAnsi="Courier New" w:cs="Courier New"/>
+          <w:sz w:val="20"/>
+          <w:szCs w:val="20"/>
+        </w:rPr>
+        <w:t xml:space="preserve">]% </w:t>
+      </w:r>
+      <w:r>
+        <w:rPr>
+          <w:rFonts w:ascii="Courier New" w:hAnsi="Courier New" w:cs="Courier New"/>
+          <w:sz w:val="20"/>
+          <w:szCs w:val="20"/>
+        </w:rPr>
+        <w:t xml:space="preserve">mysql –u </w:t>
+      </w:r>
+      <w:r>
+        <w:rPr>
+          <w:rFonts w:ascii="Courier New" w:hAnsi="Courier New" w:cs="Courier New"/>
+          <w:i/>
+          <w:sz w:val="20"/>
+          <w:szCs w:val="20"/>
+        </w:rPr>
+        <w:t>your_mysql_user</w:t>
+      </w:r>
+      <w:r>
+        <w:rPr>
+          <w:rFonts w:ascii="Courier New" w:hAnsi="Courier New" w:cs="Courier New"/>
+          <w:sz w:val="20"/>
+          <w:szCs w:val="20"/>
+        </w:rPr>
+        <w:t xml:space="preserve"> </w:t>
+      </w:r>
+      <w:r>
+        <w:rPr>
+          <w:rFonts w:ascii="Courier New" w:hAnsi="Courier New" w:cs="Courier New"/>
+          <w:sz w:val="20"/>
+          <w:szCs w:val="20"/>
+        </w:rPr>
+        <w:t>OIB</w:t>
+      </w:r>
+      <w:r>
+        <w:rPr>
+          <w:rFonts w:ascii="Courier New" w:hAnsi="Courier New" w:cs="Courier New"/>
+          <w:sz w:val="20"/>
+          <w:szCs w:val="20"/>
+        </w:rPr>
+        <w:t xml:space="preserve"> &lt; </w:t>
+      </w:r>
+      <w:r>
+        <w:rPr>
+          <w:rFonts w:ascii="Courier New" w:hAnsi="Courier New" w:cs="Courier New"/>
+          <w:sz w:val="20"/>
+          <w:szCs w:val="20"/>
+        </w:rPr>
+        <w:t>oib-asset-</w:t>
+      </w:r>
+      <w:r>
+        <w:rPr>
+          <w:rFonts w:ascii="Courier New" w:hAnsi="Courier New" w:cs="Courier New"/>
+          <w:sz w:val="20"/>
+          <w:szCs w:val="20"/>
+        </w:rPr>
+        <w:t>inserts.sql</w:t>
+      </w:r>
+    </w:p>
+    <w:p>
+      <w:pPr>
+        <w:rPr>
+          <w:rFonts w:ascii="Courier New" w:hAnsi="Courier New" w:cs="Courier New"/>
+          <w:sz w:val="20"/>
+          <w:szCs w:val="20"/>
+        </w:rPr>
+      </w:pPr>
+      <w:r>
+        <w:rPr>
+          <w:rFonts w:ascii="Courier New" w:hAnsi="Courier New" w:cs="Courier New"/>
+          <w:sz w:val="20"/>
+          <w:szCs w:val="20"/>
+        </w:rPr>
+        <w:t>oib-rdbms-model-v0.2</w:t>
+      </w:r>
+      <w:r>
+        <w:rPr>
+          <w:rFonts w:ascii="Courier New" w:hAnsi="Courier New" w:cs="Courier New"/>
+          <w:sz w:val="20"/>
+          <w:szCs w:val="20"/>
+        </w:rPr>
+        <w:t xml:space="preserve">]% </w:t>
+      </w:r>
       <w:r>
         <w:rPr>
           <w:rFonts w:ascii="Courier New" w:hAnsi="Courier New" w:cs="Courier New"/>
@@ -1336,51 +1514,80 @@
         </w:rPr>
         <w:t>mysql</w:t>
       </w:r>
-      <w:proofErr w:type="spellEnd"/>
-      <w:r>
-        <w:rPr>
-          <w:rFonts w:ascii="Courier New" w:hAnsi="Courier New" w:cs="Courier New"/>
-          <w:sz w:val="20"/>
-          <w:szCs w:val="20"/>
-        </w:rPr>
-        <w:t xml:space="preserve"> start</w:t>
-      </w:r>
-    </w:p>
-    <w:p>
-      <w:pPr>
-        <w:rPr>
-          <w:rFonts w:ascii="Courier New" w:hAnsi="Courier New" w:cs="Courier New"/>
-          <w:sz w:val="20"/>
-          <w:szCs w:val="20"/>
-        </w:rPr>
-      </w:pPr>
-      <w:proofErr w:type="gramStart"/>
-      <w:r>
-        <w:rPr>
-          <w:rFonts w:ascii="Courier New" w:hAnsi="Courier New" w:cs="Courier New"/>
-          <w:sz w:val="20"/>
-          <w:szCs w:val="20"/>
-        </w:rPr>
-        <w:t>oib</w:t>
-      </w:r>
-      <w:proofErr w:type="gramEnd"/>
-      <w:r>
-        <w:rPr>
-          <w:rFonts w:ascii="Courier New" w:hAnsi="Courier New" w:cs="Courier New"/>
-          <w:sz w:val="20"/>
-          <w:szCs w:val="20"/>
-        </w:rPr>
-        <w:t>-rdbms-model-</w:t>
-      </w:r>
-      <w:r>
-        <w:rPr>
-          <w:rFonts w:ascii="Courier New" w:hAnsi="Courier New" w:cs="Courier New"/>
-          <w:sz w:val="20"/>
-          <w:szCs w:val="20"/>
-        </w:rPr>
-        <w:t xml:space="preserve">v0.2]% </w:t>
-      </w:r>
-      <w:proofErr w:type="spellStart"/>
+      <w:r>
+        <w:rPr>
+          <w:rFonts w:ascii="Courier New" w:hAnsi="Courier New" w:cs="Courier New"/>
+          <w:sz w:val="20"/>
+          <w:szCs w:val="20"/>
+        </w:rPr>
+        <w:t xml:space="preserve"> –u </w:t>
+      </w:r>
+      <w:r>
+        <w:rPr>
+          <w:rFonts w:ascii="Courier New" w:hAnsi="Courier New" w:cs="Courier New"/>
+          <w:i/>
+          <w:sz w:val="20"/>
+          <w:szCs w:val="20"/>
+        </w:rPr>
+        <w:t>your_mysql_user</w:t>
+      </w:r>
+      <w:r>
+        <w:rPr>
+          <w:rFonts w:ascii="Courier New" w:hAnsi="Courier New" w:cs="Courier New"/>
+          <w:sz w:val="20"/>
+          <w:szCs w:val="20"/>
+        </w:rPr>
+        <w:t xml:space="preserve"> OIB</w:t>
+      </w:r>
+      <w:r>
+        <w:rPr>
+          <w:rFonts w:ascii="Courier New" w:hAnsi="Courier New" w:cs="Courier New"/>
+          <w:sz w:val="20"/>
+          <w:szCs w:val="20"/>
+        </w:rPr>
+        <w:t xml:space="preserve"> &lt; o</w:t>
+      </w:r>
+      <w:r>
+        <w:rPr>
+          <w:rFonts w:ascii="Courier New" w:hAnsi="Courier New" w:cs="Courier New"/>
+          <w:sz w:val="20"/>
+          <w:szCs w:val="20"/>
+        </w:rPr>
+        <w:t>ib-asset-property-</w:t>
+      </w:r>
+      <w:r>
+        <w:rPr>
+          <w:rFonts w:ascii="Courier New" w:hAnsi="Courier New" w:cs="Courier New"/>
+          <w:sz w:val="20"/>
+          <w:szCs w:val="20"/>
+        </w:rPr>
+        <w:t>inserts.sql</w:t>
+      </w:r>
+    </w:p>
+    <w:p>
+      <w:pPr>
+        <w:rPr>
+          <w:rFonts w:ascii="Courier New" w:hAnsi="Courier New" w:cs="Courier New"/>
+          <w:sz w:val="20"/>
+          <w:szCs w:val="20"/>
+        </w:rPr>
+      </w:pPr>
+      <w:r>
+        <w:rPr>
+          <w:rFonts w:ascii="Courier New" w:hAnsi="Courier New" w:cs="Courier New"/>
+          <w:sz w:val="20"/>
+          <w:szCs w:val="20"/>
+        </w:rPr>
+        <w:t>oib-rdbms-model-v0.2</w:t>
+      </w:r>
+      <w:r>
+        <w:rPr>
+          <w:rFonts w:ascii="Courier New" w:hAnsi="Courier New" w:cs="Courier New"/>
+          <w:sz w:val="20"/>
+          <w:szCs w:val="20"/>
+        </w:rPr>
+        <w:t xml:space="preserve">]% </w:t>
+      </w:r>
       <w:r>
         <w:rPr>
           <w:rFonts w:ascii="Courier New" w:hAnsi="Courier New" w:cs="Courier New"/>
@@ -1389,7 +1596,6 @@
         </w:rPr>
         <w:t>mysql</w:t>
       </w:r>
-      <w:proofErr w:type="spellEnd"/>
       <w:r>
         <w:rPr>
           <w:rFonts w:ascii="Courier New" w:hAnsi="Courier New" w:cs="Courier New"/>
@@ -1398,7 +1604,6 @@
         </w:rPr>
         <w:t xml:space="preserve"> –u </w:t>
       </w:r>
-      <w:proofErr w:type="spellStart"/>
       <w:r>
         <w:rPr>
           <w:rFonts w:ascii="Courier New" w:hAnsi="Courier New" w:cs="Courier New"/>
@@ -1406,7 +1611,64 @@
           <w:sz w:val="20"/>
           <w:szCs w:val="20"/>
         </w:rPr>
-        <w:t>your</w:t>
+        <w:t>your_mysql_user</w:t>
+      </w:r>
+      <w:r>
+        <w:rPr>
+          <w:rFonts w:ascii="Courier New" w:hAnsi="Courier New" w:cs="Courier New"/>
+          <w:sz w:val="20"/>
+          <w:szCs w:val="20"/>
+        </w:rPr>
+        <w:t xml:space="preserve"> </w:t>
+      </w:r>
+      <w:r>
+        <w:rPr>
+          <w:rFonts w:ascii="Courier New" w:hAnsi="Courier New" w:cs="Courier New"/>
+          <w:sz w:val="20"/>
+          <w:szCs w:val="20"/>
+        </w:rPr>
+        <w:t>OIB</w:t>
+      </w:r>
+      <w:r>
+        <w:rPr>
+          <w:rFonts w:ascii="Courier New" w:hAnsi="Courier New" w:cs="Courier New"/>
+          <w:sz w:val="20"/>
+          <w:szCs w:val="20"/>
+        </w:rPr>
+        <w:t xml:space="preserve"> &lt; </w:t>
+      </w:r>
+      <w:r>
+        <w:rPr>
+          <w:rFonts w:ascii="Courier New" w:hAnsi="Courier New" w:cs="Courier New"/>
+          <w:sz w:val="20"/>
+          <w:szCs w:val="20"/>
+        </w:rPr>
+        <w:t>oib-request-parameter-</w:t>
+      </w:r>
+      <w:r>
+        <w:rPr>
+          <w:rFonts w:ascii="Courier New" w:hAnsi="Courier New" w:cs="Courier New"/>
+          <w:sz w:val="20"/>
+          <w:szCs w:val="20"/>
+        </w:rPr>
+        <w:t>inserts.sql</w:t>
+      </w:r>
+    </w:p>
+    <w:p>
+      <w:pPr>
+        <w:rPr>
+          <w:rFonts w:ascii="Courier New" w:hAnsi="Courier New" w:cs="Courier New"/>
+          <w:sz w:val="20"/>
+          <w:szCs w:val="20"/>
+        </w:rPr>
+      </w:pPr>
+      <w:r>
+        <w:rPr>
+          <w:rFonts w:ascii="Courier New" w:hAnsi="Courier New" w:cs="Courier New"/>
+          <w:sz w:val="20"/>
+          <w:szCs w:val="20"/>
+        </w:rPr>
+        <w:t xml:space="preserve">oib-rdbms-model-v0.2]% mysql –u </w:t>
       </w:r>
       <w:r>
         <w:rPr>
@@ -1415,7 +1677,41 @@
           <w:sz w:val="20"/>
           <w:szCs w:val="20"/>
         </w:rPr>
-        <w:t>_</w:t>
+        <w:t>your_mysql_user</w:t>
+      </w:r>
+      <w:r>
+        <w:rPr>
+          <w:rFonts w:ascii="Courier New" w:hAnsi="Courier New" w:cs="Courier New"/>
+          <w:sz w:val="20"/>
+          <w:szCs w:val="20"/>
+        </w:rPr>
+        <w:t xml:space="preserve"> OIB- &lt; oib-value-set-</w:t>
+      </w:r>
+      <w:r>
+        <w:rPr>
+          <w:rFonts w:ascii="Courier New" w:hAnsi="Courier New" w:cs="Courier New"/>
+          <w:sz w:val="20"/>
+          <w:szCs w:val="20"/>
+        </w:rPr>
+        <w:t>inserts.sql</w:t>
+      </w:r>
+    </w:p>
+    <w:p>
+      <w:pPr>
+        <w:rPr>
+          <w:rFonts w:ascii="Courier New" w:hAnsi="Courier New" w:cs="Courier New"/>
+          <w:sz w:val="20"/>
+          <w:szCs w:val="20"/>
+        </w:rPr>
+      </w:pPr>
+      <w:r>
+        <w:rPr>
+          <w:rFonts w:ascii="Courier New" w:hAnsi="Courier New" w:cs="Courier New"/>
+          <w:sz w:val="20"/>
+          <w:szCs w:val="20"/>
+        </w:rPr>
+        <w:lastRenderedPageBreak/>
+        <w:t xml:space="preserve">oib-rdbms-model-v0.2]% mysql –u </w:t>
       </w:r>
       <w:r>
         <w:rPr>
@@ -1424,990 +1720,49 @@
           <w:sz w:val="20"/>
           <w:szCs w:val="20"/>
         </w:rPr>
-        <w:t>mysql</w:t>
-      </w:r>
-      <w:r>
-        <w:rPr>
-          <w:rFonts w:ascii="Courier New" w:hAnsi="Courier New" w:cs="Courier New"/>
+        <w:t>your_mysql_user</w:t>
+      </w:r>
+      <w:r>
+        <w:rPr>
+          <w:rFonts w:ascii="Courier New" w:hAnsi="Courier New" w:cs="Courier New"/>
+          <w:sz w:val="20"/>
+          <w:szCs w:val="20"/>
+        </w:rPr>
+        <w:t xml:space="preserve"> OIB- &lt; oib-value-set-code-</w:t>
+      </w:r>
+      <w:r>
+        <w:rPr>
+          <w:rFonts w:ascii="Courier New" w:hAnsi="Courier New" w:cs="Courier New"/>
+          <w:sz w:val="20"/>
+          <w:szCs w:val="20"/>
+        </w:rPr>
+        <w:t>inserts.sql</w:t>
+      </w:r>
+    </w:p>
+    <w:p>
+      <w:pPr>
+        <w:pStyle w:val="Heading5"/>
+        <w:rPr>
           <w:i/>
           <w:sz w:val="20"/>
           <w:szCs w:val="20"/>
         </w:rPr>
-        <w:t>_</w:t>
-      </w:r>
-      <w:r>
-        <w:rPr>
-          <w:rFonts w:ascii="Courier New" w:hAnsi="Courier New" w:cs="Courier New"/>
+      </w:pPr>
+      <w:r>
+        <w:rPr>
           <w:i/>
           <w:sz w:val="20"/>
           <w:szCs w:val="20"/>
         </w:rPr>
-        <w:t>user</w:t>
-      </w:r>
-      <w:proofErr w:type="spellEnd"/>
-      <w:r>
-        <w:rPr>
-          <w:rFonts w:ascii="Courier New" w:hAnsi="Courier New" w:cs="Courier New"/>
-          <w:sz w:val="20"/>
-          <w:szCs w:val="20"/>
-        </w:rPr>
-        <w:t xml:space="preserve"> –p </w:t>
-      </w:r>
-      <w:proofErr w:type="spellStart"/>
-      <w:r>
-        <w:rPr>
-          <w:rFonts w:ascii="Courier New" w:hAnsi="Courier New" w:cs="Courier New"/>
+        <w:t xml:space="preserve">Database </w:t>
+      </w:r>
+      <w:r>
+        <w:rPr>
           <w:i/>
           <w:sz w:val="20"/>
           <w:szCs w:val="20"/>
         </w:rPr>
-        <w:t>your</w:t>
-      </w:r>
-      <w:r>
-        <w:rPr>
-          <w:rFonts w:ascii="Courier New" w:hAnsi="Courier New" w:cs="Courier New"/>
-          <w:i/>
-          <w:sz w:val="20"/>
-          <w:szCs w:val="20"/>
-        </w:rPr>
-        <w:t>_</w:t>
-      </w:r>
-      <w:r>
-        <w:rPr>
-          <w:rFonts w:ascii="Courier New" w:hAnsi="Courier New" w:cs="Courier New"/>
-          <w:i/>
-          <w:sz w:val="20"/>
-          <w:szCs w:val="20"/>
-        </w:rPr>
-        <w:t>mysql</w:t>
-      </w:r>
-      <w:r>
-        <w:rPr>
-          <w:rFonts w:ascii="Courier New" w:hAnsi="Courier New" w:cs="Courier New"/>
-          <w:i/>
-          <w:sz w:val="20"/>
-          <w:szCs w:val="20"/>
-        </w:rPr>
-        <w:t>_</w:t>
-      </w:r>
-      <w:r>
-        <w:rPr>
-          <w:rFonts w:ascii="Courier New" w:hAnsi="Courier New" w:cs="Courier New"/>
-          <w:i/>
-          <w:sz w:val="20"/>
-          <w:szCs w:val="20"/>
-        </w:rPr>
-        <w:t>password</w:t>
-      </w:r>
-      <w:proofErr w:type="spellEnd"/>
-      <w:r>
-        <w:rPr>
-          <w:rFonts w:ascii="Courier New" w:hAnsi="Courier New" w:cs="Courier New"/>
-          <w:sz w:val="20"/>
-          <w:szCs w:val="20"/>
-        </w:rPr>
-        <w:t xml:space="preserve"> &lt; </w:t>
-      </w:r>
-      <w:r>
-        <w:rPr>
-          <w:rFonts w:ascii="Courier New" w:hAnsi="Courier New" w:cs="Courier New"/>
-          <w:sz w:val="20"/>
-          <w:szCs w:val="20"/>
-        </w:rPr>
-        <w:t>create-</w:t>
-      </w:r>
-      <w:proofErr w:type="spellStart"/>
-      <w:r>
-        <w:rPr>
-          <w:rFonts w:ascii="Courier New" w:hAnsi="Courier New" w:cs="Courier New"/>
-          <w:sz w:val="20"/>
-          <w:szCs w:val="20"/>
-        </w:rPr>
-        <w:t>oib</w:t>
-      </w:r>
-      <w:proofErr w:type="spellEnd"/>
-      <w:r>
-        <w:rPr>
-          <w:rFonts w:ascii="Courier New" w:hAnsi="Courier New" w:cs="Courier New"/>
-          <w:sz w:val="20"/>
-          <w:szCs w:val="20"/>
-        </w:rPr>
-        <w:t>-model-</w:t>
-      </w:r>
-      <w:proofErr w:type="spellStart"/>
-      <w:r>
-        <w:rPr>
-          <w:rFonts w:ascii="Courier New" w:hAnsi="Courier New" w:cs="Courier New"/>
-          <w:sz w:val="20"/>
-          <w:szCs w:val="20"/>
-        </w:rPr>
-        <w:t>mysql.sql</w:t>
-      </w:r>
-      <w:proofErr w:type="spellEnd"/>
-    </w:p>
-    <w:p>
-      <w:pPr>
-        <w:pStyle w:val="Heading5"/>
-        <w:rPr>
-          <w:i/>
-          <w:sz w:val="20"/>
-          <w:szCs w:val="20"/>
-        </w:rPr>
-      </w:pPr>
-      <w:r>
-        <w:rPr>
-          <w:i/>
-          <w:sz w:val="20"/>
-          <w:szCs w:val="20"/>
-        </w:rPr>
-        <w:t>UMLS username and password:</w:t>
-      </w:r>
-    </w:p>
-    <w:p>
-      <w:pPr>
-        <w:rPr>
-          <w:rFonts w:ascii="Courier New" w:hAnsi="Courier New" w:cs="Courier New"/>
-          <w:sz w:val="20"/>
-          <w:szCs w:val="20"/>
-        </w:rPr>
-      </w:pPr>
-      <w:r>
-        <w:rPr>
-          <w:sz w:val="20"/>
-          <w:szCs w:val="20"/>
-        </w:rPr>
-        <w:t xml:space="preserve">Then use a text editor to edit </w:t>
-      </w:r>
-      <w:proofErr w:type="spellStart"/>
-      <w:r>
-        <w:rPr>
-          <w:rFonts w:ascii="Courier New" w:hAnsi="Courier New" w:cs="Courier New"/>
-          <w:sz w:val="20"/>
-          <w:szCs w:val="20"/>
-        </w:rPr>
-        <w:t>oib</w:t>
-      </w:r>
-      <w:proofErr w:type="spellEnd"/>
-      <w:r>
-        <w:rPr>
-          <w:rFonts w:ascii="Courier New" w:hAnsi="Courier New" w:cs="Courier New"/>
-          <w:sz w:val="20"/>
-          <w:szCs w:val="20"/>
-        </w:rPr>
-        <w:t>-app-property-</w:t>
-      </w:r>
-      <w:proofErr w:type="spellStart"/>
-      <w:r>
-        <w:rPr>
-          <w:rFonts w:ascii="Courier New" w:hAnsi="Courier New" w:cs="Courier New"/>
-          <w:sz w:val="20"/>
-          <w:szCs w:val="20"/>
-        </w:rPr>
-        <w:t>inserts.sql</w:t>
-      </w:r>
-      <w:proofErr w:type="spellEnd"/>
-      <w:r>
-        <w:rPr>
-          <w:rFonts w:ascii="Courier New" w:hAnsi="Courier New" w:cs="Courier New"/>
-          <w:sz w:val="20"/>
-          <w:szCs w:val="20"/>
-        </w:rPr>
-        <w:t xml:space="preserve"> </w:t>
-      </w:r>
-      <w:r>
-        <w:rPr>
-          <w:sz w:val="20"/>
-          <w:szCs w:val="20"/>
-        </w:rPr>
-        <w:t>to edit the end of the first two lines changing “</w:t>
-      </w:r>
-      <w:r>
-        <w:rPr>
-          <w:sz w:val="20"/>
-          <w:szCs w:val="20"/>
-        </w:rPr>
-        <w:t>ADD UMLS USER HERE</w:t>
-      </w:r>
-      <w:r>
-        <w:rPr>
-          <w:sz w:val="20"/>
-          <w:szCs w:val="20"/>
-        </w:rPr>
-        <w:t>”</w:t>
-      </w:r>
-      <w:r>
-        <w:rPr>
-          <w:sz w:val="20"/>
-          <w:szCs w:val="20"/>
-        </w:rPr>
-        <w:t xml:space="preserve"> and “</w:t>
-      </w:r>
-      <w:r>
-        <w:rPr>
-          <w:sz w:val="20"/>
-          <w:szCs w:val="20"/>
-        </w:rPr>
-        <w:t xml:space="preserve">ADD UMLS </w:t>
-      </w:r>
-      <w:r>
-        <w:rPr>
-          <w:sz w:val="20"/>
-          <w:szCs w:val="20"/>
-        </w:rPr>
-        <w:t>PASSWORD</w:t>
-      </w:r>
-      <w:r>
-        <w:rPr>
-          <w:sz w:val="20"/>
-          <w:szCs w:val="20"/>
-        </w:rPr>
-        <w:t xml:space="preserve"> HERE</w:t>
-      </w:r>
-      <w:r>
-        <w:rPr>
-          <w:sz w:val="20"/>
-          <w:szCs w:val="20"/>
-        </w:rPr>
-        <w:t>” to the UMLS username and</w:t>
-      </w:r>
-      <w:r>
-        <w:rPr>
-          <w:sz w:val="20"/>
-          <w:szCs w:val="20"/>
-        </w:rPr>
-        <w:t xml:space="preserve"> password for you institution.</w:t>
-      </w:r>
-      <w:r>
-        <w:rPr>
-          <w:sz w:val="20"/>
-          <w:szCs w:val="20"/>
-        </w:rPr>
-        <w:t xml:space="preserve"> Then </w:t>
-      </w:r>
-      <w:r>
-        <w:rPr>
-          <w:sz w:val="20"/>
-          <w:szCs w:val="20"/>
-        </w:rPr>
-        <w:t>save</w:t>
-      </w:r>
-      <w:r>
-        <w:rPr>
-          <w:sz w:val="20"/>
-          <w:szCs w:val="20"/>
-        </w:rPr>
-        <w:t xml:space="preserve"> the document changes</w:t>
-      </w:r>
-      <w:r>
-        <w:rPr>
-          <w:sz w:val="20"/>
-          <w:szCs w:val="20"/>
-        </w:rPr>
-        <w:t xml:space="preserve"> and continue running the scripts:</w:t>
-      </w:r>
-    </w:p>
-    <w:p>
-      <w:pPr>
-        <w:rPr>
-          <w:rFonts w:ascii="Courier New" w:hAnsi="Courier New" w:cs="Courier New"/>
-          <w:sz w:val="20"/>
-          <w:szCs w:val="20"/>
-        </w:rPr>
-      </w:pPr>
-    </w:p>
-    <w:p>
-      <w:pPr>
-        <w:rPr>
-          <w:rFonts w:ascii="Courier New" w:hAnsi="Courier New" w:cs="Courier New"/>
-          <w:sz w:val="20"/>
-          <w:szCs w:val="20"/>
-        </w:rPr>
-      </w:pPr>
-      <w:proofErr w:type="gramStart"/>
-      <w:r>
-        <w:rPr>
-          <w:rFonts w:ascii="Courier New" w:hAnsi="Courier New" w:cs="Courier New"/>
-          <w:sz w:val="20"/>
-          <w:szCs w:val="20"/>
-        </w:rPr>
-        <w:t>oib</w:t>
-      </w:r>
-      <w:proofErr w:type="gramEnd"/>
-      <w:r>
-        <w:rPr>
-          <w:rFonts w:ascii="Courier New" w:hAnsi="Courier New" w:cs="Courier New"/>
-          <w:sz w:val="20"/>
-          <w:szCs w:val="20"/>
-        </w:rPr>
-        <w:t>-rdbms-model-v0.2</w:t>
-      </w:r>
-      <w:r>
-        <w:rPr>
-          <w:rFonts w:ascii="Courier New" w:hAnsi="Courier New" w:cs="Courier New"/>
-          <w:sz w:val="20"/>
-          <w:szCs w:val="20"/>
-        </w:rPr>
-        <w:t xml:space="preserve">]% </w:t>
-      </w:r>
-      <w:proofErr w:type="spellStart"/>
-      <w:r>
-        <w:rPr>
-          <w:rFonts w:ascii="Courier New" w:hAnsi="Courier New" w:cs="Courier New"/>
-          <w:sz w:val="20"/>
-          <w:szCs w:val="20"/>
-        </w:rPr>
-        <w:t>mysql</w:t>
-      </w:r>
-      <w:proofErr w:type="spellEnd"/>
-      <w:r>
-        <w:rPr>
-          <w:rFonts w:ascii="Courier New" w:hAnsi="Courier New" w:cs="Courier New"/>
-          <w:sz w:val="20"/>
-          <w:szCs w:val="20"/>
-        </w:rPr>
-        <w:t xml:space="preserve"> </w:t>
-      </w:r>
-      <w:r>
-        <w:rPr>
-          <w:rFonts w:ascii="Courier New" w:hAnsi="Courier New" w:cs="Courier New"/>
-          <w:sz w:val="20"/>
-          <w:szCs w:val="20"/>
-        </w:rPr>
-        <w:t xml:space="preserve">–u </w:t>
-      </w:r>
-      <w:proofErr w:type="spellStart"/>
-      <w:r>
-        <w:rPr>
-          <w:rFonts w:ascii="Courier New" w:hAnsi="Courier New" w:cs="Courier New"/>
-          <w:i/>
-          <w:sz w:val="20"/>
-          <w:szCs w:val="20"/>
-        </w:rPr>
-        <w:t>your_mysql_user</w:t>
-      </w:r>
-      <w:proofErr w:type="spellEnd"/>
-      <w:r>
-        <w:rPr>
-          <w:rFonts w:ascii="Courier New" w:hAnsi="Courier New" w:cs="Courier New"/>
-          <w:sz w:val="20"/>
-          <w:szCs w:val="20"/>
-        </w:rPr>
-        <w:t xml:space="preserve"> </w:t>
-      </w:r>
-      <w:r>
-        <w:rPr>
-          <w:rFonts w:ascii="Courier New" w:hAnsi="Courier New" w:cs="Courier New"/>
-          <w:sz w:val="20"/>
-          <w:szCs w:val="20"/>
-        </w:rPr>
-        <w:t>OIB</w:t>
-      </w:r>
-      <w:r>
-        <w:rPr>
-          <w:rFonts w:ascii="Courier New" w:hAnsi="Courier New" w:cs="Courier New"/>
-          <w:sz w:val="20"/>
-          <w:szCs w:val="20"/>
-        </w:rPr>
-        <w:t xml:space="preserve"> &lt; </w:t>
-      </w:r>
-      <w:proofErr w:type="spellStart"/>
-      <w:r>
-        <w:rPr>
-          <w:rFonts w:ascii="Courier New" w:hAnsi="Courier New" w:cs="Courier New"/>
-          <w:sz w:val="20"/>
-          <w:szCs w:val="20"/>
-        </w:rPr>
-        <w:t>oib_app_property_inserts.sql</w:t>
-      </w:r>
-      <w:proofErr w:type="spellEnd"/>
-    </w:p>
-    <w:p>
-      <w:pPr>
-        <w:rPr>
-          <w:rFonts w:ascii="Courier New" w:hAnsi="Courier New" w:cs="Courier New"/>
-          <w:sz w:val="20"/>
-          <w:szCs w:val="20"/>
-        </w:rPr>
-      </w:pPr>
-      <w:proofErr w:type="gramStart"/>
-      <w:r>
-        <w:rPr>
-          <w:rFonts w:ascii="Courier New" w:hAnsi="Courier New" w:cs="Courier New"/>
-          <w:sz w:val="20"/>
-          <w:szCs w:val="20"/>
-        </w:rPr>
-        <w:t>oib</w:t>
-      </w:r>
-      <w:proofErr w:type="gramEnd"/>
-      <w:r>
-        <w:rPr>
-          <w:rFonts w:ascii="Courier New" w:hAnsi="Courier New" w:cs="Courier New"/>
-          <w:sz w:val="20"/>
-          <w:szCs w:val="20"/>
-        </w:rPr>
-        <w:t>-rdbms-model-v0.2</w:t>
-      </w:r>
-      <w:r>
-        <w:rPr>
-          <w:rFonts w:ascii="Courier New" w:hAnsi="Courier New" w:cs="Courier New"/>
-          <w:sz w:val="20"/>
-          <w:szCs w:val="20"/>
-        </w:rPr>
-        <w:t xml:space="preserve">]% </w:t>
-      </w:r>
-      <w:proofErr w:type="spellStart"/>
-      <w:r>
-        <w:rPr>
-          <w:rFonts w:ascii="Courier New" w:hAnsi="Courier New" w:cs="Courier New"/>
-          <w:sz w:val="20"/>
-          <w:szCs w:val="20"/>
-        </w:rPr>
-        <w:t>mysql</w:t>
-      </w:r>
-      <w:proofErr w:type="spellEnd"/>
-      <w:r>
-        <w:rPr>
-          <w:rFonts w:ascii="Courier New" w:hAnsi="Courier New" w:cs="Courier New"/>
-          <w:sz w:val="20"/>
-          <w:szCs w:val="20"/>
-        </w:rPr>
-        <w:t xml:space="preserve"> –u </w:t>
-      </w:r>
-      <w:proofErr w:type="spellStart"/>
-      <w:r>
-        <w:rPr>
-          <w:rFonts w:ascii="Courier New" w:hAnsi="Courier New" w:cs="Courier New"/>
-          <w:i/>
-          <w:sz w:val="20"/>
-          <w:szCs w:val="20"/>
-        </w:rPr>
-        <w:t>your_mysql_user</w:t>
-      </w:r>
-      <w:proofErr w:type="spellEnd"/>
-      <w:r>
-        <w:rPr>
-          <w:rFonts w:ascii="Courier New" w:hAnsi="Courier New" w:cs="Courier New"/>
-          <w:sz w:val="20"/>
-          <w:szCs w:val="20"/>
-        </w:rPr>
-        <w:t xml:space="preserve"> </w:t>
-      </w:r>
-      <w:r>
-        <w:rPr>
-          <w:rFonts w:ascii="Courier New" w:hAnsi="Courier New" w:cs="Courier New"/>
-          <w:sz w:val="20"/>
-          <w:szCs w:val="20"/>
-        </w:rPr>
-        <w:t>OIB</w:t>
-      </w:r>
-      <w:r>
-        <w:rPr>
-          <w:rFonts w:ascii="Courier New" w:hAnsi="Courier New" w:cs="Courier New"/>
-          <w:sz w:val="20"/>
-          <w:szCs w:val="20"/>
-        </w:rPr>
-        <w:t xml:space="preserve"> &lt; </w:t>
-      </w:r>
-      <w:proofErr w:type="spellStart"/>
-      <w:r>
-        <w:rPr>
-          <w:rFonts w:ascii="Courier New" w:hAnsi="Courier New" w:cs="Courier New"/>
-          <w:sz w:val="20"/>
-          <w:szCs w:val="20"/>
-        </w:rPr>
-        <w:t>oib</w:t>
-      </w:r>
-      <w:proofErr w:type="spellEnd"/>
-      <w:r>
-        <w:rPr>
-          <w:rFonts w:ascii="Courier New" w:hAnsi="Courier New" w:cs="Courier New"/>
-          <w:sz w:val="20"/>
-          <w:szCs w:val="20"/>
-        </w:rPr>
-        <w:t>-asset-</w:t>
-      </w:r>
-      <w:proofErr w:type="spellStart"/>
-      <w:r>
-        <w:rPr>
-          <w:rFonts w:ascii="Courier New" w:hAnsi="Courier New" w:cs="Courier New"/>
-          <w:sz w:val="20"/>
-          <w:szCs w:val="20"/>
-        </w:rPr>
-        <w:t>inserts.sql</w:t>
-      </w:r>
-      <w:proofErr w:type="spellEnd"/>
-    </w:p>
-    <w:p>
-      <w:pPr>
-        <w:rPr>
-          <w:rFonts w:ascii="Courier New" w:hAnsi="Courier New" w:cs="Courier New"/>
-          <w:sz w:val="20"/>
-          <w:szCs w:val="20"/>
-        </w:rPr>
-      </w:pPr>
-      <w:proofErr w:type="gramStart"/>
-      <w:r>
-        <w:rPr>
-          <w:rFonts w:ascii="Courier New" w:hAnsi="Courier New" w:cs="Courier New"/>
-          <w:sz w:val="20"/>
-          <w:szCs w:val="20"/>
-        </w:rPr>
-        <w:t>oib</w:t>
-      </w:r>
-      <w:proofErr w:type="gramEnd"/>
-      <w:r>
-        <w:rPr>
-          <w:rFonts w:ascii="Courier New" w:hAnsi="Courier New" w:cs="Courier New"/>
-          <w:sz w:val="20"/>
-          <w:szCs w:val="20"/>
-        </w:rPr>
-        <w:t>-rdbms-model-v0.2</w:t>
-      </w:r>
-      <w:r>
-        <w:rPr>
-          <w:rFonts w:ascii="Courier New" w:hAnsi="Courier New" w:cs="Courier New"/>
-          <w:sz w:val="20"/>
-          <w:szCs w:val="20"/>
-        </w:rPr>
-        <w:t xml:space="preserve">]% </w:t>
-      </w:r>
-      <w:proofErr w:type="spellStart"/>
-      <w:r>
-        <w:rPr>
-          <w:rFonts w:ascii="Courier New" w:hAnsi="Courier New" w:cs="Courier New"/>
-          <w:sz w:val="20"/>
-          <w:szCs w:val="20"/>
-        </w:rPr>
-        <w:t>mysql</w:t>
-      </w:r>
-      <w:proofErr w:type="spellEnd"/>
-      <w:r>
-        <w:rPr>
-          <w:rFonts w:ascii="Courier New" w:hAnsi="Courier New" w:cs="Courier New"/>
-          <w:sz w:val="20"/>
-          <w:szCs w:val="20"/>
-        </w:rPr>
-        <w:t xml:space="preserve"> –u </w:t>
-      </w:r>
-      <w:proofErr w:type="spellStart"/>
-      <w:r>
-        <w:rPr>
-          <w:rFonts w:ascii="Courier New" w:hAnsi="Courier New" w:cs="Courier New"/>
-          <w:i/>
-          <w:sz w:val="20"/>
-          <w:szCs w:val="20"/>
-        </w:rPr>
-        <w:t>your_mysql_user</w:t>
-      </w:r>
-      <w:proofErr w:type="spellEnd"/>
-      <w:r>
-        <w:rPr>
-          <w:rFonts w:ascii="Courier New" w:hAnsi="Courier New" w:cs="Courier New"/>
-          <w:sz w:val="20"/>
-          <w:szCs w:val="20"/>
-        </w:rPr>
-        <w:t xml:space="preserve"> OIB</w:t>
-      </w:r>
-      <w:r>
-        <w:rPr>
-          <w:rFonts w:ascii="Courier New" w:hAnsi="Courier New" w:cs="Courier New"/>
-          <w:sz w:val="20"/>
-          <w:szCs w:val="20"/>
-        </w:rPr>
-        <w:t xml:space="preserve"> &lt; </w:t>
-      </w:r>
-      <w:proofErr w:type="spellStart"/>
-      <w:r>
-        <w:rPr>
-          <w:rFonts w:ascii="Courier New" w:hAnsi="Courier New" w:cs="Courier New"/>
-          <w:sz w:val="20"/>
-          <w:szCs w:val="20"/>
-        </w:rPr>
-        <w:t>o</w:t>
-      </w:r>
-      <w:r>
-        <w:rPr>
-          <w:rFonts w:ascii="Courier New" w:hAnsi="Courier New" w:cs="Courier New"/>
-          <w:sz w:val="20"/>
-          <w:szCs w:val="20"/>
-        </w:rPr>
-        <w:t>ib</w:t>
-      </w:r>
-      <w:proofErr w:type="spellEnd"/>
-      <w:r>
-        <w:rPr>
-          <w:rFonts w:ascii="Courier New" w:hAnsi="Courier New" w:cs="Courier New"/>
-          <w:sz w:val="20"/>
-          <w:szCs w:val="20"/>
-        </w:rPr>
-        <w:t>-asset-property-</w:t>
-      </w:r>
-      <w:proofErr w:type="spellStart"/>
-      <w:r>
-        <w:rPr>
-          <w:rFonts w:ascii="Courier New" w:hAnsi="Courier New" w:cs="Courier New"/>
-          <w:sz w:val="20"/>
-          <w:szCs w:val="20"/>
-        </w:rPr>
-        <w:t>inserts.sql</w:t>
-      </w:r>
-      <w:proofErr w:type="spellEnd"/>
-    </w:p>
-    <w:p>
-      <w:pPr>
-        <w:rPr>
-          <w:rFonts w:ascii="Courier New" w:hAnsi="Courier New" w:cs="Courier New"/>
-          <w:sz w:val="20"/>
-          <w:szCs w:val="20"/>
-        </w:rPr>
-      </w:pPr>
-      <w:proofErr w:type="gramStart"/>
-      <w:r>
-        <w:rPr>
-          <w:rFonts w:ascii="Courier New" w:hAnsi="Courier New" w:cs="Courier New"/>
-          <w:sz w:val="20"/>
-          <w:szCs w:val="20"/>
-        </w:rPr>
-        <w:t>oib</w:t>
-      </w:r>
-      <w:proofErr w:type="gramEnd"/>
-      <w:r>
-        <w:rPr>
-          <w:rFonts w:ascii="Courier New" w:hAnsi="Courier New" w:cs="Courier New"/>
-          <w:sz w:val="20"/>
-          <w:szCs w:val="20"/>
-        </w:rPr>
-        <w:t>-rdbms-model-v0.2</w:t>
-      </w:r>
-      <w:r>
-        <w:rPr>
-          <w:rFonts w:ascii="Courier New" w:hAnsi="Courier New" w:cs="Courier New"/>
-          <w:sz w:val="20"/>
-          <w:szCs w:val="20"/>
-        </w:rPr>
-        <w:t xml:space="preserve">]% </w:t>
-      </w:r>
-      <w:proofErr w:type="spellStart"/>
-      <w:r>
-        <w:rPr>
-          <w:rFonts w:ascii="Courier New" w:hAnsi="Courier New" w:cs="Courier New"/>
-          <w:sz w:val="20"/>
-          <w:szCs w:val="20"/>
-        </w:rPr>
-        <w:t>mysql</w:t>
-      </w:r>
-      <w:proofErr w:type="spellEnd"/>
-      <w:r>
-        <w:rPr>
-          <w:rFonts w:ascii="Courier New" w:hAnsi="Courier New" w:cs="Courier New"/>
-          <w:sz w:val="20"/>
-          <w:szCs w:val="20"/>
-        </w:rPr>
-        <w:t xml:space="preserve"> –u </w:t>
-      </w:r>
-      <w:proofErr w:type="spellStart"/>
-      <w:r>
-        <w:rPr>
-          <w:rFonts w:ascii="Courier New" w:hAnsi="Courier New" w:cs="Courier New"/>
-          <w:i/>
-          <w:sz w:val="20"/>
-          <w:szCs w:val="20"/>
-        </w:rPr>
-        <w:t>your_mysql_user</w:t>
-      </w:r>
-      <w:proofErr w:type="spellEnd"/>
-      <w:r>
-        <w:rPr>
-          <w:rFonts w:ascii="Courier New" w:hAnsi="Courier New" w:cs="Courier New"/>
-          <w:sz w:val="20"/>
-          <w:szCs w:val="20"/>
-        </w:rPr>
-        <w:t xml:space="preserve"> </w:t>
-      </w:r>
-      <w:r>
-        <w:rPr>
-          <w:rFonts w:ascii="Courier New" w:hAnsi="Courier New" w:cs="Courier New"/>
-          <w:sz w:val="20"/>
-          <w:szCs w:val="20"/>
-        </w:rPr>
-        <w:t>OIB</w:t>
-      </w:r>
-      <w:r>
-        <w:rPr>
-          <w:rFonts w:ascii="Courier New" w:hAnsi="Courier New" w:cs="Courier New"/>
-          <w:sz w:val="20"/>
-          <w:szCs w:val="20"/>
-        </w:rPr>
-        <w:t xml:space="preserve"> &lt; </w:t>
-      </w:r>
-      <w:proofErr w:type="spellStart"/>
-      <w:r>
-        <w:rPr>
-          <w:rFonts w:ascii="Courier New" w:hAnsi="Courier New" w:cs="Courier New"/>
-          <w:sz w:val="20"/>
-          <w:szCs w:val="20"/>
-        </w:rPr>
-        <w:t>oib</w:t>
-      </w:r>
-      <w:proofErr w:type="spellEnd"/>
-      <w:r>
-        <w:rPr>
-          <w:rFonts w:ascii="Courier New" w:hAnsi="Courier New" w:cs="Courier New"/>
-          <w:sz w:val="20"/>
-          <w:szCs w:val="20"/>
-        </w:rPr>
-        <w:t>-request-parameter-</w:t>
-      </w:r>
-      <w:proofErr w:type="spellStart"/>
-      <w:r>
-        <w:rPr>
-          <w:rFonts w:ascii="Courier New" w:hAnsi="Courier New" w:cs="Courier New"/>
-          <w:sz w:val="20"/>
-          <w:szCs w:val="20"/>
-        </w:rPr>
-        <w:t>inserts.sql</w:t>
-      </w:r>
-      <w:proofErr w:type="spellEnd"/>
-    </w:p>
-    <w:p>
-      <w:pPr>
-        <w:rPr>
-          <w:rFonts w:ascii="Courier New" w:hAnsi="Courier New" w:cs="Courier New"/>
-          <w:sz w:val="20"/>
-          <w:szCs w:val="20"/>
-        </w:rPr>
-      </w:pPr>
-      <w:proofErr w:type="gramStart"/>
-      <w:r>
-        <w:rPr>
-          <w:rFonts w:ascii="Courier New" w:hAnsi="Courier New" w:cs="Courier New"/>
-          <w:sz w:val="20"/>
-          <w:szCs w:val="20"/>
-        </w:rPr>
-        <w:t>oib</w:t>
-      </w:r>
-      <w:proofErr w:type="gramEnd"/>
-      <w:r>
-        <w:rPr>
-          <w:rFonts w:ascii="Courier New" w:hAnsi="Courier New" w:cs="Courier New"/>
-          <w:sz w:val="20"/>
-          <w:szCs w:val="20"/>
-        </w:rPr>
-        <w:t xml:space="preserve">-rdbms-model-v0.2]% </w:t>
-      </w:r>
-      <w:proofErr w:type="spellStart"/>
-      <w:r>
-        <w:rPr>
-          <w:rFonts w:ascii="Courier New" w:hAnsi="Courier New" w:cs="Courier New"/>
-          <w:sz w:val="20"/>
-          <w:szCs w:val="20"/>
-        </w:rPr>
-        <w:t>mysql</w:t>
-      </w:r>
-      <w:proofErr w:type="spellEnd"/>
-      <w:r>
-        <w:rPr>
-          <w:rFonts w:ascii="Courier New" w:hAnsi="Courier New" w:cs="Courier New"/>
-          <w:sz w:val="20"/>
-          <w:szCs w:val="20"/>
-        </w:rPr>
-        <w:t xml:space="preserve"> –u </w:t>
-      </w:r>
-      <w:proofErr w:type="spellStart"/>
-      <w:r>
-        <w:rPr>
-          <w:rFonts w:ascii="Courier New" w:hAnsi="Courier New" w:cs="Courier New"/>
-          <w:i/>
-          <w:sz w:val="20"/>
-          <w:szCs w:val="20"/>
-        </w:rPr>
-        <w:t>your_mysql_user</w:t>
-      </w:r>
-      <w:proofErr w:type="spellEnd"/>
-      <w:r>
-        <w:rPr>
-          <w:rFonts w:ascii="Courier New" w:hAnsi="Courier New" w:cs="Courier New"/>
-          <w:sz w:val="20"/>
-          <w:szCs w:val="20"/>
-        </w:rPr>
-        <w:t xml:space="preserve"> OIB- &lt; </w:t>
-      </w:r>
-      <w:proofErr w:type="spellStart"/>
-      <w:r>
-        <w:rPr>
-          <w:rFonts w:ascii="Courier New" w:hAnsi="Courier New" w:cs="Courier New"/>
-          <w:sz w:val="20"/>
-          <w:szCs w:val="20"/>
-        </w:rPr>
-        <w:t>oib</w:t>
-      </w:r>
-      <w:proofErr w:type="spellEnd"/>
-      <w:r>
-        <w:rPr>
-          <w:rFonts w:ascii="Courier New" w:hAnsi="Courier New" w:cs="Courier New"/>
-          <w:sz w:val="20"/>
-          <w:szCs w:val="20"/>
-        </w:rPr>
-        <w:t>-value-set-</w:t>
-      </w:r>
-      <w:proofErr w:type="spellStart"/>
-      <w:r>
-        <w:rPr>
-          <w:rFonts w:ascii="Courier New" w:hAnsi="Courier New" w:cs="Courier New"/>
-          <w:sz w:val="20"/>
-          <w:szCs w:val="20"/>
-        </w:rPr>
-        <w:t>inserts.sql</w:t>
-      </w:r>
-      <w:proofErr w:type="spellEnd"/>
-    </w:p>
-    <w:p>
-      <w:pPr>
-        <w:rPr>
-          <w:rFonts w:ascii="Courier New" w:hAnsi="Courier New" w:cs="Courier New"/>
-          <w:sz w:val="20"/>
-          <w:szCs w:val="20"/>
-        </w:rPr>
-      </w:pPr>
-      <w:proofErr w:type="gramStart"/>
-      <w:r>
-        <w:rPr>
-          <w:rFonts w:ascii="Courier New" w:hAnsi="Courier New" w:cs="Courier New"/>
-          <w:sz w:val="20"/>
-          <w:szCs w:val="20"/>
-        </w:rPr>
-        <w:lastRenderedPageBreak/>
-        <w:t>oib</w:t>
-      </w:r>
-      <w:proofErr w:type="gramEnd"/>
-      <w:r>
-        <w:rPr>
-          <w:rFonts w:ascii="Courier New" w:hAnsi="Courier New" w:cs="Courier New"/>
-          <w:sz w:val="20"/>
-          <w:szCs w:val="20"/>
-        </w:rPr>
-        <w:t xml:space="preserve">-rdbms-model-v0.2]% </w:t>
-      </w:r>
-      <w:proofErr w:type="spellStart"/>
-      <w:r>
-        <w:rPr>
-          <w:rFonts w:ascii="Courier New" w:hAnsi="Courier New" w:cs="Courier New"/>
-          <w:sz w:val="20"/>
-          <w:szCs w:val="20"/>
-        </w:rPr>
-        <w:t>mysql</w:t>
-      </w:r>
-      <w:proofErr w:type="spellEnd"/>
-      <w:r>
-        <w:rPr>
-          <w:rFonts w:ascii="Courier New" w:hAnsi="Courier New" w:cs="Courier New"/>
-          <w:sz w:val="20"/>
-          <w:szCs w:val="20"/>
-        </w:rPr>
-        <w:t xml:space="preserve"> –u </w:t>
-      </w:r>
-      <w:proofErr w:type="spellStart"/>
-      <w:r>
-        <w:rPr>
-          <w:rFonts w:ascii="Courier New" w:hAnsi="Courier New" w:cs="Courier New"/>
-          <w:i/>
-          <w:sz w:val="20"/>
-          <w:szCs w:val="20"/>
-        </w:rPr>
-        <w:t>your_mysql_user</w:t>
-      </w:r>
-      <w:proofErr w:type="spellEnd"/>
-      <w:r>
-        <w:rPr>
-          <w:rFonts w:ascii="Courier New" w:hAnsi="Courier New" w:cs="Courier New"/>
-          <w:sz w:val="20"/>
-          <w:szCs w:val="20"/>
-        </w:rPr>
-        <w:t xml:space="preserve"> OIB- &lt; </w:t>
-      </w:r>
-      <w:proofErr w:type="spellStart"/>
-      <w:r>
-        <w:rPr>
-          <w:rFonts w:ascii="Courier New" w:hAnsi="Courier New" w:cs="Courier New"/>
-          <w:sz w:val="20"/>
-          <w:szCs w:val="20"/>
-        </w:rPr>
-        <w:t>oib</w:t>
-      </w:r>
-      <w:proofErr w:type="spellEnd"/>
-      <w:r>
-        <w:rPr>
-          <w:rFonts w:ascii="Courier New" w:hAnsi="Courier New" w:cs="Courier New"/>
-          <w:sz w:val="20"/>
-          <w:szCs w:val="20"/>
-        </w:rPr>
-        <w:t>-value-set-code-</w:t>
-      </w:r>
-      <w:proofErr w:type="spellStart"/>
-      <w:r>
-        <w:rPr>
-          <w:rFonts w:ascii="Courier New" w:hAnsi="Courier New" w:cs="Courier New"/>
-          <w:sz w:val="20"/>
-          <w:szCs w:val="20"/>
-        </w:rPr>
-        <w:t>inserts.sql</w:t>
-      </w:r>
-      <w:proofErr w:type="spellEnd"/>
-    </w:p>
-    <w:p>
-      <w:pPr>
-        <w:pStyle w:val="Heading5"/>
-        <w:rPr>
-          <w:i/>
-          <w:sz w:val="20"/>
-          <w:szCs w:val="20"/>
-        </w:rPr>
-      </w:pPr>
-      <w:r>
-        <w:rPr>
-          <w:i/>
-          <w:sz w:val="20"/>
-          <w:szCs w:val="20"/>
-        </w:rPr>
-        <w:t xml:space="preserve">Database </w:t>
-      </w:r>
-      <w:proofErr w:type="spellStart"/>
-      <w:r>
-        <w:rPr>
-          <w:i/>
-          <w:sz w:val="20"/>
-          <w:szCs w:val="20"/>
-        </w:rPr>
-        <w:t>jdbc</w:t>
-      </w:r>
-      <w:proofErr w:type="spellEnd"/>
-      <w:r>
-        <w:rPr>
-          <w:i/>
-          <w:sz w:val="20"/>
-          <w:szCs w:val="20"/>
-        </w:rPr>
-        <w:t xml:space="preserve"> settings – driver, </w:t>
-      </w:r>
-      <w:proofErr w:type="spellStart"/>
-      <w:proofErr w:type="gramStart"/>
-      <w:r>
-        <w:rPr>
-          <w:i/>
-          <w:sz w:val="20"/>
-          <w:szCs w:val="20"/>
-        </w:rPr>
-        <w:t>url</w:t>
-      </w:r>
-      <w:proofErr w:type="spellEnd"/>
-      <w:proofErr w:type="gramEnd"/>
-      <w:r>
-        <w:rPr>
-          <w:i/>
-          <w:sz w:val="20"/>
-          <w:szCs w:val="20"/>
-        </w:rPr>
-        <w:t xml:space="preserve">, </w:t>
+        <w:t xml:space="preserve">jdbc settings – driver, url, </w:t>
       </w:r>
       <w:r>
         <w:rPr>
@@ -2488,81 +1843,14 @@
           <w:szCs w:val="20"/>
         </w:rPr>
       </w:pPr>
-      <w:proofErr w:type="spellStart"/>
-      <w:proofErr w:type="gramStart"/>
-      <w:r>
-        <w:rPr>
-          <w:rFonts w:ascii="Courier New" w:hAnsi="Courier New" w:cs="Courier New"/>
-          <w:sz w:val="20"/>
-          <w:szCs w:val="20"/>
-        </w:rPr>
-        <w:t>oib</w:t>
-      </w:r>
-      <w:proofErr w:type="spellEnd"/>
-      <w:proofErr w:type="gramEnd"/>
-      <w:r>
-        <w:rPr>
-          <w:rFonts w:ascii="Courier New" w:hAnsi="Courier New" w:cs="Courier New"/>
-          <w:sz w:val="20"/>
-          <w:szCs w:val="20"/>
-        </w:rPr>
-        <w:t>-responder/</w:t>
-      </w:r>
-      <w:proofErr w:type="spellStart"/>
-      <w:r>
-        <w:rPr>
-          <w:rFonts w:ascii="Courier New" w:hAnsi="Courier New" w:cs="Courier New"/>
-          <w:sz w:val="20"/>
-          <w:szCs w:val="20"/>
-        </w:rPr>
-        <w:t>oib</w:t>
-      </w:r>
-      <w:proofErr w:type="spellEnd"/>
-      <w:r>
-        <w:rPr>
-          <w:rFonts w:ascii="Courier New" w:hAnsi="Courier New" w:cs="Courier New"/>
-          <w:sz w:val="20"/>
-          <w:szCs w:val="20"/>
-        </w:rPr>
-        <w:t>-rest-responder/</w:t>
-      </w:r>
-      <w:proofErr w:type="spellStart"/>
-      <w:r>
-        <w:rPr>
-          <w:rFonts w:ascii="Courier New" w:hAnsi="Courier New" w:cs="Courier New"/>
-          <w:sz w:val="20"/>
-          <w:szCs w:val="20"/>
-        </w:rPr>
-        <w:t>src</w:t>
-      </w:r>
-      <w:proofErr w:type="spellEnd"/>
-      <w:r>
-        <w:rPr>
-          <w:rFonts w:ascii="Courier New" w:hAnsi="Courier New" w:cs="Courier New"/>
-          <w:sz w:val="20"/>
-          <w:szCs w:val="20"/>
-        </w:rPr>
-        <w:t>/main/</w:t>
-      </w:r>
-      <w:proofErr w:type="spellStart"/>
-      <w:r>
-        <w:rPr>
-          <w:rFonts w:ascii="Courier New" w:hAnsi="Courier New" w:cs="Courier New"/>
-          <w:sz w:val="20"/>
-          <w:szCs w:val="20"/>
-        </w:rPr>
-        <w:t>webapp</w:t>
-      </w:r>
-      <w:proofErr w:type="spellEnd"/>
-      <w:r>
-        <w:rPr>
-          <w:rFonts w:ascii="Courier New" w:hAnsi="Courier New" w:cs="Courier New"/>
-          <w:sz w:val="20"/>
-          <w:szCs w:val="20"/>
-        </w:rPr>
-        <w:t>/</w:t>
-      </w:r>
-      <w:proofErr w:type="spellStart"/>
+      <w:r>
+        <w:rPr>
+          <w:rFonts w:ascii="Courier New" w:hAnsi="Courier New" w:cs="Courier New"/>
+          <w:sz w:val="20"/>
+          <w:szCs w:val="20"/>
+        </w:rPr>
+        <w:t>oib-responder/oib-rest-responder/src/main/webapp/</w:t>
+      </w:r>
       <w:r>
         <w:rPr>
           <w:rFonts w:ascii="Courier New" w:hAnsi="Courier New" w:cs="Courier New"/>
@@ -2571,7 +1859,6 @@
         </w:rPr>
         <w:t>jdbc.properties</w:t>
       </w:r>
-      <w:proofErr w:type="spellEnd"/>
     </w:p>
     <w:p>
       <w:pPr>
@@ -2586,8 +1873,208 @@
           <w:szCs w:val="20"/>
         </w:rPr>
       </w:pPr>
-      <w:proofErr w:type="spellStart"/>
-      <w:proofErr w:type="gramStart"/>
+      <w:r>
+        <w:rPr>
+          <w:rFonts w:ascii="Courier New" w:hAnsi="Courier New" w:cs="Courier New"/>
+          <w:sz w:val="20"/>
+          <w:szCs w:val="20"/>
+        </w:rPr>
+        <w:t>oib-r</w:t>
+      </w:r>
+      <w:r>
+        <w:rPr>
+          <w:rFonts w:ascii="Courier New" w:hAnsi="Courier New" w:cs="Courier New"/>
+          <w:sz w:val="20"/>
+          <w:szCs w:val="20"/>
+        </w:rPr>
+        <w:t>esponder/oib-index-manager/</w:t>
+      </w:r>
+      <w:r>
+        <w:rPr>
+          <w:rFonts w:ascii="Courier New" w:hAnsi="Courier New" w:cs="Courier New"/>
+          <w:sz w:val="20"/>
+          <w:szCs w:val="20"/>
+        </w:rPr>
+        <w:t>src/main/re</w:t>
+      </w:r>
+      <w:r>
+        <w:rPr>
+          <w:rFonts w:ascii="Courier New" w:hAnsi="Courier New" w:cs="Courier New"/>
+          <w:sz w:val="20"/>
+          <w:szCs w:val="20"/>
+        </w:rPr>
+        <w:t>sources/</w:t>
+      </w:r>
+      <w:r>
+        <w:rPr>
+          <w:rFonts w:ascii="Courier New" w:hAnsi="Courier New" w:cs="Courier New"/>
+          <w:sz w:val="20"/>
+          <w:szCs w:val="20"/>
+        </w:rPr>
+        <w:t>app.properties</w:t>
+      </w:r>
+    </w:p>
+    <w:p>
+      <w:pPr>
+        <w:pStyle w:val="Heading5"/>
+        <w:rPr>
+          <w:i/>
+          <w:sz w:val="20"/>
+          <w:szCs w:val="20"/>
+        </w:rPr>
+      </w:pPr>
+      <w:r>
+        <w:rPr>
+          <w:i/>
+          <w:sz w:val="20"/>
+          <w:szCs w:val="20"/>
+        </w:rPr>
+        <w:t>Build the project</w:t>
+      </w:r>
+    </w:p>
+    <w:p>
+      <w:pPr>
+        <w:rPr>
+          <w:sz w:val="20"/>
+          <w:szCs w:val="20"/>
+        </w:rPr>
+      </w:pPr>
+      <w:r>
+        <w:rPr>
+          <w:sz w:val="20"/>
+          <w:szCs w:val="20"/>
+        </w:rPr>
+        <w:t>Navigate on the command line to the oib-responder directory and type the following commands:</w:t>
+      </w:r>
+    </w:p>
+    <w:p>
+      <w:pPr>
+        <w:rPr>
+          <w:sz w:val="20"/>
+          <w:szCs w:val="20"/>
+        </w:rPr>
+      </w:pPr>
+    </w:p>
+    <w:p>
+      <w:pPr>
+        <w:rPr>
+          <w:rFonts w:ascii="Courier New" w:hAnsi="Courier New" w:cs="Courier New"/>
+          <w:sz w:val="20"/>
+          <w:szCs w:val="20"/>
+        </w:rPr>
+      </w:pPr>
+      <w:r>
+        <w:rPr>
+          <w:rFonts w:ascii="Courier New" w:hAnsi="Courier New" w:cs="Courier New"/>
+          <w:sz w:val="20"/>
+          <w:szCs w:val="20"/>
+        </w:rPr>
+        <w:t>oib-responder]% mvn clean install</w:t>
+      </w:r>
+    </w:p>
+    <w:p>
+      <w:pPr>
+        <w:rPr>
+          <w:sz w:val="20"/>
+          <w:szCs w:val="20"/>
+        </w:rPr>
+      </w:pPr>
+      <w:r>
+        <w:rPr>
+          <w:sz w:val="20"/>
+          <w:szCs w:val="20"/>
+        </w:rPr>
+        <w:t>.</w:t>
+      </w:r>
+    </w:p>
+    <w:p>
+      <w:pPr>
+        <w:rPr>
+          <w:sz w:val="20"/>
+          <w:szCs w:val="20"/>
+        </w:rPr>
+      </w:pPr>
+      <w:r>
+        <w:rPr>
+          <w:sz w:val="20"/>
+          <w:szCs w:val="20"/>
+        </w:rPr>
+        <w:t>... this will take a few minutes.  You should see a bunch of jars getting</w:t>
+      </w:r>
+      <w:r>
+        <w:rPr>
+          <w:sz w:val="20"/>
+          <w:szCs w:val="20"/>
+        </w:rPr>
+        <w:t xml:space="preserve"> downloaded, tests running, and then finally a “SUCCESS”</w:t>
+      </w:r>
+      <w:r>
+        <w:rPr>
+          <w:sz w:val="20"/>
+          <w:szCs w:val="20"/>
+        </w:rPr>
+        <w:t xml:space="preserve"> when it is done. </w:t>
+      </w:r>
+    </w:p>
+    <w:p>
+      <w:pPr>
+        <w:rPr>
+          <w:sz w:val="20"/>
+          <w:szCs w:val="20"/>
+        </w:rPr>
+      </w:pPr>
+    </w:p>
+    <w:p>
+      <w:pPr>
+        <w:rPr>
+          <w:sz w:val="20"/>
+          <w:szCs w:val="20"/>
+        </w:rPr>
+      </w:pPr>
+      <w:r>
+        <w:rPr>
+          <w:sz w:val="20"/>
+          <w:szCs w:val="20"/>
+        </w:rPr>
+        <w:t>When a successful build has completed</w:t>
+      </w:r>
+      <w:r>
+        <w:rPr>
+          <w:sz w:val="20"/>
+          <w:szCs w:val="20"/>
+        </w:rPr>
+        <w:t>, a war file is</w:t>
+      </w:r>
+      <w:r>
+        <w:rPr>
+          <w:sz w:val="20"/>
+          <w:szCs w:val="20"/>
+        </w:rPr>
+        <w:t xml:space="preserve"> created </w:t>
+      </w:r>
+      <w:r>
+        <w:rPr>
+          <w:sz w:val="20"/>
+          <w:szCs w:val="20"/>
+        </w:rPr>
+        <w:t>in the following directory:</w:t>
+      </w:r>
+    </w:p>
+    <w:p>
+      <w:pPr>
+        <w:rPr>
+          <w:sz w:val="20"/>
+          <w:szCs w:val="20"/>
+        </w:rPr>
+      </w:pPr>
+    </w:p>
+    <w:p>
+      <w:pPr>
+        <w:rPr>
+          <w:sz w:val="20"/>
+          <w:szCs w:val="20"/>
+        </w:rPr>
+      </w:pPr>
       <w:r>
         <w:rPr>
           <w:rFonts w:ascii="Courier New" w:hAnsi="Courier New" w:cs="Courier New"/>
@@ -2596,341 +2083,14 @@
         </w:rPr>
         <w:t>oib</w:t>
       </w:r>
-      <w:proofErr w:type="spellEnd"/>
-      <w:proofErr w:type="gramEnd"/>
-      <w:r>
-        <w:rPr>
-          <w:rFonts w:ascii="Courier New" w:hAnsi="Courier New" w:cs="Courier New"/>
-          <w:sz w:val="20"/>
-          <w:szCs w:val="20"/>
-        </w:rPr>
-        <w:t>-r</w:t>
-      </w:r>
-      <w:r>
-        <w:rPr>
-          <w:rFonts w:ascii="Courier New" w:hAnsi="Courier New" w:cs="Courier New"/>
-          <w:sz w:val="20"/>
-          <w:szCs w:val="20"/>
-        </w:rPr>
-        <w:t>esponder/</w:t>
-      </w:r>
-      <w:proofErr w:type="spellStart"/>
-      <w:r>
-        <w:rPr>
-          <w:rFonts w:ascii="Courier New" w:hAnsi="Courier New" w:cs="Courier New"/>
-          <w:sz w:val="20"/>
-          <w:szCs w:val="20"/>
-        </w:rPr>
-        <w:t>oib</w:t>
-      </w:r>
-      <w:proofErr w:type="spellEnd"/>
-      <w:r>
-        <w:rPr>
-          <w:rFonts w:ascii="Courier New" w:hAnsi="Courier New" w:cs="Courier New"/>
-          <w:sz w:val="20"/>
-          <w:szCs w:val="20"/>
-        </w:rPr>
-        <w:t>-index-manager/</w:t>
-      </w:r>
-      <w:proofErr w:type="spellStart"/>
-      <w:r>
-        <w:rPr>
-          <w:rFonts w:ascii="Courier New" w:hAnsi="Courier New" w:cs="Courier New"/>
-          <w:sz w:val="20"/>
-          <w:szCs w:val="20"/>
-        </w:rPr>
-        <w:t>src</w:t>
-      </w:r>
-      <w:proofErr w:type="spellEnd"/>
-      <w:r>
-        <w:rPr>
-          <w:rFonts w:ascii="Courier New" w:hAnsi="Courier New" w:cs="Courier New"/>
-          <w:sz w:val="20"/>
-          <w:szCs w:val="20"/>
-        </w:rPr>
-        <w:t>/main/re</w:t>
-      </w:r>
-      <w:r>
-        <w:rPr>
-          <w:rFonts w:ascii="Courier New" w:hAnsi="Courier New" w:cs="Courier New"/>
-          <w:sz w:val="20"/>
-          <w:szCs w:val="20"/>
-        </w:rPr>
-        <w:t>sources/</w:t>
-      </w:r>
-      <w:proofErr w:type="spellStart"/>
-      <w:r>
-        <w:rPr>
-          <w:rFonts w:ascii="Courier New" w:hAnsi="Courier New" w:cs="Courier New"/>
-          <w:sz w:val="20"/>
-          <w:szCs w:val="20"/>
-        </w:rPr>
-        <w:t>app.properties</w:t>
-      </w:r>
-      <w:proofErr w:type="spellEnd"/>
-    </w:p>
-    <w:p>
-      <w:pPr>
-        <w:pStyle w:val="Heading5"/>
-        <w:rPr>
-          <w:i/>
-          <w:sz w:val="20"/>
-          <w:szCs w:val="20"/>
-        </w:rPr>
-      </w:pPr>
-      <w:r>
-        <w:rPr>
-          <w:i/>
-          <w:sz w:val="20"/>
-          <w:szCs w:val="20"/>
-        </w:rPr>
-        <w:t>Build the project</w:t>
-      </w:r>
-    </w:p>
-    <w:p>
-      <w:pPr>
-        <w:rPr>
-          <w:sz w:val="20"/>
-          <w:szCs w:val="20"/>
-        </w:rPr>
-      </w:pPr>
-      <w:r>
-        <w:rPr>
-          <w:sz w:val="20"/>
-          <w:szCs w:val="20"/>
-        </w:rPr>
-        <w:t xml:space="preserve">Navigate on the command line to the </w:t>
-      </w:r>
-      <w:proofErr w:type="spellStart"/>
-      <w:r>
-        <w:rPr>
-          <w:sz w:val="20"/>
-          <w:szCs w:val="20"/>
-        </w:rPr>
-        <w:t>oib</w:t>
-      </w:r>
-      <w:proofErr w:type="spellEnd"/>
-      <w:r>
-        <w:rPr>
-          <w:sz w:val="20"/>
-          <w:szCs w:val="20"/>
-        </w:rPr>
-        <w:t>-responder directory and type the following commands:</w:t>
-      </w:r>
-    </w:p>
-    <w:p>
-      <w:pPr>
-        <w:rPr>
-          <w:sz w:val="20"/>
-          <w:szCs w:val="20"/>
-        </w:rPr>
-      </w:pPr>
-    </w:p>
-    <w:p>
-      <w:pPr>
-        <w:rPr>
-          <w:rFonts w:ascii="Courier New" w:hAnsi="Courier New" w:cs="Courier New"/>
-          <w:sz w:val="20"/>
-          <w:szCs w:val="20"/>
-        </w:rPr>
-      </w:pPr>
-      <w:proofErr w:type="spellStart"/>
-      <w:proofErr w:type="gramStart"/>
-      <w:r>
-        <w:rPr>
-          <w:rFonts w:ascii="Courier New" w:hAnsi="Courier New" w:cs="Courier New"/>
-          <w:sz w:val="20"/>
-          <w:szCs w:val="20"/>
-        </w:rPr>
-        <w:t>oib</w:t>
-      </w:r>
-      <w:proofErr w:type="spellEnd"/>
-      <w:proofErr w:type="gramEnd"/>
-      <w:r>
-        <w:rPr>
-          <w:rFonts w:ascii="Courier New" w:hAnsi="Courier New" w:cs="Courier New"/>
-          <w:sz w:val="20"/>
-          <w:szCs w:val="20"/>
-        </w:rPr>
-        <w:t xml:space="preserve">-responder]% </w:t>
-      </w:r>
-      <w:proofErr w:type="spellStart"/>
-      <w:r>
-        <w:rPr>
-          <w:rFonts w:ascii="Courier New" w:hAnsi="Courier New" w:cs="Courier New"/>
-          <w:sz w:val="20"/>
-          <w:szCs w:val="20"/>
-        </w:rPr>
-        <w:t>mvn</w:t>
-      </w:r>
-      <w:proofErr w:type="spellEnd"/>
-      <w:r>
-        <w:rPr>
-          <w:rFonts w:ascii="Courier New" w:hAnsi="Courier New" w:cs="Courier New"/>
-          <w:sz w:val="20"/>
-          <w:szCs w:val="20"/>
-        </w:rPr>
-        <w:t xml:space="preserve"> clean install</w:t>
-      </w:r>
-    </w:p>
-    <w:p>
-      <w:pPr>
-        <w:rPr>
-          <w:sz w:val="20"/>
-          <w:szCs w:val="20"/>
-        </w:rPr>
-      </w:pPr>
-      <w:r>
-        <w:rPr>
-          <w:sz w:val="20"/>
-          <w:szCs w:val="20"/>
-        </w:rPr>
-        <w:t>.</w:t>
-      </w:r>
-    </w:p>
-    <w:p>
-      <w:pPr>
-        <w:rPr>
-          <w:sz w:val="20"/>
-          <w:szCs w:val="20"/>
-        </w:rPr>
-      </w:pPr>
-      <w:r>
-        <w:rPr>
-          <w:sz w:val="20"/>
-          <w:szCs w:val="20"/>
-        </w:rPr>
-        <w:t xml:space="preserve">... </w:t>
-      </w:r>
-      <w:proofErr w:type="gramStart"/>
-      <w:r>
-        <w:rPr>
-          <w:sz w:val="20"/>
-          <w:szCs w:val="20"/>
-        </w:rPr>
-        <w:t>this</w:t>
-      </w:r>
-      <w:proofErr w:type="gramEnd"/>
-      <w:r>
-        <w:rPr>
-          <w:sz w:val="20"/>
-          <w:szCs w:val="20"/>
-        </w:rPr>
-        <w:t xml:space="preserve"> will take a few minutes.  You should see a bunch of jars getting</w:t>
-      </w:r>
-      <w:r>
-        <w:rPr>
-          <w:sz w:val="20"/>
-          <w:szCs w:val="20"/>
-        </w:rPr>
-        <w:t xml:space="preserve"> downloaded, tests running, and then finally a “SUCCESS”</w:t>
-      </w:r>
-      <w:r>
-        <w:rPr>
-          <w:sz w:val="20"/>
-          <w:szCs w:val="20"/>
-        </w:rPr>
-        <w:t xml:space="preserve"> when it is done. </w:t>
-      </w:r>
-    </w:p>
-    <w:p>
-      <w:pPr>
-        <w:rPr>
-          <w:sz w:val="20"/>
-          <w:szCs w:val="20"/>
-        </w:rPr>
-      </w:pPr>
-    </w:p>
-    <w:p>
-      <w:pPr>
-        <w:rPr>
-          <w:sz w:val="20"/>
-          <w:szCs w:val="20"/>
-        </w:rPr>
-      </w:pPr>
-      <w:r>
-        <w:rPr>
-          <w:sz w:val="20"/>
-          <w:szCs w:val="20"/>
-        </w:rPr>
-        <w:t>When a successful build has completed</w:t>
-      </w:r>
-      <w:r>
-        <w:rPr>
-          <w:sz w:val="20"/>
-          <w:szCs w:val="20"/>
-        </w:rPr>
-        <w:t>, a war file is</w:t>
-      </w:r>
-      <w:r>
-        <w:rPr>
-          <w:sz w:val="20"/>
-          <w:szCs w:val="20"/>
-        </w:rPr>
-        <w:t xml:space="preserve"> created </w:t>
-      </w:r>
-      <w:r>
-        <w:rPr>
-          <w:sz w:val="20"/>
-          <w:szCs w:val="20"/>
-        </w:rPr>
-        <w:t>in the following directory:</w:t>
-      </w:r>
-    </w:p>
-    <w:p>
-      <w:pPr>
-        <w:rPr>
-          <w:sz w:val="20"/>
-          <w:szCs w:val="20"/>
-        </w:rPr>
-      </w:pPr>
-    </w:p>
-    <w:p>
-      <w:pPr>
-        <w:rPr>
-          <w:sz w:val="20"/>
-          <w:szCs w:val="20"/>
-        </w:rPr>
-      </w:pPr>
-      <w:proofErr w:type="spellStart"/>
-      <w:proofErr w:type="gramStart"/>
-      <w:r>
-        <w:rPr>
-          <w:rFonts w:ascii="Courier New" w:hAnsi="Courier New" w:cs="Courier New"/>
-          <w:sz w:val="20"/>
-          <w:szCs w:val="20"/>
-        </w:rPr>
-        <w:t>oib</w:t>
-      </w:r>
-      <w:proofErr w:type="spellEnd"/>
-      <w:proofErr w:type="gramEnd"/>
-      <w:r>
-        <w:rPr>
-          <w:rFonts w:ascii="Courier New" w:hAnsi="Courier New" w:cs="Courier New"/>
-          <w:sz w:val="20"/>
-          <w:szCs w:val="20"/>
-        </w:rPr>
-        <w:t>-responder/</w:t>
-      </w:r>
-      <w:proofErr w:type="spellStart"/>
-      <w:r>
-        <w:rPr>
-          <w:rFonts w:ascii="Courier New" w:hAnsi="Courier New" w:cs="Courier New"/>
-          <w:sz w:val="20"/>
-          <w:szCs w:val="20"/>
-        </w:rPr>
-        <w:t>oib</w:t>
-      </w:r>
-      <w:proofErr w:type="spellEnd"/>
-      <w:r>
-        <w:rPr>
-          <w:rFonts w:ascii="Courier New" w:hAnsi="Courier New" w:cs="Courier New"/>
-          <w:sz w:val="20"/>
-          <w:szCs w:val="20"/>
-        </w:rPr>
-        <w:t>-rest-responder/target/</w:t>
-      </w:r>
-      <w:proofErr w:type="spellStart"/>
+      <w:r>
+        <w:rPr>
+          <w:rFonts w:ascii="Courier New" w:hAnsi="Courier New" w:cs="Courier New"/>
+          <w:sz w:val="20"/>
+          <w:szCs w:val="20"/>
+        </w:rPr>
+        <w:t>-responder/oib-rest-responder/target/</w:t>
+      </w:r>
       <w:r>
         <w:rPr>
           <w:rFonts w:ascii="Courier New" w:hAnsi="Courier New" w:cs="Courier New"/>
@@ -2939,7 +2099,6 @@
         </w:rPr>
         <w:t>openInfobutton.war</w:t>
       </w:r>
-      <w:proofErr w:type="spellEnd"/>
     </w:p>
     <w:p>
       <w:pPr>
@@ -3012,7 +2171,6 @@
         </w:rPr>
         <w:t xml:space="preserve"> </w:t>
       </w:r>
-      <w:proofErr w:type="spellStart"/>
       <w:r>
         <w:rPr>
           <w:rFonts w:ascii="Courier New" w:hAnsi="Courier New" w:cs="Courier New"/>
@@ -3021,7 +2179,6 @@
         </w:rPr>
         <w:t>webapps</w:t>
       </w:r>
-      <w:proofErr w:type="spellEnd"/>
       <w:r>
         <w:rPr>
           <w:sz w:val="20"/>
@@ -3447,8 +2604,6 @@
           <w:szCs w:val="20"/>
         </w:rPr>
       </w:pPr>
-      <w:proofErr w:type="spellStart"/>
-      <w:proofErr w:type="gramStart"/>
       <w:r>
         <w:rPr>
           <w:rFonts w:ascii="Courier New" w:hAnsi="Courier New" w:cs="Courier New"/>
@@ -3457,8 +2612,6 @@
         </w:rPr>
         <w:t>oib</w:t>
       </w:r>
-      <w:proofErr w:type="spellEnd"/>
-      <w:proofErr w:type="gramEnd"/>
       <w:r>
         <w:rPr>
           <w:rFonts w:ascii="Courier New" w:hAnsi="Courier New" w:cs="Courier New"/>
@@ -3752,23 +2905,7 @@
           <w:sz w:val="20"/>
           <w:szCs w:val="20"/>
         </w:rPr>
-        <w:t xml:space="preserve">Each of these URLs are located in the atom feed under the </w:t>
-      </w:r>
-      <w:proofErr w:type="spellStart"/>
-      <w:r>
-        <w:rPr>
-          <w:sz w:val="20"/>
-          <w:szCs w:val="20"/>
-        </w:rPr>
-        <w:t>xpath</w:t>
-      </w:r>
-      <w:proofErr w:type="spellEnd"/>
-      <w:r>
-        <w:rPr>
-          <w:sz w:val="20"/>
-          <w:szCs w:val="20"/>
-        </w:rPr>
-        <w:t xml:space="preserve"> /feed/entry/link node.</w:t>
+        <w:t>Each of these URLs are located in the atom feed under the xpath /feed/entry/link node.</w:t>
       </w:r>
     </w:p>
     <w:p>
@@ -3786,8 +2923,6 @@
         </w:rPr>
         <w:t>Troubleshooting</w:t>
       </w:r>
-      <w:bookmarkStart w:id="0" w:name="_GoBack"/>
-      <w:bookmarkEnd w:id="0"/>
     </w:p>
     <w:p>
       <w:pPr>
@@ -3892,18 +3027,8 @@
           <w:sz w:val="20"/>
           <w:szCs w:val="20"/>
         </w:rPr>
-        <w:t>localhost</w:t>
-      </w:r>
-      <w:proofErr w:type="gramStart"/>
-      <w:r>
-        <w:rPr>
-          <w:rFonts w:ascii="Courier New" w:hAnsi="Courier New" w:cs="Courier New"/>
-          <w:sz w:val="20"/>
-          <w:szCs w:val="20"/>
-        </w:rPr>
-        <w:t>:8080</w:t>
-      </w:r>
-      <w:proofErr w:type="gramEnd"/>
+        <w:t>localhost:8080</w:t>
+      </w:r>
       <w:r>
         <w:rPr>
           <w:sz w:val="20"/>
@@ -3983,23 +3108,7 @@
           <w:sz w:val="20"/>
           <w:szCs w:val="20"/>
         </w:rPr>
-        <w:t xml:space="preserve">Check the database properties setup in the section “Database </w:t>
-      </w:r>
-      <w:proofErr w:type="spellStart"/>
-      <w:r>
-        <w:rPr>
-          <w:sz w:val="20"/>
-          <w:szCs w:val="20"/>
-        </w:rPr>
-        <w:t>jdbc</w:t>
-      </w:r>
-      <w:proofErr w:type="spellEnd"/>
-      <w:r>
-        <w:rPr>
-          <w:sz w:val="20"/>
-          <w:szCs w:val="20"/>
-        </w:rPr>
-        <w:t xml:space="preserve"> settings”</w:t>
+        <w:t>Check the database properties setup in the section “Database jdbc settings”</w:t>
       </w:r>
     </w:p>
     <w:p>
@@ -4040,23 +3149,7 @@
           <w:sz w:val="20"/>
           <w:szCs w:val="20"/>
         </w:rPr>
-        <w:t xml:space="preserve">downloaded project try the following </w:t>
-      </w:r>
-      <w:proofErr w:type="spellStart"/>
-      <w:r>
-        <w:rPr>
-          <w:sz w:val="20"/>
-          <w:szCs w:val="20"/>
-        </w:rPr>
-        <w:t>git</w:t>
-      </w:r>
-      <w:proofErr w:type="spellEnd"/>
-      <w:r>
-        <w:rPr>
-          <w:sz w:val="20"/>
-          <w:szCs w:val="20"/>
-        </w:rPr>
-        <w:t xml:space="preserve"> command and verify the “*” is next to the master branch.</w:t>
+        <w:t>downloaded project try the following git command and verify the “*” is next to the master branch.</w:t>
       </w:r>
     </w:p>
     <w:p>
@@ -4074,25 +3167,7 @@
           <w:sz w:val="20"/>
           <w:szCs w:val="20"/>
         </w:rPr>
-        <w:t xml:space="preserve">Innovation-182]% </w:t>
-      </w:r>
-      <w:proofErr w:type="spellStart"/>
-      <w:r>
-        <w:rPr>
-          <w:rFonts w:ascii="Courier New" w:hAnsi="Courier New" w:cs="Courier New"/>
-          <w:sz w:val="20"/>
-          <w:szCs w:val="20"/>
-        </w:rPr>
-        <w:t>git</w:t>
-      </w:r>
-      <w:proofErr w:type="spellEnd"/>
-      <w:r>
-        <w:rPr>
-          <w:rFonts w:ascii="Courier New" w:hAnsi="Courier New" w:cs="Courier New"/>
-          <w:sz w:val="20"/>
-          <w:szCs w:val="20"/>
-        </w:rPr>
-        <w:t xml:space="preserve"> </w:t>
+        <w:t xml:space="preserve">Innovation-182]% git </w:t>
       </w:r>
       <w:r>
         <w:rPr>
@@ -4118,18 +3193,8 @@
           <w:sz w:val="20"/>
           <w:szCs w:val="20"/>
         </w:rPr>
-        <w:t xml:space="preserve">* </w:t>
-      </w:r>
-      <w:proofErr w:type="gramStart"/>
-      <w:r>
-        <w:rPr>
-          <w:rFonts w:ascii="Courier New" w:hAnsi="Courier New" w:cs="Courier New"/>
-          <w:sz w:val="20"/>
-          <w:szCs w:val="20"/>
-        </w:rPr>
-        <w:t>master</w:t>
-      </w:r>
-      <w:proofErr w:type="gramEnd"/>
+        <w:t>* master</w:t>
+      </w:r>
     </w:p>
     <w:p>
       <w:pPr>
@@ -4144,17 +3209,8 @@
           <w:sz w:val="20"/>
           <w:szCs w:val="20"/>
         </w:rPr>
-        <w:t xml:space="preserve">     </w:t>
-      </w:r>
-      <w:proofErr w:type="gramStart"/>
-      <w:r>
-        <w:rPr>
-          <w:sz w:val="20"/>
-          <w:szCs w:val="20"/>
-        </w:rPr>
-        <w:t>development</w:t>
-      </w:r>
-      <w:proofErr w:type="gramEnd"/>
+        <w:t xml:space="preserve">     development</w:t>
+      </w:r>
     </w:p>
     <w:p>
       <w:pPr>
@@ -4169,19 +3225,8 @@
           <w:sz w:val="20"/>
           <w:szCs w:val="20"/>
         </w:rPr>
-        <w:t xml:space="preserve">    ...</w:t>
-      </w:r>
-      <w:proofErr w:type="spellStart"/>
-      <w:proofErr w:type="gramStart"/>
-      <w:r>
-        <w:rPr>
-          <w:sz w:val="20"/>
-          <w:szCs w:val="20"/>
-        </w:rPr>
-        <w:t>etc</w:t>
-      </w:r>
-      <w:proofErr w:type="spellEnd"/>
-      <w:proofErr w:type="gramEnd"/>
+        <w:t xml:space="preserve">    ...etc</w:t>
+      </w:r>
     </w:p>
     <w:p>
       <w:pPr>
@@ -4196,23 +3241,7 @@
           <w:sz w:val="20"/>
           <w:szCs w:val="20"/>
         </w:rPr>
-        <w:t xml:space="preserve">If the start is on another branch, either check the </w:t>
-      </w:r>
-      <w:proofErr w:type="spellStart"/>
-      <w:r>
-        <w:rPr>
-          <w:sz w:val="20"/>
-          <w:szCs w:val="20"/>
-        </w:rPr>
-        <w:t>git</w:t>
-      </w:r>
-      <w:proofErr w:type="spellEnd"/>
-      <w:r>
-        <w:rPr>
-          <w:sz w:val="20"/>
-          <w:szCs w:val="20"/>
-        </w:rPr>
-        <w:t xml:space="preserve"> documentation </w:t>
+        <w:t xml:space="preserve">If the start is on another branch, either check the git documentation </w:t>
       </w:r>
       <w:r>
         <w:rPr>
@@ -4332,23 +3361,13 @@
         </w:rPr>
         <w:t xml:space="preserve"> - retry the build (</w:t>
       </w:r>
-      <w:proofErr w:type="spellStart"/>
-      <w:r>
-        <w:rPr>
-          <w:rFonts w:ascii="Courier New" w:hAnsi="Courier New" w:cs="Courier New"/>
-          <w:sz w:val="20"/>
-          <w:szCs w:val="20"/>
-        </w:rPr>
-        <w:t>mvn</w:t>
-      </w:r>
-      <w:proofErr w:type="spellEnd"/>
-      <w:r>
-        <w:rPr>
-          <w:rFonts w:ascii="Courier New" w:hAnsi="Courier New" w:cs="Courier New"/>
-          <w:sz w:val="20"/>
-          <w:szCs w:val="20"/>
-        </w:rPr>
-        <w:t xml:space="preserve"> clean install</w:t>
+      <w:r>
+        <w:rPr>
+          <w:rFonts w:ascii="Courier New" w:hAnsi="Courier New" w:cs="Courier New"/>
+          <w:sz w:val="20"/>
+          <w:szCs w:val="20"/>
+        </w:rPr>
+        <w:t>mvn clean install</w:t>
       </w:r>
       <w:r>
         <w:rPr>
@@ -4513,23 +3532,7 @@
           <w:sz w:val="20"/>
           <w:szCs w:val="20"/>
         </w:rPr>
-        <w:t xml:space="preserve">If the </w:t>
-      </w:r>
-      <w:proofErr w:type="gramStart"/>
-      <w:r>
-        <w:rPr>
-          <w:sz w:val="20"/>
-          <w:szCs w:val="20"/>
-        </w:rPr>
-        <w:t>maven build</w:t>
-      </w:r>
-      <w:proofErr w:type="gramEnd"/>
-      <w:r>
-        <w:rPr>
-          <w:sz w:val="20"/>
-          <w:szCs w:val="20"/>
-        </w:rPr>
-        <w:t xml:space="preserve"> results do not look like this, check the preceding failure messages carefully.  All of the resources selected for this project should be freely available online, but every once in a while there is a hiccup in the system that requires a simple rebuild.</w:t>
+        <w:t>If the maven build results do not look like this, check the preceding failure messages carefully.  All of the resources selected for this project should be freely available online, but every once in a while there is a hiccup in the system that requires a simple rebuild.</w:t>
       </w:r>
     </w:p>
     <w:p>

</xml_diff>

<commit_message>
Added to pom.xml line 92 <phase>test</phase> and updated CMake file as per Joe's request.
</commit_message>
<xml_diff>
--- a/Manuals/InstallGuide-OpenInfobuttonResponder.docx
+++ b/Manuals/InstallGuide-OpenInfobuttonResponder.docx
@@ -36,7 +36,23 @@
           <w:sz w:val="20"/>
           <w:szCs w:val="20"/>
         </w:rPr>
-        <w:t xml:space="preserve"> OpenInfobutton </w:t>
+        <w:t xml:space="preserve"> </w:t>
+      </w:r>
+      <w:proofErr w:type="spellStart"/>
+      <w:r>
+        <w:rPr>
+          <w:sz w:val="20"/>
+          <w:szCs w:val="20"/>
+        </w:rPr>
+        <w:t>OpenInfobutton</w:t>
+      </w:r>
+      <w:proofErr w:type="spellEnd"/>
+      <w:r>
+        <w:rPr>
+          <w:sz w:val="20"/>
+          <w:szCs w:val="20"/>
+        </w:rPr>
+        <w:t xml:space="preserve"> </w:t>
       </w:r>
       <w:r>
         <w:rPr>
@@ -266,12 +282,21 @@
           <w:szCs w:val="20"/>
         </w:rPr>
       </w:pPr>
-      <w:r>
-        <w:rPr>
-          <w:sz w:val="20"/>
-          <w:szCs w:val="20"/>
-        </w:rPr>
-        <w:t>Git (optional</w:t>
+      <w:proofErr w:type="spellStart"/>
+      <w:r>
+        <w:rPr>
+          <w:sz w:val="20"/>
+          <w:szCs w:val="20"/>
+        </w:rPr>
+        <w:t>Git</w:t>
+      </w:r>
+      <w:proofErr w:type="spellEnd"/>
+      <w:r>
+        <w:rPr>
+          <w:sz w:val="20"/>
+          <w:szCs w:val="20"/>
+        </w:rPr>
+        <w:t xml:space="preserve"> (optional</w:t>
       </w:r>
       <w:r>
         <w:rPr>
@@ -285,7 +310,39 @@
           <w:sz w:val="20"/>
           <w:szCs w:val="20"/>
         </w:rPr>
-        <w:t xml:space="preserve"> the project artifacts from the github site without installing git)</w:t>
+        <w:t xml:space="preserve"> the project artifacts from the </w:t>
+      </w:r>
+      <w:proofErr w:type="spellStart"/>
+      <w:r>
+        <w:rPr>
+          <w:sz w:val="20"/>
+          <w:szCs w:val="20"/>
+        </w:rPr>
+        <w:t>github</w:t>
+      </w:r>
+      <w:proofErr w:type="spellEnd"/>
+      <w:r>
+        <w:rPr>
+          <w:sz w:val="20"/>
+          <w:szCs w:val="20"/>
+        </w:rPr>
+        <w:t xml:space="preserve"> site without installing </w:t>
+      </w:r>
+      <w:proofErr w:type="spellStart"/>
+      <w:r>
+        <w:rPr>
+          <w:sz w:val="20"/>
+          <w:szCs w:val="20"/>
+        </w:rPr>
+        <w:t>git</w:t>
+      </w:r>
+      <w:proofErr w:type="spellEnd"/>
+      <w:r>
+        <w:rPr>
+          <w:sz w:val="20"/>
+          <w:szCs w:val="20"/>
+        </w:rPr>
+        <w:t>)</w:t>
       </w:r>
     </w:p>
     <w:p>
@@ -300,12 +357,21 @@
           <w:szCs w:val="20"/>
         </w:rPr>
       </w:pPr>
-      <w:r>
-        <w:rPr>
-          <w:sz w:val="20"/>
-          <w:szCs w:val="20"/>
-        </w:rPr>
-        <w:t>MySql 5.5</w:t>
+      <w:proofErr w:type="spellStart"/>
+      <w:r>
+        <w:rPr>
+          <w:sz w:val="20"/>
+          <w:szCs w:val="20"/>
+        </w:rPr>
+        <w:t>MySql</w:t>
+      </w:r>
+      <w:proofErr w:type="spellEnd"/>
+      <w:r>
+        <w:rPr>
+          <w:sz w:val="20"/>
+          <w:szCs w:val="20"/>
+        </w:rPr>
+        <w:t xml:space="preserve"> 5.5</w:t>
       </w:r>
       <w:r>
         <w:rPr>
@@ -375,8 +441,18 @@
             <w:sz w:val="20"/>
             <w:szCs w:val="20"/>
           </w:rPr>
-          <w:t>https:/uts.nlm.nih.gov/home.html#apidocumentation</w:t>
+          <w:t>https:/uts.nlm.nih.gov/</w:t>
         </w:r>
+        <w:proofErr w:type="spellStart"/>
+        <w:r>
+          <w:rPr>
+            <w:rStyle w:val="Hyperlink"/>
+            <w:sz w:val="20"/>
+            <w:szCs w:val="20"/>
+          </w:rPr>
+          <w:t>home.html#apidocumentation</w:t>
+        </w:r>
+        <w:proofErr w:type="spellEnd"/>
       </w:hyperlink>
     </w:p>
     <w:p>
@@ -460,21 +536,41 @@
           <w:szCs w:val="20"/>
         </w:rPr>
       </w:pPr>
-      <w:r>
-        <w:rPr>
-          <w:rFonts w:ascii="Courier New" w:hAnsi="Courier New" w:cs="Courier New"/>
-          <w:sz w:val="20"/>
-          <w:szCs w:val="20"/>
-        </w:rPr>
-        <w:t xml:space="preserve">server-apps]% </w:t>
-      </w:r>
-      <w:r>
-        <w:rPr>
-          <w:rFonts w:ascii="Courier New" w:hAnsi="Courier New" w:cs="Courier New"/>
-          <w:sz w:val="20"/>
-          <w:szCs w:val="20"/>
-        </w:rPr>
-        <w:t xml:space="preserve">sudo </w:t>
+      <w:proofErr w:type="gramStart"/>
+      <w:r>
+        <w:rPr>
+          <w:rFonts w:ascii="Courier New" w:hAnsi="Courier New" w:cs="Courier New"/>
+          <w:sz w:val="20"/>
+          <w:szCs w:val="20"/>
+        </w:rPr>
+        <w:t>server</w:t>
+      </w:r>
+      <w:proofErr w:type="gramEnd"/>
+      <w:r>
+        <w:rPr>
+          <w:rFonts w:ascii="Courier New" w:hAnsi="Courier New" w:cs="Courier New"/>
+          <w:sz w:val="20"/>
+          <w:szCs w:val="20"/>
+        </w:rPr>
+        <w:t xml:space="preserve">-apps]% </w:t>
+      </w:r>
+      <w:proofErr w:type="spellStart"/>
+      <w:r>
+        <w:rPr>
+          <w:rFonts w:ascii="Courier New" w:hAnsi="Courier New" w:cs="Courier New"/>
+          <w:sz w:val="20"/>
+          <w:szCs w:val="20"/>
+        </w:rPr>
+        <w:t>sudo</w:t>
+      </w:r>
+      <w:proofErr w:type="spellEnd"/>
+      <w:r>
+        <w:rPr>
+          <w:rFonts w:ascii="Courier New" w:hAnsi="Courier New" w:cs="Courier New"/>
+          <w:sz w:val="20"/>
+          <w:szCs w:val="20"/>
+        </w:rPr>
+        <w:t xml:space="preserve"> </w:t>
       </w:r>
       <w:r>
         <w:rPr>
@@ -492,21 +588,41 @@
           <w:szCs w:val="20"/>
         </w:rPr>
       </w:pPr>
-      <w:r>
-        <w:rPr>
-          <w:rFonts w:ascii="Courier New" w:hAnsi="Courier New" w:cs="Courier New"/>
-          <w:sz w:val="20"/>
-          <w:szCs w:val="20"/>
-        </w:rPr>
-        <w:t xml:space="preserve">server-apps]% </w:t>
-      </w:r>
-      <w:r>
-        <w:rPr>
-          <w:rFonts w:ascii="Courier New" w:hAnsi="Courier New" w:cs="Courier New"/>
-          <w:sz w:val="20"/>
-          <w:szCs w:val="20"/>
-        </w:rPr>
-        <w:t xml:space="preserve">sudo </w:t>
+      <w:proofErr w:type="gramStart"/>
+      <w:r>
+        <w:rPr>
+          <w:rFonts w:ascii="Courier New" w:hAnsi="Courier New" w:cs="Courier New"/>
+          <w:sz w:val="20"/>
+          <w:szCs w:val="20"/>
+        </w:rPr>
+        <w:t>server</w:t>
+      </w:r>
+      <w:proofErr w:type="gramEnd"/>
+      <w:r>
+        <w:rPr>
+          <w:rFonts w:ascii="Courier New" w:hAnsi="Courier New" w:cs="Courier New"/>
+          <w:sz w:val="20"/>
+          <w:szCs w:val="20"/>
+        </w:rPr>
+        <w:t xml:space="preserve">-apps]% </w:t>
+      </w:r>
+      <w:proofErr w:type="spellStart"/>
+      <w:r>
+        <w:rPr>
+          <w:rFonts w:ascii="Courier New" w:hAnsi="Courier New" w:cs="Courier New"/>
+          <w:sz w:val="20"/>
+          <w:szCs w:val="20"/>
+        </w:rPr>
+        <w:t>sudo</w:t>
+      </w:r>
+      <w:proofErr w:type="spellEnd"/>
+      <w:r>
+        <w:rPr>
+          <w:rFonts w:ascii="Courier New" w:hAnsi="Courier New" w:cs="Courier New"/>
+          <w:sz w:val="20"/>
+          <w:szCs w:val="20"/>
+        </w:rPr>
+        <w:t xml:space="preserve"> </w:t>
       </w:r>
       <w:r>
         <w:rPr>
@@ -525,21 +641,41 @@
           <w:szCs w:val="20"/>
         </w:rPr>
       </w:pPr>
-      <w:r>
-        <w:rPr>
-          <w:rFonts w:ascii="Courier New" w:hAnsi="Courier New" w:cs="Courier New"/>
-          <w:sz w:val="20"/>
-          <w:szCs w:val="20"/>
-        </w:rPr>
-        <w:t xml:space="preserve">server-apps]% </w:t>
-      </w:r>
-      <w:r>
-        <w:rPr>
-          <w:rFonts w:ascii="Courier New" w:hAnsi="Courier New" w:cs="Courier New"/>
-          <w:sz w:val="20"/>
-          <w:szCs w:val="20"/>
-        </w:rPr>
-        <w:t xml:space="preserve">sudo </w:t>
+      <w:proofErr w:type="gramStart"/>
+      <w:r>
+        <w:rPr>
+          <w:rFonts w:ascii="Courier New" w:hAnsi="Courier New" w:cs="Courier New"/>
+          <w:sz w:val="20"/>
+          <w:szCs w:val="20"/>
+        </w:rPr>
+        <w:t>server</w:t>
+      </w:r>
+      <w:proofErr w:type="gramEnd"/>
+      <w:r>
+        <w:rPr>
+          <w:rFonts w:ascii="Courier New" w:hAnsi="Courier New" w:cs="Courier New"/>
+          <w:sz w:val="20"/>
+          <w:szCs w:val="20"/>
+        </w:rPr>
+        <w:t xml:space="preserve">-apps]% </w:t>
+      </w:r>
+      <w:proofErr w:type="spellStart"/>
+      <w:r>
+        <w:rPr>
+          <w:rFonts w:ascii="Courier New" w:hAnsi="Courier New" w:cs="Courier New"/>
+          <w:sz w:val="20"/>
+          <w:szCs w:val="20"/>
+        </w:rPr>
+        <w:t>sudo</w:t>
+      </w:r>
+      <w:proofErr w:type="spellEnd"/>
+      <w:r>
+        <w:rPr>
+          <w:rFonts w:ascii="Courier New" w:hAnsi="Courier New" w:cs="Courier New"/>
+          <w:sz w:val="20"/>
+          <w:szCs w:val="20"/>
+        </w:rPr>
+        <w:t xml:space="preserve"> </w:t>
       </w:r>
       <w:r>
         <w:rPr>
@@ -557,93 +693,199 @@
           <w:szCs w:val="20"/>
         </w:rPr>
       </w:pPr>
-      <w:r>
-        <w:rPr>
-          <w:rFonts w:ascii="Courier New" w:hAnsi="Courier New" w:cs="Courier New"/>
-          <w:sz w:val="20"/>
-          <w:szCs w:val="20"/>
-        </w:rPr>
-        <w:t xml:space="preserve">server-apps]% </w:t>
-      </w:r>
-      <w:r>
-        <w:rPr>
-          <w:rFonts w:ascii="Courier New" w:hAnsi="Courier New" w:cs="Courier New"/>
-          <w:sz w:val="20"/>
-          <w:szCs w:val="20"/>
-        </w:rPr>
-        <w:t xml:space="preserve">sudo </w:t>
-      </w:r>
-      <w:r>
-        <w:rPr>
-          <w:rFonts w:ascii="Courier New" w:hAnsi="Courier New" w:cs="Courier New"/>
-          <w:sz w:val="20"/>
-          <w:szCs w:val="20"/>
-        </w:rPr>
-        <w:t>apt-get install git</w:t>
-      </w:r>
-    </w:p>
-    <w:p>
-      <w:pPr>
-        <w:rPr>
-          <w:sz w:val="20"/>
-          <w:szCs w:val="20"/>
-        </w:rPr>
-      </w:pPr>
-      <w:r>
-        <w:rPr>
-          <w:rFonts w:ascii="Courier New" w:hAnsi="Courier New" w:cs="Courier New"/>
-          <w:sz w:val="20"/>
-          <w:szCs w:val="20"/>
-        </w:rPr>
-        <w:t xml:space="preserve">server-apps]% </w:t>
-      </w:r>
-      <w:r>
-        <w:rPr>
-          <w:rFonts w:ascii="Courier New" w:hAnsi="Courier New" w:cs="Courier New"/>
-          <w:sz w:val="20"/>
-          <w:szCs w:val="20"/>
-        </w:rPr>
-        <w:t xml:space="preserve">sudo </w:t>
-      </w:r>
-      <w:r>
-        <w:rPr>
-          <w:rFonts w:ascii="Courier New" w:hAnsi="Courier New" w:cs="Courier New"/>
-          <w:sz w:val="20"/>
-          <w:szCs w:val="20"/>
-        </w:rPr>
-        <w:t>apt-get install mysql-server</w:t>
-      </w:r>
-    </w:p>
-    <w:p>
-      <w:pPr>
-        <w:rPr>
-          <w:sz w:val="20"/>
-          <w:szCs w:val="20"/>
-        </w:rPr>
-      </w:pPr>
-      <w:r>
-        <w:rPr>
-          <w:rFonts w:ascii="Courier New" w:hAnsi="Courier New" w:cs="Courier New"/>
-          <w:sz w:val="20"/>
-          <w:szCs w:val="20"/>
-        </w:rPr>
-        <w:t xml:space="preserve">server-apps]% </w:t>
-      </w:r>
-      <w:r>
-        <w:rPr>
-          <w:rFonts w:ascii="Courier New" w:hAnsi="Courier New" w:cs="Courier New"/>
-          <w:sz w:val="20"/>
-          <w:szCs w:val="20"/>
-        </w:rPr>
-        <w:t xml:space="preserve">sudo </w:t>
-      </w:r>
-      <w:r>
-        <w:rPr>
-          <w:rFonts w:ascii="Courier New" w:hAnsi="Courier New" w:cs="Courier New"/>
-          <w:sz w:val="20"/>
-          <w:szCs w:val="20"/>
-        </w:rPr>
-        <w:t>apt-get install mysql-workbench</w:t>
+      <w:proofErr w:type="gramStart"/>
+      <w:r>
+        <w:rPr>
+          <w:rFonts w:ascii="Courier New" w:hAnsi="Courier New" w:cs="Courier New"/>
+          <w:sz w:val="20"/>
+          <w:szCs w:val="20"/>
+        </w:rPr>
+        <w:t>server</w:t>
+      </w:r>
+      <w:proofErr w:type="gramEnd"/>
+      <w:r>
+        <w:rPr>
+          <w:rFonts w:ascii="Courier New" w:hAnsi="Courier New" w:cs="Courier New"/>
+          <w:sz w:val="20"/>
+          <w:szCs w:val="20"/>
+        </w:rPr>
+        <w:t xml:space="preserve">-apps]% </w:t>
+      </w:r>
+      <w:proofErr w:type="spellStart"/>
+      <w:r>
+        <w:rPr>
+          <w:rFonts w:ascii="Courier New" w:hAnsi="Courier New" w:cs="Courier New"/>
+          <w:sz w:val="20"/>
+          <w:szCs w:val="20"/>
+        </w:rPr>
+        <w:t>sudo</w:t>
+      </w:r>
+      <w:proofErr w:type="spellEnd"/>
+      <w:r>
+        <w:rPr>
+          <w:rFonts w:ascii="Courier New" w:hAnsi="Courier New" w:cs="Courier New"/>
+          <w:sz w:val="20"/>
+          <w:szCs w:val="20"/>
+        </w:rPr>
+        <w:t xml:space="preserve"> </w:t>
+      </w:r>
+      <w:r>
+        <w:rPr>
+          <w:rFonts w:ascii="Courier New" w:hAnsi="Courier New" w:cs="Courier New"/>
+          <w:sz w:val="20"/>
+          <w:szCs w:val="20"/>
+        </w:rPr>
+        <w:t xml:space="preserve">apt-get install </w:t>
+      </w:r>
+      <w:proofErr w:type="spellStart"/>
+      <w:r>
+        <w:rPr>
+          <w:rFonts w:ascii="Courier New" w:hAnsi="Courier New" w:cs="Courier New"/>
+          <w:sz w:val="20"/>
+          <w:szCs w:val="20"/>
+        </w:rPr>
+        <w:t>git</w:t>
+      </w:r>
+      <w:proofErr w:type="spellEnd"/>
+    </w:p>
+    <w:p>
+      <w:pPr>
+        <w:rPr>
+          <w:sz w:val="20"/>
+          <w:szCs w:val="20"/>
+        </w:rPr>
+      </w:pPr>
+      <w:proofErr w:type="gramStart"/>
+      <w:r>
+        <w:rPr>
+          <w:rFonts w:ascii="Courier New" w:hAnsi="Courier New" w:cs="Courier New"/>
+          <w:sz w:val="20"/>
+          <w:szCs w:val="20"/>
+        </w:rPr>
+        <w:t>server</w:t>
+      </w:r>
+      <w:proofErr w:type="gramEnd"/>
+      <w:r>
+        <w:rPr>
+          <w:rFonts w:ascii="Courier New" w:hAnsi="Courier New" w:cs="Courier New"/>
+          <w:sz w:val="20"/>
+          <w:szCs w:val="20"/>
+        </w:rPr>
+        <w:t xml:space="preserve">-apps]% </w:t>
+      </w:r>
+      <w:proofErr w:type="spellStart"/>
+      <w:r>
+        <w:rPr>
+          <w:rFonts w:ascii="Courier New" w:hAnsi="Courier New" w:cs="Courier New"/>
+          <w:sz w:val="20"/>
+          <w:szCs w:val="20"/>
+        </w:rPr>
+        <w:t>sudo</w:t>
+      </w:r>
+      <w:proofErr w:type="spellEnd"/>
+      <w:r>
+        <w:rPr>
+          <w:rFonts w:ascii="Courier New" w:hAnsi="Courier New" w:cs="Courier New"/>
+          <w:sz w:val="20"/>
+          <w:szCs w:val="20"/>
+        </w:rPr>
+        <w:t xml:space="preserve"> </w:t>
+      </w:r>
+      <w:r>
+        <w:rPr>
+          <w:rFonts w:ascii="Courier New" w:hAnsi="Courier New" w:cs="Courier New"/>
+          <w:sz w:val="20"/>
+          <w:szCs w:val="20"/>
+        </w:rPr>
+        <w:t xml:space="preserve">apt-get install </w:t>
+      </w:r>
+      <w:proofErr w:type="spellStart"/>
+      <w:r>
+        <w:rPr>
+          <w:rFonts w:ascii="Courier New" w:hAnsi="Courier New" w:cs="Courier New"/>
+          <w:sz w:val="20"/>
+          <w:szCs w:val="20"/>
+        </w:rPr>
+        <w:t>mysql</w:t>
+      </w:r>
+      <w:proofErr w:type="spellEnd"/>
+      <w:r>
+        <w:rPr>
+          <w:rFonts w:ascii="Courier New" w:hAnsi="Courier New" w:cs="Courier New"/>
+          <w:sz w:val="20"/>
+          <w:szCs w:val="20"/>
+        </w:rPr>
+        <w:t>-server</w:t>
+      </w:r>
+    </w:p>
+    <w:p>
+      <w:pPr>
+        <w:rPr>
+          <w:sz w:val="20"/>
+          <w:szCs w:val="20"/>
+        </w:rPr>
+      </w:pPr>
+      <w:proofErr w:type="gramStart"/>
+      <w:r>
+        <w:rPr>
+          <w:rFonts w:ascii="Courier New" w:hAnsi="Courier New" w:cs="Courier New"/>
+          <w:sz w:val="20"/>
+          <w:szCs w:val="20"/>
+        </w:rPr>
+        <w:t>server</w:t>
+      </w:r>
+      <w:proofErr w:type="gramEnd"/>
+      <w:r>
+        <w:rPr>
+          <w:rFonts w:ascii="Courier New" w:hAnsi="Courier New" w:cs="Courier New"/>
+          <w:sz w:val="20"/>
+          <w:szCs w:val="20"/>
+        </w:rPr>
+        <w:t xml:space="preserve">-apps]% </w:t>
+      </w:r>
+      <w:proofErr w:type="spellStart"/>
+      <w:r>
+        <w:rPr>
+          <w:rFonts w:ascii="Courier New" w:hAnsi="Courier New" w:cs="Courier New"/>
+          <w:sz w:val="20"/>
+          <w:szCs w:val="20"/>
+        </w:rPr>
+        <w:t>sudo</w:t>
+      </w:r>
+      <w:proofErr w:type="spellEnd"/>
+      <w:r>
+        <w:rPr>
+          <w:rFonts w:ascii="Courier New" w:hAnsi="Courier New" w:cs="Courier New"/>
+          <w:sz w:val="20"/>
+          <w:szCs w:val="20"/>
+        </w:rPr>
+        <w:t xml:space="preserve"> </w:t>
+      </w:r>
+      <w:r>
+        <w:rPr>
+          <w:rFonts w:ascii="Courier New" w:hAnsi="Courier New" w:cs="Courier New"/>
+          <w:sz w:val="20"/>
+          <w:szCs w:val="20"/>
+        </w:rPr>
+        <w:t xml:space="preserve">apt-get install </w:t>
+      </w:r>
+      <w:proofErr w:type="spellStart"/>
+      <w:r>
+        <w:rPr>
+          <w:rFonts w:ascii="Courier New" w:hAnsi="Courier New" w:cs="Courier New"/>
+          <w:sz w:val="20"/>
+          <w:szCs w:val="20"/>
+        </w:rPr>
+        <w:t>mysql</w:t>
+      </w:r>
+      <w:proofErr w:type="spellEnd"/>
+      <w:r>
+        <w:rPr>
+          <w:rFonts w:ascii="Courier New" w:hAnsi="Courier New" w:cs="Courier New"/>
+          <w:sz w:val="20"/>
+          <w:szCs w:val="20"/>
+        </w:rPr>
+        <w:t>-workbench</w:t>
       </w:r>
     </w:p>
     <w:p>
@@ -688,32 +930,81 @@
           <w:sz w:val="20"/>
           <w:szCs w:val="20"/>
         </w:rPr>
-        <w:t xml:space="preserve"> if you have not already downloaded the Open Infobutton </w:t>
-      </w:r>
-      <w:r>
-        <w:rPr>
-          <w:sz w:val="20"/>
-          <w:szCs w:val="20"/>
-        </w:rPr>
-        <w:t xml:space="preserve">yet.  The Open Infobutton Responder software comes bundled with it (same git repository/download). </w:t>
-      </w:r>
-    </w:p>
-    <w:p>
-      <w:pPr>
-        <w:rPr>
-          <w:sz w:val="20"/>
-          <w:szCs w:val="20"/>
-        </w:rPr>
-      </w:pPr>
-    </w:p>
-    <w:p>
-      <w:pPr>
-        <w:rPr>
-          <w:rFonts w:ascii="Courier New" w:hAnsi="Courier New" w:cs="Courier New"/>
-          <w:sz w:val="20"/>
-          <w:szCs w:val="20"/>
-        </w:rPr>
-      </w:pPr>
+        <w:t xml:space="preserve"> if you have not already downloaded the Open </w:t>
+      </w:r>
+      <w:proofErr w:type="spellStart"/>
+      <w:r>
+        <w:rPr>
+          <w:sz w:val="20"/>
+          <w:szCs w:val="20"/>
+        </w:rPr>
+        <w:t>Infobutton</w:t>
+      </w:r>
+      <w:proofErr w:type="spellEnd"/>
+      <w:r>
+        <w:rPr>
+          <w:sz w:val="20"/>
+          <w:szCs w:val="20"/>
+        </w:rPr>
+        <w:t xml:space="preserve"> </w:t>
+      </w:r>
+      <w:r>
+        <w:rPr>
+          <w:sz w:val="20"/>
+          <w:szCs w:val="20"/>
+        </w:rPr>
+        <w:t xml:space="preserve">yet.  The Open </w:t>
+      </w:r>
+      <w:proofErr w:type="spellStart"/>
+      <w:r>
+        <w:rPr>
+          <w:sz w:val="20"/>
+          <w:szCs w:val="20"/>
+        </w:rPr>
+        <w:t>Infobutton</w:t>
+      </w:r>
+      <w:proofErr w:type="spellEnd"/>
+      <w:r>
+        <w:rPr>
+          <w:sz w:val="20"/>
+          <w:szCs w:val="20"/>
+        </w:rPr>
+        <w:t xml:space="preserve"> Responder software comes bundled with it (same </w:t>
+      </w:r>
+      <w:proofErr w:type="spellStart"/>
+      <w:r>
+        <w:rPr>
+          <w:sz w:val="20"/>
+          <w:szCs w:val="20"/>
+        </w:rPr>
+        <w:t>git</w:t>
+      </w:r>
+      <w:proofErr w:type="spellEnd"/>
+      <w:r>
+        <w:rPr>
+          <w:sz w:val="20"/>
+          <w:szCs w:val="20"/>
+        </w:rPr>
+        <w:t xml:space="preserve"> repository/download). </w:t>
+      </w:r>
+    </w:p>
+    <w:p>
+      <w:pPr>
+        <w:rPr>
+          <w:sz w:val="20"/>
+          <w:szCs w:val="20"/>
+        </w:rPr>
+      </w:pPr>
+    </w:p>
+    <w:p>
+      <w:pPr>
+        <w:rPr>
+          <w:rFonts w:ascii="Courier New" w:hAnsi="Courier New" w:cs="Courier New"/>
+          <w:sz w:val="20"/>
+          <w:szCs w:val="20"/>
+        </w:rPr>
+      </w:pPr>
+      <w:proofErr w:type="gramStart"/>
       <w:r>
         <w:rPr>
           <w:rFonts w:ascii="Courier New" w:hAnsi="Courier New" w:cs="Courier New"/>
@@ -722,6 +1013,7 @@
         </w:rPr>
         <w:t>opt</w:t>
       </w:r>
+      <w:proofErr w:type="gramEnd"/>
       <w:r>
         <w:rPr>
           <w:rFonts w:ascii="Courier New" w:hAnsi="Courier New" w:cs="Courier New"/>
@@ -730,14 +1022,26 @@
         </w:rPr>
         <w:t xml:space="preserve">]% </w:t>
       </w:r>
-      <w:r>
-        <w:rPr>
-          <w:rFonts w:ascii="Courier New" w:hAnsi="Courier New" w:cs="Courier New"/>
-          <w:sz w:val="20"/>
-          <w:szCs w:val="20"/>
-        </w:rPr>
-        <w:t xml:space="preserve">sudo </w:t>
-      </w:r>
+      <w:bookmarkStart w:id="0" w:name="_GoBack"/>
+      <w:proofErr w:type="spellStart"/>
+      <w:r>
+        <w:rPr>
+          <w:rFonts w:ascii="Courier New" w:hAnsi="Courier New" w:cs="Courier New"/>
+          <w:sz w:val="20"/>
+          <w:szCs w:val="20"/>
+        </w:rPr>
+        <w:t>sudo</w:t>
+      </w:r>
+      <w:proofErr w:type="spellEnd"/>
+      <w:r>
+        <w:rPr>
+          <w:rFonts w:ascii="Courier New" w:hAnsi="Courier New" w:cs="Courier New"/>
+          <w:sz w:val="20"/>
+          <w:szCs w:val="20"/>
+        </w:rPr>
+        <w:t xml:space="preserve"> </w:t>
+      </w:r>
+      <w:proofErr w:type="spellStart"/>
       <w:r>
         <w:rPr>
           <w:rFonts w:ascii="Courier New" w:hAnsi="Courier New" w:cs="Courier New"/>
@@ -752,7 +1056,16 @@
           <w:sz w:val="20"/>
           <w:szCs w:val="20"/>
         </w:rPr>
-        <w:t xml:space="preserve">it clone </w:t>
+        <w:t>it</w:t>
+      </w:r>
+      <w:proofErr w:type="spellEnd"/>
+      <w:r>
+        <w:rPr>
+          <w:rFonts w:ascii="Courier New" w:hAnsi="Courier New" w:cs="Courier New"/>
+          <w:sz w:val="20"/>
+          <w:szCs w:val="20"/>
+        </w:rPr>
+        <w:t xml:space="preserve"> clone </w:t>
       </w:r>
       <w:hyperlink r:id="rId7" w:history="1">
         <w:r>
@@ -762,9 +1075,10 @@
             <w:sz w:val="20"/>
             <w:szCs w:val="20"/>
           </w:rPr>
-          <w:t>https://github.com/VHAINNOVATIONS/Innovation-182.git</w:t>
+          <w:t>https://github.com/VHAINNOVATIONS/InfoButtons-182.git</w:t>
         </w:r>
       </w:hyperlink>
+      <w:bookmarkEnd w:id="0"/>
       <w:r>
         <w:rPr>
           <w:rFonts w:ascii="Courier New" w:hAnsi="Courier New" w:cs="Courier New"/>
@@ -790,24 +1104,78 @@
           <w:szCs w:val="20"/>
         </w:rPr>
       </w:pPr>
-      <w:r>
-        <w:rPr>
-          <w:rFonts w:ascii="Courier New" w:hAnsi="Courier New" w:cs="Courier New"/>
-          <w:sz w:val="20"/>
-          <w:szCs w:val="20"/>
-        </w:rPr>
-        <w:t>opt]% sudo</w:t>
-      </w:r>
-      <w:r>
-        <w:rPr>
-          <w:rFonts w:ascii="Courier New" w:hAnsi="Courier New" w:cs="Courier New"/>
-          <w:sz w:val="20"/>
-          <w:szCs w:val="20"/>
-        </w:rPr>
-        <w:t xml:space="preserve"> chown –R oibmanager:oibmanager Innovation-182</w:t>
-      </w:r>
-      <w:bookmarkStart w:id="0" w:name="_GoBack"/>
-      <w:bookmarkEnd w:id="0"/>
+      <w:proofErr w:type="gramStart"/>
+      <w:r>
+        <w:rPr>
+          <w:rFonts w:ascii="Courier New" w:hAnsi="Courier New" w:cs="Courier New"/>
+          <w:sz w:val="20"/>
+          <w:szCs w:val="20"/>
+        </w:rPr>
+        <w:t>opt</w:t>
+      </w:r>
+      <w:proofErr w:type="gramEnd"/>
+      <w:r>
+        <w:rPr>
+          <w:rFonts w:ascii="Courier New" w:hAnsi="Courier New" w:cs="Courier New"/>
+          <w:sz w:val="20"/>
+          <w:szCs w:val="20"/>
+        </w:rPr>
+        <w:t xml:space="preserve">]% </w:t>
+      </w:r>
+      <w:proofErr w:type="spellStart"/>
+      <w:r>
+        <w:rPr>
+          <w:rFonts w:ascii="Courier New" w:hAnsi="Courier New" w:cs="Courier New"/>
+          <w:sz w:val="20"/>
+          <w:szCs w:val="20"/>
+        </w:rPr>
+        <w:t>sudo</w:t>
+      </w:r>
+      <w:proofErr w:type="spellEnd"/>
+      <w:r>
+        <w:rPr>
+          <w:rFonts w:ascii="Courier New" w:hAnsi="Courier New" w:cs="Courier New"/>
+          <w:sz w:val="20"/>
+          <w:szCs w:val="20"/>
+        </w:rPr>
+        <w:t xml:space="preserve"> </w:t>
+      </w:r>
+      <w:proofErr w:type="spellStart"/>
+      <w:r>
+        <w:rPr>
+          <w:rFonts w:ascii="Courier New" w:hAnsi="Courier New" w:cs="Courier New"/>
+          <w:sz w:val="20"/>
+          <w:szCs w:val="20"/>
+        </w:rPr>
+        <w:t>chown</w:t>
+      </w:r>
+      <w:proofErr w:type="spellEnd"/>
+      <w:r>
+        <w:rPr>
+          <w:rFonts w:ascii="Courier New" w:hAnsi="Courier New" w:cs="Courier New"/>
+          <w:sz w:val="20"/>
+          <w:szCs w:val="20"/>
+        </w:rPr>
+        <w:t xml:space="preserve"> –R </w:t>
+      </w:r>
+      <w:proofErr w:type="spellStart"/>
+      <w:r>
+        <w:rPr>
+          <w:rFonts w:ascii="Courier New" w:hAnsi="Courier New" w:cs="Courier New"/>
+          <w:sz w:val="20"/>
+          <w:szCs w:val="20"/>
+        </w:rPr>
+        <w:t>oibmanager:oibmanager</w:t>
+      </w:r>
+      <w:proofErr w:type="spellEnd"/>
+      <w:r>
+        <w:rPr>
+          <w:rFonts w:ascii="Courier New" w:hAnsi="Courier New" w:cs="Courier New"/>
+          <w:sz w:val="20"/>
+          <w:szCs w:val="20"/>
+        </w:rPr>
+        <w:t xml:space="preserve"> Innovation-182</w:t>
+      </w:r>
     </w:p>
     <w:p>
       <w:pPr>
@@ -853,13 +1221,23 @@
         </w:rPr>
         <w:t xml:space="preserve"> </w:t>
       </w:r>
-      <w:r>
-        <w:rPr>
-          <w:rFonts w:ascii="Courier New" w:hAnsi="Courier New" w:cs="Courier New"/>
-          <w:sz w:val="20"/>
-          <w:szCs w:val="20"/>
-        </w:rPr>
-        <w:t>oib-responder/</w:t>
+      <w:proofErr w:type="spellStart"/>
+      <w:r>
+        <w:rPr>
+          <w:rFonts w:ascii="Courier New" w:hAnsi="Courier New" w:cs="Courier New"/>
+          <w:sz w:val="20"/>
+          <w:szCs w:val="20"/>
+        </w:rPr>
+        <w:t>oib</w:t>
+      </w:r>
+      <w:proofErr w:type="spellEnd"/>
+      <w:r>
+        <w:rPr>
+          <w:rFonts w:ascii="Courier New" w:hAnsi="Courier New" w:cs="Courier New"/>
+          <w:sz w:val="20"/>
+          <w:szCs w:val="20"/>
+        </w:rPr>
+        <w:t>-responder/</w:t>
       </w:r>
       <w:r>
         <w:rPr>
@@ -980,30 +1358,68 @@
           <w:szCs w:val="20"/>
         </w:rPr>
       </w:pPr>
-      <w:r>
-        <w:rPr>
-          <w:rFonts w:ascii="Courier New" w:hAnsi="Courier New" w:cs="Courier New"/>
-          <w:sz w:val="20"/>
-          <w:szCs w:val="20"/>
-        </w:rPr>
-        <w:t>oib-rdbms-model-</w:t>
-      </w:r>
-      <w:r>
-        <w:rPr>
-          <w:rFonts w:ascii="Courier New" w:hAnsi="Courier New" w:cs="Courier New"/>
-          <w:sz w:val="20"/>
-          <w:szCs w:val="20"/>
-        </w:rPr>
-        <w:t xml:space="preserve">v0.2]% sudo </w:t>
-      </w:r>
-      <w:r>
-        <w:rPr>
-          <w:rFonts w:ascii="Courier New" w:hAnsi="Courier New" w:cs="Courier New"/>
-          <w:sz w:val="20"/>
-          <w:szCs w:val="20"/>
-        </w:rPr>
-        <w:t>service mysql</w:t>
-      </w:r>
+      <w:proofErr w:type="gramStart"/>
+      <w:r>
+        <w:rPr>
+          <w:rFonts w:ascii="Courier New" w:hAnsi="Courier New" w:cs="Courier New"/>
+          <w:sz w:val="20"/>
+          <w:szCs w:val="20"/>
+        </w:rPr>
+        <w:t>oib</w:t>
+      </w:r>
+      <w:proofErr w:type="gramEnd"/>
+      <w:r>
+        <w:rPr>
+          <w:rFonts w:ascii="Courier New" w:hAnsi="Courier New" w:cs="Courier New"/>
+          <w:sz w:val="20"/>
+          <w:szCs w:val="20"/>
+        </w:rPr>
+        <w:t>-rdbms-model-</w:t>
+      </w:r>
+      <w:r>
+        <w:rPr>
+          <w:rFonts w:ascii="Courier New" w:hAnsi="Courier New" w:cs="Courier New"/>
+          <w:sz w:val="20"/>
+          <w:szCs w:val="20"/>
+        </w:rPr>
+        <w:t xml:space="preserve">v0.2]% </w:t>
+      </w:r>
+      <w:proofErr w:type="spellStart"/>
+      <w:r>
+        <w:rPr>
+          <w:rFonts w:ascii="Courier New" w:hAnsi="Courier New" w:cs="Courier New"/>
+          <w:sz w:val="20"/>
+          <w:szCs w:val="20"/>
+        </w:rPr>
+        <w:t>sudo</w:t>
+      </w:r>
+      <w:proofErr w:type="spellEnd"/>
+      <w:r>
+        <w:rPr>
+          <w:rFonts w:ascii="Courier New" w:hAnsi="Courier New" w:cs="Courier New"/>
+          <w:sz w:val="20"/>
+          <w:szCs w:val="20"/>
+        </w:rPr>
+        <w:t xml:space="preserve"> </w:t>
+      </w:r>
+      <w:r>
+        <w:rPr>
+          <w:rFonts w:ascii="Courier New" w:hAnsi="Courier New" w:cs="Courier New"/>
+          <w:sz w:val="20"/>
+          <w:szCs w:val="20"/>
+        </w:rPr>
+        <w:t xml:space="preserve">service </w:t>
+      </w:r>
+      <w:proofErr w:type="spellStart"/>
+      <w:r>
+        <w:rPr>
+          <w:rFonts w:ascii="Courier New" w:hAnsi="Courier New" w:cs="Courier New"/>
+          <w:sz w:val="20"/>
+          <w:szCs w:val="20"/>
+        </w:rPr>
+        <w:t>mysql</w:t>
+      </w:r>
+      <w:proofErr w:type="spellEnd"/>
       <w:r>
         <w:rPr>
           <w:rFonts w:ascii="Courier New" w:hAnsi="Courier New" w:cs="Courier New"/>
@@ -1021,22 +1437,42 @@
           <w:szCs w:val="20"/>
         </w:rPr>
       </w:pPr>
-      <w:r>
-        <w:rPr>
-          <w:rFonts w:ascii="Courier New" w:hAnsi="Courier New" w:cs="Courier New"/>
-          <w:sz w:val="20"/>
-          <w:szCs w:val="20"/>
-        </w:rPr>
-        <w:t>oib-rdbms-model-</w:t>
-      </w:r>
-      <w:r>
-        <w:rPr>
-          <w:rFonts w:ascii="Courier New" w:hAnsi="Courier New" w:cs="Courier New"/>
-          <w:sz w:val="20"/>
-          <w:szCs w:val="20"/>
-        </w:rPr>
-        <w:t>v0.2]% mysql</w:t>
-      </w:r>
+      <w:proofErr w:type="gramStart"/>
+      <w:r>
+        <w:rPr>
+          <w:rFonts w:ascii="Courier New" w:hAnsi="Courier New" w:cs="Courier New"/>
+          <w:sz w:val="20"/>
+          <w:szCs w:val="20"/>
+        </w:rPr>
+        <w:t>oib</w:t>
+      </w:r>
+      <w:proofErr w:type="gramEnd"/>
+      <w:r>
+        <w:rPr>
+          <w:rFonts w:ascii="Courier New" w:hAnsi="Courier New" w:cs="Courier New"/>
+          <w:sz w:val="20"/>
+          <w:szCs w:val="20"/>
+        </w:rPr>
+        <w:t>-rdbms-model-</w:t>
+      </w:r>
+      <w:r>
+        <w:rPr>
+          <w:rFonts w:ascii="Courier New" w:hAnsi="Courier New" w:cs="Courier New"/>
+          <w:sz w:val="20"/>
+          <w:szCs w:val="20"/>
+        </w:rPr>
+        <w:t xml:space="preserve">v0.2]% </w:t>
+      </w:r>
+      <w:proofErr w:type="spellStart"/>
+      <w:r>
+        <w:rPr>
+          <w:rFonts w:ascii="Courier New" w:hAnsi="Courier New" w:cs="Courier New"/>
+          <w:sz w:val="20"/>
+          <w:szCs w:val="20"/>
+        </w:rPr>
+        <w:t>mysql</w:t>
+      </w:r>
+      <w:proofErr w:type="spellEnd"/>
       <w:r>
         <w:rPr>
           <w:rFonts w:ascii="Courier New" w:hAnsi="Courier New" w:cs="Courier New"/>
@@ -1045,6 +1481,7 @@
         </w:rPr>
         <w:t xml:space="preserve"> –u </w:t>
       </w:r>
+      <w:proofErr w:type="spellStart"/>
       <w:r>
         <w:rPr>
           <w:rFonts w:ascii="Courier New" w:hAnsi="Courier New" w:cs="Courier New"/>
@@ -1090,6 +1527,7 @@
         </w:rPr>
         <w:t>user</w:t>
       </w:r>
+      <w:proofErr w:type="spellEnd"/>
       <w:r>
         <w:rPr>
           <w:rFonts w:ascii="Courier New" w:hAnsi="Courier New" w:cs="Courier New"/>
@@ -1098,6 +1536,7 @@
         </w:rPr>
         <w:t xml:space="preserve"> –p </w:t>
       </w:r>
+      <w:proofErr w:type="spellStart"/>
       <w:r>
         <w:rPr>
           <w:rFonts w:ascii="Courier New" w:hAnsi="Courier New" w:cs="Courier New"/>
@@ -1143,6 +1582,7 @@
         </w:rPr>
         <w:t>password</w:t>
       </w:r>
+      <w:proofErr w:type="spellEnd"/>
       <w:r>
         <w:rPr>
           <w:rFonts w:ascii="Courier New" w:hAnsi="Courier New" w:cs="Courier New"/>
@@ -1157,8 +1597,36 @@
           <w:sz w:val="20"/>
           <w:szCs w:val="20"/>
         </w:rPr>
-        <w:t>create-oib-model-mysql.sql</w:t>
-      </w:r>
+        <w:t>create-</w:t>
+      </w:r>
+      <w:proofErr w:type="spellStart"/>
+      <w:r>
+        <w:rPr>
+          <w:rFonts w:ascii="Courier New" w:hAnsi="Courier New" w:cs="Courier New"/>
+          <w:sz w:val="20"/>
+          <w:szCs w:val="20"/>
+        </w:rPr>
+        <w:t>oib</w:t>
+      </w:r>
+      <w:proofErr w:type="spellEnd"/>
+      <w:r>
+        <w:rPr>
+          <w:rFonts w:ascii="Courier New" w:hAnsi="Courier New" w:cs="Courier New"/>
+          <w:sz w:val="20"/>
+          <w:szCs w:val="20"/>
+        </w:rPr>
+        <w:t>-model-</w:t>
+      </w:r>
+      <w:proofErr w:type="spellStart"/>
+      <w:r>
+        <w:rPr>
+          <w:rFonts w:ascii="Courier New" w:hAnsi="Courier New" w:cs="Courier New"/>
+          <w:sz w:val="20"/>
+          <w:szCs w:val="20"/>
+        </w:rPr>
+        <w:t>mysql.sql</w:t>
+      </w:r>
+      <w:proofErr w:type="spellEnd"/>
     </w:p>
     <w:p>
       <w:pPr>
@@ -1193,14 +1661,25 @@
         </w:rPr>
         <w:t xml:space="preserve">Then use a text editor to edit </w:t>
       </w:r>
-      <w:r>
-        <w:rPr>
-          <w:rFonts w:ascii="Courier New" w:hAnsi="Courier New" w:cs="Courier New"/>
-          <w:sz w:val="20"/>
-          <w:szCs w:val="20"/>
-        </w:rPr>
-        <w:t>oib-app-property-</w:t>
-      </w:r>
+      <w:proofErr w:type="spellStart"/>
+      <w:r>
+        <w:rPr>
+          <w:rFonts w:ascii="Courier New" w:hAnsi="Courier New" w:cs="Courier New"/>
+          <w:sz w:val="20"/>
+          <w:szCs w:val="20"/>
+        </w:rPr>
+        <w:t>oib</w:t>
+      </w:r>
+      <w:proofErr w:type="spellEnd"/>
+      <w:r>
+        <w:rPr>
+          <w:rFonts w:ascii="Courier New" w:hAnsi="Courier New" w:cs="Courier New"/>
+          <w:sz w:val="20"/>
+          <w:szCs w:val="20"/>
+        </w:rPr>
+        <w:t>-app-property-</w:t>
+      </w:r>
+      <w:proofErr w:type="spellStart"/>
       <w:r>
         <w:rPr>
           <w:rFonts w:ascii="Courier New" w:hAnsi="Courier New" w:cs="Courier New"/>
@@ -1209,6 +1688,7 @@
         </w:rPr>
         <w:t>inserts.sql</w:t>
       </w:r>
+      <w:proofErr w:type="spellEnd"/>
       <w:r>
         <w:rPr>
           <w:rFonts w:ascii="Courier New" w:hAnsi="Courier New" w:cs="Courier New"/>
@@ -1326,13 +1806,23 @@
           <w:szCs w:val="20"/>
         </w:rPr>
       </w:pPr>
-      <w:r>
-        <w:rPr>
-          <w:rFonts w:ascii="Courier New" w:hAnsi="Courier New" w:cs="Courier New"/>
-          <w:sz w:val="20"/>
-          <w:szCs w:val="20"/>
-        </w:rPr>
-        <w:t>oib-rdbms-model-v0.2</w:t>
+      <w:proofErr w:type="gramStart"/>
+      <w:r>
+        <w:rPr>
+          <w:rFonts w:ascii="Courier New" w:hAnsi="Courier New" w:cs="Courier New"/>
+          <w:sz w:val="20"/>
+          <w:szCs w:val="20"/>
+        </w:rPr>
+        <w:t>oib</w:t>
+      </w:r>
+      <w:proofErr w:type="gramEnd"/>
+      <w:r>
+        <w:rPr>
+          <w:rFonts w:ascii="Courier New" w:hAnsi="Courier New" w:cs="Courier New"/>
+          <w:sz w:val="20"/>
+          <w:szCs w:val="20"/>
+        </w:rPr>
+        <w:t>-rdbms-model-v0.2</w:t>
       </w:r>
       <w:r>
         <w:rPr>
@@ -1342,13 +1832,23 @@
         </w:rPr>
         <w:t xml:space="preserve">]% </w:t>
       </w:r>
-      <w:r>
-        <w:rPr>
-          <w:rFonts w:ascii="Courier New" w:hAnsi="Courier New" w:cs="Courier New"/>
-          <w:sz w:val="20"/>
-          <w:szCs w:val="20"/>
-        </w:rPr>
-        <w:t xml:space="preserve">mysql </w:t>
+      <w:proofErr w:type="spellStart"/>
+      <w:r>
+        <w:rPr>
+          <w:rFonts w:ascii="Courier New" w:hAnsi="Courier New" w:cs="Courier New"/>
+          <w:sz w:val="20"/>
+          <w:szCs w:val="20"/>
+        </w:rPr>
+        <w:t>mysql</w:t>
+      </w:r>
+      <w:proofErr w:type="spellEnd"/>
+      <w:r>
+        <w:rPr>
+          <w:rFonts w:ascii="Courier New" w:hAnsi="Courier New" w:cs="Courier New"/>
+          <w:sz w:val="20"/>
+          <w:szCs w:val="20"/>
+        </w:rPr>
+        <w:t xml:space="preserve"> </w:t>
       </w:r>
       <w:r>
         <w:rPr>
@@ -1358,6 +1858,7 @@
         </w:rPr>
         <w:t xml:space="preserve">–u </w:t>
       </w:r>
+      <w:proofErr w:type="spellStart"/>
       <w:r>
         <w:rPr>
           <w:rFonts w:ascii="Courier New" w:hAnsi="Courier New" w:cs="Courier New"/>
@@ -1367,6 +1868,7 @@
         </w:rPr>
         <w:t>your_mysql_user</w:t>
       </w:r>
+      <w:proofErr w:type="spellEnd"/>
       <w:r>
         <w:rPr>
           <w:rFonts w:ascii="Courier New" w:hAnsi="Courier New" w:cs="Courier New"/>
@@ -1391,6 +1893,7 @@
         </w:rPr>
         <w:t xml:space="preserve"> &lt; </w:t>
       </w:r>
+      <w:proofErr w:type="spellStart"/>
       <w:r>
         <w:rPr>
           <w:rFonts w:ascii="Courier New" w:hAnsi="Courier New" w:cs="Courier New"/>
@@ -1399,22 +1902,33 @@
         </w:rPr>
         <w:t>oib_app_property_inserts.sql</w:t>
       </w:r>
-    </w:p>
-    <w:p>
-      <w:pPr>
-        <w:rPr>
-          <w:rFonts w:ascii="Courier New" w:hAnsi="Courier New" w:cs="Courier New"/>
-          <w:sz w:val="20"/>
-          <w:szCs w:val="20"/>
-        </w:rPr>
-      </w:pPr>
-      <w:r>
-        <w:rPr>
-          <w:rFonts w:ascii="Courier New" w:hAnsi="Courier New" w:cs="Courier New"/>
-          <w:sz w:val="20"/>
-          <w:szCs w:val="20"/>
-        </w:rPr>
-        <w:t>oib-rdbms-model-v0.2</w:t>
+      <w:proofErr w:type="spellEnd"/>
+    </w:p>
+    <w:p>
+      <w:pPr>
+        <w:rPr>
+          <w:rFonts w:ascii="Courier New" w:hAnsi="Courier New" w:cs="Courier New"/>
+          <w:sz w:val="20"/>
+          <w:szCs w:val="20"/>
+        </w:rPr>
+      </w:pPr>
+      <w:proofErr w:type="gramStart"/>
+      <w:r>
+        <w:rPr>
+          <w:rFonts w:ascii="Courier New" w:hAnsi="Courier New" w:cs="Courier New"/>
+          <w:sz w:val="20"/>
+          <w:szCs w:val="20"/>
+        </w:rPr>
+        <w:t>oib</w:t>
+      </w:r>
+      <w:proofErr w:type="gramEnd"/>
+      <w:r>
+        <w:rPr>
+          <w:rFonts w:ascii="Courier New" w:hAnsi="Courier New" w:cs="Courier New"/>
+          <w:sz w:val="20"/>
+          <w:szCs w:val="20"/>
+        </w:rPr>
+        <w:t>-rdbms-model-v0.2</w:t>
       </w:r>
       <w:r>
         <w:rPr>
@@ -1424,14 +1938,25 @@
         </w:rPr>
         <w:t xml:space="preserve">]% </w:t>
       </w:r>
-      <w:r>
-        <w:rPr>
-          <w:rFonts w:ascii="Courier New" w:hAnsi="Courier New" w:cs="Courier New"/>
-          <w:sz w:val="20"/>
-          <w:szCs w:val="20"/>
-        </w:rPr>
-        <w:t xml:space="preserve">mysql –u </w:t>
-      </w:r>
+      <w:proofErr w:type="spellStart"/>
+      <w:r>
+        <w:rPr>
+          <w:rFonts w:ascii="Courier New" w:hAnsi="Courier New" w:cs="Courier New"/>
+          <w:sz w:val="20"/>
+          <w:szCs w:val="20"/>
+        </w:rPr>
+        <w:t>mysql</w:t>
+      </w:r>
+      <w:proofErr w:type="spellEnd"/>
+      <w:r>
+        <w:rPr>
+          <w:rFonts w:ascii="Courier New" w:hAnsi="Courier New" w:cs="Courier New"/>
+          <w:sz w:val="20"/>
+          <w:szCs w:val="20"/>
+        </w:rPr>
+        <w:t xml:space="preserve"> –u </w:t>
+      </w:r>
+      <w:proofErr w:type="spellStart"/>
       <w:r>
         <w:rPr>
           <w:rFonts w:ascii="Courier New" w:hAnsi="Courier New" w:cs="Courier New"/>
@@ -1441,6 +1966,7 @@
         </w:rPr>
         <w:t>your_mysql_user</w:t>
       </w:r>
+      <w:proofErr w:type="spellEnd"/>
       <w:r>
         <w:rPr>
           <w:rFonts w:ascii="Courier New" w:hAnsi="Courier New" w:cs="Courier New"/>
@@ -1465,14 +1991,25 @@
         </w:rPr>
         <w:t xml:space="preserve"> &lt; </w:t>
       </w:r>
-      <w:r>
-        <w:rPr>
-          <w:rFonts w:ascii="Courier New" w:hAnsi="Courier New" w:cs="Courier New"/>
-          <w:sz w:val="20"/>
-          <w:szCs w:val="20"/>
-        </w:rPr>
-        <w:t>oib-asset-</w:t>
-      </w:r>
+      <w:proofErr w:type="spellStart"/>
+      <w:r>
+        <w:rPr>
+          <w:rFonts w:ascii="Courier New" w:hAnsi="Courier New" w:cs="Courier New"/>
+          <w:sz w:val="20"/>
+          <w:szCs w:val="20"/>
+        </w:rPr>
+        <w:t>oib</w:t>
+      </w:r>
+      <w:proofErr w:type="spellEnd"/>
+      <w:r>
+        <w:rPr>
+          <w:rFonts w:ascii="Courier New" w:hAnsi="Courier New" w:cs="Courier New"/>
+          <w:sz w:val="20"/>
+          <w:szCs w:val="20"/>
+        </w:rPr>
+        <w:t>-asset-</w:t>
+      </w:r>
+      <w:proofErr w:type="spellStart"/>
       <w:r>
         <w:rPr>
           <w:rFonts w:ascii="Courier New" w:hAnsi="Courier New" w:cs="Courier New"/>
@@ -1481,22 +2018,33 @@
         </w:rPr>
         <w:t>inserts.sql</w:t>
       </w:r>
-    </w:p>
-    <w:p>
-      <w:pPr>
-        <w:rPr>
-          <w:rFonts w:ascii="Courier New" w:hAnsi="Courier New" w:cs="Courier New"/>
-          <w:sz w:val="20"/>
-          <w:szCs w:val="20"/>
-        </w:rPr>
-      </w:pPr>
-      <w:r>
-        <w:rPr>
-          <w:rFonts w:ascii="Courier New" w:hAnsi="Courier New" w:cs="Courier New"/>
-          <w:sz w:val="20"/>
-          <w:szCs w:val="20"/>
-        </w:rPr>
-        <w:t>oib-rdbms-model-v0.2</w:t>
+      <w:proofErr w:type="spellEnd"/>
+    </w:p>
+    <w:p>
+      <w:pPr>
+        <w:rPr>
+          <w:rFonts w:ascii="Courier New" w:hAnsi="Courier New" w:cs="Courier New"/>
+          <w:sz w:val="20"/>
+          <w:szCs w:val="20"/>
+        </w:rPr>
+      </w:pPr>
+      <w:proofErr w:type="gramStart"/>
+      <w:r>
+        <w:rPr>
+          <w:rFonts w:ascii="Courier New" w:hAnsi="Courier New" w:cs="Courier New"/>
+          <w:sz w:val="20"/>
+          <w:szCs w:val="20"/>
+        </w:rPr>
+        <w:t>oib</w:t>
+      </w:r>
+      <w:proofErr w:type="gramEnd"/>
+      <w:r>
+        <w:rPr>
+          <w:rFonts w:ascii="Courier New" w:hAnsi="Courier New" w:cs="Courier New"/>
+          <w:sz w:val="20"/>
+          <w:szCs w:val="20"/>
+        </w:rPr>
+        <w:t>-rdbms-model-v0.2</w:t>
       </w:r>
       <w:r>
         <w:rPr>
@@ -1506,6 +2054,7 @@
         </w:rPr>
         <w:t xml:space="preserve">]% </w:t>
       </w:r>
+      <w:proofErr w:type="spellStart"/>
       <w:r>
         <w:rPr>
           <w:rFonts w:ascii="Courier New" w:hAnsi="Courier New" w:cs="Courier New"/>
@@ -1514,6 +2063,7 @@
         </w:rPr>
         <w:t>mysql</w:t>
       </w:r>
+      <w:proofErr w:type="spellEnd"/>
       <w:r>
         <w:rPr>
           <w:rFonts w:ascii="Courier New" w:hAnsi="Courier New" w:cs="Courier New"/>
@@ -1522,6 +2072,7 @@
         </w:rPr>
         <w:t xml:space="preserve"> –u </w:t>
       </w:r>
+      <w:proofErr w:type="spellStart"/>
       <w:r>
         <w:rPr>
           <w:rFonts w:ascii="Courier New" w:hAnsi="Courier New" w:cs="Courier New"/>
@@ -1531,6 +2082,7 @@
         </w:rPr>
         <w:t>your_mysql_user</w:t>
       </w:r>
+      <w:proofErr w:type="spellEnd"/>
       <w:r>
         <w:rPr>
           <w:rFonts w:ascii="Courier New" w:hAnsi="Courier New" w:cs="Courier New"/>
@@ -1545,16 +2097,35 @@
           <w:sz w:val="20"/>
           <w:szCs w:val="20"/>
         </w:rPr>
-        <w:t xml:space="preserve"> &lt; o</w:t>
-      </w:r>
-      <w:r>
-        <w:rPr>
-          <w:rFonts w:ascii="Courier New" w:hAnsi="Courier New" w:cs="Courier New"/>
-          <w:sz w:val="20"/>
-          <w:szCs w:val="20"/>
-        </w:rPr>
-        <w:t>ib-asset-property-</w:t>
-      </w:r>
+        <w:t xml:space="preserve"> &lt; </w:t>
+      </w:r>
+      <w:proofErr w:type="spellStart"/>
+      <w:r>
+        <w:rPr>
+          <w:rFonts w:ascii="Courier New" w:hAnsi="Courier New" w:cs="Courier New"/>
+          <w:sz w:val="20"/>
+          <w:szCs w:val="20"/>
+        </w:rPr>
+        <w:t>o</w:t>
+      </w:r>
+      <w:r>
+        <w:rPr>
+          <w:rFonts w:ascii="Courier New" w:hAnsi="Courier New" w:cs="Courier New"/>
+          <w:sz w:val="20"/>
+          <w:szCs w:val="20"/>
+        </w:rPr>
+        <w:t>ib</w:t>
+      </w:r>
+      <w:proofErr w:type="spellEnd"/>
+      <w:r>
+        <w:rPr>
+          <w:rFonts w:ascii="Courier New" w:hAnsi="Courier New" w:cs="Courier New"/>
+          <w:sz w:val="20"/>
+          <w:szCs w:val="20"/>
+        </w:rPr>
+        <w:t>-asset-property-</w:t>
+      </w:r>
+      <w:proofErr w:type="spellStart"/>
       <w:r>
         <w:rPr>
           <w:rFonts w:ascii="Courier New" w:hAnsi="Courier New" w:cs="Courier New"/>
@@ -1563,22 +2134,33 @@
         </w:rPr>
         <w:t>inserts.sql</w:t>
       </w:r>
-    </w:p>
-    <w:p>
-      <w:pPr>
-        <w:rPr>
-          <w:rFonts w:ascii="Courier New" w:hAnsi="Courier New" w:cs="Courier New"/>
-          <w:sz w:val="20"/>
-          <w:szCs w:val="20"/>
-        </w:rPr>
-      </w:pPr>
-      <w:r>
-        <w:rPr>
-          <w:rFonts w:ascii="Courier New" w:hAnsi="Courier New" w:cs="Courier New"/>
-          <w:sz w:val="20"/>
-          <w:szCs w:val="20"/>
-        </w:rPr>
-        <w:t>oib-rdbms-model-v0.2</w:t>
+      <w:proofErr w:type="spellEnd"/>
+    </w:p>
+    <w:p>
+      <w:pPr>
+        <w:rPr>
+          <w:rFonts w:ascii="Courier New" w:hAnsi="Courier New" w:cs="Courier New"/>
+          <w:sz w:val="20"/>
+          <w:szCs w:val="20"/>
+        </w:rPr>
+      </w:pPr>
+      <w:proofErr w:type="gramStart"/>
+      <w:r>
+        <w:rPr>
+          <w:rFonts w:ascii="Courier New" w:hAnsi="Courier New" w:cs="Courier New"/>
+          <w:sz w:val="20"/>
+          <w:szCs w:val="20"/>
+        </w:rPr>
+        <w:t>oib</w:t>
+      </w:r>
+      <w:proofErr w:type="gramEnd"/>
+      <w:r>
+        <w:rPr>
+          <w:rFonts w:ascii="Courier New" w:hAnsi="Courier New" w:cs="Courier New"/>
+          <w:sz w:val="20"/>
+          <w:szCs w:val="20"/>
+        </w:rPr>
+        <w:t>-rdbms-model-v0.2</w:t>
       </w:r>
       <w:r>
         <w:rPr>
@@ -1588,6 +2170,7 @@
         </w:rPr>
         <w:t xml:space="preserve">]% </w:t>
       </w:r>
+      <w:proofErr w:type="spellStart"/>
       <w:r>
         <w:rPr>
           <w:rFonts w:ascii="Courier New" w:hAnsi="Courier New" w:cs="Courier New"/>
@@ -1596,6 +2179,7 @@
         </w:rPr>
         <w:t>mysql</w:t>
       </w:r>
+      <w:proofErr w:type="spellEnd"/>
       <w:r>
         <w:rPr>
           <w:rFonts w:ascii="Courier New" w:hAnsi="Courier New" w:cs="Courier New"/>
@@ -1604,6 +2188,7 @@
         </w:rPr>
         <w:t xml:space="preserve"> –u </w:t>
       </w:r>
+      <w:proofErr w:type="spellStart"/>
       <w:r>
         <w:rPr>
           <w:rFonts w:ascii="Courier New" w:hAnsi="Courier New" w:cs="Courier New"/>
@@ -1613,6 +2198,7 @@
         </w:rPr>
         <w:t>your_mysql_user</w:t>
       </w:r>
+      <w:proofErr w:type="spellEnd"/>
       <w:r>
         <w:rPr>
           <w:rFonts w:ascii="Courier New" w:hAnsi="Courier New" w:cs="Courier New"/>
@@ -1637,14 +2223,25 @@
         </w:rPr>
         <w:t xml:space="preserve"> &lt; </w:t>
       </w:r>
-      <w:r>
-        <w:rPr>
-          <w:rFonts w:ascii="Courier New" w:hAnsi="Courier New" w:cs="Courier New"/>
-          <w:sz w:val="20"/>
-          <w:szCs w:val="20"/>
-        </w:rPr>
-        <w:t>oib-request-parameter-</w:t>
-      </w:r>
+      <w:proofErr w:type="spellStart"/>
+      <w:r>
+        <w:rPr>
+          <w:rFonts w:ascii="Courier New" w:hAnsi="Courier New" w:cs="Courier New"/>
+          <w:sz w:val="20"/>
+          <w:szCs w:val="20"/>
+        </w:rPr>
+        <w:t>oib</w:t>
+      </w:r>
+      <w:proofErr w:type="spellEnd"/>
+      <w:r>
+        <w:rPr>
+          <w:rFonts w:ascii="Courier New" w:hAnsi="Courier New" w:cs="Courier New"/>
+          <w:sz w:val="20"/>
+          <w:szCs w:val="20"/>
+        </w:rPr>
+        <w:t>-request-parameter-</w:t>
+      </w:r>
+      <w:proofErr w:type="spellStart"/>
       <w:r>
         <w:rPr>
           <w:rFonts w:ascii="Courier New" w:hAnsi="Courier New" w:cs="Courier New"/>
@@ -1653,23 +2250,53 @@
         </w:rPr>
         <w:t>inserts.sql</w:t>
       </w:r>
-    </w:p>
-    <w:p>
-      <w:pPr>
-        <w:rPr>
-          <w:rFonts w:ascii="Courier New" w:hAnsi="Courier New" w:cs="Courier New"/>
-          <w:sz w:val="20"/>
-          <w:szCs w:val="20"/>
-        </w:rPr>
-      </w:pPr>
-      <w:r>
-        <w:rPr>
-          <w:rFonts w:ascii="Courier New" w:hAnsi="Courier New" w:cs="Courier New"/>
-          <w:sz w:val="20"/>
-          <w:szCs w:val="20"/>
-        </w:rPr>
-        <w:t xml:space="preserve">oib-rdbms-model-v0.2]% mysql –u </w:t>
-      </w:r>
+      <w:proofErr w:type="spellEnd"/>
+    </w:p>
+    <w:p>
+      <w:pPr>
+        <w:rPr>
+          <w:rFonts w:ascii="Courier New" w:hAnsi="Courier New" w:cs="Courier New"/>
+          <w:sz w:val="20"/>
+          <w:szCs w:val="20"/>
+        </w:rPr>
+      </w:pPr>
+      <w:proofErr w:type="gramStart"/>
+      <w:r>
+        <w:rPr>
+          <w:rFonts w:ascii="Courier New" w:hAnsi="Courier New" w:cs="Courier New"/>
+          <w:sz w:val="20"/>
+          <w:szCs w:val="20"/>
+        </w:rPr>
+        <w:t>oib</w:t>
+      </w:r>
+      <w:proofErr w:type="gramEnd"/>
+      <w:r>
+        <w:rPr>
+          <w:rFonts w:ascii="Courier New" w:hAnsi="Courier New" w:cs="Courier New"/>
+          <w:sz w:val="20"/>
+          <w:szCs w:val="20"/>
+        </w:rPr>
+        <w:t xml:space="preserve">-rdbms-model-v0.2]% </w:t>
+      </w:r>
+      <w:proofErr w:type="spellStart"/>
+      <w:r>
+        <w:rPr>
+          <w:rFonts w:ascii="Courier New" w:hAnsi="Courier New" w:cs="Courier New"/>
+          <w:sz w:val="20"/>
+          <w:szCs w:val="20"/>
+        </w:rPr>
+        <w:t>mysql</w:t>
+      </w:r>
+      <w:proofErr w:type="spellEnd"/>
+      <w:r>
+        <w:rPr>
+          <w:rFonts w:ascii="Courier New" w:hAnsi="Courier New" w:cs="Courier New"/>
+          <w:sz w:val="20"/>
+          <w:szCs w:val="20"/>
+        </w:rPr>
+        <w:t xml:space="preserve"> –u </w:t>
+      </w:r>
+      <w:proofErr w:type="spellStart"/>
       <w:r>
         <w:rPr>
           <w:rFonts w:ascii="Courier New" w:hAnsi="Courier New" w:cs="Courier New"/>
@@ -1679,14 +2306,34 @@
         </w:rPr>
         <w:t>your_mysql_user</w:t>
       </w:r>
-      <w:r>
-        <w:rPr>
-          <w:rFonts w:ascii="Courier New" w:hAnsi="Courier New" w:cs="Courier New"/>
-          <w:sz w:val="20"/>
-          <w:szCs w:val="20"/>
-        </w:rPr>
-        <w:t xml:space="preserve"> OIB- &lt; oib-value-set-</w:t>
-      </w:r>
+      <w:proofErr w:type="spellEnd"/>
+      <w:r>
+        <w:rPr>
+          <w:rFonts w:ascii="Courier New" w:hAnsi="Courier New" w:cs="Courier New"/>
+          <w:sz w:val="20"/>
+          <w:szCs w:val="20"/>
+        </w:rPr>
+        <w:t xml:space="preserve"> OIB- &lt; </w:t>
+      </w:r>
+      <w:proofErr w:type="spellStart"/>
+      <w:r>
+        <w:rPr>
+          <w:rFonts w:ascii="Courier New" w:hAnsi="Courier New" w:cs="Courier New"/>
+          <w:sz w:val="20"/>
+          <w:szCs w:val="20"/>
+        </w:rPr>
+        <w:t>oib</w:t>
+      </w:r>
+      <w:proofErr w:type="spellEnd"/>
+      <w:r>
+        <w:rPr>
+          <w:rFonts w:ascii="Courier New" w:hAnsi="Courier New" w:cs="Courier New"/>
+          <w:sz w:val="20"/>
+          <w:szCs w:val="20"/>
+        </w:rPr>
+        <w:t>-value-set-</w:t>
+      </w:r>
+      <w:proofErr w:type="spellStart"/>
       <w:r>
         <w:rPr>
           <w:rFonts w:ascii="Courier New" w:hAnsi="Courier New" w:cs="Courier New"/>
@@ -1695,15 +2342,17 @@
         </w:rPr>
         <w:t>inserts.sql</w:t>
       </w:r>
-    </w:p>
-    <w:p>
-      <w:pPr>
-        <w:rPr>
-          <w:rFonts w:ascii="Courier New" w:hAnsi="Courier New" w:cs="Courier New"/>
-          <w:sz w:val="20"/>
-          <w:szCs w:val="20"/>
-        </w:rPr>
-      </w:pPr>
+      <w:proofErr w:type="spellEnd"/>
+    </w:p>
+    <w:p>
+      <w:pPr>
+        <w:rPr>
+          <w:rFonts w:ascii="Courier New" w:hAnsi="Courier New" w:cs="Courier New"/>
+          <w:sz w:val="20"/>
+          <w:szCs w:val="20"/>
+        </w:rPr>
+      </w:pPr>
+      <w:proofErr w:type="gramStart"/>
       <w:r>
         <w:rPr>
           <w:rFonts w:ascii="Courier New" w:hAnsi="Courier New" w:cs="Courier New"/>
@@ -1711,8 +2360,36 @@
           <w:szCs w:val="20"/>
         </w:rPr>
         <w:lastRenderedPageBreak/>
-        <w:t xml:space="preserve">oib-rdbms-model-v0.2]% mysql –u </w:t>
-      </w:r>
+        <w:t>oib</w:t>
+      </w:r>
+      <w:proofErr w:type="gramEnd"/>
+      <w:r>
+        <w:rPr>
+          <w:rFonts w:ascii="Courier New" w:hAnsi="Courier New" w:cs="Courier New"/>
+          <w:sz w:val="20"/>
+          <w:szCs w:val="20"/>
+        </w:rPr>
+        <w:t xml:space="preserve">-rdbms-model-v0.2]% </w:t>
+      </w:r>
+      <w:proofErr w:type="spellStart"/>
+      <w:r>
+        <w:rPr>
+          <w:rFonts w:ascii="Courier New" w:hAnsi="Courier New" w:cs="Courier New"/>
+          <w:sz w:val="20"/>
+          <w:szCs w:val="20"/>
+        </w:rPr>
+        <w:t>mysql</w:t>
+      </w:r>
+      <w:proofErr w:type="spellEnd"/>
+      <w:r>
+        <w:rPr>
+          <w:rFonts w:ascii="Courier New" w:hAnsi="Courier New" w:cs="Courier New"/>
+          <w:sz w:val="20"/>
+          <w:szCs w:val="20"/>
+        </w:rPr>
+        <w:t xml:space="preserve"> –u </w:t>
+      </w:r>
+      <w:proofErr w:type="spellStart"/>
       <w:r>
         <w:rPr>
           <w:rFonts w:ascii="Courier New" w:hAnsi="Courier New" w:cs="Courier New"/>
@@ -1722,14 +2399,34 @@
         </w:rPr>
         <w:t>your_mysql_user</w:t>
       </w:r>
-      <w:r>
-        <w:rPr>
-          <w:rFonts w:ascii="Courier New" w:hAnsi="Courier New" w:cs="Courier New"/>
-          <w:sz w:val="20"/>
-          <w:szCs w:val="20"/>
-        </w:rPr>
-        <w:t xml:space="preserve"> OIB- &lt; oib-value-set-code-</w:t>
-      </w:r>
+      <w:proofErr w:type="spellEnd"/>
+      <w:r>
+        <w:rPr>
+          <w:rFonts w:ascii="Courier New" w:hAnsi="Courier New" w:cs="Courier New"/>
+          <w:sz w:val="20"/>
+          <w:szCs w:val="20"/>
+        </w:rPr>
+        <w:t xml:space="preserve"> OIB- &lt; </w:t>
+      </w:r>
+      <w:proofErr w:type="spellStart"/>
+      <w:r>
+        <w:rPr>
+          <w:rFonts w:ascii="Courier New" w:hAnsi="Courier New" w:cs="Courier New"/>
+          <w:sz w:val="20"/>
+          <w:szCs w:val="20"/>
+        </w:rPr>
+        <w:t>oib</w:t>
+      </w:r>
+      <w:proofErr w:type="spellEnd"/>
+      <w:r>
+        <w:rPr>
+          <w:rFonts w:ascii="Courier New" w:hAnsi="Courier New" w:cs="Courier New"/>
+          <w:sz w:val="20"/>
+          <w:szCs w:val="20"/>
+        </w:rPr>
+        <w:t>-value-set-code-</w:t>
+      </w:r>
+      <w:proofErr w:type="spellStart"/>
       <w:r>
         <w:rPr>
           <w:rFonts w:ascii="Courier New" w:hAnsi="Courier New" w:cs="Courier New"/>
@@ -1738,6 +2435,7 @@
         </w:rPr>
         <w:t>inserts.sql</w:t>
       </w:r>
+      <w:proofErr w:type="spellEnd"/>
     </w:p>
     <w:p>
       <w:pPr>
@@ -1756,13 +2454,43 @@
         </w:rPr>
         <w:t xml:space="preserve">Database </w:t>
       </w:r>
+      <w:proofErr w:type="spellStart"/>
       <w:r>
         <w:rPr>
           <w:i/>
           <w:sz w:val="20"/>
           <w:szCs w:val="20"/>
         </w:rPr>
-        <w:t xml:space="preserve">jdbc settings – driver, url, </w:t>
+        <w:t>jdbc</w:t>
+      </w:r>
+      <w:proofErr w:type="spellEnd"/>
+      <w:r>
+        <w:rPr>
+          <w:i/>
+          <w:sz w:val="20"/>
+          <w:szCs w:val="20"/>
+        </w:rPr>
+        <w:t xml:space="preserve"> settings – driver, </w:t>
+      </w:r>
+      <w:proofErr w:type="spellStart"/>
+      <w:proofErr w:type="gramStart"/>
+      <w:r>
+        <w:rPr>
+          <w:i/>
+          <w:sz w:val="20"/>
+          <w:szCs w:val="20"/>
+        </w:rPr>
+        <w:t>url</w:t>
+      </w:r>
+      <w:proofErr w:type="spellEnd"/>
+      <w:proofErr w:type="gramEnd"/>
+      <w:r>
+        <w:rPr>
+          <w:i/>
+          <w:sz w:val="20"/>
+          <w:szCs w:val="20"/>
+        </w:rPr>
+        <w:t xml:space="preserve">, </w:t>
       </w:r>
       <w:r>
         <w:rPr>
@@ -1843,14 +2571,81 @@
           <w:szCs w:val="20"/>
         </w:rPr>
       </w:pPr>
-      <w:r>
-        <w:rPr>
-          <w:rFonts w:ascii="Courier New" w:hAnsi="Courier New" w:cs="Courier New"/>
-          <w:sz w:val="20"/>
-          <w:szCs w:val="20"/>
-        </w:rPr>
-        <w:t>oib-responder/oib-rest-responder/src/main/webapp/</w:t>
-      </w:r>
+      <w:proofErr w:type="spellStart"/>
+      <w:proofErr w:type="gramStart"/>
+      <w:r>
+        <w:rPr>
+          <w:rFonts w:ascii="Courier New" w:hAnsi="Courier New" w:cs="Courier New"/>
+          <w:sz w:val="20"/>
+          <w:szCs w:val="20"/>
+        </w:rPr>
+        <w:t>oib</w:t>
+      </w:r>
+      <w:proofErr w:type="spellEnd"/>
+      <w:proofErr w:type="gramEnd"/>
+      <w:r>
+        <w:rPr>
+          <w:rFonts w:ascii="Courier New" w:hAnsi="Courier New" w:cs="Courier New"/>
+          <w:sz w:val="20"/>
+          <w:szCs w:val="20"/>
+        </w:rPr>
+        <w:t>-responder/</w:t>
+      </w:r>
+      <w:proofErr w:type="spellStart"/>
+      <w:r>
+        <w:rPr>
+          <w:rFonts w:ascii="Courier New" w:hAnsi="Courier New" w:cs="Courier New"/>
+          <w:sz w:val="20"/>
+          <w:szCs w:val="20"/>
+        </w:rPr>
+        <w:t>oib</w:t>
+      </w:r>
+      <w:proofErr w:type="spellEnd"/>
+      <w:r>
+        <w:rPr>
+          <w:rFonts w:ascii="Courier New" w:hAnsi="Courier New" w:cs="Courier New"/>
+          <w:sz w:val="20"/>
+          <w:szCs w:val="20"/>
+        </w:rPr>
+        <w:t>-rest-responder/</w:t>
+      </w:r>
+      <w:proofErr w:type="spellStart"/>
+      <w:r>
+        <w:rPr>
+          <w:rFonts w:ascii="Courier New" w:hAnsi="Courier New" w:cs="Courier New"/>
+          <w:sz w:val="20"/>
+          <w:szCs w:val="20"/>
+        </w:rPr>
+        <w:t>src</w:t>
+      </w:r>
+      <w:proofErr w:type="spellEnd"/>
+      <w:r>
+        <w:rPr>
+          <w:rFonts w:ascii="Courier New" w:hAnsi="Courier New" w:cs="Courier New"/>
+          <w:sz w:val="20"/>
+          <w:szCs w:val="20"/>
+        </w:rPr>
+        <w:t>/main/</w:t>
+      </w:r>
+      <w:proofErr w:type="spellStart"/>
+      <w:r>
+        <w:rPr>
+          <w:rFonts w:ascii="Courier New" w:hAnsi="Courier New" w:cs="Courier New"/>
+          <w:sz w:val="20"/>
+          <w:szCs w:val="20"/>
+        </w:rPr>
+        <w:t>webapp</w:t>
+      </w:r>
+      <w:proofErr w:type="spellEnd"/>
+      <w:r>
+        <w:rPr>
+          <w:rFonts w:ascii="Courier New" w:hAnsi="Courier New" w:cs="Courier New"/>
+          <w:sz w:val="20"/>
+          <w:szCs w:val="20"/>
+        </w:rPr>
+        <w:t>/</w:t>
+      </w:r>
+      <w:proofErr w:type="spellStart"/>
       <w:r>
         <w:rPr>
           <w:rFonts w:ascii="Courier New" w:hAnsi="Courier New" w:cs="Courier New"/>
@@ -1859,6 +2654,7 @@
         </w:rPr>
         <w:t>jdbc.properties</w:t>
       </w:r>
+      <w:proofErr w:type="spellEnd"/>
     </w:p>
     <w:p>
       <w:pPr>
@@ -1873,29 +2669,69 @@
           <w:szCs w:val="20"/>
         </w:rPr>
       </w:pPr>
-      <w:r>
-        <w:rPr>
-          <w:rFonts w:ascii="Courier New" w:hAnsi="Courier New" w:cs="Courier New"/>
-          <w:sz w:val="20"/>
-          <w:szCs w:val="20"/>
-        </w:rPr>
-        <w:t>oib-r</w:t>
-      </w:r>
-      <w:r>
-        <w:rPr>
-          <w:rFonts w:ascii="Courier New" w:hAnsi="Courier New" w:cs="Courier New"/>
-          <w:sz w:val="20"/>
-          <w:szCs w:val="20"/>
-        </w:rPr>
-        <w:t>esponder/oib-index-manager/</w:t>
-      </w:r>
-      <w:r>
-        <w:rPr>
-          <w:rFonts w:ascii="Courier New" w:hAnsi="Courier New" w:cs="Courier New"/>
-          <w:sz w:val="20"/>
-          <w:szCs w:val="20"/>
-        </w:rPr>
-        <w:t>src/main/re</w:t>
+      <w:proofErr w:type="spellStart"/>
+      <w:proofErr w:type="gramStart"/>
+      <w:r>
+        <w:rPr>
+          <w:rFonts w:ascii="Courier New" w:hAnsi="Courier New" w:cs="Courier New"/>
+          <w:sz w:val="20"/>
+          <w:szCs w:val="20"/>
+        </w:rPr>
+        <w:t>oib</w:t>
+      </w:r>
+      <w:proofErr w:type="spellEnd"/>
+      <w:proofErr w:type="gramEnd"/>
+      <w:r>
+        <w:rPr>
+          <w:rFonts w:ascii="Courier New" w:hAnsi="Courier New" w:cs="Courier New"/>
+          <w:sz w:val="20"/>
+          <w:szCs w:val="20"/>
+        </w:rPr>
+        <w:t>-r</w:t>
+      </w:r>
+      <w:r>
+        <w:rPr>
+          <w:rFonts w:ascii="Courier New" w:hAnsi="Courier New" w:cs="Courier New"/>
+          <w:sz w:val="20"/>
+          <w:szCs w:val="20"/>
+        </w:rPr>
+        <w:t>esponder/</w:t>
+      </w:r>
+      <w:proofErr w:type="spellStart"/>
+      <w:r>
+        <w:rPr>
+          <w:rFonts w:ascii="Courier New" w:hAnsi="Courier New" w:cs="Courier New"/>
+          <w:sz w:val="20"/>
+          <w:szCs w:val="20"/>
+        </w:rPr>
+        <w:t>oib</w:t>
+      </w:r>
+      <w:proofErr w:type="spellEnd"/>
+      <w:r>
+        <w:rPr>
+          <w:rFonts w:ascii="Courier New" w:hAnsi="Courier New" w:cs="Courier New"/>
+          <w:sz w:val="20"/>
+          <w:szCs w:val="20"/>
+        </w:rPr>
+        <w:t>-index-manager/</w:t>
+      </w:r>
+      <w:proofErr w:type="spellStart"/>
+      <w:r>
+        <w:rPr>
+          <w:rFonts w:ascii="Courier New" w:hAnsi="Courier New" w:cs="Courier New"/>
+          <w:sz w:val="20"/>
+          <w:szCs w:val="20"/>
+        </w:rPr>
+        <w:t>src</w:t>
+      </w:r>
+      <w:proofErr w:type="spellEnd"/>
+      <w:r>
+        <w:rPr>
+          <w:rFonts w:ascii="Courier New" w:hAnsi="Courier New" w:cs="Courier New"/>
+          <w:sz w:val="20"/>
+          <w:szCs w:val="20"/>
+        </w:rPr>
+        <w:t>/main/re</w:t>
       </w:r>
       <w:r>
         <w:rPr>
@@ -1905,6 +2741,7 @@
         </w:rPr>
         <w:t>sources/</w:t>
       </w:r>
+      <w:proofErr w:type="spellStart"/>
       <w:r>
         <w:rPr>
           <w:rFonts w:ascii="Courier New" w:hAnsi="Courier New" w:cs="Courier New"/>
@@ -1913,6 +2750,7 @@
         </w:rPr>
         <w:t>app.properties</w:t>
       </w:r>
+      <w:proofErr w:type="spellEnd"/>
     </w:p>
     <w:p>
       <w:pPr>
@@ -1944,32 +2782,78 @@
           <w:sz w:val="20"/>
           <w:szCs w:val="20"/>
         </w:rPr>
-        <w:t>Navigate on the command line to the oib-responder directory and type the following commands:</w:t>
-      </w:r>
-    </w:p>
-    <w:p>
-      <w:pPr>
-        <w:rPr>
-          <w:sz w:val="20"/>
-          <w:szCs w:val="20"/>
-        </w:rPr>
-      </w:pPr>
-    </w:p>
-    <w:p>
-      <w:pPr>
-        <w:rPr>
-          <w:rFonts w:ascii="Courier New" w:hAnsi="Courier New" w:cs="Courier New"/>
-          <w:sz w:val="20"/>
-          <w:szCs w:val="20"/>
-        </w:rPr>
-      </w:pPr>
-      <w:r>
-        <w:rPr>
-          <w:rFonts w:ascii="Courier New" w:hAnsi="Courier New" w:cs="Courier New"/>
-          <w:sz w:val="20"/>
-          <w:szCs w:val="20"/>
-        </w:rPr>
-        <w:t>oib-responder]% mvn clean install</w:t>
+        <w:t xml:space="preserve">Navigate on the command line to the </w:t>
+      </w:r>
+      <w:proofErr w:type="spellStart"/>
+      <w:r>
+        <w:rPr>
+          <w:sz w:val="20"/>
+          <w:szCs w:val="20"/>
+        </w:rPr>
+        <w:t>oib</w:t>
+      </w:r>
+      <w:proofErr w:type="spellEnd"/>
+      <w:r>
+        <w:rPr>
+          <w:sz w:val="20"/>
+          <w:szCs w:val="20"/>
+        </w:rPr>
+        <w:t>-responder directory and type the following commands:</w:t>
+      </w:r>
+    </w:p>
+    <w:p>
+      <w:pPr>
+        <w:rPr>
+          <w:sz w:val="20"/>
+          <w:szCs w:val="20"/>
+        </w:rPr>
+      </w:pPr>
+    </w:p>
+    <w:p>
+      <w:pPr>
+        <w:rPr>
+          <w:rFonts w:ascii="Courier New" w:hAnsi="Courier New" w:cs="Courier New"/>
+          <w:sz w:val="20"/>
+          <w:szCs w:val="20"/>
+        </w:rPr>
+      </w:pPr>
+      <w:proofErr w:type="spellStart"/>
+      <w:proofErr w:type="gramStart"/>
+      <w:r>
+        <w:rPr>
+          <w:rFonts w:ascii="Courier New" w:hAnsi="Courier New" w:cs="Courier New"/>
+          <w:sz w:val="20"/>
+          <w:szCs w:val="20"/>
+        </w:rPr>
+        <w:t>oib</w:t>
+      </w:r>
+      <w:proofErr w:type="spellEnd"/>
+      <w:proofErr w:type="gramEnd"/>
+      <w:r>
+        <w:rPr>
+          <w:rFonts w:ascii="Courier New" w:hAnsi="Courier New" w:cs="Courier New"/>
+          <w:sz w:val="20"/>
+          <w:szCs w:val="20"/>
+        </w:rPr>
+        <w:t xml:space="preserve">-responder]% </w:t>
+      </w:r>
+      <w:proofErr w:type="spellStart"/>
+      <w:r>
+        <w:rPr>
+          <w:rFonts w:ascii="Courier New" w:hAnsi="Courier New" w:cs="Courier New"/>
+          <w:sz w:val="20"/>
+          <w:szCs w:val="20"/>
+        </w:rPr>
+        <w:t>mvn</w:t>
+      </w:r>
+      <w:proofErr w:type="spellEnd"/>
+      <w:r>
+        <w:rPr>
+          <w:rFonts w:ascii="Courier New" w:hAnsi="Courier New" w:cs="Courier New"/>
+          <w:sz w:val="20"/>
+          <w:szCs w:val="20"/>
+        </w:rPr>
+        <w:t xml:space="preserve"> clean install</w:t>
       </w:r>
     </w:p>
     <w:p>
@@ -1999,7 +2883,23 @@
           <w:sz w:val="20"/>
           <w:szCs w:val="20"/>
         </w:rPr>
-        <w:t>... this will take a few minutes.  You should see a bunch of jars getting</w:t>
+        <w:t xml:space="preserve">... </w:t>
+      </w:r>
+      <w:proofErr w:type="gramStart"/>
+      <w:r>
+        <w:rPr>
+          <w:sz w:val="20"/>
+          <w:szCs w:val="20"/>
+        </w:rPr>
+        <w:t>this</w:t>
+      </w:r>
+      <w:proofErr w:type="gramEnd"/>
+      <w:r>
+        <w:rPr>
+          <w:sz w:val="20"/>
+          <w:szCs w:val="20"/>
+        </w:rPr>
+        <w:t xml:space="preserve"> will take a few minutes.  You should see a bunch of jars getting</w:t>
       </w:r>
       <w:r>
         <w:rPr>
@@ -2075,6 +2975,8 @@
           <w:szCs w:val="20"/>
         </w:rPr>
       </w:pPr>
+      <w:proofErr w:type="spellStart"/>
+      <w:proofErr w:type="gramStart"/>
       <w:r>
         <w:rPr>
           <w:rFonts w:ascii="Courier New" w:hAnsi="Courier New" w:cs="Courier New"/>
@@ -2083,14 +2985,35 @@
         </w:rPr>
         <w:t>oib</w:t>
       </w:r>
-      <w:r>
-        <w:rPr>
-          <w:rFonts w:ascii="Courier New" w:hAnsi="Courier New" w:cs="Courier New"/>
-          <w:sz w:val="20"/>
-          <w:szCs w:val="20"/>
-        </w:rPr>
-        <w:t>-responder/oib-rest-responder/target/</w:t>
-      </w:r>
+      <w:proofErr w:type="spellEnd"/>
+      <w:proofErr w:type="gramEnd"/>
+      <w:r>
+        <w:rPr>
+          <w:rFonts w:ascii="Courier New" w:hAnsi="Courier New" w:cs="Courier New"/>
+          <w:sz w:val="20"/>
+          <w:szCs w:val="20"/>
+        </w:rPr>
+        <w:t>-responder/</w:t>
+      </w:r>
+      <w:proofErr w:type="spellStart"/>
+      <w:r>
+        <w:rPr>
+          <w:rFonts w:ascii="Courier New" w:hAnsi="Courier New" w:cs="Courier New"/>
+          <w:sz w:val="20"/>
+          <w:szCs w:val="20"/>
+        </w:rPr>
+        <w:t>oib</w:t>
+      </w:r>
+      <w:proofErr w:type="spellEnd"/>
+      <w:r>
+        <w:rPr>
+          <w:rFonts w:ascii="Courier New" w:hAnsi="Courier New" w:cs="Courier New"/>
+          <w:sz w:val="20"/>
+          <w:szCs w:val="20"/>
+        </w:rPr>
+        <w:t>-rest-responder/target/</w:t>
+      </w:r>
+      <w:proofErr w:type="spellStart"/>
       <w:r>
         <w:rPr>
           <w:rFonts w:ascii="Courier New" w:hAnsi="Courier New" w:cs="Courier New"/>
@@ -2099,6 +3022,7 @@
         </w:rPr>
         <w:t>openInfobutton.war</w:t>
       </w:r>
+      <w:proofErr w:type="spellEnd"/>
     </w:p>
     <w:p>
       <w:pPr>
@@ -2171,6 +3095,7 @@
         </w:rPr>
         <w:t xml:space="preserve"> </w:t>
       </w:r>
+      <w:proofErr w:type="spellStart"/>
       <w:r>
         <w:rPr>
           <w:rFonts w:ascii="Courier New" w:hAnsi="Courier New" w:cs="Courier New"/>
@@ -2179,6 +3104,7 @@
         </w:rPr>
         <w:t>webapps</w:t>
       </w:r>
+      <w:proofErr w:type="spellEnd"/>
       <w:r>
         <w:rPr>
           <w:sz w:val="20"/>
@@ -2604,6 +3530,8 @@
           <w:szCs w:val="20"/>
         </w:rPr>
       </w:pPr>
+      <w:proofErr w:type="spellStart"/>
+      <w:proofErr w:type="gramStart"/>
       <w:r>
         <w:rPr>
           <w:rFonts w:ascii="Courier New" w:hAnsi="Courier New" w:cs="Courier New"/>
@@ -2612,6 +3540,8 @@
         </w:rPr>
         <w:t>oib</w:t>
       </w:r>
+      <w:proofErr w:type="spellEnd"/>
+      <w:proofErr w:type="gramEnd"/>
       <w:r>
         <w:rPr>
           <w:rFonts w:ascii="Courier New" w:hAnsi="Courier New" w:cs="Courier New"/>
@@ -2905,7 +3835,23 @@
           <w:sz w:val="20"/>
           <w:szCs w:val="20"/>
         </w:rPr>
-        <w:t>Each of these URLs are located in the atom feed under the xpath /feed/entry/link node.</w:t>
+        <w:t xml:space="preserve">Each of these URLs are located in the atom feed under the </w:t>
+      </w:r>
+      <w:proofErr w:type="spellStart"/>
+      <w:r>
+        <w:rPr>
+          <w:sz w:val="20"/>
+          <w:szCs w:val="20"/>
+        </w:rPr>
+        <w:t>xpath</w:t>
+      </w:r>
+      <w:proofErr w:type="spellEnd"/>
+      <w:r>
+        <w:rPr>
+          <w:sz w:val="20"/>
+          <w:szCs w:val="20"/>
+        </w:rPr>
+        <w:t xml:space="preserve"> /feed/entry/link node.</w:t>
       </w:r>
     </w:p>
     <w:p>
@@ -3027,8 +3973,18 @@
           <w:sz w:val="20"/>
           <w:szCs w:val="20"/>
         </w:rPr>
-        <w:t>localhost:8080</w:t>
-      </w:r>
+        <w:t>localhost</w:t>
+      </w:r>
+      <w:proofErr w:type="gramStart"/>
+      <w:r>
+        <w:rPr>
+          <w:rFonts w:ascii="Courier New" w:hAnsi="Courier New" w:cs="Courier New"/>
+          <w:sz w:val="20"/>
+          <w:szCs w:val="20"/>
+        </w:rPr>
+        <w:t>:8080</w:t>
+      </w:r>
+      <w:proofErr w:type="gramEnd"/>
       <w:r>
         <w:rPr>
           <w:sz w:val="20"/>
@@ -3108,7 +4064,23 @@
           <w:sz w:val="20"/>
           <w:szCs w:val="20"/>
         </w:rPr>
-        <w:t>Check the database properties setup in the section “Database jdbc settings”</w:t>
+        <w:t xml:space="preserve">Check the database properties setup in the section “Database </w:t>
+      </w:r>
+      <w:proofErr w:type="spellStart"/>
+      <w:r>
+        <w:rPr>
+          <w:sz w:val="20"/>
+          <w:szCs w:val="20"/>
+        </w:rPr>
+        <w:t>jdbc</w:t>
+      </w:r>
+      <w:proofErr w:type="spellEnd"/>
+      <w:r>
+        <w:rPr>
+          <w:sz w:val="20"/>
+          <w:szCs w:val="20"/>
+        </w:rPr>
+        <w:t xml:space="preserve"> settings”</w:t>
       </w:r>
     </w:p>
     <w:p>
@@ -3149,7 +4121,23 @@
           <w:sz w:val="20"/>
           <w:szCs w:val="20"/>
         </w:rPr>
-        <w:t>downloaded project try the following git command and verify the “*” is next to the master branch.</w:t>
+        <w:t xml:space="preserve">downloaded project try the following </w:t>
+      </w:r>
+      <w:proofErr w:type="spellStart"/>
+      <w:r>
+        <w:rPr>
+          <w:sz w:val="20"/>
+          <w:szCs w:val="20"/>
+        </w:rPr>
+        <w:t>git</w:t>
+      </w:r>
+      <w:proofErr w:type="spellEnd"/>
+      <w:r>
+        <w:rPr>
+          <w:sz w:val="20"/>
+          <w:szCs w:val="20"/>
+        </w:rPr>
+        <w:t xml:space="preserve"> command and verify the “*” is next to the master branch.</w:t>
       </w:r>
     </w:p>
     <w:p>
@@ -3167,7 +4155,25 @@
           <w:sz w:val="20"/>
           <w:szCs w:val="20"/>
         </w:rPr>
-        <w:t xml:space="preserve">Innovation-182]% git </w:t>
+        <w:t xml:space="preserve">Innovation-182]% </w:t>
+      </w:r>
+      <w:proofErr w:type="spellStart"/>
+      <w:r>
+        <w:rPr>
+          <w:rFonts w:ascii="Courier New" w:hAnsi="Courier New" w:cs="Courier New"/>
+          <w:sz w:val="20"/>
+          <w:szCs w:val="20"/>
+        </w:rPr>
+        <w:t>git</w:t>
+      </w:r>
+      <w:proofErr w:type="spellEnd"/>
+      <w:r>
+        <w:rPr>
+          <w:rFonts w:ascii="Courier New" w:hAnsi="Courier New" w:cs="Courier New"/>
+          <w:sz w:val="20"/>
+          <w:szCs w:val="20"/>
+        </w:rPr>
+        <w:t xml:space="preserve"> </w:t>
       </w:r>
       <w:r>
         <w:rPr>
@@ -3193,8 +4199,18 @@
           <w:sz w:val="20"/>
           <w:szCs w:val="20"/>
         </w:rPr>
-        <w:t>* master</w:t>
-      </w:r>
+        <w:t xml:space="preserve">* </w:t>
+      </w:r>
+      <w:proofErr w:type="gramStart"/>
+      <w:r>
+        <w:rPr>
+          <w:rFonts w:ascii="Courier New" w:hAnsi="Courier New" w:cs="Courier New"/>
+          <w:sz w:val="20"/>
+          <w:szCs w:val="20"/>
+        </w:rPr>
+        <w:t>master</w:t>
+      </w:r>
+      <w:proofErr w:type="gramEnd"/>
     </w:p>
     <w:p>
       <w:pPr>
@@ -3209,8 +4225,17 @@
           <w:sz w:val="20"/>
           <w:szCs w:val="20"/>
         </w:rPr>
-        <w:t xml:space="preserve">     development</w:t>
-      </w:r>
+        <w:t xml:space="preserve">     </w:t>
+      </w:r>
+      <w:proofErr w:type="gramStart"/>
+      <w:r>
+        <w:rPr>
+          <w:sz w:val="20"/>
+          <w:szCs w:val="20"/>
+        </w:rPr>
+        <w:t>development</w:t>
+      </w:r>
+      <w:proofErr w:type="gramEnd"/>
     </w:p>
     <w:p>
       <w:pPr>
@@ -3225,8 +4250,19 @@
           <w:sz w:val="20"/>
           <w:szCs w:val="20"/>
         </w:rPr>
-        <w:t xml:space="preserve">    ...etc</w:t>
-      </w:r>
+        <w:t xml:space="preserve">    ...</w:t>
+      </w:r>
+      <w:proofErr w:type="spellStart"/>
+      <w:proofErr w:type="gramStart"/>
+      <w:r>
+        <w:rPr>
+          <w:sz w:val="20"/>
+          <w:szCs w:val="20"/>
+        </w:rPr>
+        <w:t>etc</w:t>
+      </w:r>
+      <w:proofErr w:type="spellEnd"/>
+      <w:proofErr w:type="gramEnd"/>
     </w:p>
     <w:p>
       <w:pPr>
@@ -3241,7 +4277,23 @@
           <w:sz w:val="20"/>
           <w:szCs w:val="20"/>
         </w:rPr>
-        <w:t xml:space="preserve">If the start is on another branch, either check the git documentation </w:t>
+        <w:t xml:space="preserve">If the start is on another branch, either check the </w:t>
+      </w:r>
+      <w:proofErr w:type="spellStart"/>
+      <w:r>
+        <w:rPr>
+          <w:sz w:val="20"/>
+          <w:szCs w:val="20"/>
+        </w:rPr>
+        <w:t>git</w:t>
+      </w:r>
+      <w:proofErr w:type="spellEnd"/>
+      <w:r>
+        <w:rPr>
+          <w:sz w:val="20"/>
+          <w:szCs w:val="20"/>
+        </w:rPr>
+        <w:t xml:space="preserve"> documentation </w:t>
       </w:r>
       <w:r>
         <w:rPr>
@@ -3361,13 +4413,23 @@
         </w:rPr>
         <w:t xml:space="preserve"> - retry the build (</w:t>
       </w:r>
-      <w:r>
-        <w:rPr>
-          <w:rFonts w:ascii="Courier New" w:hAnsi="Courier New" w:cs="Courier New"/>
-          <w:sz w:val="20"/>
-          <w:szCs w:val="20"/>
-        </w:rPr>
-        <w:t>mvn clean install</w:t>
+      <w:proofErr w:type="spellStart"/>
+      <w:r>
+        <w:rPr>
+          <w:rFonts w:ascii="Courier New" w:hAnsi="Courier New" w:cs="Courier New"/>
+          <w:sz w:val="20"/>
+          <w:szCs w:val="20"/>
+        </w:rPr>
+        <w:t>mvn</w:t>
+      </w:r>
+      <w:proofErr w:type="spellEnd"/>
+      <w:r>
+        <w:rPr>
+          <w:rFonts w:ascii="Courier New" w:hAnsi="Courier New" w:cs="Courier New"/>
+          <w:sz w:val="20"/>
+          <w:szCs w:val="20"/>
+        </w:rPr>
+        <w:t xml:space="preserve"> clean install</w:t>
       </w:r>
       <w:r>
         <w:rPr>
@@ -3532,7 +4594,23 @@
           <w:sz w:val="20"/>
           <w:szCs w:val="20"/>
         </w:rPr>
-        <w:t>If the maven build results do not look like this, check the preceding failure messages carefully.  All of the resources selected for this project should be freely available online, but every once in a while there is a hiccup in the system that requires a simple rebuild.</w:t>
+        <w:t xml:space="preserve">If the </w:t>
+      </w:r>
+      <w:proofErr w:type="gramStart"/>
+      <w:r>
+        <w:rPr>
+          <w:sz w:val="20"/>
+          <w:szCs w:val="20"/>
+        </w:rPr>
+        <w:t>maven build</w:t>
+      </w:r>
+      <w:proofErr w:type="gramEnd"/>
+      <w:r>
+        <w:rPr>
+          <w:sz w:val="20"/>
+          <w:szCs w:val="20"/>
+        </w:rPr>
+        <w:t xml:space="preserve"> results do not look like this, check the preceding failure messages carefully.  All of the resources selected for this project should be freely available online, but every once in a while there is a hiccup in the system that requires a simple rebuild.</w:t>
       </w:r>
     </w:p>
     <w:p>

</xml_diff>

<commit_message>
Updated the installation documentation to refelct recent updates  Please enter the commit message for your changes. Lines starting
</commit_message>
<xml_diff>
--- a/Manuals/InstallGuide-OpenInfobuttonResponder.docx
+++ b/Manuals/InstallGuide-OpenInfobuttonResponder.docx
@@ -36,23 +36,7 @@
           <w:sz w:val="20"/>
           <w:szCs w:val="20"/>
         </w:rPr>
-        <w:t xml:space="preserve"> </w:t>
-      </w:r>
-      <w:proofErr w:type="spellStart"/>
-      <w:r>
-        <w:rPr>
-          <w:sz w:val="20"/>
-          <w:szCs w:val="20"/>
-        </w:rPr>
-        <w:t>OpenInfobutton</w:t>
-      </w:r>
-      <w:proofErr w:type="spellEnd"/>
-      <w:r>
-        <w:rPr>
-          <w:sz w:val="20"/>
-          <w:szCs w:val="20"/>
-        </w:rPr>
-        <w:t xml:space="preserve"> </w:t>
+        <w:t xml:space="preserve"> OpenInfobutton </w:t>
       </w:r>
       <w:r>
         <w:rPr>
@@ -282,21 +266,12 @@
           <w:szCs w:val="20"/>
         </w:rPr>
       </w:pPr>
-      <w:proofErr w:type="spellStart"/>
-      <w:r>
-        <w:rPr>
-          <w:sz w:val="20"/>
-          <w:szCs w:val="20"/>
-        </w:rPr>
-        <w:t>Git</w:t>
-      </w:r>
-      <w:proofErr w:type="spellEnd"/>
-      <w:r>
-        <w:rPr>
-          <w:sz w:val="20"/>
-          <w:szCs w:val="20"/>
-        </w:rPr>
-        <w:t xml:space="preserve"> (optional</w:t>
+      <w:r>
+        <w:rPr>
+          <w:sz w:val="20"/>
+          <w:szCs w:val="20"/>
+        </w:rPr>
+        <w:t>Git (optional</w:t>
       </w:r>
       <w:r>
         <w:rPr>
@@ -310,39 +285,7 @@
           <w:sz w:val="20"/>
           <w:szCs w:val="20"/>
         </w:rPr>
-        <w:t xml:space="preserve"> the project artifacts from the </w:t>
-      </w:r>
-      <w:proofErr w:type="spellStart"/>
-      <w:r>
-        <w:rPr>
-          <w:sz w:val="20"/>
-          <w:szCs w:val="20"/>
-        </w:rPr>
-        <w:t>github</w:t>
-      </w:r>
-      <w:proofErr w:type="spellEnd"/>
-      <w:r>
-        <w:rPr>
-          <w:sz w:val="20"/>
-          <w:szCs w:val="20"/>
-        </w:rPr>
-        <w:t xml:space="preserve"> site without installing </w:t>
-      </w:r>
-      <w:proofErr w:type="spellStart"/>
-      <w:r>
-        <w:rPr>
-          <w:sz w:val="20"/>
-          <w:szCs w:val="20"/>
-        </w:rPr>
-        <w:t>git</w:t>
-      </w:r>
-      <w:proofErr w:type="spellEnd"/>
-      <w:r>
-        <w:rPr>
-          <w:sz w:val="20"/>
-          <w:szCs w:val="20"/>
-        </w:rPr>
-        <w:t>)</w:t>
+        <w:t xml:space="preserve"> the project artifacts from the github site without installing git)</w:t>
       </w:r>
     </w:p>
     <w:p>
@@ -357,21 +300,12 @@
           <w:szCs w:val="20"/>
         </w:rPr>
       </w:pPr>
-      <w:proofErr w:type="spellStart"/>
-      <w:r>
-        <w:rPr>
-          <w:sz w:val="20"/>
-          <w:szCs w:val="20"/>
-        </w:rPr>
-        <w:t>MySql</w:t>
-      </w:r>
-      <w:proofErr w:type="spellEnd"/>
-      <w:r>
-        <w:rPr>
-          <w:sz w:val="20"/>
-          <w:szCs w:val="20"/>
-        </w:rPr>
-        <w:t xml:space="preserve"> 5.5</w:t>
+      <w:r>
+        <w:rPr>
+          <w:sz w:val="20"/>
+          <w:szCs w:val="20"/>
+        </w:rPr>
+        <w:t>MySql 5.5</w:t>
       </w:r>
       <w:r>
         <w:rPr>
@@ -441,18 +375,8 @@
             <w:sz w:val="20"/>
             <w:szCs w:val="20"/>
           </w:rPr>
-          <w:t>https:/uts.nlm.nih.gov/</w:t>
+          <w:t>https:/uts.nlm.nih.gov/home.html#apidocumentation</w:t>
         </w:r>
-        <w:proofErr w:type="spellStart"/>
-        <w:r>
-          <w:rPr>
-            <w:rStyle w:val="Hyperlink"/>
-            <w:sz w:val="20"/>
-            <w:szCs w:val="20"/>
-          </w:rPr>
-          <w:t>home.html#apidocumentation</w:t>
-        </w:r>
-        <w:proofErr w:type="spellEnd"/>
       </w:hyperlink>
     </w:p>
     <w:p>
@@ -536,41 +460,21 @@
           <w:szCs w:val="20"/>
         </w:rPr>
       </w:pPr>
-      <w:proofErr w:type="gramStart"/>
-      <w:r>
-        <w:rPr>
-          <w:rFonts w:ascii="Courier New" w:hAnsi="Courier New" w:cs="Courier New"/>
-          <w:sz w:val="20"/>
-          <w:szCs w:val="20"/>
-        </w:rPr>
-        <w:t>server</w:t>
-      </w:r>
-      <w:proofErr w:type="gramEnd"/>
-      <w:r>
-        <w:rPr>
-          <w:rFonts w:ascii="Courier New" w:hAnsi="Courier New" w:cs="Courier New"/>
-          <w:sz w:val="20"/>
-          <w:szCs w:val="20"/>
-        </w:rPr>
-        <w:t xml:space="preserve">-apps]% </w:t>
-      </w:r>
-      <w:proofErr w:type="spellStart"/>
-      <w:r>
-        <w:rPr>
-          <w:rFonts w:ascii="Courier New" w:hAnsi="Courier New" w:cs="Courier New"/>
-          <w:sz w:val="20"/>
-          <w:szCs w:val="20"/>
-        </w:rPr>
-        <w:t>sudo</w:t>
-      </w:r>
-      <w:proofErr w:type="spellEnd"/>
-      <w:r>
-        <w:rPr>
-          <w:rFonts w:ascii="Courier New" w:hAnsi="Courier New" w:cs="Courier New"/>
-          <w:sz w:val="20"/>
-          <w:szCs w:val="20"/>
-        </w:rPr>
-        <w:t xml:space="preserve"> </w:t>
+      <w:r>
+        <w:rPr>
+          <w:rFonts w:ascii="Courier New" w:hAnsi="Courier New" w:cs="Courier New"/>
+          <w:sz w:val="20"/>
+          <w:szCs w:val="20"/>
+        </w:rPr>
+        <w:t xml:space="preserve">server-apps]% </w:t>
+      </w:r>
+      <w:r>
+        <w:rPr>
+          <w:rFonts w:ascii="Courier New" w:hAnsi="Courier New" w:cs="Courier New"/>
+          <w:sz w:val="20"/>
+          <w:szCs w:val="20"/>
+        </w:rPr>
+        <w:t xml:space="preserve">sudo </w:t>
       </w:r>
       <w:r>
         <w:rPr>
@@ -588,41 +492,21 @@
           <w:szCs w:val="20"/>
         </w:rPr>
       </w:pPr>
-      <w:proofErr w:type="gramStart"/>
-      <w:r>
-        <w:rPr>
-          <w:rFonts w:ascii="Courier New" w:hAnsi="Courier New" w:cs="Courier New"/>
-          <w:sz w:val="20"/>
-          <w:szCs w:val="20"/>
-        </w:rPr>
-        <w:t>server</w:t>
-      </w:r>
-      <w:proofErr w:type="gramEnd"/>
-      <w:r>
-        <w:rPr>
-          <w:rFonts w:ascii="Courier New" w:hAnsi="Courier New" w:cs="Courier New"/>
-          <w:sz w:val="20"/>
-          <w:szCs w:val="20"/>
-        </w:rPr>
-        <w:t xml:space="preserve">-apps]% </w:t>
-      </w:r>
-      <w:proofErr w:type="spellStart"/>
-      <w:r>
-        <w:rPr>
-          <w:rFonts w:ascii="Courier New" w:hAnsi="Courier New" w:cs="Courier New"/>
-          <w:sz w:val="20"/>
-          <w:szCs w:val="20"/>
-        </w:rPr>
-        <w:t>sudo</w:t>
-      </w:r>
-      <w:proofErr w:type="spellEnd"/>
-      <w:r>
-        <w:rPr>
-          <w:rFonts w:ascii="Courier New" w:hAnsi="Courier New" w:cs="Courier New"/>
-          <w:sz w:val="20"/>
-          <w:szCs w:val="20"/>
-        </w:rPr>
-        <w:t xml:space="preserve"> </w:t>
+      <w:r>
+        <w:rPr>
+          <w:rFonts w:ascii="Courier New" w:hAnsi="Courier New" w:cs="Courier New"/>
+          <w:sz w:val="20"/>
+          <w:szCs w:val="20"/>
+        </w:rPr>
+        <w:t xml:space="preserve">server-apps]% </w:t>
+      </w:r>
+      <w:r>
+        <w:rPr>
+          <w:rFonts w:ascii="Courier New" w:hAnsi="Courier New" w:cs="Courier New"/>
+          <w:sz w:val="20"/>
+          <w:szCs w:val="20"/>
+        </w:rPr>
+        <w:t xml:space="preserve">sudo </w:t>
       </w:r>
       <w:r>
         <w:rPr>
@@ -641,41 +525,21 @@
           <w:szCs w:val="20"/>
         </w:rPr>
       </w:pPr>
-      <w:proofErr w:type="gramStart"/>
-      <w:r>
-        <w:rPr>
-          <w:rFonts w:ascii="Courier New" w:hAnsi="Courier New" w:cs="Courier New"/>
-          <w:sz w:val="20"/>
-          <w:szCs w:val="20"/>
-        </w:rPr>
-        <w:t>server</w:t>
-      </w:r>
-      <w:proofErr w:type="gramEnd"/>
-      <w:r>
-        <w:rPr>
-          <w:rFonts w:ascii="Courier New" w:hAnsi="Courier New" w:cs="Courier New"/>
-          <w:sz w:val="20"/>
-          <w:szCs w:val="20"/>
-        </w:rPr>
-        <w:t xml:space="preserve">-apps]% </w:t>
-      </w:r>
-      <w:proofErr w:type="spellStart"/>
-      <w:r>
-        <w:rPr>
-          <w:rFonts w:ascii="Courier New" w:hAnsi="Courier New" w:cs="Courier New"/>
-          <w:sz w:val="20"/>
-          <w:szCs w:val="20"/>
-        </w:rPr>
-        <w:t>sudo</w:t>
-      </w:r>
-      <w:proofErr w:type="spellEnd"/>
-      <w:r>
-        <w:rPr>
-          <w:rFonts w:ascii="Courier New" w:hAnsi="Courier New" w:cs="Courier New"/>
-          <w:sz w:val="20"/>
-          <w:szCs w:val="20"/>
-        </w:rPr>
-        <w:t xml:space="preserve"> </w:t>
+      <w:r>
+        <w:rPr>
+          <w:rFonts w:ascii="Courier New" w:hAnsi="Courier New" w:cs="Courier New"/>
+          <w:sz w:val="20"/>
+          <w:szCs w:val="20"/>
+        </w:rPr>
+        <w:t xml:space="preserve">server-apps]% </w:t>
+      </w:r>
+      <w:r>
+        <w:rPr>
+          <w:rFonts w:ascii="Courier New" w:hAnsi="Courier New" w:cs="Courier New"/>
+          <w:sz w:val="20"/>
+          <w:szCs w:val="20"/>
+        </w:rPr>
+        <w:t xml:space="preserve">sudo </w:t>
       </w:r>
       <w:r>
         <w:rPr>
@@ -693,199 +557,93 @@
           <w:szCs w:val="20"/>
         </w:rPr>
       </w:pPr>
-      <w:proofErr w:type="gramStart"/>
-      <w:r>
-        <w:rPr>
-          <w:rFonts w:ascii="Courier New" w:hAnsi="Courier New" w:cs="Courier New"/>
-          <w:sz w:val="20"/>
-          <w:szCs w:val="20"/>
-        </w:rPr>
-        <w:t>server</w:t>
-      </w:r>
-      <w:proofErr w:type="gramEnd"/>
-      <w:r>
-        <w:rPr>
-          <w:rFonts w:ascii="Courier New" w:hAnsi="Courier New" w:cs="Courier New"/>
-          <w:sz w:val="20"/>
-          <w:szCs w:val="20"/>
-        </w:rPr>
-        <w:t xml:space="preserve">-apps]% </w:t>
-      </w:r>
-      <w:proofErr w:type="spellStart"/>
-      <w:r>
-        <w:rPr>
-          <w:rFonts w:ascii="Courier New" w:hAnsi="Courier New" w:cs="Courier New"/>
-          <w:sz w:val="20"/>
-          <w:szCs w:val="20"/>
-        </w:rPr>
-        <w:t>sudo</w:t>
-      </w:r>
-      <w:proofErr w:type="spellEnd"/>
-      <w:r>
-        <w:rPr>
-          <w:rFonts w:ascii="Courier New" w:hAnsi="Courier New" w:cs="Courier New"/>
-          <w:sz w:val="20"/>
-          <w:szCs w:val="20"/>
-        </w:rPr>
-        <w:t xml:space="preserve"> </w:t>
-      </w:r>
-      <w:r>
-        <w:rPr>
-          <w:rFonts w:ascii="Courier New" w:hAnsi="Courier New" w:cs="Courier New"/>
-          <w:sz w:val="20"/>
-          <w:szCs w:val="20"/>
-        </w:rPr>
-        <w:t xml:space="preserve">apt-get install </w:t>
-      </w:r>
-      <w:proofErr w:type="spellStart"/>
-      <w:r>
-        <w:rPr>
-          <w:rFonts w:ascii="Courier New" w:hAnsi="Courier New" w:cs="Courier New"/>
-          <w:sz w:val="20"/>
-          <w:szCs w:val="20"/>
-        </w:rPr>
-        <w:t>git</w:t>
-      </w:r>
-      <w:proofErr w:type="spellEnd"/>
-    </w:p>
-    <w:p>
-      <w:pPr>
-        <w:rPr>
-          <w:sz w:val="20"/>
-          <w:szCs w:val="20"/>
-        </w:rPr>
-      </w:pPr>
-      <w:proofErr w:type="gramStart"/>
-      <w:r>
-        <w:rPr>
-          <w:rFonts w:ascii="Courier New" w:hAnsi="Courier New" w:cs="Courier New"/>
-          <w:sz w:val="20"/>
-          <w:szCs w:val="20"/>
-        </w:rPr>
-        <w:t>server</w:t>
-      </w:r>
-      <w:proofErr w:type="gramEnd"/>
-      <w:r>
-        <w:rPr>
-          <w:rFonts w:ascii="Courier New" w:hAnsi="Courier New" w:cs="Courier New"/>
-          <w:sz w:val="20"/>
-          <w:szCs w:val="20"/>
-        </w:rPr>
-        <w:t xml:space="preserve">-apps]% </w:t>
-      </w:r>
-      <w:proofErr w:type="spellStart"/>
-      <w:r>
-        <w:rPr>
-          <w:rFonts w:ascii="Courier New" w:hAnsi="Courier New" w:cs="Courier New"/>
-          <w:sz w:val="20"/>
-          <w:szCs w:val="20"/>
-        </w:rPr>
-        <w:t>sudo</w:t>
-      </w:r>
-      <w:proofErr w:type="spellEnd"/>
-      <w:r>
-        <w:rPr>
-          <w:rFonts w:ascii="Courier New" w:hAnsi="Courier New" w:cs="Courier New"/>
-          <w:sz w:val="20"/>
-          <w:szCs w:val="20"/>
-        </w:rPr>
-        <w:t xml:space="preserve"> </w:t>
-      </w:r>
-      <w:r>
-        <w:rPr>
-          <w:rFonts w:ascii="Courier New" w:hAnsi="Courier New" w:cs="Courier New"/>
-          <w:sz w:val="20"/>
-          <w:szCs w:val="20"/>
-        </w:rPr>
-        <w:t xml:space="preserve">apt-get install </w:t>
-      </w:r>
-      <w:proofErr w:type="spellStart"/>
-      <w:r>
-        <w:rPr>
-          <w:rFonts w:ascii="Courier New" w:hAnsi="Courier New" w:cs="Courier New"/>
-          <w:sz w:val="20"/>
-          <w:szCs w:val="20"/>
-        </w:rPr>
-        <w:t>mysql</w:t>
-      </w:r>
-      <w:proofErr w:type="spellEnd"/>
-      <w:r>
-        <w:rPr>
-          <w:rFonts w:ascii="Courier New" w:hAnsi="Courier New" w:cs="Courier New"/>
-          <w:sz w:val="20"/>
-          <w:szCs w:val="20"/>
-        </w:rPr>
-        <w:t>-server</w:t>
-      </w:r>
-    </w:p>
-    <w:p>
-      <w:pPr>
-        <w:rPr>
-          <w:sz w:val="20"/>
-          <w:szCs w:val="20"/>
-        </w:rPr>
-      </w:pPr>
-      <w:proofErr w:type="gramStart"/>
-      <w:r>
-        <w:rPr>
-          <w:rFonts w:ascii="Courier New" w:hAnsi="Courier New" w:cs="Courier New"/>
-          <w:sz w:val="20"/>
-          <w:szCs w:val="20"/>
-        </w:rPr>
-        <w:t>server</w:t>
-      </w:r>
-      <w:proofErr w:type="gramEnd"/>
-      <w:r>
-        <w:rPr>
-          <w:rFonts w:ascii="Courier New" w:hAnsi="Courier New" w:cs="Courier New"/>
-          <w:sz w:val="20"/>
-          <w:szCs w:val="20"/>
-        </w:rPr>
-        <w:t xml:space="preserve">-apps]% </w:t>
-      </w:r>
-      <w:proofErr w:type="spellStart"/>
-      <w:r>
-        <w:rPr>
-          <w:rFonts w:ascii="Courier New" w:hAnsi="Courier New" w:cs="Courier New"/>
-          <w:sz w:val="20"/>
-          <w:szCs w:val="20"/>
-        </w:rPr>
-        <w:t>sudo</w:t>
-      </w:r>
-      <w:proofErr w:type="spellEnd"/>
-      <w:r>
-        <w:rPr>
-          <w:rFonts w:ascii="Courier New" w:hAnsi="Courier New" w:cs="Courier New"/>
-          <w:sz w:val="20"/>
-          <w:szCs w:val="20"/>
-        </w:rPr>
-        <w:t xml:space="preserve"> </w:t>
-      </w:r>
-      <w:r>
-        <w:rPr>
-          <w:rFonts w:ascii="Courier New" w:hAnsi="Courier New" w:cs="Courier New"/>
-          <w:sz w:val="20"/>
-          <w:szCs w:val="20"/>
-        </w:rPr>
-        <w:t xml:space="preserve">apt-get install </w:t>
-      </w:r>
-      <w:proofErr w:type="spellStart"/>
-      <w:r>
-        <w:rPr>
-          <w:rFonts w:ascii="Courier New" w:hAnsi="Courier New" w:cs="Courier New"/>
-          <w:sz w:val="20"/>
-          <w:szCs w:val="20"/>
-        </w:rPr>
-        <w:t>mysql</w:t>
-      </w:r>
-      <w:proofErr w:type="spellEnd"/>
-      <w:r>
-        <w:rPr>
-          <w:rFonts w:ascii="Courier New" w:hAnsi="Courier New" w:cs="Courier New"/>
-          <w:sz w:val="20"/>
-          <w:szCs w:val="20"/>
-        </w:rPr>
-        <w:t>-workbench</w:t>
+      <w:r>
+        <w:rPr>
+          <w:rFonts w:ascii="Courier New" w:hAnsi="Courier New" w:cs="Courier New"/>
+          <w:sz w:val="20"/>
+          <w:szCs w:val="20"/>
+        </w:rPr>
+        <w:t xml:space="preserve">server-apps]% </w:t>
+      </w:r>
+      <w:r>
+        <w:rPr>
+          <w:rFonts w:ascii="Courier New" w:hAnsi="Courier New" w:cs="Courier New"/>
+          <w:sz w:val="20"/>
+          <w:szCs w:val="20"/>
+        </w:rPr>
+        <w:t xml:space="preserve">sudo </w:t>
+      </w:r>
+      <w:r>
+        <w:rPr>
+          <w:rFonts w:ascii="Courier New" w:hAnsi="Courier New" w:cs="Courier New"/>
+          <w:sz w:val="20"/>
+          <w:szCs w:val="20"/>
+        </w:rPr>
+        <w:t>apt-get install git</w:t>
+      </w:r>
+    </w:p>
+    <w:p>
+      <w:pPr>
+        <w:rPr>
+          <w:sz w:val="20"/>
+          <w:szCs w:val="20"/>
+        </w:rPr>
+      </w:pPr>
+      <w:r>
+        <w:rPr>
+          <w:rFonts w:ascii="Courier New" w:hAnsi="Courier New" w:cs="Courier New"/>
+          <w:sz w:val="20"/>
+          <w:szCs w:val="20"/>
+        </w:rPr>
+        <w:t xml:space="preserve">server-apps]% </w:t>
+      </w:r>
+      <w:r>
+        <w:rPr>
+          <w:rFonts w:ascii="Courier New" w:hAnsi="Courier New" w:cs="Courier New"/>
+          <w:sz w:val="20"/>
+          <w:szCs w:val="20"/>
+        </w:rPr>
+        <w:t xml:space="preserve">sudo </w:t>
+      </w:r>
+      <w:r>
+        <w:rPr>
+          <w:rFonts w:ascii="Courier New" w:hAnsi="Courier New" w:cs="Courier New"/>
+          <w:sz w:val="20"/>
+          <w:szCs w:val="20"/>
+        </w:rPr>
+        <w:t>apt-get install mysql-server</w:t>
+      </w:r>
+    </w:p>
+    <w:p>
+      <w:pPr>
+        <w:rPr>
+          <w:sz w:val="20"/>
+          <w:szCs w:val="20"/>
+        </w:rPr>
+      </w:pPr>
+      <w:r>
+        <w:rPr>
+          <w:rFonts w:ascii="Courier New" w:hAnsi="Courier New" w:cs="Courier New"/>
+          <w:sz w:val="20"/>
+          <w:szCs w:val="20"/>
+        </w:rPr>
+        <w:t xml:space="preserve">server-apps]% </w:t>
+      </w:r>
+      <w:r>
+        <w:rPr>
+          <w:rFonts w:ascii="Courier New" w:hAnsi="Courier New" w:cs="Courier New"/>
+          <w:sz w:val="20"/>
+          <w:szCs w:val="20"/>
+        </w:rPr>
+        <w:t xml:space="preserve">sudo </w:t>
+      </w:r>
+      <w:r>
+        <w:rPr>
+          <w:rFonts w:ascii="Courier New" w:hAnsi="Courier New" w:cs="Courier New"/>
+          <w:sz w:val="20"/>
+          <w:szCs w:val="20"/>
+        </w:rPr>
+        <w:t>apt-get install mysql-workbench</w:t>
       </w:r>
     </w:p>
     <w:p>
@@ -930,81 +688,32 @@
           <w:sz w:val="20"/>
           <w:szCs w:val="20"/>
         </w:rPr>
-        <w:t xml:space="preserve"> if you have not already downloaded the Open </w:t>
-      </w:r>
-      <w:proofErr w:type="spellStart"/>
-      <w:r>
-        <w:rPr>
-          <w:sz w:val="20"/>
-          <w:szCs w:val="20"/>
-        </w:rPr>
-        <w:t>Infobutton</w:t>
-      </w:r>
-      <w:proofErr w:type="spellEnd"/>
-      <w:r>
-        <w:rPr>
-          <w:sz w:val="20"/>
-          <w:szCs w:val="20"/>
-        </w:rPr>
-        <w:t xml:space="preserve"> </w:t>
-      </w:r>
-      <w:r>
-        <w:rPr>
-          <w:sz w:val="20"/>
-          <w:szCs w:val="20"/>
-        </w:rPr>
-        <w:t xml:space="preserve">yet.  The Open </w:t>
-      </w:r>
-      <w:proofErr w:type="spellStart"/>
-      <w:r>
-        <w:rPr>
-          <w:sz w:val="20"/>
-          <w:szCs w:val="20"/>
-        </w:rPr>
-        <w:t>Infobutton</w:t>
-      </w:r>
-      <w:proofErr w:type="spellEnd"/>
-      <w:r>
-        <w:rPr>
-          <w:sz w:val="20"/>
-          <w:szCs w:val="20"/>
-        </w:rPr>
-        <w:t xml:space="preserve"> Responder software comes bundled with it (same </w:t>
-      </w:r>
-      <w:proofErr w:type="spellStart"/>
-      <w:r>
-        <w:rPr>
-          <w:sz w:val="20"/>
-          <w:szCs w:val="20"/>
-        </w:rPr>
-        <w:t>git</w:t>
-      </w:r>
-      <w:proofErr w:type="spellEnd"/>
-      <w:r>
-        <w:rPr>
-          <w:sz w:val="20"/>
-          <w:szCs w:val="20"/>
-        </w:rPr>
-        <w:t xml:space="preserve"> repository/download). </w:t>
-      </w:r>
-    </w:p>
-    <w:p>
-      <w:pPr>
-        <w:rPr>
-          <w:sz w:val="20"/>
-          <w:szCs w:val="20"/>
-        </w:rPr>
-      </w:pPr>
-    </w:p>
-    <w:p>
-      <w:pPr>
-        <w:rPr>
-          <w:rFonts w:ascii="Courier New" w:hAnsi="Courier New" w:cs="Courier New"/>
-          <w:sz w:val="20"/>
-          <w:szCs w:val="20"/>
-        </w:rPr>
-      </w:pPr>
-      <w:proofErr w:type="gramStart"/>
+        <w:t xml:space="preserve"> if you have not already downloaded the Open Infobutton </w:t>
+      </w:r>
+      <w:r>
+        <w:rPr>
+          <w:sz w:val="20"/>
+          <w:szCs w:val="20"/>
+        </w:rPr>
+        <w:t xml:space="preserve">yet.  The Open Infobutton Responder software comes bundled with it (same git repository/download). </w:t>
+      </w:r>
+    </w:p>
+    <w:p>
+      <w:pPr>
+        <w:rPr>
+          <w:sz w:val="20"/>
+          <w:szCs w:val="20"/>
+        </w:rPr>
+      </w:pPr>
+    </w:p>
+    <w:p>
+      <w:pPr>
+        <w:rPr>
+          <w:rFonts w:ascii="Courier New" w:hAnsi="Courier New" w:cs="Courier New"/>
+          <w:sz w:val="20"/>
+          <w:szCs w:val="20"/>
+        </w:rPr>
+      </w:pPr>
       <w:r>
         <w:rPr>
           <w:rFonts w:ascii="Courier New" w:hAnsi="Courier New" w:cs="Courier New"/>
@@ -1013,7 +722,6 @@
         </w:rPr>
         <w:t>opt</w:t>
       </w:r>
-      <w:proofErr w:type="gramEnd"/>
       <w:r>
         <w:rPr>
           <w:rFonts w:ascii="Courier New" w:hAnsi="Courier New" w:cs="Courier New"/>
@@ -1022,26 +730,14 @@
         </w:rPr>
         <w:t xml:space="preserve">]% </w:t>
       </w:r>
-      <w:bookmarkStart w:id="0" w:name="_GoBack"/>
-      <w:proofErr w:type="spellStart"/>
-      <w:r>
-        <w:rPr>
-          <w:rFonts w:ascii="Courier New" w:hAnsi="Courier New" w:cs="Courier New"/>
-          <w:sz w:val="20"/>
-          <w:szCs w:val="20"/>
-        </w:rPr>
-        <w:t>sudo</w:t>
-      </w:r>
-      <w:proofErr w:type="spellEnd"/>
-      <w:r>
-        <w:rPr>
-          <w:rFonts w:ascii="Courier New" w:hAnsi="Courier New" w:cs="Courier New"/>
-          <w:sz w:val="20"/>
-          <w:szCs w:val="20"/>
-        </w:rPr>
-        <w:t xml:space="preserve"> </w:t>
-      </w:r>
-      <w:proofErr w:type="spellStart"/>
+      <w:r>
+        <w:rPr>
+          <w:rFonts w:ascii="Courier New" w:hAnsi="Courier New" w:cs="Courier New"/>
+          <w:sz w:val="20"/>
+          <w:szCs w:val="20"/>
+        </w:rPr>
+        <w:t xml:space="preserve">sudo </w:t>
+      </w:r>
       <w:r>
         <w:rPr>
           <w:rFonts w:ascii="Courier New" w:hAnsi="Courier New" w:cs="Courier New"/>
@@ -1056,16 +752,7 @@
           <w:sz w:val="20"/>
           <w:szCs w:val="20"/>
         </w:rPr>
-        <w:t>it</w:t>
-      </w:r>
-      <w:proofErr w:type="spellEnd"/>
-      <w:r>
-        <w:rPr>
-          <w:rFonts w:ascii="Courier New" w:hAnsi="Courier New" w:cs="Courier New"/>
-          <w:sz w:val="20"/>
-          <w:szCs w:val="20"/>
-        </w:rPr>
-        <w:t xml:space="preserve"> clone </w:t>
+        <w:t xml:space="preserve">it clone </w:t>
       </w:r>
       <w:hyperlink r:id="rId7" w:history="1">
         <w:r>
@@ -1078,7 +765,6 @@
           <w:t>https://github.com/VHAINNOVATIONS/InfoButtons-182.git</w:t>
         </w:r>
       </w:hyperlink>
-      <w:bookmarkEnd w:id="0"/>
       <w:r>
         <w:rPr>
           <w:rFonts w:ascii="Courier New" w:hAnsi="Courier New" w:cs="Courier New"/>
@@ -1104,16 +790,572 @@
           <w:szCs w:val="20"/>
         </w:rPr>
       </w:pPr>
-      <w:proofErr w:type="gramStart"/>
-      <w:r>
-        <w:rPr>
-          <w:rFonts w:ascii="Courier New" w:hAnsi="Courier New" w:cs="Courier New"/>
-          <w:sz w:val="20"/>
-          <w:szCs w:val="20"/>
-        </w:rPr>
-        <w:t>opt</w:t>
-      </w:r>
-      <w:proofErr w:type="gramEnd"/>
+      <w:r>
+        <w:rPr>
+          <w:rFonts w:ascii="Courier New" w:hAnsi="Courier New" w:cs="Courier New"/>
+          <w:sz w:val="20"/>
+          <w:szCs w:val="20"/>
+        </w:rPr>
+        <w:t xml:space="preserve">opt]% sudo chown </w:t>
+      </w:r>
+      <w:r>
+        <w:rPr>
+          <w:rFonts w:ascii="Courier New" w:hAnsi="Courier New" w:cs="Courier New"/>
+          <w:sz w:val="20"/>
+          <w:szCs w:val="20"/>
+        </w:rPr>
+        <w:t>oibmanager:oibmanager</w:t>
+      </w:r>
+      <w:r>
+        <w:rPr>
+          <w:rFonts w:ascii="Courier New" w:hAnsi="Courier New" w:cs="Courier New"/>
+          <w:sz w:val="20"/>
+          <w:szCs w:val="20"/>
+        </w:rPr>
+        <w:t xml:space="preserve"> -R</w:t>
+      </w:r>
+      <w:r>
+        <w:rPr>
+          <w:rFonts w:ascii="Courier New" w:hAnsi="Courier New" w:cs="Courier New"/>
+          <w:sz w:val="20"/>
+          <w:szCs w:val="20"/>
+        </w:rPr>
+        <w:t xml:space="preserve"> InfoButtons</w:t>
+      </w:r>
+      <w:r>
+        <w:rPr>
+          <w:rFonts w:ascii="Courier New" w:hAnsi="Courier New" w:cs="Courier New"/>
+          <w:sz w:val="20"/>
+          <w:szCs w:val="20"/>
+        </w:rPr>
+        <w:t>-182</w:t>
+      </w:r>
+    </w:p>
+    <w:p>
+      <w:pPr>
+        <w:pStyle w:val="Heading3"/>
+        <w:rPr>
+          <w:sz w:val="20"/>
+          <w:szCs w:val="20"/>
+        </w:rPr>
+      </w:pPr>
+      <w:r>
+        <w:rPr>
+          <w:sz w:val="20"/>
+          <w:szCs w:val="20"/>
+        </w:rPr>
+        <w:t>Database</w:t>
+      </w:r>
+      <w:r>
+        <w:rPr>
+          <w:sz w:val="20"/>
+          <w:szCs w:val="20"/>
+        </w:rPr>
+        <w:t xml:space="preserve"> Schema Creation</w:t>
+      </w:r>
+    </w:p>
+    <w:p>
+      <w:pPr>
+        <w:rPr>
+          <w:sz w:val="20"/>
+          <w:szCs w:val="20"/>
+        </w:rPr>
+      </w:pPr>
+      <w:r>
+        <w:rPr>
+          <w:sz w:val="20"/>
+          <w:szCs w:val="20"/>
+        </w:rPr>
+        <w:t>From the command line, change to the</w:t>
+      </w:r>
+      <w:r>
+        <w:rPr>
+          <w:sz w:val="20"/>
+          <w:szCs w:val="20"/>
+        </w:rPr>
+        <w:t xml:space="preserve"> </w:t>
+      </w:r>
+      <w:r>
+        <w:rPr>
+          <w:rFonts w:ascii="Courier New" w:hAnsi="Courier New" w:cs="Courier New"/>
+          <w:sz w:val="20"/>
+          <w:szCs w:val="20"/>
+        </w:rPr>
+        <w:t>oib-responder/</w:t>
+      </w:r>
+      <w:r>
+        <w:rPr>
+          <w:rFonts w:ascii="Courier New" w:hAnsi="Courier New" w:cs="Courier New"/>
+          <w:sz w:val="20"/>
+          <w:szCs w:val="20"/>
+        </w:rPr>
+        <w:t>oib-rdbms-model-</w:t>
+      </w:r>
+      <w:r>
+        <w:rPr>
+          <w:rFonts w:ascii="Courier New" w:hAnsi="Courier New" w:cs="Courier New"/>
+          <w:sz w:val="20"/>
+          <w:szCs w:val="20"/>
+        </w:rPr>
+        <w:t>v0.2</w:t>
+      </w:r>
+      <w:r>
+        <w:rPr>
+          <w:sz w:val="20"/>
+          <w:szCs w:val="20"/>
+        </w:rPr>
+        <w:t xml:space="preserve"> directory</w:t>
+      </w:r>
+      <w:r>
+        <w:rPr>
+          <w:sz w:val="20"/>
+          <w:szCs w:val="20"/>
+        </w:rPr>
+        <w:t xml:space="preserve"> and r</w:t>
+      </w:r>
+      <w:r>
+        <w:rPr>
+          <w:sz w:val="20"/>
+          <w:szCs w:val="20"/>
+        </w:rPr>
+        <w:t>un</w:t>
+      </w:r>
+      <w:r>
+        <w:rPr>
+          <w:sz w:val="20"/>
+          <w:szCs w:val="20"/>
+        </w:rPr>
+        <w:t xml:space="preserve"> the </w:t>
+      </w:r>
+      <w:r>
+        <w:rPr>
+          <w:sz w:val="20"/>
+          <w:szCs w:val="20"/>
+        </w:rPr>
+        <w:t xml:space="preserve">following </w:t>
+      </w:r>
+      <w:r>
+        <w:rPr>
+          <w:sz w:val="20"/>
+          <w:szCs w:val="20"/>
+        </w:rPr>
+        <w:t xml:space="preserve">scripts to </w:t>
+      </w:r>
+      <w:r>
+        <w:rPr>
+          <w:sz w:val="20"/>
+          <w:szCs w:val="20"/>
+        </w:rPr>
+        <w:t xml:space="preserve">prepare </w:t>
+      </w:r>
+      <w:r>
+        <w:rPr>
+          <w:sz w:val="20"/>
+          <w:szCs w:val="20"/>
+        </w:rPr>
+        <w:t>the database</w:t>
+      </w:r>
+      <w:r>
+        <w:rPr>
+          <w:sz w:val="20"/>
+          <w:szCs w:val="20"/>
+        </w:rPr>
+        <w:t xml:space="preserve"> (for help - </w:t>
+      </w:r>
+      <w:r>
+        <w:rPr>
+          <w:sz w:val="20"/>
+          <w:szCs w:val="20"/>
+        </w:rPr>
+        <w:t>http://dev.mysql.com/doc/refman/5.6/en/mysql.html</w:t>
+      </w:r>
+      <w:r>
+        <w:rPr>
+          <w:sz w:val="20"/>
+          <w:szCs w:val="20"/>
+        </w:rPr>
+        <w:t>)</w:t>
+      </w:r>
+      <w:r>
+        <w:rPr>
+          <w:sz w:val="20"/>
+          <w:szCs w:val="20"/>
+        </w:rPr>
+        <w:t>:</w:t>
+      </w:r>
+    </w:p>
+    <w:p>
+      <w:pPr>
+        <w:ind w:firstLine="720"/>
+        <w:rPr>
+          <w:rFonts w:ascii="Courier New" w:hAnsi="Courier New" w:cs="Courier New"/>
+          <w:sz w:val="20"/>
+          <w:szCs w:val="20"/>
+        </w:rPr>
+      </w:pPr>
+    </w:p>
+    <w:p>
+      <w:pPr>
+        <w:rPr>
+          <w:rFonts w:ascii="Courier New" w:hAnsi="Courier New" w:cs="Courier New"/>
+          <w:sz w:val="20"/>
+          <w:szCs w:val="20"/>
+        </w:rPr>
+      </w:pPr>
+      <w:r>
+        <w:rPr>
+          <w:rFonts w:ascii="Courier New" w:hAnsi="Courier New" w:cs="Courier New"/>
+          <w:sz w:val="20"/>
+          <w:szCs w:val="20"/>
+        </w:rPr>
+        <w:t>oib-rdbms-model-</w:t>
+      </w:r>
+      <w:r>
+        <w:rPr>
+          <w:rFonts w:ascii="Courier New" w:hAnsi="Courier New" w:cs="Courier New"/>
+          <w:sz w:val="20"/>
+          <w:szCs w:val="20"/>
+        </w:rPr>
+        <w:t xml:space="preserve">v0.2]% sudo </w:t>
+      </w:r>
+      <w:r>
+        <w:rPr>
+          <w:rFonts w:ascii="Courier New" w:hAnsi="Courier New" w:cs="Courier New"/>
+          <w:sz w:val="20"/>
+          <w:szCs w:val="20"/>
+        </w:rPr>
+        <w:t>service mysql</w:t>
+      </w:r>
+      <w:r>
+        <w:rPr>
+          <w:rFonts w:ascii="Courier New" w:hAnsi="Courier New" w:cs="Courier New"/>
+          <w:sz w:val="20"/>
+          <w:szCs w:val="20"/>
+        </w:rPr>
+        <w:t xml:space="preserve"> start</w:t>
+      </w:r>
+    </w:p>
+    <w:p>
+      <w:pPr>
+        <w:rPr>
+          <w:rFonts w:ascii="Courier New" w:hAnsi="Courier New" w:cs="Courier New"/>
+          <w:sz w:val="20"/>
+          <w:szCs w:val="20"/>
+        </w:rPr>
+      </w:pPr>
+      <w:r>
+        <w:rPr>
+          <w:rFonts w:ascii="Courier New" w:hAnsi="Courier New" w:cs="Courier New"/>
+          <w:sz w:val="20"/>
+          <w:szCs w:val="20"/>
+        </w:rPr>
+        <w:t>oib-rdbms-model-</w:t>
+      </w:r>
+      <w:r>
+        <w:rPr>
+          <w:rFonts w:ascii="Courier New" w:hAnsi="Courier New" w:cs="Courier New"/>
+          <w:sz w:val="20"/>
+          <w:szCs w:val="20"/>
+        </w:rPr>
+        <w:t>v0.2]% mysql</w:t>
+      </w:r>
+      <w:r>
+        <w:rPr>
+          <w:rFonts w:ascii="Courier New" w:hAnsi="Courier New" w:cs="Courier New"/>
+          <w:sz w:val="20"/>
+          <w:szCs w:val="20"/>
+        </w:rPr>
+        <w:t xml:space="preserve"> –u </w:t>
+      </w:r>
+      <w:r>
+        <w:rPr>
+          <w:rFonts w:ascii="Courier New" w:hAnsi="Courier New" w:cs="Courier New"/>
+          <w:i/>
+          <w:sz w:val="20"/>
+          <w:szCs w:val="20"/>
+        </w:rPr>
+        <w:t>your</w:t>
+      </w:r>
+      <w:r>
+        <w:rPr>
+          <w:rFonts w:ascii="Courier New" w:hAnsi="Courier New" w:cs="Courier New"/>
+          <w:i/>
+          <w:sz w:val="20"/>
+          <w:szCs w:val="20"/>
+        </w:rPr>
+        <w:t>_</w:t>
+      </w:r>
+      <w:r>
+        <w:rPr>
+          <w:rFonts w:ascii="Courier New" w:hAnsi="Courier New" w:cs="Courier New"/>
+          <w:i/>
+          <w:sz w:val="20"/>
+          <w:szCs w:val="20"/>
+        </w:rPr>
+        <w:t>mysql</w:t>
+      </w:r>
+      <w:r>
+        <w:rPr>
+          <w:rFonts w:ascii="Courier New" w:hAnsi="Courier New" w:cs="Courier New"/>
+          <w:i/>
+          <w:sz w:val="20"/>
+          <w:szCs w:val="20"/>
+        </w:rPr>
+        <w:t>_</w:t>
+      </w:r>
+      <w:r>
+        <w:rPr>
+          <w:rFonts w:ascii="Courier New" w:hAnsi="Courier New" w:cs="Courier New"/>
+          <w:i/>
+          <w:sz w:val="20"/>
+          <w:szCs w:val="20"/>
+        </w:rPr>
+        <w:t>user</w:t>
+      </w:r>
+      <w:r>
+        <w:rPr>
+          <w:rFonts w:ascii="Courier New" w:hAnsi="Courier New" w:cs="Courier New"/>
+          <w:sz w:val="20"/>
+          <w:szCs w:val="20"/>
+        </w:rPr>
+        <w:t xml:space="preserve"> –p </w:t>
+      </w:r>
+      <w:r>
+        <w:rPr>
+          <w:rFonts w:ascii="Courier New" w:hAnsi="Courier New" w:cs="Courier New"/>
+          <w:i/>
+          <w:sz w:val="20"/>
+          <w:szCs w:val="20"/>
+        </w:rPr>
+        <w:t>your</w:t>
+      </w:r>
+      <w:r>
+        <w:rPr>
+          <w:rFonts w:ascii="Courier New" w:hAnsi="Courier New" w:cs="Courier New"/>
+          <w:i/>
+          <w:sz w:val="20"/>
+          <w:szCs w:val="20"/>
+        </w:rPr>
+        <w:t>_</w:t>
+      </w:r>
+      <w:r>
+        <w:rPr>
+          <w:rFonts w:ascii="Courier New" w:hAnsi="Courier New" w:cs="Courier New"/>
+          <w:i/>
+          <w:sz w:val="20"/>
+          <w:szCs w:val="20"/>
+        </w:rPr>
+        <w:t>mysql</w:t>
+      </w:r>
+      <w:r>
+        <w:rPr>
+          <w:rFonts w:ascii="Courier New" w:hAnsi="Courier New" w:cs="Courier New"/>
+          <w:i/>
+          <w:sz w:val="20"/>
+          <w:szCs w:val="20"/>
+        </w:rPr>
+        <w:t>_</w:t>
+      </w:r>
+      <w:r>
+        <w:rPr>
+          <w:rFonts w:ascii="Courier New" w:hAnsi="Courier New" w:cs="Courier New"/>
+          <w:i/>
+          <w:sz w:val="20"/>
+          <w:szCs w:val="20"/>
+        </w:rPr>
+        <w:t>password</w:t>
+      </w:r>
+      <w:r>
+        <w:rPr>
+          <w:rFonts w:ascii="Courier New" w:hAnsi="Courier New" w:cs="Courier New"/>
+          <w:sz w:val="20"/>
+          <w:szCs w:val="20"/>
+        </w:rPr>
+        <w:t xml:space="preserve"> &lt; </w:t>
+      </w:r>
+      <w:r>
+        <w:rPr>
+          <w:rFonts w:ascii="Courier New" w:hAnsi="Courier New" w:cs="Courier New"/>
+          <w:sz w:val="20"/>
+          <w:szCs w:val="20"/>
+        </w:rPr>
+        <w:t>create-oib-model-mysql.sql</w:t>
+      </w:r>
+    </w:p>
+    <w:p>
+      <w:pPr>
+        <w:pStyle w:val="Heading5"/>
+        <w:rPr>
+          <w:i/>
+          <w:sz w:val="20"/>
+          <w:szCs w:val="20"/>
+        </w:rPr>
+      </w:pPr>
+      <w:r>
+        <w:rPr>
+          <w:i/>
+          <w:sz w:val="20"/>
+          <w:szCs w:val="20"/>
+        </w:rPr>
+        <w:t>UMLS username and password:</w:t>
+      </w:r>
+    </w:p>
+    <w:p>
+      <w:pPr>
+        <w:rPr>
+          <w:rFonts w:ascii="Courier New" w:hAnsi="Courier New" w:cs="Courier New"/>
+          <w:sz w:val="20"/>
+          <w:szCs w:val="20"/>
+        </w:rPr>
+      </w:pPr>
+      <w:r>
+        <w:rPr>
+          <w:sz w:val="20"/>
+          <w:szCs w:val="20"/>
+        </w:rPr>
+        <w:t xml:space="preserve">Then use a text editor to edit </w:t>
+      </w:r>
+      <w:r>
+        <w:rPr>
+          <w:rFonts w:ascii="Courier New" w:hAnsi="Courier New" w:cs="Courier New"/>
+          <w:sz w:val="20"/>
+          <w:szCs w:val="20"/>
+        </w:rPr>
+        <w:t>oib-app-property-</w:t>
+      </w:r>
+      <w:r>
+        <w:rPr>
+          <w:rFonts w:ascii="Courier New" w:hAnsi="Courier New" w:cs="Courier New"/>
+          <w:sz w:val="20"/>
+          <w:szCs w:val="20"/>
+        </w:rPr>
+        <w:t>inserts.sql</w:t>
+      </w:r>
+      <w:r>
+        <w:rPr>
+          <w:rFonts w:ascii="Courier New" w:hAnsi="Courier New" w:cs="Courier New"/>
+          <w:sz w:val="20"/>
+          <w:szCs w:val="20"/>
+        </w:rPr>
+        <w:t xml:space="preserve"> </w:t>
+      </w:r>
+      <w:r>
+        <w:rPr>
+          <w:sz w:val="20"/>
+          <w:szCs w:val="20"/>
+        </w:rPr>
+        <w:t>to edit the end of the first two lines changing “</w:t>
+      </w:r>
+      <w:r>
+        <w:rPr>
+          <w:sz w:val="20"/>
+          <w:szCs w:val="20"/>
+        </w:rPr>
+        <w:t>ADD UMLS USER HERE</w:t>
+      </w:r>
+      <w:r>
+        <w:rPr>
+          <w:sz w:val="20"/>
+          <w:szCs w:val="20"/>
+        </w:rPr>
+        <w:t>”</w:t>
+      </w:r>
+      <w:r>
+        <w:rPr>
+          <w:sz w:val="20"/>
+          <w:szCs w:val="20"/>
+        </w:rPr>
+        <w:t xml:space="preserve"> and “</w:t>
+      </w:r>
+      <w:r>
+        <w:rPr>
+          <w:sz w:val="20"/>
+          <w:szCs w:val="20"/>
+        </w:rPr>
+        <w:t xml:space="preserve">ADD UMLS </w:t>
+      </w:r>
+      <w:r>
+        <w:rPr>
+          <w:sz w:val="20"/>
+          <w:szCs w:val="20"/>
+        </w:rPr>
+        <w:t>PASSWORD</w:t>
+      </w:r>
+      <w:r>
+        <w:rPr>
+          <w:sz w:val="20"/>
+          <w:szCs w:val="20"/>
+        </w:rPr>
+        <w:t xml:space="preserve"> HERE</w:t>
+      </w:r>
+      <w:r>
+        <w:rPr>
+          <w:sz w:val="20"/>
+          <w:szCs w:val="20"/>
+        </w:rPr>
+        <w:t>” to the UMLS username and</w:t>
+      </w:r>
+      <w:r>
+        <w:rPr>
+          <w:sz w:val="20"/>
+          <w:szCs w:val="20"/>
+        </w:rPr>
+        <w:t xml:space="preserve"> password for you institution.</w:t>
+      </w:r>
+      <w:r>
+        <w:rPr>
+          <w:sz w:val="20"/>
+          <w:szCs w:val="20"/>
+        </w:rPr>
+        <w:t xml:space="preserve"> Then </w:t>
+      </w:r>
+      <w:r>
+        <w:rPr>
+          <w:sz w:val="20"/>
+          <w:szCs w:val="20"/>
+        </w:rPr>
+        <w:t>save</w:t>
+      </w:r>
+      <w:r>
+        <w:rPr>
+          <w:sz w:val="20"/>
+          <w:szCs w:val="20"/>
+        </w:rPr>
+        <w:t xml:space="preserve"> the document changes</w:t>
+      </w:r>
+      <w:r>
+        <w:rPr>
+          <w:sz w:val="20"/>
+          <w:szCs w:val="20"/>
+        </w:rPr>
+        <w:t xml:space="preserve"> and continue running the scripts:</w:t>
+      </w:r>
+    </w:p>
+    <w:p>
+      <w:pPr>
+        <w:rPr>
+          <w:rFonts w:ascii="Courier New" w:hAnsi="Courier New" w:cs="Courier New"/>
+          <w:sz w:val="20"/>
+          <w:szCs w:val="20"/>
+        </w:rPr>
+      </w:pPr>
+    </w:p>
+    <w:p>
+      <w:pPr>
+        <w:rPr>
+          <w:rFonts w:ascii="Courier New" w:hAnsi="Courier New" w:cs="Courier New"/>
+          <w:sz w:val="20"/>
+          <w:szCs w:val="20"/>
+        </w:rPr>
+      </w:pPr>
+      <w:r>
+        <w:rPr>
+          <w:rFonts w:ascii="Courier New" w:hAnsi="Courier New" w:cs="Courier New"/>
+          <w:sz w:val="20"/>
+          <w:szCs w:val="20"/>
+        </w:rPr>
+        <w:t>oib-rdbms-model-v0.2</w:t>
+      </w:r>
       <w:r>
         <w:rPr>
           <w:rFonts w:ascii="Courier New" w:hAnsi="Courier New" w:cs="Courier New"/>
@@ -1122,16 +1364,31 @@
         </w:rPr>
         <w:t xml:space="preserve">]% </w:t>
       </w:r>
-      <w:proofErr w:type="spellStart"/>
-      <w:r>
-        <w:rPr>
-          <w:rFonts w:ascii="Courier New" w:hAnsi="Courier New" w:cs="Courier New"/>
-          <w:sz w:val="20"/>
-          <w:szCs w:val="20"/>
-        </w:rPr>
-        <w:t>sudo</w:t>
-      </w:r>
-      <w:proofErr w:type="spellEnd"/>
+      <w:r>
+        <w:rPr>
+          <w:rFonts w:ascii="Courier New" w:hAnsi="Courier New" w:cs="Courier New"/>
+          <w:sz w:val="20"/>
+          <w:szCs w:val="20"/>
+        </w:rPr>
+        <w:t xml:space="preserve">mysql </w:t>
+      </w:r>
+      <w:r>
+        <w:rPr>
+          <w:rFonts w:ascii="Courier New" w:hAnsi="Courier New" w:cs="Courier New"/>
+          <w:sz w:val="20"/>
+          <w:szCs w:val="20"/>
+        </w:rPr>
+        <w:t xml:space="preserve">–u </w:t>
+      </w:r>
+      <w:r>
+        <w:rPr>
+          <w:rFonts w:ascii="Courier New" w:hAnsi="Courier New" w:cs="Courier New"/>
+          <w:i/>
+          <w:sz w:val="20"/>
+          <w:szCs w:val="20"/>
+        </w:rPr>
+        <w:t>your_mysql_user</w:t>
+      </w:r>
       <w:r>
         <w:rPr>
           <w:rFonts w:ascii="Courier New" w:hAnsi="Courier New" w:cs="Courier New"/>
@@ -1140,260 +1397,244 @@
         </w:rPr>
         <w:t xml:space="preserve"> </w:t>
       </w:r>
-      <w:proofErr w:type="spellStart"/>
-      <w:r>
-        <w:rPr>
-          <w:rFonts w:ascii="Courier New" w:hAnsi="Courier New" w:cs="Courier New"/>
-          <w:sz w:val="20"/>
-          <w:szCs w:val="20"/>
-        </w:rPr>
-        <w:t>chown</w:t>
-      </w:r>
-      <w:proofErr w:type="spellEnd"/>
-      <w:r>
-        <w:rPr>
-          <w:rFonts w:ascii="Courier New" w:hAnsi="Courier New" w:cs="Courier New"/>
-          <w:sz w:val="20"/>
-          <w:szCs w:val="20"/>
-        </w:rPr>
-        <w:t xml:space="preserve"> –R </w:t>
-      </w:r>
-      <w:proofErr w:type="spellStart"/>
-      <w:r>
-        <w:rPr>
-          <w:rFonts w:ascii="Courier New" w:hAnsi="Courier New" w:cs="Courier New"/>
-          <w:sz w:val="20"/>
-          <w:szCs w:val="20"/>
-        </w:rPr>
-        <w:t>oibmanager:oibmanager</w:t>
-      </w:r>
-      <w:proofErr w:type="spellEnd"/>
-      <w:r>
-        <w:rPr>
-          <w:rFonts w:ascii="Courier New" w:hAnsi="Courier New" w:cs="Courier New"/>
-          <w:sz w:val="20"/>
-          <w:szCs w:val="20"/>
-        </w:rPr>
-        <w:t xml:space="preserve"> Innovation-182</w:t>
-      </w:r>
-    </w:p>
-    <w:p>
-      <w:pPr>
-        <w:pStyle w:val="Heading3"/>
-        <w:rPr>
-          <w:sz w:val="20"/>
-          <w:szCs w:val="20"/>
-        </w:rPr>
-      </w:pPr>
-      <w:r>
-        <w:rPr>
-          <w:sz w:val="20"/>
-          <w:szCs w:val="20"/>
-        </w:rPr>
-        <w:t>Database</w:t>
-      </w:r>
-      <w:r>
-        <w:rPr>
-          <w:sz w:val="20"/>
-          <w:szCs w:val="20"/>
-        </w:rPr>
-        <w:t xml:space="preserve"> Schema Creation</w:t>
-      </w:r>
-    </w:p>
-    <w:p>
-      <w:pPr>
-        <w:rPr>
-          <w:sz w:val="20"/>
-          <w:szCs w:val="20"/>
-        </w:rPr>
-      </w:pPr>
-      <w:r>
-        <w:rPr>
-          <w:sz w:val="20"/>
-          <w:szCs w:val="20"/>
-        </w:rPr>
-        <w:t>From the command line, change to the</w:t>
-      </w:r>
-      <w:r>
-        <w:rPr>
+      <w:r>
+        <w:rPr>
+          <w:rFonts w:ascii="Courier New" w:hAnsi="Courier New" w:cs="Courier New"/>
+          <w:sz w:val="20"/>
+          <w:szCs w:val="20"/>
+        </w:rPr>
+        <w:t>OIB</w:t>
+      </w:r>
+      <w:r>
+        <w:rPr>
+          <w:rFonts w:ascii="Courier New" w:hAnsi="Courier New" w:cs="Courier New"/>
+          <w:sz w:val="20"/>
+          <w:szCs w:val="20"/>
+        </w:rPr>
+        <w:t xml:space="preserve"> &lt; </w:t>
+      </w:r>
+      <w:r>
+        <w:rPr>
+          <w:rFonts w:ascii="Courier New" w:hAnsi="Courier New" w:cs="Courier New"/>
+          <w:sz w:val="20"/>
+          <w:szCs w:val="20"/>
+        </w:rPr>
+        <w:t>oib_app_property_inserts.sql</w:t>
+      </w:r>
+    </w:p>
+    <w:p>
+      <w:pPr>
+        <w:rPr>
+          <w:rFonts w:ascii="Courier New" w:hAnsi="Courier New" w:cs="Courier New"/>
+          <w:sz w:val="20"/>
+          <w:szCs w:val="20"/>
+        </w:rPr>
+      </w:pPr>
+      <w:r>
+        <w:rPr>
+          <w:rFonts w:ascii="Courier New" w:hAnsi="Courier New" w:cs="Courier New"/>
+          <w:sz w:val="20"/>
+          <w:szCs w:val="20"/>
+        </w:rPr>
+        <w:t>oib-rdbms-model-v0.2</w:t>
+      </w:r>
+      <w:r>
+        <w:rPr>
+          <w:rFonts w:ascii="Courier New" w:hAnsi="Courier New" w:cs="Courier New"/>
+          <w:sz w:val="20"/>
+          <w:szCs w:val="20"/>
+        </w:rPr>
+        <w:t xml:space="preserve">]% </w:t>
+      </w:r>
+      <w:r>
+        <w:rPr>
+          <w:rFonts w:ascii="Courier New" w:hAnsi="Courier New" w:cs="Courier New"/>
+          <w:sz w:val="20"/>
+          <w:szCs w:val="20"/>
+        </w:rPr>
+        <w:t xml:space="preserve">mysql –u </w:t>
+      </w:r>
+      <w:r>
+        <w:rPr>
+          <w:rFonts w:ascii="Courier New" w:hAnsi="Courier New" w:cs="Courier New"/>
+          <w:i/>
+          <w:sz w:val="20"/>
+          <w:szCs w:val="20"/>
+        </w:rPr>
+        <w:t>your_mysql_user</w:t>
+      </w:r>
+      <w:r>
+        <w:rPr>
+          <w:rFonts w:ascii="Courier New" w:hAnsi="Courier New" w:cs="Courier New"/>
           <w:sz w:val="20"/>
           <w:szCs w:val="20"/>
         </w:rPr>
         <w:t xml:space="preserve"> </w:t>
       </w:r>
-      <w:proofErr w:type="spellStart"/>
-      <w:r>
-        <w:rPr>
-          <w:rFonts w:ascii="Courier New" w:hAnsi="Courier New" w:cs="Courier New"/>
-          <w:sz w:val="20"/>
-          <w:szCs w:val="20"/>
-        </w:rPr>
-        <w:t>oib</w:t>
-      </w:r>
-      <w:proofErr w:type="spellEnd"/>
-      <w:r>
-        <w:rPr>
-          <w:rFonts w:ascii="Courier New" w:hAnsi="Courier New" w:cs="Courier New"/>
-          <w:sz w:val="20"/>
-          <w:szCs w:val="20"/>
-        </w:rPr>
-        <w:t>-responder/</w:t>
-      </w:r>
-      <w:r>
-        <w:rPr>
-          <w:rFonts w:ascii="Courier New" w:hAnsi="Courier New" w:cs="Courier New"/>
-          <w:sz w:val="20"/>
-          <w:szCs w:val="20"/>
-        </w:rPr>
-        <w:t>oib-rdbms-model-</w:t>
-      </w:r>
-      <w:r>
-        <w:rPr>
-          <w:rFonts w:ascii="Courier New" w:hAnsi="Courier New" w:cs="Courier New"/>
-          <w:sz w:val="20"/>
-          <w:szCs w:val="20"/>
-        </w:rPr>
-        <w:t>v0.2</w:t>
-      </w:r>
-      <w:r>
-        <w:rPr>
-          <w:sz w:val="20"/>
-          <w:szCs w:val="20"/>
-        </w:rPr>
-        <w:t xml:space="preserve"> directory</w:t>
-      </w:r>
-      <w:r>
-        <w:rPr>
-          <w:sz w:val="20"/>
-          <w:szCs w:val="20"/>
-        </w:rPr>
-        <w:t xml:space="preserve"> and r</w:t>
-      </w:r>
-      <w:r>
-        <w:rPr>
-          <w:sz w:val="20"/>
-          <w:szCs w:val="20"/>
-        </w:rPr>
-        <w:t>un</w:t>
-      </w:r>
-      <w:r>
-        <w:rPr>
-          <w:sz w:val="20"/>
-          <w:szCs w:val="20"/>
-        </w:rPr>
-        <w:t xml:space="preserve"> the </w:t>
-      </w:r>
-      <w:r>
-        <w:rPr>
-          <w:sz w:val="20"/>
-          <w:szCs w:val="20"/>
-        </w:rPr>
-        <w:t xml:space="preserve">following </w:t>
-      </w:r>
-      <w:r>
-        <w:rPr>
-          <w:sz w:val="20"/>
-          <w:szCs w:val="20"/>
-        </w:rPr>
-        <w:t xml:space="preserve">scripts to </w:t>
-      </w:r>
-      <w:r>
-        <w:rPr>
-          <w:sz w:val="20"/>
-          <w:szCs w:val="20"/>
-        </w:rPr>
-        <w:t xml:space="preserve">prepare </w:t>
-      </w:r>
-      <w:r>
-        <w:rPr>
-          <w:sz w:val="20"/>
-          <w:szCs w:val="20"/>
-        </w:rPr>
-        <w:t>the database</w:t>
-      </w:r>
-      <w:r>
-        <w:rPr>
-          <w:sz w:val="20"/>
-          <w:szCs w:val="20"/>
-        </w:rPr>
-        <w:t xml:space="preserve"> (for help - </w:t>
-      </w:r>
-      <w:r>
-        <w:rPr>
-          <w:sz w:val="20"/>
-          <w:szCs w:val="20"/>
-        </w:rPr>
-        <w:t>http://dev.mysql.com/doc/refman/5.6/en/mysql.html</w:t>
-      </w:r>
-      <w:r>
-        <w:rPr>
-          <w:sz w:val="20"/>
-          <w:szCs w:val="20"/>
-        </w:rPr>
-        <w:t>)</w:t>
-      </w:r>
-      <w:r>
-        <w:rPr>
-          <w:sz w:val="20"/>
-          <w:szCs w:val="20"/>
-        </w:rPr>
-        <w:t>:</w:t>
-      </w:r>
-    </w:p>
-    <w:p>
-      <w:pPr>
-        <w:ind w:firstLine="720"/>
-        <w:rPr>
-          <w:rFonts w:ascii="Courier New" w:hAnsi="Courier New" w:cs="Courier New"/>
-          <w:sz w:val="20"/>
-          <w:szCs w:val="20"/>
-        </w:rPr>
-      </w:pPr>
-    </w:p>
-    <w:p>
-      <w:pPr>
-        <w:rPr>
-          <w:rFonts w:ascii="Courier New" w:hAnsi="Courier New" w:cs="Courier New"/>
-          <w:sz w:val="20"/>
-          <w:szCs w:val="20"/>
-        </w:rPr>
-      </w:pPr>
-      <w:proofErr w:type="gramStart"/>
-      <w:r>
-        <w:rPr>
-          <w:rFonts w:ascii="Courier New" w:hAnsi="Courier New" w:cs="Courier New"/>
-          <w:sz w:val="20"/>
-          <w:szCs w:val="20"/>
-        </w:rPr>
-        <w:t>oib</w:t>
-      </w:r>
-      <w:proofErr w:type="gramEnd"/>
-      <w:r>
-        <w:rPr>
-          <w:rFonts w:ascii="Courier New" w:hAnsi="Courier New" w:cs="Courier New"/>
-          <w:sz w:val="20"/>
-          <w:szCs w:val="20"/>
-        </w:rPr>
-        <w:t>-rdbms-model-</w:t>
-      </w:r>
-      <w:r>
-        <w:rPr>
-          <w:rFonts w:ascii="Courier New" w:hAnsi="Courier New" w:cs="Courier New"/>
-          <w:sz w:val="20"/>
-          <w:szCs w:val="20"/>
-        </w:rPr>
-        <w:t xml:space="preserve">v0.2]% </w:t>
-      </w:r>
-      <w:proofErr w:type="spellStart"/>
-      <w:r>
-        <w:rPr>
-          <w:rFonts w:ascii="Courier New" w:hAnsi="Courier New" w:cs="Courier New"/>
-          <w:sz w:val="20"/>
-          <w:szCs w:val="20"/>
-        </w:rPr>
-        <w:t>sudo</w:t>
-      </w:r>
-      <w:proofErr w:type="spellEnd"/>
+      <w:r>
+        <w:rPr>
+          <w:rFonts w:ascii="Courier New" w:hAnsi="Courier New" w:cs="Courier New"/>
+          <w:sz w:val="20"/>
+          <w:szCs w:val="20"/>
+        </w:rPr>
+        <w:t>OIB</w:t>
+      </w:r>
+      <w:r>
+        <w:rPr>
+          <w:rFonts w:ascii="Courier New" w:hAnsi="Courier New" w:cs="Courier New"/>
+          <w:sz w:val="20"/>
+          <w:szCs w:val="20"/>
+        </w:rPr>
+        <w:t xml:space="preserve"> &lt; </w:t>
+      </w:r>
+      <w:r>
+        <w:rPr>
+          <w:rFonts w:ascii="Courier New" w:hAnsi="Courier New" w:cs="Courier New"/>
+          <w:sz w:val="20"/>
+          <w:szCs w:val="20"/>
+        </w:rPr>
+        <w:t>oib-asset-</w:t>
+      </w:r>
+      <w:r>
+        <w:rPr>
+          <w:rFonts w:ascii="Courier New" w:hAnsi="Courier New" w:cs="Courier New"/>
+          <w:sz w:val="20"/>
+          <w:szCs w:val="20"/>
+        </w:rPr>
+        <w:t>inserts.sql</w:t>
+      </w:r>
+    </w:p>
+    <w:p>
+      <w:pPr>
+        <w:rPr>
+          <w:rFonts w:ascii="Courier New" w:hAnsi="Courier New" w:cs="Courier New"/>
+          <w:sz w:val="20"/>
+          <w:szCs w:val="20"/>
+        </w:rPr>
+      </w:pPr>
+      <w:r>
+        <w:rPr>
+          <w:rFonts w:ascii="Courier New" w:hAnsi="Courier New" w:cs="Courier New"/>
+          <w:sz w:val="20"/>
+          <w:szCs w:val="20"/>
+        </w:rPr>
+        <w:t>oib-rdbms-model-v0.2</w:t>
+      </w:r>
+      <w:r>
+        <w:rPr>
+          <w:rFonts w:ascii="Courier New" w:hAnsi="Courier New" w:cs="Courier New"/>
+          <w:sz w:val="20"/>
+          <w:szCs w:val="20"/>
+        </w:rPr>
+        <w:t xml:space="preserve">]% </w:t>
+      </w:r>
+      <w:r>
+        <w:rPr>
+          <w:rFonts w:ascii="Courier New" w:hAnsi="Courier New" w:cs="Courier New"/>
+          <w:sz w:val="20"/>
+          <w:szCs w:val="20"/>
+        </w:rPr>
+        <w:t>mysql</w:t>
+      </w:r>
+      <w:r>
+        <w:rPr>
+          <w:rFonts w:ascii="Courier New" w:hAnsi="Courier New" w:cs="Courier New"/>
+          <w:sz w:val="20"/>
+          <w:szCs w:val="20"/>
+        </w:rPr>
+        <w:t xml:space="preserve"> –u </w:t>
+      </w:r>
+      <w:r>
+        <w:rPr>
+          <w:rFonts w:ascii="Courier New" w:hAnsi="Courier New" w:cs="Courier New"/>
+          <w:i/>
+          <w:sz w:val="20"/>
+          <w:szCs w:val="20"/>
+        </w:rPr>
+        <w:t>your_mysql_user</w:t>
+      </w:r>
+      <w:r>
+        <w:rPr>
+          <w:rFonts w:ascii="Courier New" w:hAnsi="Courier New" w:cs="Courier New"/>
+          <w:sz w:val="20"/>
+          <w:szCs w:val="20"/>
+        </w:rPr>
+        <w:t xml:space="preserve"> OIB</w:t>
+      </w:r>
+      <w:r>
+        <w:rPr>
+          <w:rFonts w:ascii="Courier New" w:hAnsi="Courier New" w:cs="Courier New"/>
+          <w:sz w:val="20"/>
+          <w:szCs w:val="20"/>
+        </w:rPr>
+        <w:t xml:space="preserve"> &lt; o</w:t>
+      </w:r>
+      <w:r>
+        <w:rPr>
+          <w:rFonts w:ascii="Courier New" w:hAnsi="Courier New" w:cs="Courier New"/>
+          <w:sz w:val="20"/>
+          <w:szCs w:val="20"/>
+        </w:rPr>
+        <w:t>ib-asset-property-</w:t>
+      </w:r>
+      <w:r>
+        <w:rPr>
+          <w:rFonts w:ascii="Courier New" w:hAnsi="Courier New" w:cs="Courier New"/>
+          <w:sz w:val="20"/>
+          <w:szCs w:val="20"/>
+        </w:rPr>
+        <w:t>inserts.sql</w:t>
+      </w:r>
+    </w:p>
+    <w:p>
+      <w:pPr>
+        <w:rPr>
+          <w:rFonts w:ascii="Courier New" w:hAnsi="Courier New" w:cs="Courier New"/>
+          <w:sz w:val="20"/>
+          <w:szCs w:val="20"/>
+        </w:rPr>
+      </w:pPr>
+      <w:r>
+        <w:rPr>
+          <w:rFonts w:ascii="Courier New" w:hAnsi="Courier New" w:cs="Courier New"/>
+          <w:sz w:val="20"/>
+          <w:szCs w:val="20"/>
+        </w:rPr>
+        <w:t>oib-rdbms-model-v0.2</w:t>
+      </w:r>
+      <w:r>
+        <w:rPr>
+          <w:rFonts w:ascii="Courier New" w:hAnsi="Courier New" w:cs="Courier New"/>
+          <w:sz w:val="20"/>
+          <w:szCs w:val="20"/>
+        </w:rPr>
+        <w:t xml:space="preserve">]% </w:t>
+      </w:r>
+      <w:r>
+        <w:rPr>
+          <w:rFonts w:ascii="Courier New" w:hAnsi="Courier New" w:cs="Courier New"/>
+          <w:sz w:val="20"/>
+          <w:szCs w:val="20"/>
+        </w:rPr>
+        <w:t>mysql</w:t>
+      </w:r>
+      <w:r>
+        <w:rPr>
+          <w:rFonts w:ascii="Courier New" w:hAnsi="Courier New" w:cs="Courier New"/>
+          <w:sz w:val="20"/>
+          <w:szCs w:val="20"/>
+        </w:rPr>
+        <w:t xml:space="preserve"> –u </w:t>
+      </w:r>
+      <w:r>
+        <w:rPr>
+          <w:rFonts w:ascii="Courier New" w:hAnsi="Courier New" w:cs="Courier New"/>
+          <w:i/>
+          <w:sz w:val="20"/>
+          <w:szCs w:val="20"/>
+        </w:rPr>
+        <w:t>your_mysql_user</w:t>
+      </w:r>
       <w:r>
         <w:rPr>
           <w:rFonts w:ascii="Courier New" w:hAnsi="Courier New" w:cs="Courier New"/>
@@ -1408,80 +1649,49 @@
           <w:sz w:val="20"/>
           <w:szCs w:val="20"/>
         </w:rPr>
-        <w:t xml:space="preserve">service </w:t>
-      </w:r>
-      <w:proofErr w:type="spellStart"/>
-      <w:r>
-        <w:rPr>
-          <w:rFonts w:ascii="Courier New" w:hAnsi="Courier New" w:cs="Courier New"/>
-          <w:sz w:val="20"/>
-          <w:szCs w:val="20"/>
-        </w:rPr>
-        <w:t>mysql</w:t>
-      </w:r>
-      <w:proofErr w:type="spellEnd"/>
-      <w:r>
-        <w:rPr>
-          <w:rFonts w:ascii="Courier New" w:hAnsi="Courier New" w:cs="Courier New"/>
-          <w:sz w:val="20"/>
-          <w:szCs w:val="20"/>
-        </w:rPr>
-        <w:t xml:space="preserve"> start</w:t>
-      </w:r>
-    </w:p>
-    <w:p>
-      <w:pPr>
-        <w:rPr>
-          <w:rFonts w:ascii="Courier New" w:hAnsi="Courier New" w:cs="Courier New"/>
-          <w:sz w:val="20"/>
-          <w:szCs w:val="20"/>
-        </w:rPr>
-      </w:pPr>
-      <w:proofErr w:type="gramStart"/>
-      <w:r>
-        <w:rPr>
-          <w:rFonts w:ascii="Courier New" w:hAnsi="Courier New" w:cs="Courier New"/>
-          <w:sz w:val="20"/>
-          <w:szCs w:val="20"/>
-        </w:rPr>
-        <w:t>oib</w:t>
-      </w:r>
-      <w:proofErr w:type="gramEnd"/>
-      <w:r>
-        <w:rPr>
-          <w:rFonts w:ascii="Courier New" w:hAnsi="Courier New" w:cs="Courier New"/>
-          <w:sz w:val="20"/>
-          <w:szCs w:val="20"/>
-        </w:rPr>
-        <w:t>-rdbms-model-</w:t>
-      </w:r>
-      <w:r>
-        <w:rPr>
-          <w:rFonts w:ascii="Courier New" w:hAnsi="Courier New" w:cs="Courier New"/>
-          <w:sz w:val="20"/>
-          <w:szCs w:val="20"/>
-        </w:rPr>
-        <w:t xml:space="preserve">v0.2]% </w:t>
-      </w:r>
-      <w:proofErr w:type="spellStart"/>
-      <w:r>
-        <w:rPr>
-          <w:rFonts w:ascii="Courier New" w:hAnsi="Courier New" w:cs="Courier New"/>
-          <w:sz w:val="20"/>
-          <w:szCs w:val="20"/>
-        </w:rPr>
-        <w:t>mysql</w:t>
-      </w:r>
-      <w:proofErr w:type="spellEnd"/>
-      <w:r>
-        <w:rPr>
-          <w:rFonts w:ascii="Courier New" w:hAnsi="Courier New" w:cs="Courier New"/>
-          <w:sz w:val="20"/>
-          <w:szCs w:val="20"/>
-        </w:rPr>
-        <w:t xml:space="preserve"> –u </w:t>
-      </w:r>
-      <w:proofErr w:type="spellStart"/>
+        <w:t>OIB</w:t>
+      </w:r>
+      <w:r>
+        <w:rPr>
+          <w:rFonts w:ascii="Courier New" w:hAnsi="Courier New" w:cs="Courier New"/>
+          <w:sz w:val="20"/>
+          <w:szCs w:val="20"/>
+        </w:rPr>
+        <w:t xml:space="preserve"> &lt; </w:t>
+      </w:r>
+      <w:r>
+        <w:rPr>
+          <w:rFonts w:ascii="Courier New" w:hAnsi="Courier New" w:cs="Courier New"/>
+          <w:sz w:val="20"/>
+          <w:szCs w:val="20"/>
+        </w:rPr>
+        <w:t>oib-request-parameter-</w:t>
+      </w:r>
+      <w:r>
+        <w:rPr>
+          <w:rFonts w:ascii="Courier New" w:hAnsi="Courier New" w:cs="Courier New"/>
+          <w:sz w:val="20"/>
+          <w:szCs w:val="20"/>
+        </w:rPr>
+        <w:t>inserts.sql</w:t>
+      </w:r>
+    </w:p>
+    <w:p>
+      <w:pPr>
+        <w:rPr>
+          <w:rFonts w:ascii="Courier New" w:hAnsi="Courier New" w:cs="Courier New"/>
+          <w:sz w:val="20"/>
+          <w:szCs w:val="20"/>
+        </w:rPr>
+      </w:pPr>
+      <w:r>
+        <w:rPr>
+          <w:rFonts w:ascii="Courier New" w:hAnsi="Courier New" w:cs="Courier New"/>
+          <w:sz w:val="20"/>
+          <w:szCs w:val="20"/>
+        </w:rPr>
+        <w:t xml:space="preserve">oib-rdbms-model-v0.2]% mysql –u </w:t>
+      </w:r>
       <w:r>
         <w:rPr>
           <w:rFonts w:ascii="Courier New" w:hAnsi="Courier New" w:cs="Courier New"/>
@@ -1489,7 +1699,41 @@
           <w:sz w:val="20"/>
           <w:szCs w:val="20"/>
         </w:rPr>
-        <w:t>your</w:t>
+        <w:t>your_mysql_user</w:t>
+      </w:r>
+      <w:r>
+        <w:rPr>
+          <w:rFonts w:ascii="Courier New" w:hAnsi="Courier New" w:cs="Courier New"/>
+          <w:sz w:val="20"/>
+          <w:szCs w:val="20"/>
+        </w:rPr>
+        <w:t xml:space="preserve"> OIB- &lt; oib-value-set-</w:t>
+      </w:r>
+      <w:r>
+        <w:rPr>
+          <w:rFonts w:ascii="Courier New" w:hAnsi="Courier New" w:cs="Courier New"/>
+          <w:sz w:val="20"/>
+          <w:szCs w:val="20"/>
+        </w:rPr>
+        <w:t>inserts.sql</w:t>
+      </w:r>
+    </w:p>
+    <w:p>
+      <w:pPr>
+        <w:rPr>
+          <w:rFonts w:ascii="Courier New" w:hAnsi="Courier New" w:cs="Courier New"/>
+          <w:sz w:val="20"/>
+          <w:szCs w:val="20"/>
+        </w:rPr>
+      </w:pPr>
+      <w:r>
+        <w:rPr>
+          <w:rFonts w:ascii="Courier New" w:hAnsi="Courier New" w:cs="Courier New"/>
+          <w:sz w:val="20"/>
+          <w:szCs w:val="20"/>
+        </w:rPr>
+        <w:lastRenderedPageBreak/>
+        <w:t xml:space="preserve">oib-rdbms-model-v0.2]% mysql –u </w:t>
       </w:r>
       <w:r>
         <w:rPr>
@@ -1498,999 +1742,49 @@
           <w:sz w:val="20"/>
           <w:szCs w:val="20"/>
         </w:rPr>
-        <w:t>_</w:t>
-      </w:r>
-      <w:r>
-        <w:rPr>
-          <w:rFonts w:ascii="Courier New" w:hAnsi="Courier New" w:cs="Courier New"/>
+        <w:t>your_mysql_user</w:t>
+      </w:r>
+      <w:r>
+        <w:rPr>
+          <w:rFonts w:ascii="Courier New" w:hAnsi="Courier New" w:cs="Courier New"/>
+          <w:sz w:val="20"/>
+          <w:szCs w:val="20"/>
+        </w:rPr>
+        <w:t xml:space="preserve"> OIB- &lt; oib-value-set-code-</w:t>
+      </w:r>
+      <w:r>
+        <w:rPr>
+          <w:rFonts w:ascii="Courier New" w:hAnsi="Courier New" w:cs="Courier New"/>
+          <w:sz w:val="20"/>
+          <w:szCs w:val="20"/>
+        </w:rPr>
+        <w:t>inserts.sql</w:t>
+      </w:r>
+    </w:p>
+    <w:p>
+      <w:pPr>
+        <w:pStyle w:val="Heading5"/>
+        <w:rPr>
           <w:i/>
           <w:sz w:val="20"/>
           <w:szCs w:val="20"/>
         </w:rPr>
-        <w:t>mysql</w:t>
-      </w:r>
-      <w:r>
-        <w:rPr>
-          <w:rFonts w:ascii="Courier New" w:hAnsi="Courier New" w:cs="Courier New"/>
+      </w:pPr>
+      <w:r>
+        <w:rPr>
           <w:i/>
           <w:sz w:val="20"/>
           <w:szCs w:val="20"/>
         </w:rPr>
-        <w:t>_</w:t>
-      </w:r>
-      <w:r>
-        <w:rPr>
-          <w:rFonts w:ascii="Courier New" w:hAnsi="Courier New" w:cs="Courier New"/>
+        <w:t xml:space="preserve">Database </w:t>
+      </w:r>
+      <w:r>
+        <w:rPr>
           <w:i/>
           <w:sz w:val="20"/>
           <w:szCs w:val="20"/>
         </w:rPr>
-        <w:t>user</w:t>
-      </w:r>
-      <w:proofErr w:type="spellEnd"/>
-      <w:r>
-        <w:rPr>
-          <w:rFonts w:ascii="Courier New" w:hAnsi="Courier New" w:cs="Courier New"/>
-          <w:sz w:val="20"/>
-          <w:szCs w:val="20"/>
-        </w:rPr>
-        <w:t xml:space="preserve"> –p </w:t>
-      </w:r>
-      <w:proofErr w:type="spellStart"/>
-      <w:r>
-        <w:rPr>
-          <w:rFonts w:ascii="Courier New" w:hAnsi="Courier New" w:cs="Courier New"/>
-          <w:i/>
-          <w:sz w:val="20"/>
-          <w:szCs w:val="20"/>
-        </w:rPr>
-        <w:t>your</w:t>
-      </w:r>
-      <w:r>
-        <w:rPr>
-          <w:rFonts w:ascii="Courier New" w:hAnsi="Courier New" w:cs="Courier New"/>
-          <w:i/>
-          <w:sz w:val="20"/>
-          <w:szCs w:val="20"/>
-        </w:rPr>
-        <w:t>_</w:t>
-      </w:r>
-      <w:r>
-        <w:rPr>
-          <w:rFonts w:ascii="Courier New" w:hAnsi="Courier New" w:cs="Courier New"/>
-          <w:i/>
-          <w:sz w:val="20"/>
-          <w:szCs w:val="20"/>
-        </w:rPr>
-        <w:t>mysql</w:t>
-      </w:r>
-      <w:r>
-        <w:rPr>
-          <w:rFonts w:ascii="Courier New" w:hAnsi="Courier New" w:cs="Courier New"/>
-          <w:i/>
-          <w:sz w:val="20"/>
-          <w:szCs w:val="20"/>
-        </w:rPr>
-        <w:t>_</w:t>
-      </w:r>
-      <w:r>
-        <w:rPr>
-          <w:rFonts w:ascii="Courier New" w:hAnsi="Courier New" w:cs="Courier New"/>
-          <w:i/>
-          <w:sz w:val="20"/>
-          <w:szCs w:val="20"/>
-        </w:rPr>
-        <w:t>password</w:t>
-      </w:r>
-      <w:proofErr w:type="spellEnd"/>
-      <w:r>
-        <w:rPr>
-          <w:rFonts w:ascii="Courier New" w:hAnsi="Courier New" w:cs="Courier New"/>
-          <w:sz w:val="20"/>
-          <w:szCs w:val="20"/>
-        </w:rPr>
-        <w:t xml:space="preserve"> &lt; </w:t>
-      </w:r>
-      <w:r>
-        <w:rPr>
-          <w:rFonts w:ascii="Courier New" w:hAnsi="Courier New" w:cs="Courier New"/>
-          <w:sz w:val="20"/>
-          <w:szCs w:val="20"/>
-        </w:rPr>
-        <w:t>create-</w:t>
-      </w:r>
-      <w:proofErr w:type="spellStart"/>
-      <w:r>
-        <w:rPr>
-          <w:rFonts w:ascii="Courier New" w:hAnsi="Courier New" w:cs="Courier New"/>
-          <w:sz w:val="20"/>
-          <w:szCs w:val="20"/>
-        </w:rPr>
-        <w:t>oib</w:t>
-      </w:r>
-      <w:proofErr w:type="spellEnd"/>
-      <w:r>
-        <w:rPr>
-          <w:rFonts w:ascii="Courier New" w:hAnsi="Courier New" w:cs="Courier New"/>
-          <w:sz w:val="20"/>
-          <w:szCs w:val="20"/>
-        </w:rPr>
-        <w:t>-model-</w:t>
-      </w:r>
-      <w:proofErr w:type="spellStart"/>
-      <w:r>
-        <w:rPr>
-          <w:rFonts w:ascii="Courier New" w:hAnsi="Courier New" w:cs="Courier New"/>
-          <w:sz w:val="20"/>
-          <w:szCs w:val="20"/>
-        </w:rPr>
-        <w:t>mysql.sql</w:t>
-      </w:r>
-      <w:proofErr w:type="spellEnd"/>
-    </w:p>
-    <w:p>
-      <w:pPr>
-        <w:pStyle w:val="Heading5"/>
-        <w:rPr>
-          <w:i/>
-          <w:sz w:val="20"/>
-          <w:szCs w:val="20"/>
-        </w:rPr>
-      </w:pPr>
-      <w:r>
-        <w:rPr>
-          <w:i/>
-          <w:sz w:val="20"/>
-          <w:szCs w:val="20"/>
-        </w:rPr>
-        <w:t>UMLS username and password:</w:t>
-      </w:r>
-    </w:p>
-    <w:p>
-      <w:pPr>
-        <w:rPr>
-          <w:rFonts w:ascii="Courier New" w:hAnsi="Courier New" w:cs="Courier New"/>
-          <w:sz w:val="20"/>
-          <w:szCs w:val="20"/>
-        </w:rPr>
-      </w:pPr>
-      <w:r>
-        <w:rPr>
-          <w:sz w:val="20"/>
-          <w:szCs w:val="20"/>
-        </w:rPr>
-        <w:t xml:space="preserve">Then use a text editor to edit </w:t>
-      </w:r>
-      <w:proofErr w:type="spellStart"/>
-      <w:r>
-        <w:rPr>
-          <w:rFonts w:ascii="Courier New" w:hAnsi="Courier New" w:cs="Courier New"/>
-          <w:sz w:val="20"/>
-          <w:szCs w:val="20"/>
-        </w:rPr>
-        <w:t>oib</w:t>
-      </w:r>
-      <w:proofErr w:type="spellEnd"/>
-      <w:r>
-        <w:rPr>
-          <w:rFonts w:ascii="Courier New" w:hAnsi="Courier New" w:cs="Courier New"/>
-          <w:sz w:val="20"/>
-          <w:szCs w:val="20"/>
-        </w:rPr>
-        <w:t>-app-property-</w:t>
-      </w:r>
-      <w:proofErr w:type="spellStart"/>
-      <w:r>
-        <w:rPr>
-          <w:rFonts w:ascii="Courier New" w:hAnsi="Courier New" w:cs="Courier New"/>
-          <w:sz w:val="20"/>
-          <w:szCs w:val="20"/>
-        </w:rPr>
-        <w:t>inserts.sql</w:t>
-      </w:r>
-      <w:proofErr w:type="spellEnd"/>
-      <w:r>
-        <w:rPr>
-          <w:rFonts w:ascii="Courier New" w:hAnsi="Courier New" w:cs="Courier New"/>
-          <w:sz w:val="20"/>
-          <w:szCs w:val="20"/>
-        </w:rPr>
-        <w:t xml:space="preserve"> </w:t>
-      </w:r>
-      <w:r>
-        <w:rPr>
-          <w:sz w:val="20"/>
-          <w:szCs w:val="20"/>
-        </w:rPr>
-        <w:t>to edit the end of the first two lines changing “</w:t>
-      </w:r>
-      <w:r>
-        <w:rPr>
-          <w:sz w:val="20"/>
-          <w:szCs w:val="20"/>
-        </w:rPr>
-        <w:t>ADD UMLS USER HERE</w:t>
-      </w:r>
-      <w:r>
-        <w:rPr>
-          <w:sz w:val="20"/>
-          <w:szCs w:val="20"/>
-        </w:rPr>
-        <w:t>”</w:t>
-      </w:r>
-      <w:r>
-        <w:rPr>
-          <w:sz w:val="20"/>
-          <w:szCs w:val="20"/>
-        </w:rPr>
-        <w:t xml:space="preserve"> and “</w:t>
-      </w:r>
-      <w:r>
-        <w:rPr>
-          <w:sz w:val="20"/>
-          <w:szCs w:val="20"/>
-        </w:rPr>
-        <w:t xml:space="preserve">ADD UMLS </w:t>
-      </w:r>
-      <w:r>
-        <w:rPr>
-          <w:sz w:val="20"/>
-          <w:szCs w:val="20"/>
-        </w:rPr>
-        <w:t>PASSWORD</w:t>
-      </w:r>
-      <w:r>
-        <w:rPr>
-          <w:sz w:val="20"/>
-          <w:szCs w:val="20"/>
-        </w:rPr>
-        <w:t xml:space="preserve"> HERE</w:t>
-      </w:r>
-      <w:r>
-        <w:rPr>
-          <w:sz w:val="20"/>
-          <w:szCs w:val="20"/>
-        </w:rPr>
-        <w:t>” to the UMLS username and</w:t>
-      </w:r>
-      <w:r>
-        <w:rPr>
-          <w:sz w:val="20"/>
-          <w:szCs w:val="20"/>
-        </w:rPr>
-        <w:t xml:space="preserve"> password for you institution.</w:t>
-      </w:r>
-      <w:r>
-        <w:rPr>
-          <w:sz w:val="20"/>
-          <w:szCs w:val="20"/>
-        </w:rPr>
-        <w:t xml:space="preserve"> Then </w:t>
-      </w:r>
-      <w:r>
-        <w:rPr>
-          <w:sz w:val="20"/>
-          <w:szCs w:val="20"/>
-        </w:rPr>
-        <w:t>save</w:t>
-      </w:r>
-      <w:r>
-        <w:rPr>
-          <w:sz w:val="20"/>
-          <w:szCs w:val="20"/>
-        </w:rPr>
-        <w:t xml:space="preserve"> the document changes</w:t>
-      </w:r>
-      <w:r>
-        <w:rPr>
-          <w:sz w:val="20"/>
-          <w:szCs w:val="20"/>
-        </w:rPr>
-        <w:t xml:space="preserve"> and continue running the scripts:</w:t>
-      </w:r>
-    </w:p>
-    <w:p>
-      <w:pPr>
-        <w:rPr>
-          <w:rFonts w:ascii="Courier New" w:hAnsi="Courier New" w:cs="Courier New"/>
-          <w:sz w:val="20"/>
-          <w:szCs w:val="20"/>
-        </w:rPr>
-      </w:pPr>
-    </w:p>
-    <w:p>
-      <w:pPr>
-        <w:rPr>
-          <w:rFonts w:ascii="Courier New" w:hAnsi="Courier New" w:cs="Courier New"/>
-          <w:sz w:val="20"/>
-          <w:szCs w:val="20"/>
-        </w:rPr>
-      </w:pPr>
-      <w:proofErr w:type="gramStart"/>
-      <w:r>
-        <w:rPr>
-          <w:rFonts w:ascii="Courier New" w:hAnsi="Courier New" w:cs="Courier New"/>
-          <w:sz w:val="20"/>
-          <w:szCs w:val="20"/>
-        </w:rPr>
-        <w:t>oib</w:t>
-      </w:r>
-      <w:proofErr w:type="gramEnd"/>
-      <w:r>
-        <w:rPr>
-          <w:rFonts w:ascii="Courier New" w:hAnsi="Courier New" w:cs="Courier New"/>
-          <w:sz w:val="20"/>
-          <w:szCs w:val="20"/>
-        </w:rPr>
-        <w:t>-rdbms-model-v0.2</w:t>
-      </w:r>
-      <w:r>
-        <w:rPr>
-          <w:rFonts w:ascii="Courier New" w:hAnsi="Courier New" w:cs="Courier New"/>
-          <w:sz w:val="20"/>
-          <w:szCs w:val="20"/>
-        </w:rPr>
-        <w:t xml:space="preserve">]% </w:t>
-      </w:r>
-      <w:proofErr w:type="spellStart"/>
-      <w:r>
-        <w:rPr>
-          <w:rFonts w:ascii="Courier New" w:hAnsi="Courier New" w:cs="Courier New"/>
-          <w:sz w:val="20"/>
-          <w:szCs w:val="20"/>
-        </w:rPr>
-        <w:t>mysql</w:t>
-      </w:r>
-      <w:proofErr w:type="spellEnd"/>
-      <w:r>
-        <w:rPr>
-          <w:rFonts w:ascii="Courier New" w:hAnsi="Courier New" w:cs="Courier New"/>
-          <w:sz w:val="20"/>
-          <w:szCs w:val="20"/>
-        </w:rPr>
-        <w:t xml:space="preserve"> </w:t>
-      </w:r>
-      <w:r>
-        <w:rPr>
-          <w:rFonts w:ascii="Courier New" w:hAnsi="Courier New" w:cs="Courier New"/>
-          <w:sz w:val="20"/>
-          <w:szCs w:val="20"/>
-        </w:rPr>
-        <w:t xml:space="preserve">–u </w:t>
-      </w:r>
-      <w:proofErr w:type="spellStart"/>
-      <w:r>
-        <w:rPr>
-          <w:rFonts w:ascii="Courier New" w:hAnsi="Courier New" w:cs="Courier New"/>
-          <w:i/>
-          <w:sz w:val="20"/>
-          <w:szCs w:val="20"/>
-        </w:rPr>
-        <w:t>your_mysql_user</w:t>
-      </w:r>
-      <w:proofErr w:type="spellEnd"/>
-      <w:r>
-        <w:rPr>
-          <w:rFonts w:ascii="Courier New" w:hAnsi="Courier New" w:cs="Courier New"/>
-          <w:sz w:val="20"/>
-          <w:szCs w:val="20"/>
-        </w:rPr>
-        <w:t xml:space="preserve"> </w:t>
-      </w:r>
-      <w:r>
-        <w:rPr>
-          <w:rFonts w:ascii="Courier New" w:hAnsi="Courier New" w:cs="Courier New"/>
-          <w:sz w:val="20"/>
-          <w:szCs w:val="20"/>
-        </w:rPr>
-        <w:t>OIB</w:t>
-      </w:r>
-      <w:r>
-        <w:rPr>
-          <w:rFonts w:ascii="Courier New" w:hAnsi="Courier New" w:cs="Courier New"/>
-          <w:sz w:val="20"/>
-          <w:szCs w:val="20"/>
-        </w:rPr>
-        <w:t xml:space="preserve"> &lt; </w:t>
-      </w:r>
-      <w:proofErr w:type="spellStart"/>
-      <w:r>
-        <w:rPr>
-          <w:rFonts w:ascii="Courier New" w:hAnsi="Courier New" w:cs="Courier New"/>
-          <w:sz w:val="20"/>
-          <w:szCs w:val="20"/>
-        </w:rPr>
-        <w:t>oib_app_property_inserts.sql</w:t>
-      </w:r>
-      <w:proofErr w:type="spellEnd"/>
-    </w:p>
-    <w:p>
-      <w:pPr>
-        <w:rPr>
-          <w:rFonts w:ascii="Courier New" w:hAnsi="Courier New" w:cs="Courier New"/>
-          <w:sz w:val="20"/>
-          <w:szCs w:val="20"/>
-        </w:rPr>
-      </w:pPr>
-      <w:proofErr w:type="gramStart"/>
-      <w:r>
-        <w:rPr>
-          <w:rFonts w:ascii="Courier New" w:hAnsi="Courier New" w:cs="Courier New"/>
-          <w:sz w:val="20"/>
-          <w:szCs w:val="20"/>
-        </w:rPr>
-        <w:t>oib</w:t>
-      </w:r>
-      <w:proofErr w:type="gramEnd"/>
-      <w:r>
-        <w:rPr>
-          <w:rFonts w:ascii="Courier New" w:hAnsi="Courier New" w:cs="Courier New"/>
-          <w:sz w:val="20"/>
-          <w:szCs w:val="20"/>
-        </w:rPr>
-        <w:t>-rdbms-model-v0.2</w:t>
-      </w:r>
-      <w:r>
-        <w:rPr>
-          <w:rFonts w:ascii="Courier New" w:hAnsi="Courier New" w:cs="Courier New"/>
-          <w:sz w:val="20"/>
-          <w:szCs w:val="20"/>
-        </w:rPr>
-        <w:t xml:space="preserve">]% </w:t>
-      </w:r>
-      <w:proofErr w:type="spellStart"/>
-      <w:r>
-        <w:rPr>
-          <w:rFonts w:ascii="Courier New" w:hAnsi="Courier New" w:cs="Courier New"/>
-          <w:sz w:val="20"/>
-          <w:szCs w:val="20"/>
-        </w:rPr>
-        <w:t>mysql</w:t>
-      </w:r>
-      <w:proofErr w:type="spellEnd"/>
-      <w:r>
-        <w:rPr>
-          <w:rFonts w:ascii="Courier New" w:hAnsi="Courier New" w:cs="Courier New"/>
-          <w:sz w:val="20"/>
-          <w:szCs w:val="20"/>
-        </w:rPr>
-        <w:t xml:space="preserve"> –u </w:t>
-      </w:r>
-      <w:proofErr w:type="spellStart"/>
-      <w:r>
-        <w:rPr>
-          <w:rFonts w:ascii="Courier New" w:hAnsi="Courier New" w:cs="Courier New"/>
-          <w:i/>
-          <w:sz w:val="20"/>
-          <w:szCs w:val="20"/>
-        </w:rPr>
-        <w:t>your_mysql_user</w:t>
-      </w:r>
-      <w:proofErr w:type="spellEnd"/>
-      <w:r>
-        <w:rPr>
-          <w:rFonts w:ascii="Courier New" w:hAnsi="Courier New" w:cs="Courier New"/>
-          <w:sz w:val="20"/>
-          <w:szCs w:val="20"/>
-        </w:rPr>
-        <w:t xml:space="preserve"> </w:t>
-      </w:r>
-      <w:r>
-        <w:rPr>
-          <w:rFonts w:ascii="Courier New" w:hAnsi="Courier New" w:cs="Courier New"/>
-          <w:sz w:val="20"/>
-          <w:szCs w:val="20"/>
-        </w:rPr>
-        <w:t>OIB</w:t>
-      </w:r>
-      <w:r>
-        <w:rPr>
-          <w:rFonts w:ascii="Courier New" w:hAnsi="Courier New" w:cs="Courier New"/>
-          <w:sz w:val="20"/>
-          <w:szCs w:val="20"/>
-        </w:rPr>
-        <w:t xml:space="preserve"> &lt; </w:t>
-      </w:r>
-      <w:proofErr w:type="spellStart"/>
-      <w:r>
-        <w:rPr>
-          <w:rFonts w:ascii="Courier New" w:hAnsi="Courier New" w:cs="Courier New"/>
-          <w:sz w:val="20"/>
-          <w:szCs w:val="20"/>
-        </w:rPr>
-        <w:t>oib</w:t>
-      </w:r>
-      <w:proofErr w:type="spellEnd"/>
-      <w:r>
-        <w:rPr>
-          <w:rFonts w:ascii="Courier New" w:hAnsi="Courier New" w:cs="Courier New"/>
-          <w:sz w:val="20"/>
-          <w:szCs w:val="20"/>
-        </w:rPr>
-        <w:t>-asset-</w:t>
-      </w:r>
-      <w:proofErr w:type="spellStart"/>
-      <w:r>
-        <w:rPr>
-          <w:rFonts w:ascii="Courier New" w:hAnsi="Courier New" w:cs="Courier New"/>
-          <w:sz w:val="20"/>
-          <w:szCs w:val="20"/>
-        </w:rPr>
-        <w:t>inserts.sql</w:t>
-      </w:r>
-      <w:proofErr w:type="spellEnd"/>
-    </w:p>
-    <w:p>
-      <w:pPr>
-        <w:rPr>
-          <w:rFonts w:ascii="Courier New" w:hAnsi="Courier New" w:cs="Courier New"/>
-          <w:sz w:val="20"/>
-          <w:szCs w:val="20"/>
-        </w:rPr>
-      </w:pPr>
-      <w:proofErr w:type="gramStart"/>
-      <w:r>
-        <w:rPr>
-          <w:rFonts w:ascii="Courier New" w:hAnsi="Courier New" w:cs="Courier New"/>
-          <w:sz w:val="20"/>
-          <w:szCs w:val="20"/>
-        </w:rPr>
-        <w:t>oib</w:t>
-      </w:r>
-      <w:proofErr w:type="gramEnd"/>
-      <w:r>
-        <w:rPr>
-          <w:rFonts w:ascii="Courier New" w:hAnsi="Courier New" w:cs="Courier New"/>
-          <w:sz w:val="20"/>
-          <w:szCs w:val="20"/>
-        </w:rPr>
-        <w:t>-rdbms-model-v0.2</w:t>
-      </w:r>
-      <w:r>
-        <w:rPr>
-          <w:rFonts w:ascii="Courier New" w:hAnsi="Courier New" w:cs="Courier New"/>
-          <w:sz w:val="20"/>
-          <w:szCs w:val="20"/>
-        </w:rPr>
-        <w:t xml:space="preserve">]% </w:t>
-      </w:r>
-      <w:proofErr w:type="spellStart"/>
-      <w:r>
-        <w:rPr>
-          <w:rFonts w:ascii="Courier New" w:hAnsi="Courier New" w:cs="Courier New"/>
-          <w:sz w:val="20"/>
-          <w:szCs w:val="20"/>
-        </w:rPr>
-        <w:t>mysql</w:t>
-      </w:r>
-      <w:proofErr w:type="spellEnd"/>
-      <w:r>
-        <w:rPr>
-          <w:rFonts w:ascii="Courier New" w:hAnsi="Courier New" w:cs="Courier New"/>
-          <w:sz w:val="20"/>
-          <w:szCs w:val="20"/>
-        </w:rPr>
-        <w:t xml:space="preserve"> –u </w:t>
-      </w:r>
-      <w:proofErr w:type="spellStart"/>
-      <w:r>
-        <w:rPr>
-          <w:rFonts w:ascii="Courier New" w:hAnsi="Courier New" w:cs="Courier New"/>
-          <w:i/>
-          <w:sz w:val="20"/>
-          <w:szCs w:val="20"/>
-        </w:rPr>
-        <w:t>your_mysql_user</w:t>
-      </w:r>
-      <w:proofErr w:type="spellEnd"/>
-      <w:r>
-        <w:rPr>
-          <w:rFonts w:ascii="Courier New" w:hAnsi="Courier New" w:cs="Courier New"/>
-          <w:sz w:val="20"/>
-          <w:szCs w:val="20"/>
-        </w:rPr>
-        <w:t xml:space="preserve"> OIB</w:t>
-      </w:r>
-      <w:r>
-        <w:rPr>
-          <w:rFonts w:ascii="Courier New" w:hAnsi="Courier New" w:cs="Courier New"/>
-          <w:sz w:val="20"/>
-          <w:szCs w:val="20"/>
-        </w:rPr>
-        <w:t xml:space="preserve"> &lt; </w:t>
-      </w:r>
-      <w:proofErr w:type="spellStart"/>
-      <w:r>
-        <w:rPr>
-          <w:rFonts w:ascii="Courier New" w:hAnsi="Courier New" w:cs="Courier New"/>
-          <w:sz w:val="20"/>
-          <w:szCs w:val="20"/>
-        </w:rPr>
-        <w:t>o</w:t>
-      </w:r>
-      <w:r>
-        <w:rPr>
-          <w:rFonts w:ascii="Courier New" w:hAnsi="Courier New" w:cs="Courier New"/>
-          <w:sz w:val="20"/>
-          <w:szCs w:val="20"/>
-        </w:rPr>
-        <w:t>ib</w:t>
-      </w:r>
-      <w:proofErr w:type="spellEnd"/>
-      <w:r>
-        <w:rPr>
-          <w:rFonts w:ascii="Courier New" w:hAnsi="Courier New" w:cs="Courier New"/>
-          <w:sz w:val="20"/>
-          <w:szCs w:val="20"/>
-        </w:rPr>
-        <w:t>-asset-property-</w:t>
-      </w:r>
-      <w:proofErr w:type="spellStart"/>
-      <w:r>
-        <w:rPr>
-          <w:rFonts w:ascii="Courier New" w:hAnsi="Courier New" w:cs="Courier New"/>
-          <w:sz w:val="20"/>
-          <w:szCs w:val="20"/>
-        </w:rPr>
-        <w:t>inserts.sql</w:t>
-      </w:r>
-      <w:proofErr w:type="spellEnd"/>
-    </w:p>
-    <w:p>
-      <w:pPr>
-        <w:rPr>
-          <w:rFonts w:ascii="Courier New" w:hAnsi="Courier New" w:cs="Courier New"/>
-          <w:sz w:val="20"/>
-          <w:szCs w:val="20"/>
-        </w:rPr>
-      </w:pPr>
-      <w:proofErr w:type="gramStart"/>
-      <w:r>
-        <w:rPr>
-          <w:rFonts w:ascii="Courier New" w:hAnsi="Courier New" w:cs="Courier New"/>
-          <w:sz w:val="20"/>
-          <w:szCs w:val="20"/>
-        </w:rPr>
-        <w:t>oib</w:t>
-      </w:r>
-      <w:proofErr w:type="gramEnd"/>
-      <w:r>
-        <w:rPr>
-          <w:rFonts w:ascii="Courier New" w:hAnsi="Courier New" w:cs="Courier New"/>
-          <w:sz w:val="20"/>
-          <w:szCs w:val="20"/>
-        </w:rPr>
-        <w:t>-rdbms-model-v0.2</w:t>
-      </w:r>
-      <w:r>
-        <w:rPr>
-          <w:rFonts w:ascii="Courier New" w:hAnsi="Courier New" w:cs="Courier New"/>
-          <w:sz w:val="20"/>
-          <w:szCs w:val="20"/>
-        </w:rPr>
-        <w:t xml:space="preserve">]% </w:t>
-      </w:r>
-      <w:proofErr w:type="spellStart"/>
-      <w:r>
-        <w:rPr>
-          <w:rFonts w:ascii="Courier New" w:hAnsi="Courier New" w:cs="Courier New"/>
-          <w:sz w:val="20"/>
-          <w:szCs w:val="20"/>
-        </w:rPr>
-        <w:t>mysql</w:t>
-      </w:r>
-      <w:proofErr w:type="spellEnd"/>
-      <w:r>
-        <w:rPr>
-          <w:rFonts w:ascii="Courier New" w:hAnsi="Courier New" w:cs="Courier New"/>
-          <w:sz w:val="20"/>
-          <w:szCs w:val="20"/>
-        </w:rPr>
-        <w:t xml:space="preserve"> –u </w:t>
-      </w:r>
-      <w:proofErr w:type="spellStart"/>
-      <w:r>
-        <w:rPr>
-          <w:rFonts w:ascii="Courier New" w:hAnsi="Courier New" w:cs="Courier New"/>
-          <w:i/>
-          <w:sz w:val="20"/>
-          <w:szCs w:val="20"/>
-        </w:rPr>
-        <w:t>your_mysql_user</w:t>
-      </w:r>
-      <w:proofErr w:type="spellEnd"/>
-      <w:r>
-        <w:rPr>
-          <w:rFonts w:ascii="Courier New" w:hAnsi="Courier New" w:cs="Courier New"/>
-          <w:sz w:val="20"/>
-          <w:szCs w:val="20"/>
-        </w:rPr>
-        <w:t xml:space="preserve"> </w:t>
-      </w:r>
-      <w:r>
-        <w:rPr>
-          <w:rFonts w:ascii="Courier New" w:hAnsi="Courier New" w:cs="Courier New"/>
-          <w:sz w:val="20"/>
-          <w:szCs w:val="20"/>
-        </w:rPr>
-        <w:t>OIB</w:t>
-      </w:r>
-      <w:r>
-        <w:rPr>
-          <w:rFonts w:ascii="Courier New" w:hAnsi="Courier New" w:cs="Courier New"/>
-          <w:sz w:val="20"/>
-          <w:szCs w:val="20"/>
-        </w:rPr>
-        <w:t xml:space="preserve"> &lt; </w:t>
-      </w:r>
-      <w:proofErr w:type="spellStart"/>
-      <w:r>
-        <w:rPr>
-          <w:rFonts w:ascii="Courier New" w:hAnsi="Courier New" w:cs="Courier New"/>
-          <w:sz w:val="20"/>
-          <w:szCs w:val="20"/>
-        </w:rPr>
-        <w:t>oib</w:t>
-      </w:r>
-      <w:proofErr w:type="spellEnd"/>
-      <w:r>
-        <w:rPr>
-          <w:rFonts w:ascii="Courier New" w:hAnsi="Courier New" w:cs="Courier New"/>
-          <w:sz w:val="20"/>
-          <w:szCs w:val="20"/>
-        </w:rPr>
-        <w:t>-request-parameter-</w:t>
-      </w:r>
-      <w:proofErr w:type="spellStart"/>
-      <w:r>
-        <w:rPr>
-          <w:rFonts w:ascii="Courier New" w:hAnsi="Courier New" w:cs="Courier New"/>
-          <w:sz w:val="20"/>
-          <w:szCs w:val="20"/>
-        </w:rPr>
-        <w:t>inserts.sql</w:t>
-      </w:r>
-      <w:proofErr w:type="spellEnd"/>
-    </w:p>
-    <w:p>
-      <w:pPr>
-        <w:rPr>
-          <w:rFonts w:ascii="Courier New" w:hAnsi="Courier New" w:cs="Courier New"/>
-          <w:sz w:val="20"/>
-          <w:szCs w:val="20"/>
-        </w:rPr>
-      </w:pPr>
-      <w:proofErr w:type="gramStart"/>
-      <w:r>
-        <w:rPr>
-          <w:rFonts w:ascii="Courier New" w:hAnsi="Courier New" w:cs="Courier New"/>
-          <w:sz w:val="20"/>
-          <w:szCs w:val="20"/>
-        </w:rPr>
-        <w:t>oib</w:t>
-      </w:r>
-      <w:proofErr w:type="gramEnd"/>
-      <w:r>
-        <w:rPr>
-          <w:rFonts w:ascii="Courier New" w:hAnsi="Courier New" w:cs="Courier New"/>
-          <w:sz w:val="20"/>
-          <w:szCs w:val="20"/>
-        </w:rPr>
-        <w:t xml:space="preserve">-rdbms-model-v0.2]% </w:t>
-      </w:r>
-      <w:proofErr w:type="spellStart"/>
-      <w:r>
-        <w:rPr>
-          <w:rFonts w:ascii="Courier New" w:hAnsi="Courier New" w:cs="Courier New"/>
-          <w:sz w:val="20"/>
-          <w:szCs w:val="20"/>
-        </w:rPr>
-        <w:t>mysql</w:t>
-      </w:r>
-      <w:proofErr w:type="spellEnd"/>
-      <w:r>
-        <w:rPr>
-          <w:rFonts w:ascii="Courier New" w:hAnsi="Courier New" w:cs="Courier New"/>
-          <w:sz w:val="20"/>
-          <w:szCs w:val="20"/>
-        </w:rPr>
-        <w:t xml:space="preserve"> –u </w:t>
-      </w:r>
-      <w:proofErr w:type="spellStart"/>
-      <w:r>
-        <w:rPr>
-          <w:rFonts w:ascii="Courier New" w:hAnsi="Courier New" w:cs="Courier New"/>
-          <w:i/>
-          <w:sz w:val="20"/>
-          <w:szCs w:val="20"/>
-        </w:rPr>
-        <w:t>your_mysql_user</w:t>
-      </w:r>
-      <w:proofErr w:type="spellEnd"/>
-      <w:r>
-        <w:rPr>
-          <w:rFonts w:ascii="Courier New" w:hAnsi="Courier New" w:cs="Courier New"/>
-          <w:sz w:val="20"/>
-          <w:szCs w:val="20"/>
-        </w:rPr>
-        <w:t xml:space="preserve"> OIB- &lt; </w:t>
-      </w:r>
-      <w:proofErr w:type="spellStart"/>
-      <w:r>
-        <w:rPr>
-          <w:rFonts w:ascii="Courier New" w:hAnsi="Courier New" w:cs="Courier New"/>
-          <w:sz w:val="20"/>
-          <w:szCs w:val="20"/>
-        </w:rPr>
-        <w:t>oib</w:t>
-      </w:r>
-      <w:proofErr w:type="spellEnd"/>
-      <w:r>
-        <w:rPr>
-          <w:rFonts w:ascii="Courier New" w:hAnsi="Courier New" w:cs="Courier New"/>
-          <w:sz w:val="20"/>
-          <w:szCs w:val="20"/>
-        </w:rPr>
-        <w:t>-value-set-</w:t>
-      </w:r>
-      <w:proofErr w:type="spellStart"/>
-      <w:r>
-        <w:rPr>
-          <w:rFonts w:ascii="Courier New" w:hAnsi="Courier New" w:cs="Courier New"/>
-          <w:sz w:val="20"/>
-          <w:szCs w:val="20"/>
-        </w:rPr>
-        <w:t>inserts.sql</w:t>
-      </w:r>
-      <w:proofErr w:type="spellEnd"/>
-    </w:p>
-    <w:p>
-      <w:pPr>
-        <w:rPr>
-          <w:rFonts w:ascii="Courier New" w:hAnsi="Courier New" w:cs="Courier New"/>
-          <w:sz w:val="20"/>
-          <w:szCs w:val="20"/>
-        </w:rPr>
-      </w:pPr>
-      <w:proofErr w:type="gramStart"/>
-      <w:r>
-        <w:rPr>
-          <w:rFonts w:ascii="Courier New" w:hAnsi="Courier New" w:cs="Courier New"/>
-          <w:sz w:val="20"/>
-          <w:szCs w:val="20"/>
-        </w:rPr>
-        <w:lastRenderedPageBreak/>
-        <w:t>oib</w:t>
-      </w:r>
-      <w:proofErr w:type="gramEnd"/>
-      <w:r>
-        <w:rPr>
-          <w:rFonts w:ascii="Courier New" w:hAnsi="Courier New" w:cs="Courier New"/>
-          <w:sz w:val="20"/>
-          <w:szCs w:val="20"/>
-        </w:rPr>
-        <w:t xml:space="preserve">-rdbms-model-v0.2]% </w:t>
-      </w:r>
-      <w:proofErr w:type="spellStart"/>
-      <w:r>
-        <w:rPr>
-          <w:rFonts w:ascii="Courier New" w:hAnsi="Courier New" w:cs="Courier New"/>
-          <w:sz w:val="20"/>
-          <w:szCs w:val="20"/>
-        </w:rPr>
-        <w:t>mysql</w:t>
-      </w:r>
-      <w:proofErr w:type="spellEnd"/>
-      <w:r>
-        <w:rPr>
-          <w:rFonts w:ascii="Courier New" w:hAnsi="Courier New" w:cs="Courier New"/>
-          <w:sz w:val="20"/>
-          <w:szCs w:val="20"/>
-        </w:rPr>
-        <w:t xml:space="preserve"> –u </w:t>
-      </w:r>
-      <w:proofErr w:type="spellStart"/>
-      <w:r>
-        <w:rPr>
-          <w:rFonts w:ascii="Courier New" w:hAnsi="Courier New" w:cs="Courier New"/>
-          <w:i/>
-          <w:sz w:val="20"/>
-          <w:szCs w:val="20"/>
-        </w:rPr>
-        <w:t>your_mysql_user</w:t>
-      </w:r>
-      <w:proofErr w:type="spellEnd"/>
-      <w:r>
-        <w:rPr>
-          <w:rFonts w:ascii="Courier New" w:hAnsi="Courier New" w:cs="Courier New"/>
-          <w:sz w:val="20"/>
-          <w:szCs w:val="20"/>
-        </w:rPr>
-        <w:t xml:space="preserve"> OIB- &lt; </w:t>
-      </w:r>
-      <w:proofErr w:type="spellStart"/>
-      <w:r>
-        <w:rPr>
-          <w:rFonts w:ascii="Courier New" w:hAnsi="Courier New" w:cs="Courier New"/>
-          <w:sz w:val="20"/>
-          <w:szCs w:val="20"/>
-        </w:rPr>
-        <w:t>oib</w:t>
-      </w:r>
-      <w:proofErr w:type="spellEnd"/>
-      <w:r>
-        <w:rPr>
-          <w:rFonts w:ascii="Courier New" w:hAnsi="Courier New" w:cs="Courier New"/>
-          <w:sz w:val="20"/>
-          <w:szCs w:val="20"/>
-        </w:rPr>
-        <w:t>-value-set-code-</w:t>
-      </w:r>
-      <w:proofErr w:type="spellStart"/>
-      <w:r>
-        <w:rPr>
-          <w:rFonts w:ascii="Courier New" w:hAnsi="Courier New" w:cs="Courier New"/>
-          <w:sz w:val="20"/>
-          <w:szCs w:val="20"/>
-        </w:rPr>
-        <w:t>inserts.sql</w:t>
-      </w:r>
-      <w:proofErr w:type="spellEnd"/>
-    </w:p>
-    <w:p>
-      <w:pPr>
-        <w:pStyle w:val="Heading5"/>
-        <w:rPr>
-          <w:i/>
-          <w:sz w:val="20"/>
-          <w:szCs w:val="20"/>
-        </w:rPr>
-      </w:pPr>
-      <w:r>
-        <w:rPr>
-          <w:i/>
-          <w:sz w:val="20"/>
-          <w:szCs w:val="20"/>
-        </w:rPr>
-        <w:t xml:space="preserve">Database </w:t>
-      </w:r>
-      <w:proofErr w:type="spellStart"/>
-      <w:r>
-        <w:rPr>
-          <w:i/>
-          <w:sz w:val="20"/>
-          <w:szCs w:val="20"/>
-        </w:rPr>
-        <w:t>jdbc</w:t>
-      </w:r>
-      <w:proofErr w:type="spellEnd"/>
-      <w:r>
-        <w:rPr>
-          <w:i/>
-          <w:sz w:val="20"/>
-          <w:szCs w:val="20"/>
-        </w:rPr>
-        <w:t xml:space="preserve"> settings – driver, </w:t>
-      </w:r>
-      <w:proofErr w:type="spellStart"/>
-      <w:proofErr w:type="gramStart"/>
-      <w:r>
-        <w:rPr>
-          <w:i/>
-          <w:sz w:val="20"/>
-          <w:szCs w:val="20"/>
-        </w:rPr>
-        <w:t>url</w:t>
-      </w:r>
-      <w:proofErr w:type="spellEnd"/>
-      <w:proofErr w:type="gramEnd"/>
-      <w:r>
-        <w:rPr>
-          <w:i/>
-          <w:sz w:val="20"/>
-          <w:szCs w:val="20"/>
-        </w:rPr>
-        <w:t xml:space="preserve">, </w:t>
+        <w:t xml:space="preserve">jdbc settings – driver, url, </w:t>
       </w:r>
       <w:r>
         <w:rPr>
@@ -2571,81 +1865,14 @@
           <w:szCs w:val="20"/>
         </w:rPr>
       </w:pPr>
-      <w:proofErr w:type="spellStart"/>
-      <w:proofErr w:type="gramStart"/>
-      <w:r>
-        <w:rPr>
-          <w:rFonts w:ascii="Courier New" w:hAnsi="Courier New" w:cs="Courier New"/>
-          <w:sz w:val="20"/>
-          <w:szCs w:val="20"/>
-        </w:rPr>
-        <w:t>oib</w:t>
-      </w:r>
-      <w:proofErr w:type="spellEnd"/>
-      <w:proofErr w:type="gramEnd"/>
-      <w:r>
-        <w:rPr>
-          <w:rFonts w:ascii="Courier New" w:hAnsi="Courier New" w:cs="Courier New"/>
-          <w:sz w:val="20"/>
-          <w:szCs w:val="20"/>
-        </w:rPr>
-        <w:t>-responder/</w:t>
-      </w:r>
-      <w:proofErr w:type="spellStart"/>
-      <w:r>
-        <w:rPr>
-          <w:rFonts w:ascii="Courier New" w:hAnsi="Courier New" w:cs="Courier New"/>
-          <w:sz w:val="20"/>
-          <w:szCs w:val="20"/>
-        </w:rPr>
-        <w:t>oib</w:t>
-      </w:r>
-      <w:proofErr w:type="spellEnd"/>
-      <w:r>
-        <w:rPr>
-          <w:rFonts w:ascii="Courier New" w:hAnsi="Courier New" w:cs="Courier New"/>
-          <w:sz w:val="20"/>
-          <w:szCs w:val="20"/>
-        </w:rPr>
-        <w:t>-rest-responder/</w:t>
-      </w:r>
-      <w:proofErr w:type="spellStart"/>
-      <w:r>
-        <w:rPr>
-          <w:rFonts w:ascii="Courier New" w:hAnsi="Courier New" w:cs="Courier New"/>
-          <w:sz w:val="20"/>
-          <w:szCs w:val="20"/>
-        </w:rPr>
-        <w:t>src</w:t>
-      </w:r>
-      <w:proofErr w:type="spellEnd"/>
-      <w:r>
-        <w:rPr>
-          <w:rFonts w:ascii="Courier New" w:hAnsi="Courier New" w:cs="Courier New"/>
-          <w:sz w:val="20"/>
-          <w:szCs w:val="20"/>
-        </w:rPr>
-        <w:t>/main/</w:t>
-      </w:r>
-      <w:proofErr w:type="spellStart"/>
-      <w:r>
-        <w:rPr>
-          <w:rFonts w:ascii="Courier New" w:hAnsi="Courier New" w:cs="Courier New"/>
-          <w:sz w:val="20"/>
-          <w:szCs w:val="20"/>
-        </w:rPr>
-        <w:t>webapp</w:t>
-      </w:r>
-      <w:proofErr w:type="spellEnd"/>
-      <w:r>
-        <w:rPr>
-          <w:rFonts w:ascii="Courier New" w:hAnsi="Courier New" w:cs="Courier New"/>
-          <w:sz w:val="20"/>
-          <w:szCs w:val="20"/>
-        </w:rPr>
-        <w:t>/</w:t>
-      </w:r>
-      <w:proofErr w:type="spellStart"/>
+      <w:r>
+        <w:rPr>
+          <w:rFonts w:ascii="Courier New" w:hAnsi="Courier New" w:cs="Courier New"/>
+          <w:sz w:val="20"/>
+          <w:szCs w:val="20"/>
+        </w:rPr>
+        <w:t>oib-responder/oib-rest-responder/src/main/webapp/</w:t>
+      </w:r>
       <w:r>
         <w:rPr>
           <w:rFonts w:ascii="Courier New" w:hAnsi="Courier New" w:cs="Courier New"/>
@@ -2654,7 +1881,6 @@
         </w:rPr>
         <w:t>jdbc.properties</w:t>
       </w:r>
-      <w:proofErr w:type="spellEnd"/>
     </w:p>
     <w:p>
       <w:pPr>
@@ -2669,8 +1895,208 @@
           <w:szCs w:val="20"/>
         </w:rPr>
       </w:pPr>
-      <w:proofErr w:type="spellStart"/>
-      <w:proofErr w:type="gramStart"/>
+      <w:r>
+        <w:rPr>
+          <w:rFonts w:ascii="Courier New" w:hAnsi="Courier New" w:cs="Courier New"/>
+          <w:sz w:val="20"/>
+          <w:szCs w:val="20"/>
+        </w:rPr>
+        <w:t>oib-r</w:t>
+      </w:r>
+      <w:r>
+        <w:rPr>
+          <w:rFonts w:ascii="Courier New" w:hAnsi="Courier New" w:cs="Courier New"/>
+          <w:sz w:val="20"/>
+          <w:szCs w:val="20"/>
+        </w:rPr>
+        <w:t>esponder/oib-index-manager/</w:t>
+      </w:r>
+      <w:r>
+        <w:rPr>
+          <w:rFonts w:ascii="Courier New" w:hAnsi="Courier New" w:cs="Courier New"/>
+          <w:sz w:val="20"/>
+          <w:szCs w:val="20"/>
+        </w:rPr>
+        <w:t>src/main/re</w:t>
+      </w:r>
+      <w:r>
+        <w:rPr>
+          <w:rFonts w:ascii="Courier New" w:hAnsi="Courier New" w:cs="Courier New"/>
+          <w:sz w:val="20"/>
+          <w:szCs w:val="20"/>
+        </w:rPr>
+        <w:t>sources/</w:t>
+      </w:r>
+      <w:r>
+        <w:rPr>
+          <w:rFonts w:ascii="Courier New" w:hAnsi="Courier New" w:cs="Courier New"/>
+          <w:sz w:val="20"/>
+          <w:szCs w:val="20"/>
+        </w:rPr>
+        <w:t>app.properties</w:t>
+      </w:r>
+    </w:p>
+    <w:p>
+      <w:pPr>
+        <w:pStyle w:val="Heading5"/>
+        <w:rPr>
+          <w:i/>
+          <w:sz w:val="20"/>
+          <w:szCs w:val="20"/>
+        </w:rPr>
+      </w:pPr>
+      <w:r>
+        <w:rPr>
+          <w:i/>
+          <w:sz w:val="20"/>
+          <w:szCs w:val="20"/>
+        </w:rPr>
+        <w:t>Build the project</w:t>
+      </w:r>
+    </w:p>
+    <w:p>
+      <w:pPr>
+        <w:rPr>
+          <w:sz w:val="20"/>
+          <w:szCs w:val="20"/>
+        </w:rPr>
+      </w:pPr>
+      <w:r>
+        <w:rPr>
+          <w:sz w:val="20"/>
+          <w:szCs w:val="20"/>
+        </w:rPr>
+        <w:t>Navigate on the command line to the oib-responder directory and type the following commands:</w:t>
+      </w:r>
+    </w:p>
+    <w:p>
+      <w:pPr>
+        <w:rPr>
+          <w:sz w:val="20"/>
+          <w:szCs w:val="20"/>
+        </w:rPr>
+      </w:pPr>
+    </w:p>
+    <w:p>
+      <w:pPr>
+        <w:rPr>
+          <w:rFonts w:ascii="Courier New" w:hAnsi="Courier New" w:cs="Courier New"/>
+          <w:sz w:val="20"/>
+          <w:szCs w:val="20"/>
+        </w:rPr>
+      </w:pPr>
+      <w:r>
+        <w:rPr>
+          <w:rFonts w:ascii="Courier New" w:hAnsi="Courier New" w:cs="Courier New"/>
+          <w:sz w:val="20"/>
+          <w:szCs w:val="20"/>
+        </w:rPr>
+        <w:t>oib-responder]% mvn clean install</w:t>
+      </w:r>
+    </w:p>
+    <w:p>
+      <w:pPr>
+        <w:rPr>
+          <w:sz w:val="20"/>
+          <w:szCs w:val="20"/>
+        </w:rPr>
+      </w:pPr>
+      <w:r>
+        <w:rPr>
+          <w:sz w:val="20"/>
+          <w:szCs w:val="20"/>
+        </w:rPr>
+        <w:t>.</w:t>
+      </w:r>
+    </w:p>
+    <w:p>
+      <w:pPr>
+        <w:rPr>
+          <w:sz w:val="20"/>
+          <w:szCs w:val="20"/>
+        </w:rPr>
+      </w:pPr>
+      <w:r>
+        <w:rPr>
+          <w:sz w:val="20"/>
+          <w:szCs w:val="20"/>
+        </w:rPr>
+        <w:t>... this will take a few minutes.  You should see a bunch of jars getting</w:t>
+      </w:r>
+      <w:r>
+        <w:rPr>
+          <w:sz w:val="20"/>
+          <w:szCs w:val="20"/>
+        </w:rPr>
+        <w:t xml:space="preserve"> downloaded, tests running, and then finally a “SUCCESS”</w:t>
+      </w:r>
+      <w:r>
+        <w:rPr>
+          <w:sz w:val="20"/>
+          <w:szCs w:val="20"/>
+        </w:rPr>
+        <w:t xml:space="preserve"> when it is done. </w:t>
+      </w:r>
+    </w:p>
+    <w:p>
+      <w:pPr>
+        <w:rPr>
+          <w:sz w:val="20"/>
+          <w:szCs w:val="20"/>
+        </w:rPr>
+      </w:pPr>
+    </w:p>
+    <w:p>
+      <w:pPr>
+        <w:rPr>
+          <w:sz w:val="20"/>
+          <w:szCs w:val="20"/>
+        </w:rPr>
+      </w:pPr>
+      <w:r>
+        <w:rPr>
+          <w:sz w:val="20"/>
+          <w:szCs w:val="20"/>
+        </w:rPr>
+        <w:t>When a successful build has completed</w:t>
+      </w:r>
+      <w:r>
+        <w:rPr>
+          <w:sz w:val="20"/>
+          <w:szCs w:val="20"/>
+        </w:rPr>
+        <w:t>, a war file is</w:t>
+      </w:r>
+      <w:r>
+        <w:rPr>
+          <w:sz w:val="20"/>
+          <w:szCs w:val="20"/>
+        </w:rPr>
+        <w:t xml:space="preserve"> created </w:t>
+      </w:r>
+      <w:r>
+        <w:rPr>
+          <w:sz w:val="20"/>
+          <w:szCs w:val="20"/>
+        </w:rPr>
+        <w:t>in the following directory:</w:t>
+      </w:r>
+    </w:p>
+    <w:p>
+      <w:pPr>
+        <w:rPr>
+          <w:sz w:val="20"/>
+          <w:szCs w:val="20"/>
+        </w:rPr>
+      </w:pPr>
+    </w:p>
+    <w:p>
+      <w:pPr>
+        <w:rPr>
+          <w:sz w:val="20"/>
+          <w:szCs w:val="20"/>
+        </w:rPr>
+      </w:pPr>
       <w:r>
         <w:rPr>
           <w:rFonts w:ascii="Courier New" w:hAnsi="Courier New" w:cs="Courier New"/>
@@ -2679,341 +2105,24 @@
         </w:rPr>
         <w:t>oib</w:t>
       </w:r>
-      <w:proofErr w:type="spellEnd"/>
-      <w:proofErr w:type="gramEnd"/>
-      <w:r>
-        <w:rPr>
-          <w:rFonts w:ascii="Courier New" w:hAnsi="Courier New" w:cs="Courier New"/>
-          <w:sz w:val="20"/>
-          <w:szCs w:val="20"/>
-        </w:rPr>
-        <w:t>-r</w:t>
-      </w:r>
-      <w:r>
-        <w:rPr>
-          <w:rFonts w:ascii="Courier New" w:hAnsi="Courier New" w:cs="Courier New"/>
-          <w:sz w:val="20"/>
-          <w:szCs w:val="20"/>
-        </w:rPr>
-        <w:t>esponder/</w:t>
-      </w:r>
-      <w:proofErr w:type="spellStart"/>
-      <w:r>
-        <w:rPr>
-          <w:rFonts w:ascii="Courier New" w:hAnsi="Courier New" w:cs="Courier New"/>
-          <w:sz w:val="20"/>
-          <w:szCs w:val="20"/>
-        </w:rPr>
-        <w:t>oib</w:t>
-      </w:r>
-      <w:proofErr w:type="spellEnd"/>
-      <w:r>
-        <w:rPr>
-          <w:rFonts w:ascii="Courier New" w:hAnsi="Courier New" w:cs="Courier New"/>
-          <w:sz w:val="20"/>
-          <w:szCs w:val="20"/>
-        </w:rPr>
-        <w:t>-index-manager/</w:t>
-      </w:r>
-      <w:proofErr w:type="spellStart"/>
-      <w:r>
-        <w:rPr>
-          <w:rFonts w:ascii="Courier New" w:hAnsi="Courier New" w:cs="Courier New"/>
-          <w:sz w:val="20"/>
-          <w:szCs w:val="20"/>
-        </w:rPr>
-        <w:t>src</w:t>
-      </w:r>
-      <w:proofErr w:type="spellEnd"/>
-      <w:r>
-        <w:rPr>
-          <w:rFonts w:ascii="Courier New" w:hAnsi="Courier New" w:cs="Courier New"/>
-          <w:sz w:val="20"/>
-          <w:szCs w:val="20"/>
-        </w:rPr>
-        <w:t>/main/re</w:t>
-      </w:r>
-      <w:r>
-        <w:rPr>
-          <w:rFonts w:ascii="Courier New" w:hAnsi="Courier New" w:cs="Courier New"/>
-          <w:sz w:val="20"/>
-          <w:szCs w:val="20"/>
-        </w:rPr>
-        <w:t>sources/</w:t>
-      </w:r>
-      <w:proofErr w:type="spellStart"/>
-      <w:r>
-        <w:rPr>
-          <w:rFonts w:ascii="Courier New" w:hAnsi="Courier New" w:cs="Courier New"/>
-          <w:sz w:val="20"/>
-          <w:szCs w:val="20"/>
-        </w:rPr>
-        <w:t>app.properties</w:t>
-      </w:r>
-      <w:proofErr w:type="spellEnd"/>
-    </w:p>
-    <w:p>
-      <w:pPr>
-        <w:pStyle w:val="Heading5"/>
-        <w:rPr>
-          <w:i/>
-          <w:sz w:val="20"/>
-          <w:szCs w:val="20"/>
-        </w:rPr>
-      </w:pPr>
-      <w:r>
-        <w:rPr>
-          <w:i/>
-          <w:sz w:val="20"/>
-          <w:szCs w:val="20"/>
-        </w:rPr>
-        <w:t>Build the project</w:t>
-      </w:r>
-    </w:p>
-    <w:p>
-      <w:pPr>
-        <w:rPr>
-          <w:sz w:val="20"/>
-          <w:szCs w:val="20"/>
-        </w:rPr>
-      </w:pPr>
-      <w:r>
-        <w:rPr>
-          <w:sz w:val="20"/>
-          <w:szCs w:val="20"/>
-        </w:rPr>
-        <w:t xml:space="preserve">Navigate on the command line to the </w:t>
-      </w:r>
-      <w:proofErr w:type="spellStart"/>
-      <w:r>
-        <w:rPr>
-          <w:sz w:val="20"/>
-          <w:szCs w:val="20"/>
-        </w:rPr>
-        <w:t>oib</w:t>
-      </w:r>
-      <w:proofErr w:type="spellEnd"/>
-      <w:r>
-        <w:rPr>
-          <w:sz w:val="20"/>
-          <w:szCs w:val="20"/>
-        </w:rPr>
-        <w:t>-responder directory and type the following commands:</w:t>
-      </w:r>
-    </w:p>
-    <w:p>
-      <w:pPr>
-        <w:rPr>
-          <w:sz w:val="20"/>
-          <w:szCs w:val="20"/>
-        </w:rPr>
-      </w:pPr>
-    </w:p>
-    <w:p>
-      <w:pPr>
-        <w:rPr>
-          <w:rFonts w:ascii="Courier New" w:hAnsi="Courier New" w:cs="Courier New"/>
-          <w:sz w:val="20"/>
-          <w:szCs w:val="20"/>
-        </w:rPr>
-      </w:pPr>
-      <w:proofErr w:type="spellStart"/>
-      <w:proofErr w:type="gramStart"/>
-      <w:r>
-        <w:rPr>
-          <w:rFonts w:ascii="Courier New" w:hAnsi="Courier New" w:cs="Courier New"/>
-          <w:sz w:val="20"/>
-          <w:szCs w:val="20"/>
-        </w:rPr>
-        <w:t>oib</w:t>
-      </w:r>
-      <w:proofErr w:type="spellEnd"/>
-      <w:proofErr w:type="gramEnd"/>
-      <w:r>
-        <w:rPr>
-          <w:rFonts w:ascii="Courier New" w:hAnsi="Courier New" w:cs="Courier New"/>
-          <w:sz w:val="20"/>
-          <w:szCs w:val="20"/>
-        </w:rPr>
-        <w:t xml:space="preserve">-responder]% </w:t>
-      </w:r>
-      <w:proofErr w:type="spellStart"/>
-      <w:r>
-        <w:rPr>
-          <w:rFonts w:ascii="Courier New" w:hAnsi="Courier New" w:cs="Courier New"/>
-          <w:sz w:val="20"/>
-          <w:szCs w:val="20"/>
-        </w:rPr>
-        <w:t>mvn</w:t>
-      </w:r>
-      <w:proofErr w:type="spellEnd"/>
-      <w:r>
-        <w:rPr>
-          <w:rFonts w:ascii="Courier New" w:hAnsi="Courier New" w:cs="Courier New"/>
-          <w:sz w:val="20"/>
-          <w:szCs w:val="20"/>
-        </w:rPr>
-        <w:t xml:space="preserve"> clean install</w:t>
-      </w:r>
-    </w:p>
-    <w:p>
-      <w:pPr>
-        <w:rPr>
-          <w:sz w:val="20"/>
-          <w:szCs w:val="20"/>
-        </w:rPr>
-      </w:pPr>
-      <w:r>
-        <w:rPr>
-          <w:sz w:val="20"/>
-          <w:szCs w:val="20"/>
-        </w:rPr>
-        <w:t>.</w:t>
-      </w:r>
-    </w:p>
-    <w:p>
-      <w:pPr>
-        <w:rPr>
-          <w:sz w:val="20"/>
-          <w:szCs w:val="20"/>
-        </w:rPr>
-      </w:pPr>
-      <w:r>
-        <w:rPr>
-          <w:sz w:val="20"/>
-          <w:szCs w:val="20"/>
-        </w:rPr>
-        <w:t xml:space="preserve">... </w:t>
-      </w:r>
-      <w:proofErr w:type="gramStart"/>
-      <w:r>
-        <w:rPr>
-          <w:sz w:val="20"/>
-          <w:szCs w:val="20"/>
-        </w:rPr>
-        <w:t>this</w:t>
-      </w:r>
-      <w:proofErr w:type="gramEnd"/>
-      <w:r>
-        <w:rPr>
-          <w:sz w:val="20"/>
-          <w:szCs w:val="20"/>
-        </w:rPr>
-        <w:t xml:space="preserve"> will take a few minutes.  You should see a bunch of jars getting</w:t>
-      </w:r>
-      <w:r>
-        <w:rPr>
-          <w:sz w:val="20"/>
-          <w:szCs w:val="20"/>
-        </w:rPr>
-        <w:t xml:space="preserve"> downloaded, tests running, and then finally a “SUCCESS”</w:t>
-      </w:r>
-      <w:r>
-        <w:rPr>
-          <w:sz w:val="20"/>
-          <w:szCs w:val="20"/>
-        </w:rPr>
-        <w:t xml:space="preserve"> when it is done. </w:t>
-      </w:r>
-    </w:p>
-    <w:p>
-      <w:pPr>
-        <w:rPr>
-          <w:sz w:val="20"/>
-          <w:szCs w:val="20"/>
-        </w:rPr>
-      </w:pPr>
-    </w:p>
-    <w:p>
-      <w:pPr>
-        <w:rPr>
-          <w:sz w:val="20"/>
-          <w:szCs w:val="20"/>
-        </w:rPr>
-      </w:pPr>
-      <w:r>
-        <w:rPr>
-          <w:sz w:val="20"/>
-          <w:szCs w:val="20"/>
-        </w:rPr>
-        <w:t>When a successful build has completed</w:t>
-      </w:r>
-      <w:r>
-        <w:rPr>
-          <w:sz w:val="20"/>
-          <w:szCs w:val="20"/>
-        </w:rPr>
-        <w:t>, a war file is</w:t>
-      </w:r>
-      <w:r>
-        <w:rPr>
-          <w:sz w:val="20"/>
-          <w:szCs w:val="20"/>
-        </w:rPr>
-        <w:t xml:space="preserve"> created </w:t>
-      </w:r>
-      <w:r>
-        <w:rPr>
-          <w:sz w:val="20"/>
-          <w:szCs w:val="20"/>
-        </w:rPr>
-        <w:t>in the following directory:</w:t>
-      </w:r>
-    </w:p>
-    <w:p>
-      <w:pPr>
-        <w:rPr>
-          <w:sz w:val="20"/>
-          <w:szCs w:val="20"/>
-        </w:rPr>
-      </w:pPr>
-    </w:p>
-    <w:p>
-      <w:pPr>
-        <w:rPr>
-          <w:sz w:val="20"/>
-          <w:szCs w:val="20"/>
-        </w:rPr>
-      </w:pPr>
-      <w:proofErr w:type="spellStart"/>
-      <w:proofErr w:type="gramStart"/>
-      <w:r>
-        <w:rPr>
-          <w:rFonts w:ascii="Courier New" w:hAnsi="Courier New" w:cs="Courier New"/>
-          <w:sz w:val="20"/>
-          <w:szCs w:val="20"/>
-        </w:rPr>
-        <w:t>oib</w:t>
-      </w:r>
-      <w:proofErr w:type="spellEnd"/>
-      <w:proofErr w:type="gramEnd"/>
-      <w:r>
-        <w:rPr>
-          <w:rFonts w:ascii="Courier New" w:hAnsi="Courier New" w:cs="Courier New"/>
-          <w:sz w:val="20"/>
-          <w:szCs w:val="20"/>
-        </w:rPr>
-        <w:t>-responder/</w:t>
-      </w:r>
-      <w:proofErr w:type="spellStart"/>
-      <w:r>
-        <w:rPr>
-          <w:rFonts w:ascii="Courier New" w:hAnsi="Courier New" w:cs="Courier New"/>
-          <w:sz w:val="20"/>
-          <w:szCs w:val="20"/>
-        </w:rPr>
-        <w:t>oib</w:t>
-      </w:r>
-      <w:proofErr w:type="spellEnd"/>
-      <w:r>
-        <w:rPr>
-          <w:rFonts w:ascii="Courier New" w:hAnsi="Courier New" w:cs="Courier New"/>
-          <w:sz w:val="20"/>
-          <w:szCs w:val="20"/>
-        </w:rPr>
-        <w:t>-rest-responder/target/</w:t>
-      </w:r>
-      <w:proofErr w:type="spellStart"/>
+      <w:r>
+        <w:rPr>
+          <w:rFonts w:ascii="Courier New" w:hAnsi="Courier New" w:cs="Courier New"/>
+          <w:sz w:val="20"/>
+          <w:szCs w:val="20"/>
+        </w:rPr>
+        <w:t>-responder</w:t>
+      </w:r>
+      <w:bookmarkStart w:id="0" w:name="_GoBack"/>
+      <w:bookmarkEnd w:id="0"/>
+      <w:r>
+        <w:rPr>
+          <w:rFonts w:ascii="Courier New" w:hAnsi="Courier New" w:cs="Courier New"/>
+          <w:sz w:val="20"/>
+          <w:szCs w:val="20"/>
+        </w:rPr>
+        <w:t>/target/</w:t>
+      </w:r>
       <w:r>
         <w:rPr>
           <w:rFonts w:ascii="Courier New" w:hAnsi="Courier New" w:cs="Courier New"/>
@@ -3022,7 +2131,6 @@
         </w:rPr>
         <w:t>openInfobutton.war</w:t>
       </w:r>
-      <w:proofErr w:type="spellEnd"/>
     </w:p>
     <w:p>
       <w:pPr>
@@ -3095,7 +2203,6 @@
         </w:rPr>
         <w:t xml:space="preserve"> </w:t>
       </w:r>
-      <w:proofErr w:type="spellStart"/>
       <w:r>
         <w:rPr>
           <w:rFonts w:ascii="Courier New" w:hAnsi="Courier New" w:cs="Courier New"/>
@@ -3104,7 +2211,6 @@
         </w:rPr>
         <w:t>webapps</w:t>
       </w:r>
-      <w:proofErr w:type="spellEnd"/>
       <w:r>
         <w:rPr>
           <w:sz w:val="20"/>
@@ -3530,8 +2636,6 @@
           <w:szCs w:val="20"/>
         </w:rPr>
       </w:pPr>
-      <w:proofErr w:type="spellStart"/>
-      <w:proofErr w:type="gramStart"/>
       <w:r>
         <w:rPr>
           <w:rFonts w:ascii="Courier New" w:hAnsi="Courier New" w:cs="Courier New"/>
@@ -3540,8 +2644,6 @@
         </w:rPr>
         <w:t>oib</w:t>
       </w:r>
-      <w:proofErr w:type="spellEnd"/>
-      <w:proofErr w:type="gramEnd"/>
       <w:r>
         <w:rPr>
           <w:rFonts w:ascii="Courier New" w:hAnsi="Courier New" w:cs="Courier New"/>
@@ -3835,23 +2937,7 @@
           <w:sz w:val="20"/>
           <w:szCs w:val="20"/>
         </w:rPr>
-        <w:t xml:space="preserve">Each of these URLs are located in the atom feed under the </w:t>
-      </w:r>
-      <w:proofErr w:type="spellStart"/>
-      <w:r>
-        <w:rPr>
-          <w:sz w:val="20"/>
-          <w:szCs w:val="20"/>
-        </w:rPr>
-        <w:t>xpath</w:t>
-      </w:r>
-      <w:proofErr w:type="spellEnd"/>
-      <w:r>
-        <w:rPr>
-          <w:sz w:val="20"/>
-          <w:szCs w:val="20"/>
-        </w:rPr>
-        <w:t xml:space="preserve"> /feed/entry/link node.</w:t>
+        <w:t>Each of these URLs are located in the atom feed under the xpath /feed/entry/link node.</w:t>
       </w:r>
     </w:p>
     <w:p>
@@ -3973,18 +3059,8 @@
           <w:sz w:val="20"/>
           <w:szCs w:val="20"/>
         </w:rPr>
-        <w:t>localhost</w:t>
-      </w:r>
-      <w:proofErr w:type="gramStart"/>
-      <w:r>
-        <w:rPr>
-          <w:rFonts w:ascii="Courier New" w:hAnsi="Courier New" w:cs="Courier New"/>
-          <w:sz w:val="20"/>
-          <w:szCs w:val="20"/>
-        </w:rPr>
-        <w:t>:8080</w:t>
-      </w:r>
-      <w:proofErr w:type="gramEnd"/>
+        <w:t>localhost:8080</w:t>
+      </w:r>
       <w:r>
         <w:rPr>
           <w:sz w:val="20"/>
@@ -4064,23 +3140,7 @@
           <w:sz w:val="20"/>
           <w:szCs w:val="20"/>
         </w:rPr>
-        <w:t xml:space="preserve">Check the database properties setup in the section “Database </w:t>
-      </w:r>
-      <w:proofErr w:type="spellStart"/>
-      <w:r>
-        <w:rPr>
-          <w:sz w:val="20"/>
-          <w:szCs w:val="20"/>
-        </w:rPr>
-        <w:t>jdbc</w:t>
-      </w:r>
-      <w:proofErr w:type="spellEnd"/>
-      <w:r>
-        <w:rPr>
-          <w:sz w:val="20"/>
-          <w:szCs w:val="20"/>
-        </w:rPr>
-        <w:t xml:space="preserve"> settings”</w:t>
+        <w:t>Check the database properties setup in the section “Database jdbc settings”</w:t>
       </w:r>
     </w:p>
     <w:p>
@@ -4121,23 +3181,7 @@
           <w:sz w:val="20"/>
           <w:szCs w:val="20"/>
         </w:rPr>
-        <w:t xml:space="preserve">downloaded project try the following </w:t>
-      </w:r>
-      <w:proofErr w:type="spellStart"/>
-      <w:r>
-        <w:rPr>
-          <w:sz w:val="20"/>
-          <w:szCs w:val="20"/>
-        </w:rPr>
-        <w:t>git</w:t>
-      </w:r>
-      <w:proofErr w:type="spellEnd"/>
-      <w:r>
-        <w:rPr>
-          <w:sz w:val="20"/>
-          <w:szCs w:val="20"/>
-        </w:rPr>
-        <w:t xml:space="preserve"> command and verify the “*” is next to the master branch.</w:t>
+        <w:t>downloaded project try the following git command and verify the “*” is next to the master branch.</w:t>
       </w:r>
     </w:p>
     <w:p>
@@ -4155,25 +3199,7 @@
           <w:sz w:val="20"/>
           <w:szCs w:val="20"/>
         </w:rPr>
-        <w:t xml:space="preserve">Innovation-182]% </w:t>
-      </w:r>
-      <w:proofErr w:type="spellStart"/>
-      <w:r>
-        <w:rPr>
-          <w:rFonts w:ascii="Courier New" w:hAnsi="Courier New" w:cs="Courier New"/>
-          <w:sz w:val="20"/>
-          <w:szCs w:val="20"/>
-        </w:rPr>
-        <w:t>git</w:t>
-      </w:r>
-      <w:proofErr w:type="spellEnd"/>
-      <w:r>
-        <w:rPr>
-          <w:rFonts w:ascii="Courier New" w:hAnsi="Courier New" w:cs="Courier New"/>
-          <w:sz w:val="20"/>
-          <w:szCs w:val="20"/>
-        </w:rPr>
-        <w:t xml:space="preserve"> </w:t>
+        <w:t xml:space="preserve">Innovation-182]% git </w:t>
       </w:r>
       <w:r>
         <w:rPr>
@@ -4199,18 +3225,8 @@
           <w:sz w:val="20"/>
           <w:szCs w:val="20"/>
         </w:rPr>
-        <w:t xml:space="preserve">* </w:t>
-      </w:r>
-      <w:proofErr w:type="gramStart"/>
-      <w:r>
-        <w:rPr>
-          <w:rFonts w:ascii="Courier New" w:hAnsi="Courier New" w:cs="Courier New"/>
-          <w:sz w:val="20"/>
-          <w:szCs w:val="20"/>
-        </w:rPr>
-        <w:t>master</w:t>
-      </w:r>
-      <w:proofErr w:type="gramEnd"/>
+        <w:t>* master</w:t>
+      </w:r>
     </w:p>
     <w:p>
       <w:pPr>
@@ -4225,17 +3241,8 @@
           <w:sz w:val="20"/>
           <w:szCs w:val="20"/>
         </w:rPr>
-        <w:t xml:space="preserve">     </w:t>
-      </w:r>
-      <w:proofErr w:type="gramStart"/>
-      <w:r>
-        <w:rPr>
-          <w:sz w:val="20"/>
-          <w:szCs w:val="20"/>
-        </w:rPr>
-        <w:t>development</w:t>
-      </w:r>
-      <w:proofErr w:type="gramEnd"/>
+        <w:t xml:space="preserve">     development</w:t>
+      </w:r>
     </w:p>
     <w:p>
       <w:pPr>
@@ -4250,19 +3257,8 @@
           <w:sz w:val="20"/>
           <w:szCs w:val="20"/>
         </w:rPr>
-        <w:t xml:space="preserve">    ...</w:t>
-      </w:r>
-      <w:proofErr w:type="spellStart"/>
-      <w:proofErr w:type="gramStart"/>
-      <w:r>
-        <w:rPr>
-          <w:sz w:val="20"/>
-          <w:szCs w:val="20"/>
-        </w:rPr>
-        <w:t>etc</w:t>
-      </w:r>
-      <w:proofErr w:type="spellEnd"/>
-      <w:proofErr w:type="gramEnd"/>
+        <w:t xml:space="preserve">    ...etc</w:t>
+      </w:r>
     </w:p>
     <w:p>
       <w:pPr>
@@ -4277,23 +3273,7 @@
           <w:sz w:val="20"/>
           <w:szCs w:val="20"/>
         </w:rPr>
-        <w:t xml:space="preserve">If the start is on another branch, either check the </w:t>
-      </w:r>
-      <w:proofErr w:type="spellStart"/>
-      <w:r>
-        <w:rPr>
-          <w:sz w:val="20"/>
-          <w:szCs w:val="20"/>
-        </w:rPr>
-        <w:t>git</w:t>
-      </w:r>
-      <w:proofErr w:type="spellEnd"/>
-      <w:r>
-        <w:rPr>
-          <w:sz w:val="20"/>
-          <w:szCs w:val="20"/>
-        </w:rPr>
-        <w:t xml:space="preserve"> documentation </w:t>
+        <w:t xml:space="preserve">If the start is on another branch, either check the git documentation </w:t>
       </w:r>
       <w:r>
         <w:rPr>
@@ -4413,23 +3393,13 @@
         </w:rPr>
         <w:t xml:space="preserve"> - retry the build (</w:t>
       </w:r>
-      <w:proofErr w:type="spellStart"/>
-      <w:r>
-        <w:rPr>
-          <w:rFonts w:ascii="Courier New" w:hAnsi="Courier New" w:cs="Courier New"/>
-          <w:sz w:val="20"/>
-          <w:szCs w:val="20"/>
-        </w:rPr>
-        <w:t>mvn</w:t>
-      </w:r>
-      <w:proofErr w:type="spellEnd"/>
-      <w:r>
-        <w:rPr>
-          <w:rFonts w:ascii="Courier New" w:hAnsi="Courier New" w:cs="Courier New"/>
-          <w:sz w:val="20"/>
-          <w:szCs w:val="20"/>
-        </w:rPr>
-        <w:t xml:space="preserve"> clean install</w:t>
+      <w:r>
+        <w:rPr>
+          <w:rFonts w:ascii="Courier New" w:hAnsi="Courier New" w:cs="Courier New"/>
+          <w:sz w:val="20"/>
+          <w:szCs w:val="20"/>
+        </w:rPr>
+        <w:t>mvn clean install</w:t>
       </w:r>
       <w:r>
         <w:rPr>
@@ -4594,23 +3564,7 @@
           <w:sz w:val="20"/>
           <w:szCs w:val="20"/>
         </w:rPr>
-        <w:t xml:space="preserve">If the </w:t>
-      </w:r>
-      <w:proofErr w:type="gramStart"/>
-      <w:r>
-        <w:rPr>
-          <w:sz w:val="20"/>
-          <w:szCs w:val="20"/>
-        </w:rPr>
-        <w:t>maven build</w:t>
-      </w:r>
-      <w:proofErr w:type="gramEnd"/>
-      <w:r>
-        <w:rPr>
-          <w:sz w:val="20"/>
-          <w:szCs w:val="20"/>
-        </w:rPr>
-        <w:t xml:space="preserve"> results do not look like this, check the preceding failure messages carefully.  All of the resources selected for this project should be freely available online, but every once in a while there is a hiccup in the system that requires a simple rebuild.</w:t>
+        <w:t>If the maven build results do not look like this, check the preceding failure messages carefully.  All of the resources selected for this project should be freely available online, but every once in a while there is a hiccup in the system that requires a simple rebuild.</w:t>
       </w:r>
     </w:p>
     <w:p>

</xml_diff>

<commit_message>
Updated the installation documentation - minor wording edits; corrected a path that has been changed.
</commit_message>
<xml_diff>
--- a/Manuals/InstallGuide-OpenInfobuttonResponder.docx
+++ b/Manuals/InstallGuide-OpenInfobuttonResponder.docx
@@ -197,169 +197,6 @@
       <w:pPr>
         <w:pStyle w:val="ListParagraph"/>
         <w:numPr>
-          <w:ilvl w:val="0"/>
-          <w:numId w:val="4"/>
-        </w:numPr>
-        <w:rPr>
-          <w:sz w:val="20"/>
-          <w:szCs w:val="20"/>
-        </w:rPr>
-      </w:pPr>
-      <w:r>
-        <w:rPr>
-          <w:sz w:val="20"/>
-          <w:szCs w:val="20"/>
-        </w:rPr>
-        <w:t xml:space="preserve">Java Servlet container.  The application was developed and tested most thoroughly </w:t>
-      </w:r>
-      <w:r>
-        <w:rPr>
-          <w:sz w:val="20"/>
-          <w:szCs w:val="20"/>
-        </w:rPr>
-        <w:t>using</w:t>
-      </w:r>
-      <w:r>
-        <w:rPr>
-          <w:sz w:val="20"/>
-          <w:szCs w:val="20"/>
-        </w:rPr>
-        <w:t xml:space="preserve"> Apache Tomcat 7.0.12</w:t>
-      </w:r>
-      <w:r>
-        <w:rPr>
-          <w:sz w:val="20"/>
-          <w:szCs w:val="20"/>
-        </w:rPr>
-        <w:t>.</w:t>
-      </w:r>
-    </w:p>
-    <w:p>
-      <w:pPr>
-        <w:pStyle w:val="ListParagraph"/>
-        <w:numPr>
-          <w:ilvl w:val="0"/>
-          <w:numId w:val="4"/>
-        </w:numPr>
-        <w:rPr>
-          <w:sz w:val="20"/>
-          <w:szCs w:val="20"/>
-        </w:rPr>
-      </w:pPr>
-      <w:r>
-        <w:rPr>
-          <w:sz w:val="20"/>
-          <w:szCs w:val="20"/>
-        </w:rPr>
-        <w:t>Maven 3.X</w:t>
-      </w:r>
-    </w:p>
-    <w:p>
-      <w:pPr>
-        <w:pStyle w:val="ListParagraph"/>
-        <w:numPr>
-          <w:ilvl w:val="0"/>
-          <w:numId w:val="4"/>
-        </w:numPr>
-        <w:rPr>
-          <w:sz w:val="20"/>
-          <w:szCs w:val="20"/>
-        </w:rPr>
-      </w:pPr>
-      <w:r>
-        <w:rPr>
-          <w:sz w:val="20"/>
-          <w:szCs w:val="20"/>
-        </w:rPr>
-        <w:t>Git (optional</w:t>
-      </w:r>
-      <w:r>
-        <w:rPr>
-          <w:sz w:val="20"/>
-          <w:szCs w:val="20"/>
-        </w:rPr>
-        <w:t xml:space="preserve"> – can download</w:t>
-      </w:r>
-      <w:r>
-        <w:rPr>
-          <w:sz w:val="20"/>
-          <w:szCs w:val="20"/>
-        </w:rPr>
-        <w:t xml:space="preserve"> the project artifacts from the github site without installing git)</w:t>
-      </w:r>
-    </w:p>
-    <w:p>
-      <w:pPr>
-        <w:pStyle w:val="ListParagraph"/>
-        <w:numPr>
-          <w:ilvl w:val="0"/>
-          <w:numId w:val="4"/>
-        </w:numPr>
-        <w:rPr>
-          <w:sz w:val="20"/>
-          <w:szCs w:val="20"/>
-        </w:rPr>
-      </w:pPr>
-      <w:r>
-        <w:rPr>
-          <w:sz w:val="20"/>
-          <w:szCs w:val="20"/>
-        </w:rPr>
-        <w:t>MySql 5.5</w:t>
-      </w:r>
-      <w:r>
-        <w:rPr>
-          <w:sz w:val="20"/>
-          <w:szCs w:val="20"/>
-        </w:rPr>
-        <w:t xml:space="preserve"> o</w:t>
-      </w:r>
-      <w:r>
-        <w:rPr>
-          <w:sz w:val="20"/>
-          <w:szCs w:val="20"/>
-        </w:rPr>
-        <w:t>r above. E</w:t>
-      </w:r>
-      <w:r>
-        <w:rPr>
-          <w:sz w:val="20"/>
-          <w:szCs w:val="20"/>
-        </w:rPr>
-        <w:t>arlier versions are lik</w:t>
-      </w:r>
-      <w:r>
-        <w:rPr>
-          <w:sz w:val="20"/>
-          <w:szCs w:val="20"/>
-        </w:rPr>
-        <w:t>ely ok but have not been tested.</w:t>
-      </w:r>
-    </w:p>
-    <w:p>
-      <w:pPr>
-        <w:pStyle w:val="ListParagraph"/>
-        <w:numPr>
-          <w:ilvl w:val="0"/>
-          <w:numId w:val="4"/>
-        </w:numPr>
-        <w:rPr>
-          <w:sz w:val="20"/>
-          <w:szCs w:val="20"/>
-        </w:rPr>
-      </w:pPr>
-      <w:r>
-        <w:rPr>
-          <w:sz w:val="20"/>
-          <w:szCs w:val="20"/>
-        </w:rPr>
-        <w:t>UMLS account to access the Web Services API</w:t>
-      </w:r>
-    </w:p>
-    <w:p>
-      <w:pPr>
-        <w:pStyle w:val="ListParagraph"/>
-        <w:numPr>
           <w:ilvl w:val="1"/>
           <w:numId w:val="4"/>
         </w:numPr>
@@ -368,16 +205,71 @@
           <w:szCs w:val="20"/>
         </w:rPr>
       </w:pPr>
-      <w:hyperlink r:id="rId6" w:anchor="apidocumentation" w:history="1">
+      <w:r>
+        <w:rPr>
+          <w:sz w:val="20"/>
+          <w:szCs w:val="20"/>
+        </w:rPr>
+        <w:t xml:space="preserve">Documentation: </w:t>
+      </w:r>
+      <w:hyperlink r:id="rId6" w:history="1">
         <w:r>
           <w:rPr>
             <w:rStyle w:val="Hyperlink"/>
             <w:sz w:val="20"/>
             <w:szCs w:val="20"/>
           </w:rPr>
-          <w:t>https:/uts.nlm.nih.gov/home.html#apidocumentation</w:t>
+          <w:t>http://www.oracle.com/us/technologies/java/overview/index.html</w:t>
         </w:r>
       </w:hyperlink>
+      <w:r>
+        <w:rPr>
+          <w:sz w:val="20"/>
+          <w:szCs w:val="20"/>
+        </w:rPr>
+        <w:t xml:space="preserve"> </w:t>
+      </w:r>
+    </w:p>
+    <w:p>
+      <w:pPr>
+        <w:pStyle w:val="ListParagraph"/>
+        <w:numPr>
+          <w:ilvl w:val="0"/>
+          <w:numId w:val="4"/>
+        </w:numPr>
+        <w:rPr>
+          <w:sz w:val="20"/>
+          <w:szCs w:val="20"/>
+        </w:rPr>
+      </w:pPr>
+      <w:r>
+        <w:rPr>
+          <w:sz w:val="20"/>
+          <w:szCs w:val="20"/>
+        </w:rPr>
+        <w:t>Java Servlet container.  The application was devel</w:t>
+      </w:r>
+      <w:r>
+        <w:rPr>
+          <w:sz w:val="20"/>
+          <w:szCs w:val="20"/>
+        </w:rPr>
+        <w:t>oped and tested on</w:t>
+      </w:r>
+      <w:r>
+        <w:rPr>
+          <w:sz w:val="20"/>
+          <w:szCs w:val="20"/>
+        </w:rPr>
+        <w:t xml:space="preserve"> Apache Tomcat 7.0.12</w:t>
+      </w:r>
+      <w:r>
+        <w:rPr>
+          <w:sz w:val="20"/>
+          <w:szCs w:val="20"/>
+        </w:rPr>
+        <w:t>.</w:t>
+      </w:r>
     </w:p>
     <w:p>
       <w:pPr>
@@ -396,21 +288,251 @@
           <w:sz w:val="20"/>
           <w:szCs w:val="20"/>
         </w:rPr>
-        <w:t>https:/</w:t>
-      </w:r>
-      <w:r>
-        <w:rPr>
-          <w:sz w:val="20"/>
-          <w:szCs w:val="20"/>
-        </w:rPr>
-        <w:t>uts.nlm.ni</w:t>
-      </w:r>
-      <w:r>
-        <w:rPr>
-          <w:sz w:val="20"/>
-          <w:szCs w:val="20"/>
-        </w:rPr>
-        <w:t>h.gov/home.html</w:t>
+        <w:t>Documentation:</w:t>
+      </w:r>
+      <w:r>
+        <w:rPr>
+          <w:sz w:val="20"/>
+          <w:szCs w:val="20"/>
+        </w:rPr>
+        <w:t xml:space="preserve"> </w:t>
+      </w:r>
+      <w:hyperlink r:id="rId7" w:history="1">
+        <w:r>
+          <w:rPr>
+            <w:rStyle w:val="Hyperlink"/>
+            <w:sz w:val="20"/>
+            <w:szCs w:val="20"/>
+          </w:rPr>
+          <w:t>http://tomcat.apache.org/</w:t>
+        </w:r>
+      </w:hyperlink>
+      <w:r>
+        <w:rPr>
+          <w:sz w:val="20"/>
+          <w:szCs w:val="20"/>
+        </w:rPr>
+        <w:t xml:space="preserve"> </w:t>
+      </w:r>
+    </w:p>
+    <w:p>
+      <w:pPr>
+        <w:pStyle w:val="ListParagraph"/>
+        <w:numPr>
+          <w:ilvl w:val="0"/>
+          <w:numId w:val="4"/>
+        </w:numPr>
+        <w:rPr>
+          <w:sz w:val="20"/>
+          <w:szCs w:val="20"/>
+        </w:rPr>
+      </w:pPr>
+      <w:r>
+        <w:rPr>
+          <w:sz w:val="20"/>
+          <w:szCs w:val="20"/>
+        </w:rPr>
+        <w:t>Maven 3.X</w:t>
+      </w:r>
+    </w:p>
+    <w:p>
+      <w:pPr>
+        <w:pStyle w:val="ListParagraph"/>
+        <w:numPr>
+          <w:ilvl w:val="1"/>
+          <w:numId w:val="4"/>
+        </w:numPr>
+        <w:rPr>
+          <w:sz w:val="20"/>
+          <w:szCs w:val="20"/>
+        </w:rPr>
+      </w:pPr>
+      <w:r>
+        <w:rPr>
+          <w:sz w:val="20"/>
+          <w:szCs w:val="20"/>
+        </w:rPr>
+        <w:t>Documentation:</w:t>
+      </w:r>
+      <w:r>
+        <w:rPr>
+          <w:sz w:val="20"/>
+          <w:szCs w:val="20"/>
+        </w:rPr>
+        <w:t xml:space="preserve"> </w:t>
+      </w:r>
+      <w:hyperlink r:id="rId8" w:history="1">
+        <w:r>
+          <w:rPr>
+            <w:rStyle w:val="Hyperlink"/>
+            <w:sz w:val="20"/>
+            <w:szCs w:val="20"/>
+          </w:rPr>
+          <w:t>http://maven.apache.org/</w:t>
+        </w:r>
+      </w:hyperlink>
+      <w:r>
+        <w:rPr>
+          <w:sz w:val="20"/>
+          <w:szCs w:val="20"/>
+        </w:rPr>
+        <w:t xml:space="preserve"> </w:t>
+      </w:r>
+    </w:p>
+    <w:p>
+      <w:pPr>
+        <w:pStyle w:val="ListParagraph"/>
+        <w:numPr>
+          <w:ilvl w:val="0"/>
+          <w:numId w:val="4"/>
+        </w:numPr>
+        <w:rPr>
+          <w:sz w:val="20"/>
+          <w:szCs w:val="20"/>
+        </w:rPr>
+      </w:pPr>
+      <w:r>
+        <w:rPr>
+          <w:sz w:val="20"/>
+          <w:szCs w:val="20"/>
+        </w:rPr>
+        <w:t>Git (optional</w:t>
+      </w:r>
+      <w:r>
+        <w:rPr>
+          <w:sz w:val="20"/>
+          <w:szCs w:val="20"/>
+        </w:rPr>
+        <w:t xml:space="preserve"> – can download</w:t>
+      </w:r>
+      <w:r>
+        <w:rPr>
+          <w:sz w:val="20"/>
+          <w:szCs w:val="20"/>
+        </w:rPr>
+        <w:t xml:space="preserve"> the project artifacts from the github site without installing git)</w:t>
+      </w:r>
+    </w:p>
+    <w:p>
+      <w:pPr>
+        <w:pStyle w:val="ListParagraph"/>
+        <w:numPr>
+          <w:ilvl w:val="1"/>
+          <w:numId w:val="4"/>
+        </w:numPr>
+        <w:rPr>
+          <w:sz w:val="20"/>
+          <w:szCs w:val="20"/>
+        </w:rPr>
+      </w:pPr>
+      <w:r>
+        <w:rPr>
+          <w:sz w:val="20"/>
+          <w:szCs w:val="20"/>
+        </w:rPr>
+        <w:t>Documentation:</w:t>
+      </w:r>
+      <w:r>
+        <w:rPr>
+          <w:sz w:val="20"/>
+          <w:szCs w:val="20"/>
+        </w:rPr>
+        <w:t xml:space="preserve"> </w:t>
+      </w:r>
+      <w:hyperlink r:id="rId9" w:history="1">
+        <w:r>
+          <w:rPr>
+            <w:rStyle w:val="Hyperlink"/>
+            <w:sz w:val="20"/>
+            <w:szCs w:val="20"/>
+          </w:rPr>
+          <w:t>http://git-scm.com/documentation</w:t>
+        </w:r>
+      </w:hyperlink>
+    </w:p>
+    <w:p>
+      <w:pPr>
+        <w:pStyle w:val="ListParagraph"/>
+        <w:numPr>
+          <w:ilvl w:val="0"/>
+          <w:numId w:val="4"/>
+        </w:numPr>
+        <w:rPr>
+          <w:sz w:val="20"/>
+          <w:szCs w:val="20"/>
+        </w:rPr>
+      </w:pPr>
+      <w:r>
+        <w:rPr>
+          <w:sz w:val="20"/>
+          <w:szCs w:val="20"/>
+        </w:rPr>
+        <w:t>MySql 5.5</w:t>
+      </w:r>
+      <w:r>
+        <w:rPr>
+          <w:sz w:val="20"/>
+          <w:szCs w:val="20"/>
+        </w:rPr>
+        <w:t xml:space="preserve"> o</w:t>
+      </w:r>
+      <w:r>
+        <w:rPr>
+          <w:sz w:val="20"/>
+          <w:szCs w:val="20"/>
+        </w:rPr>
+        <w:t>r above. E</w:t>
+      </w:r>
+      <w:r>
+        <w:rPr>
+          <w:sz w:val="20"/>
+          <w:szCs w:val="20"/>
+        </w:rPr>
+        <w:t>arlier versions are lik</w:t>
+      </w:r>
+      <w:r>
+        <w:rPr>
+          <w:sz w:val="20"/>
+          <w:szCs w:val="20"/>
+        </w:rPr>
+        <w:t>ely ok but have not been tested.</w:t>
+      </w:r>
+    </w:p>
+    <w:p>
+      <w:pPr>
+        <w:pStyle w:val="ListParagraph"/>
+        <w:numPr>
+          <w:ilvl w:val="1"/>
+          <w:numId w:val="4"/>
+        </w:numPr>
+        <w:rPr>
+          <w:sz w:val="20"/>
+          <w:szCs w:val="20"/>
+        </w:rPr>
+      </w:pPr>
+      <w:r>
+        <w:rPr>
+          <w:sz w:val="20"/>
+          <w:szCs w:val="20"/>
+        </w:rPr>
+        <w:t xml:space="preserve">Documentation: </w:t>
+      </w:r>
+      <w:hyperlink r:id="rId10" w:history="1">
+        <w:r>
+          <w:rPr>
+            <w:rStyle w:val="Hyperlink"/>
+            <w:sz w:val="20"/>
+            <w:szCs w:val="20"/>
+          </w:rPr>
+          <w:t>http://dev.mysql.com/doc/</w:t>
+        </w:r>
+      </w:hyperlink>
+      <w:r>
+        <w:rPr>
+          <w:sz w:val="20"/>
+          <w:szCs w:val="20"/>
+        </w:rPr>
+        <w:t xml:space="preserve"> </w:t>
       </w:r>
     </w:p>
     <w:p>
@@ -673,6 +795,7 @@
         <w:rPr>
           <w:sz w:val="20"/>
           <w:szCs w:val="20"/>
+          <w:u w:val="single"/>
         </w:rPr>
         <w:t xml:space="preserve">This step is only </w:t>
       </w:r>
@@ -680,6 +803,7 @@
         <w:rPr>
           <w:sz w:val="20"/>
           <w:szCs w:val="20"/>
+          <w:u w:val="single"/>
         </w:rPr>
         <w:t>necessary</w:t>
       </w:r>
@@ -687,64 +811,97 @@
         <w:rPr>
           <w:sz w:val="20"/>
           <w:szCs w:val="20"/>
-        </w:rPr>
-        <w:t xml:space="preserve"> if you have not already downloaded the Open Infobutton </w:t>
-      </w:r>
-      <w:r>
-        <w:rPr>
-          <w:sz w:val="20"/>
-          <w:szCs w:val="20"/>
-        </w:rPr>
-        <w:t xml:space="preserve">yet.  The Open Infobutton Responder software comes bundled with it (same git repository/download). </w:t>
-      </w:r>
-    </w:p>
-    <w:p>
-      <w:pPr>
-        <w:rPr>
-          <w:sz w:val="20"/>
-          <w:szCs w:val="20"/>
-        </w:rPr>
-      </w:pPr>
-    </w:p>
-    <w:p>
-      <w:pPr>
-        <w:rPr>
-          <w:rFonts w:ascii="Courier New" w:hAnsi="Courier New" w:cs="Courier New"/>
-          <w:sz w:val="20"/>
-          <w:szCs w:val="20"/>
-        </w:rPr>
-      </w:pPr>
-      <w:r>
-        <w:rPr>
-          <w:rFonts w:ascii="Courier New" w:hAnsi="Courier New" w:cs="Courier New"/>
-          <w:sz w:val="20"/>
-          <w:szCs w:val="20"/>
-        </w:rPr>
-        <w:t>opt</w:t>
-      </w:r>
-      <w:r>
-        <w:rPr>
-          <w:rFonts w:ascii="Courier New" w:hAnsi="Courier New" w:cs="Courier New"/>
-          <w:sz w:val="20"/>
-          <w:szCs w:val="20"/>
-        </w:rPr>
-        <w:t xml:space="preserve">]% </w:t>
-      </w:r>
-      <w:r>
-        <w:rPr>
-          <w:rFonts w:ascii="Courier New" w:hAnsi="Courier New" w:cs="Courier New"/>
-          <w:sz w:val="20"/>
-          <w:szCs w:val="20"/>
-        </w:rPr>
-        <w:t xml:space="preserve">sudo </w:t>
-      </w:r>
-      <w:r>
-        <w:rPr>
-          <w:rFonts w:ascii="Courier New" w:hAnsi="Courier New" w:cs="Courier New"/>
-          <w:sz w:val="20"/>
-          <w:szCs w:val="20"/>
-        </w:rPr>
-        <w:t>g</w:t>
+          <w:u w:val="single"/>
+        </w:rPr>
+        <w:t xml:space="preserve"> if you have not </w:t>
+      </w:r>
+      <w:r>
+        <w:rPr>
+          <w:sz w:val="20"/>
+          <w:szCs w:val="20"/>
+          <w:u w:val="single"/>
+        </w:rPr>
+        <w:t xml:space="preserve">downloaded </w:t>
+      </w:r>
+      <w:r>
+        <w:rPr>
+          <w:sz w:val="20"/>
+          <w:szCs w:val="20"/>
+          <w:u w:val="single"/>
+        </w:rPr>
+        <w:t>Open Infobutton</w:t>
+      </w:r>
+      <w:r>
+        <w:rPr>
+          <w:sz w:val="20"/>
+          <w:szCs w:val="20"/>
+          <w:u w:val="single"/>
+        </w:rPr>
+        <w:t>.</w:t>
+      </w:r>
+      <w:r>
+        <w:rPr>
+          <w:sz w:val="20"/>
+          <w:szCs w:val="20"/>
+        </w:rPr>
+        <w:t xml:space="preserve">  The Open Infobutton Responder softw</w:t>
+      </w:r>
+      <w:r>
+        <w:rPr>
+          <w:sz w:val="20"/>
+          <w:szCs w:val="20"/>
+        </w:rPr>
+        <w:t>are is bundled in the same download</w:t>
+      </w:r>
+      <w:r>
+        <w:rPr>
+          <w:sz w:val="20"/>
+          <w:szCs w:val="20"/>
+        </w:rPr>
+        <w:t xml:space="preserve">. </w:t>
+      </w:r>
+    </w:p>
+    <w:p>
+      <w:pPr>
+        <w:rPr>
+          <w:sz w:val="20"/>
+          <w:szCs w:val="20"/>
+        </w:rPr>
+      </w:pPr>
+    </w:p>
+    <w:p>
+      <w:pPr>
+        <w:rPr>
+          <w:rFonts w:ascii="Courier New" w:hAnsi="Courier New" w:cs="Courier New"/>
+          <w:sz w:val="20"/>
+          <w:szCs w:val="20"/>
+        </w:rPr>
+      </w:pPr>
+      <w:r>
+        <w:rPr>
+          <w:rFonts w:ascii="Courier New" w:hAnsi="Courier New" w:cs="Courier New"/>
+          <w:sz w:val="20"/>
+          <w:szCs w:val="20"/>
+        </w:rPr>
+        <w:t>My-</w:t>
+      </w:r>
+      <w:bookmarkStart w:id="0" w:name="_GoBack"/>
+      <w:bookmarkEnd w:id="0"/>
+      <w:r>
+        <w:rPr>
+          <w:rFonts w:ascii="Courier New" w:hAnsi="Courier New" w:cs="Courier New"/>
+          <w:sz w:val="20"/>
+          <w:szCs w:val="20"/>
+        </w:rPr>
+        <w:t>app-dir</w:t>
+      </w:r>
+      <w:r>
+        <w:rPr>
+          <w:rFonts w:ascii="Courier New" w:hAnsi="Courier New" w:cs="Courier New"/>
+          <w:sz w:val="20"/>
+          <w:szCs w:val="20"/>
+        </w:rPr>
+        <w:t>]% g</w:t>
       </w:r>
       <w:r>
         <w:rPr>
@@ -754,7 +911,7 @@
         </w:rPr>
         <w:t xml:space="preserve">it clone </w:t>
       </w:r>
-      <w:hyperlink r:id="rId7" w:history="1">
+      <w:hyperlink r:id="rId11" w:history="1">
         <w:r>
           <w:rPr>
             <w:rStyle w:val="Hyperlink"/>
@@ -784,55 +941,6 @@
     </w:p>
     <w:p>
       <w:pPr>
-        <w:rPr>
-          <w:rFonts w:ascii="Courier New" w:hAnsi="Courier New" w:cs="Courier New"/>
-          <w:sz w:val="20"/>
-          <w:szCs w:val="20"/>
-        </w:rPr>
-      </w:pPr>
-      <w:r>
-        <w:rPr>
-          <w:rFonts w:ascii="Courier New" w:hAnsi="Courier New" w:cs="Courier New"/>
-          <w:sz w:val="20"/>
-          <w:szCs w:val="20"/>
-        </w:rPr>
-        <w:t xml:space="preserve">opt]% sudo chown </w:t>
-      </w:r>
-      <w:r>
-        <w:rPr>
-          <w:rFonts w:ascii="Courier New" w:hAnsi="Courier New" w:cs="Courier New"/>
-          <w:sz w:val="20"/>
-          <w:szCs w:val="20"/>
-        </w:rPr>
-        <w:t>oibmanager:oibmanager</w:t>
-      </w:r>
-      <w:r>
-        <w:rPr>
-          <w:rFonts w:ascii="Courier New" w:hAnsi="Courier New" w:cs="Courier New"/>
-          <w:sz w:val="20"/>
-          <w:szCs w:val="20"/>
-        </w:rPr>
-        <w:t xml:space="preserve"> -R</w:t>
-      </w:r>
-      <w:r>
-        <w:rPr>
-          <w:rFonts w:ascii="Courier New" w:hAnsi="Courier New" w:cs="Courier New"/>
-          <w:sz w:val="20"/>
-          <w:szCs w:val="20"/>
-        </w:rPr>
-        <w:t xml:space="preserve"> InfoButtons</w:t>
-      </w:r>
-      <w:r>
-        <w:rPr>
-          <w:rFonts w:ascii="Courier New" w:hAnsi="Courier New" w:cs="Courier New"/>
-          <w:sz w:val="20"/>
-          <w:szCs w:val="20"/>
-        </w:rPr>
-        <w:t>-182</w:t>
-      </w:r>
-    </w:p>
-    <w:p>
-      <w:pPr>
         <w:pStyle w:val="Heading3"/>
         <w:rPr>
           <w:sz w:val="20"/>
@@ -874,14 +982,6 @@
           <w:szCs w:val="20"/>
         </w:rPr>
         <w:t xml:space="preserve"> </w:t>
-      </w:r>
-      <w:r>
-        <w:rPr>
-          <w:rFonts w:ascii="Courier New" w:hAnsi="Courier New" w:cs="Courier New"/>
-          <w:sz w:val="20"/>
-          <w:szCs w:val="20"/>
-        </w:rPr>
-        <w:t>oib-responder/</w:t>
       </w:r>
       <w:r>
         <w:rPr>
@@ -1821,20 +1921,6 @@
           <w:sz w:val="20"/>
           <w:szCs w:val="20"/>
         </w:rPr>
-        <w:t>and UMLS Terminology S</w:t>
-      </w:r>
-      <w:r>
-        <w:rPr>
-          <w:sz w:val="20"/>
-          <w:szCs w:val="20"/>
-        </w:rPr>
-        <w:t xml:space="preserve">ervice </w:t>
-      </w:r>
-      <w:r>
-        <w:rPr>
-          <w:sz w:val="20"/>
-          <w:szCs w:val="20"/>
-        </w:rPr>
         <w:t xml:space="preserve">settings </w:t>
       </w:r>
       <w:r>
@@ -1849,29 +1935,49 @@
           <w:sz w:val="20"/>
           <w:szCs w:val="20"/>
         </w:rPr>
-        <w:t xml:space="preserve"> the following files:</w:t>
-      </w:r>
-    </w:p>
-    <w:p>
-      <w:pPr>
-        <w:pStyle w:val="ListParagraph"/>
-        <w:numPr>
-          <w:ilvl w:val="0"/>
-          <w:numId w:val="5"/>
-        </w:numPr>
-        <w:rPr>
-          <w:rFonts w:ascii="Courier New" w:hAnsi="Courier New" w:cs="Courier New"/>
-          <w:sz w:val="20"/>
-          <w:szCs w:val="20"/>
-        </w:rPr>
-      </w:pPr>
-      <w:r>
-        <w:rPr>
-          <w:rFonts w:ascii="Courier New" w:hAnsi="Courier New" w:cs="Courier New"/>
-          <w:sz w:val="20"/>
-          <w:szCs w:val="20"/>
-        </w:rPr>
-        <w:t>oib-responder/oib-rest-responder/src/main/webapp/</w:t>
+        <w:t xml:space="preserve"> the following file</w:t>
+      </w:r>
+      <w:r>
+        <w:rPr>
+          <w:sz w:val="20"/>
+          <w:szCs w:val="20"/>
+        </w:rPr>
+        <w:t>:</w:t>
+      </w:r>
+    </w:p>
+    <w:p>
+      <w:pPr>
+        <w:rPr>
+          <w:rFonts w:ascii="Courier New" w:hAnsi="Courier New" w:cs="Courier New"/>
+          <w:sz w:val="20"/>
+          <w:szCs w:val="20"/>
+        </w:rPr>
+      </w:pPr>
+    </w:p>
+    <w:p>
+      <w:pPr>
+        <w:ind w:firstLine="720"/>
+        <w:rPr>
+          <w:rFonts w:ascii="Courier New" w:hAnsi="Courier New" w:cs="Courier New"/>
+          <w:sz w:val="20"/>
+          <w:szCs w:val="20"/>
+        </w:rPr>
+      </w:pPr>
+      <w:r>
+        <w:rPr>
+          <w:rFonts w:ascii="Courier New" w:hAnsi="Courier New" w:cs="Courier New"/>
+          <w:sz w:val="20"/>
+          <w:szCs w:val="20"/>
+        </w:rPr>
+        <w:t>oib-responder</w:t>
+      </w:r>
+      <w:r>
+        <w:rPr>
+          <w:rFonts w:ascii="Courier New" w:hAnsi="Courier New" w:cs="Courier New"/>
+          <w:sz w:val="20"/>
+          <w:szCs w:val="20"/>
+        </w:rPr>
+        <w:t>/src/main/webapp/</w:t>
       </w:r>
       <w:r>
         <w:rPr>
@@ -1884,60 +1990,6 @@
     </w:p>
     <w:p>
       <w:pPr>
-        <w:pStyle w:val="ListParagraph"/>
-        <w:numPr>
-          <w:ilvl w:val="0"/>
-          <w:numId w:val="5"/>
-        </w:numPr>
-        <w:rPr>
-          <w:rFonts w:ascii="Courier New" w:hAnsi="Courier New" w:cs="Courier New"/>
-          <w:sz w:val="20"/>
-          <w:szCs w:val="20"/>
-        </w:rPr>
-      </w:pPr>
-      <w:r>
-        <w:rPr>
-          <w:rFonts w:ascii="Courier New" w:hAnsi="Courier New" w:cs="Courier New"/>
-          <w:sz w:val="20"/>
-          <w:szCs w:val="20"/>
-        </w:rPr>
-        <w:t>oib-r</w:t>
-      </w:r>
-      <w:r>
-        <w:rPr>
-          <w:rFonts w:ascii="Courier New" w:hAnsi="Courier New" w:cs="Courier New"/>
-          <w:sz w:val="20"/>
-          <w:szCs w:val="20"/>
-        </w:rPr>
-        <w:t>esponder/oib-index-manager/</w:t>
-      </w:r>
-      <w:r>
-        <w:rPr>
-          <w:rFonts w:ascii="Courier New" w:hAnsi="Courier New" w:cs="Courier New"/>
-          <w:sz w:val="20"/>
-          <w:szCs w:val="20"/>
-        </w:rPr>
-        <w:t>src/main/re</w:t>
-      </w:r>
-      <w:r>
-        <w:rPr>
-          <w:rFonts w:ascii="Courier New" w:hAnsi="Courier New" w:cs="Courier New"/>
-          <w:sz w:val="20"/>
-          <w:szCs w:val="20"/>
-        </w:rPr>
-        <w:t>sources/</w:t>
-      </w:r>
-      <w:r>
-        <w:rPr>
-          <w:rFonts w:ascii="Courier New" w:hAnsi="Courier New" w:cs="Courier New"/>
-          <w:sz w:val="20"/>
-          <w:szCs w:val="20"/>
-        </w:rPr>
-        <w:t>app.properties</w:t>
-      </w:r>
-    </w:p>
-    <w:p>
-      <w:pPr>
         <w:pStyle w:val="Heading5"/>
         <w:rPr>
           <w:i/>
@@ -2113,8 +2165,6 @@
         </w:rPr>
         <w:t>-responder</w:t>
       </w:r>
-      <w:bookmarkStart w:id="0" w:name="_GoBack"/>
-      <w:bookmarkEnd w:id="0"/>
       <w:r>
         <w:rPr>
           <w:rFonts w:ascii="Courier New" w:hAnsi="Courier New" w:cs="Courier New"/>
@@ -2293,7 +2343,7 @@
           <w:szCs w:val="20"/>
         </w:rPr>
       </w:pPr>
-      <w:hyperlink r:id="rId8" w:history="1">
+      <w:hyperlink r:id="rId12" w:history="1">
         <w:r>
           <w:rPr>
             <w:rStyle w:val="Hyperlink"/>
@@ -2396,7 +2446,7 @@
                     </pic:cNvPicPr>
                   </pic:nvPicPr>
                   <pic:blipFill>
-                    <a:blip r:embed="rId9">
+                    <a:blip r:embed="rId13">
                       <a:extLst>
                         <a:ext uri="{28A0092B-C50C-407E-A947-70E740481C1C}">
                           <a14:useLocalDpi xmlns:a14="http://schemas.microsoft.com/office/drawing/2010/main" val="0"/>
@@ -2512,7 +2562,7 @@
                     </pic:cNvPicPr>
                   </pic:nvPicPr>
                   <pic:blipFill>
-                    <a:blip r:embed="rId10">
+                    <a:blip r:embed="rId14">
                       <a:extLst>
                         <a:ext uri="{28A0092B-C50C-407E-A947-70E740481C1C}">
                           <a14:useLocalDpi xmlns:a14="http://schemas.microsoft.com/office/drawing/2010/main" val="0"/>
@@ -2715,7 +2765,7 @@
                     </pic:cNvPicPr>
                   </pic:nvPicPr>
                   <pic:blipFill>
-                    <a:blip r:embed="rId11">
+                    <a:blip r:embed="rId15">
                       <a:extLst>
                         <a:ext uri="{28A0092B-C50C-407E-A947-70E740481C1C}">
                           <a14:useLocalDpi xmlns:a14="http://schemas.microsoft.com/office/drawing/2010/main" val="0"/>
@@ -2893,7 +2943,7 @@
                     </pic:cNvPicPr>
                   </pic:nvPicPr>
                   <pic:blipFill>
-                    <a:blip r:embed="rId12">
+                    <a:blip r:embed="rId16">
                       <a:extLst>
                         <a:ext uri="{28A0092B-C50C-407E-A947-70E740481C1C}">
                           <a14:useLocalDpi xmlns:a14="http://schemas.microsoft.com/office/drawing/2010/main" val="0"/>

</xml_diff>